<commit_message>
Correzioni varie al file e aggiunta lezione oggi
</commit_message>
<xml_diff>
--- a/Diritto informatico semplice (per davvero).docx
+++ b/Diritto informatico semplice (per davvero).docx
@@ -1,6 +1,6 @@
 
 <file path=word/document.xml><?xml version="1.0" encoding="utf-8"?>
-<w:document xmlns:wpc="http://schemas.microsoft.com/office/word/2010/wordprocessingCanvas" xmlns:cx="http://schemas.microsoft.com/office/drawing/2014/chartex" xmlns:cx1="http://schemas.microsoft.com/office/drawing/2015/9/8/chartex" xmlns:cx2="http://schemas.microsoft.com/office/drawing/2015/10/21/chartex" xmlns:cx3="http://schemas.microsoft.com/office/drawing/2016/5/9/chartex" xmlns:cx4="http://schemas.microsoft.com/office/drawing/2016/5/10/chartex" xmlns:cx5="http://schemas.microsoft.com/office/drawing/2016/5/11/chartex" xmlns:cx6="http://schemas.microsoft.com/office/drawing/2016/5/12/chartex" xmlns:cx7="http://schemas.microsoft.com/office/drawing/2016/5/13/chartex" xmlns:cx8="http://schemas.microsoft.com/office/drawing/2016/5/14/chartex" xmlns:mc="http://schemas.openxmlformats.org/markup-compatibility/2006" xmlns:aink="http://schemas.microsoft.com/office/drawing/2016/ink" xmlns:am3d="http://schemas.microsoft.com/office/drawing/2017/model3d" xmlns:o="urn:schemas-microsoft-com:office:office" xmlns:r="http://schemas.openxmlformats.org/officeDocument/2006/relationships" xmlns:m="http://schemas.openxmlformats.org/officeDocument/2006/math" xmlns:v="urn:schemas-microsoft-com:vml" xmlns:wp14="http://schemas.microsoft.com/office/word/2010/wordprocessingDrawing" xmlns:wp="http://schemas.openxmlformats.org/drawingml/2006/wordprocessingDrawing" xmlns:w10="urn:schemas-microsoft-com:office:word" xmlns:w="http://schemas.openxmlformats.org/wordprocessingml/2006/main" xmlns:w14="http://schemas.microsoft.com/office/word/2010/wordml" xmlns:w15="http://schemas.microsoft.com/office/word/2012/wordml" xmlns:w16cex="http://schemas.microsoft.com/office/word/2018/wordml/cex" xmlns:w16cid="http://schemas.microsoft.com/office/word/2016/wordml/cid" xmlns:w16="http://schemas.microsoft.com/office/word/2018/wordml" xmlns:w16sdtdh="http://schemas.microsoft.com/office/word/2020/wordml/sdtdatahash" xmlns:w16se="http://schemas.microsoft.com/office/word/2015/wordml/symex" xmlns:wpg="http://schemas.microsoft.com/office/word/2010/wordprocessingGroup" xmlns:wpi="http://schemas.microsoft.com/office/word/2010/wordprocessingInk" xmlns:wne="http://schemas.microsoft.com/office/word/2006/wordml" xmlns:wps="http://schemas.microsoft.com/office/word/2010/wordprocessingShape" mc:Ignorable="w14 w15 w16se w16cid w16 w16cex w16sdtdh wp14">
+<w:document xmlns:wpc="http://schemas.microsoft.com/office/word/2010/wordprocessingCanvas" xmlns:cx="http://schemas.microsoft.com/office/drawing/2014/chartex" xmlns:cx1="http://schemas.microsoft.com/office/drawing/2015/9/8/chartex" xmlns:cx2="http://schemas.microsoft.com/office/drawing/2015/10/21/chartex" xmlns:cx3="http://schemas.microsoft.com/office/drawing/2016/5/9/chartex" xmlns:cx4="http://schemas.microsoft.com/office/drawing/2016/5/10/chartex" xmlns:cx5="http://schemas.microsoft.com/office/drawing/2016/5/11/chartex" xmlns:cx6="http://schemas.microsoft.com/office/drawing/2016/5/12/chartex" xmlns:cx7="http://schemas.microsoft.com/office/drawing/2016/5/13/chartex" xmlns:cx8="http://schemas.microsoft.com/office/drawing/2016/5/14/chartex" xmlns:mc="http://schemas.openxmlformats.org/markup-compatibility/2006" xmlns:aink="http://schemas.microsoft.com/office/drawing/2016/ink" xmlns:am3d="http://schemas.microsoft.com/office/drawing/2017/model3d" xmlns:o="urn:schemas-microsoft-com:office:office" xmlns:oel="http://schemas.microsoft.com/office/2019/extlst" xmlns:r="http://schemas.openxmlformats.org/officeDocument/2006/relationships" xmlns:m="http://schemas.openxmlformats.org/officeDocument/2006/math" xmlns:v="urn:schemas-microsoft-com:vml" xmlns:wp14="http://schemas.microsoft.com/office/word/2010/wordprocessingDrawing" xmlns:wp="http://schemas.openxmlformats.org/drawingml/2006/wordprocessingDrawing" xmlns:w10="urn:schemas-microsoft-com:office:word" xmlns:w="http://schemas.openxmlformats.org/wordprocessingml/2006/main" xmlns:w14="http://schemas.microsoft.com/office/word/2010/wordml" xmlns:w15="http://schemas.microsoft.com/office/word/2012/wordml" xmlns:w16cex="http://schemas.microsoft.com/office/word/2018/wordml/cex" xmlns:w16cid="http://schemas.microsoft.com/office/word/2016/wordml/cid" xmlns:w16="http://schemas.microsoft.com/office/word/2018/wordml" xmlns:w16sdtdh="http://schemas.microsoft.com/office/word/2020/wordml/sdtdatahash" xmlns:w16se="http://schemas.microsoft.com/office/word/2015/wordml/symex" xmlns:wpg="http://schemas.microsoft.com/office/word/2010/wordprocessingGroup" xmlns:wpi="http://schemas.microsoft.com/office/word/2010/wordprocessingInk" xmlns:wne="http://schemas.microsoft.com/office/word/2006/wordml" xmlns:wps="http://schemas.microsoft.com/office/word/2010/wordprocessingShape" mc:Ignorable="w14 w15 w16se w16cid w16 w16cex w16sdtdh wp14">
   <w:body>
     <w:p>
       <w:pPr>
@@ -7600,16 +7600,74 @@
     </w:p>
     <w:p>
       <w:pPr>
-        <w:rPr>
-          <w:rFonts w:ascii="Calibri" w:hAnsi="Calibri" w:cs="Calibri"/>
-        </w:rPr>
-      </w:pPr>
-      <w:r>
-        <w:rPr>
-          <w:rFonts w:ascii="Calibri" w:hAnsi="Calibri" w:cs="Calibri"/>
-        </w:rPr>
-        <w:br w:type="page"/>
-      </w:r>
+        <w:tabs>
+          <w:tab w:val="left" w:pos="8716"/>
+        </w:tabs>
+        <w:rPr>
+          <w:rFonts w:ascii="Calibri" w:hAnsi="Calibri" w:cs="Calibri"/>
+        </w:rPr>
+      </w:pPr>
+      <w:r>
+        <w:rPr>
+          <w:rFonts w:ascii="Calibri" w:hAnsi="Calibri" w:cs="Calibri"/>
+        </w:rPr>
+        <w:t>Comunque, il comma 1 dell’articolo 2103</w:t>
+      </w:r>
+      <w:r>
+        <w:rPr>
+          <w:rFonts w:ascii="Calibri" w:hAnsi="Calibri" w:cs="Calibri"/>
+        </w:rPr>
+        <w:t xml:space="preserve"> c.c</w:t>
+      </w:r>
+      <w:r>
+        <w:rPr>
+          <w:rFonts w:ascii="Calibri" w:hAnsi="Calibri" w:cs="Calibri"/>
+        </w:rPr>
+        <w:t>, cita che il lavoratore venga “</w:t>
+      </w:r>
+      <w:r>
+        <w:rPr>
+          <w:rFonts w:ascii="Calibri" w:hAnsi="Calibri" w:cs="Calibri"/>
+          <w:i/>
+          <w:iCs/>
+        </w:rPr>
+        <w:t xml:space="preserve">assunto per mansioni corrispondenti </w:t>
+      </w:r>
+      <w:r>
+        <w:rPr>
+          <w:rFonts w:ascii="Calibri" w:hAnsi="Calibri" w:cs="Calibri"/>
+          <w:i/>
+          <w:iCs/>
+        </w:rPr>
+        <w:t xml:space="preserve">a quelle per cui è stato assunto oppure all’inquadramento superiore che ha successuvamente acquisito rispetto a mansioni riconducibili allo stesso livello/categoria legale di inquadramento delle ultime svolte”. </w:t>
+      </w:r>
+    </w:p>
+    <w:p>
+      <w:pPr>
+        <w:rPr>
+          <w:rFonts w:ascii="Calibri" w:hAnsi="Calibri" w:cs="Calibri"/>
+        </w:rPr>
+      </w:pPr>
+    </w:p>
+    <w:p>
+      <w:pPr>
+        <w:tabs>
+          <w:tab w:val="left" w:pos="8716"/>
+        </w:tabs>
+        <w:rPr>
+          <w:rFonts w:ascii="Calibri" w:hAnsi="Calibri" w:cs="Calibri"/>
+        </w:rPr>
+      </w:pPr>
+    </w:p>
+    <w:p>
+      <w:pPr>
+        <w:tabs>
+          <w:tab w:val="left" w:pos="8716"/>
+        </w:tabs>
+        <w:rPr>
+          <w:rFonts w:ascii="Calibri" w:hAnsi="Calibri" w:cs="Calibri"/>
+        </w:rPr>
+      </w:pPr>
     </w:p>
     <w:p>
       <w:pPr>
@@ -7637,7 +7695,19 @@
         <w:rPr>
           <w:rFonts w:ascii="Calibri" w:hAnsi="Calibri" w:cs="Calibri"/>
         </w:rPr>
-        <w:t>dell’articolo 2103:</w:t>
+        <w:t>dell’articolo 2103</w:t>
+      </w:r>
+      <w:r>
+        <w:rPr>
+          <w:rFonts w:ascii="Calibri" w:hAnsi="Calibri" w:cs="Calibri"/>
+        </w:rPr>
+        <w:t xml:space="preserve"> c.c</w:t>
+      </w:r>
+      <w:r>
+        <w:rPr>
+          <w:rFonts w:ascii="Calibri" w:hAnsi="Calibri" w:cs="Calibri"/>
+        </w:rPr>
+        <w:t>:</w:t>
       </w:r>
     </w:p>
     <w:p>
@@ -7705,7 +7775,7 @@
           <w:i/>
           <w:iCs/>
         </w:rPr>
-        <w:t>dell'occupazione, all'acquisizione di una diversa professionalitaà o al miglioramento delle condizioni di vita. Il lavoratore può farsi assistere da un rappresentante dell'associazione sindacale cui aderisce o conferisce mandato o da un avvocato o da un consulente del lavoro.”</w:t>
+        <w:t>dell'occupazione, all'acquisizione di una diversa professionalità o al miglioramento delle condizioni di vita. Il lavoratore può farsi assistere da un rappresentante dell'associazione sindacale cui aderisce o conferisce mandato o da un avvocato o da un consulente del lavoro.”</w:t>
       </w:r>
     </w:p>
     <w:p>
@@ -7913,7 +7983,23 @@
         <w:rPr>
           <w:rFonts w:ascii="Calibri" w:hAnsi="Calibri" w:cs="Calibri"/>
         </w:rPr>
-        <w:t xml:space="preserve"> È quindi delicato cercare di capire tutta la situazione. La giusta causa si riferisce all’articolo 2</w:t>
+        <w:t xml:space="preserve"> È quindi delicato cercare di capire tutta la situazione. </w:t>
+      </w:r>
+    </w:p>
+    <w:p>
+      <w:pPr>
+        <w:tabs>
+          <w:tab w:val="left" w:pos="8716"/>
+        </w:tabs>
+        <w:rPr>
+          <w:rFonts w:ascii="Calibri" w:hAnsi="Calibri" w:cs="Calibri"/>
+        </w:rPr>
+      </w:pPr>
+      <w:r>
+        <w:rPr>
+          <w:rFonts w:ascii="Calibri" w:hAnsi="Calibri" w:cs="Calibri"/>
+        </w:rPr>
+        <w:t>La giusta causa si riferisce all’articolo 2</w:t>
       </w:r>
       <w:r>
         <w:rPr>
@@ -8281,6 +8367,78 @@
           <w:rFonts w:ascii="Calibri" w:hAnsi="Calibri" w:cs="Calibri"/>
         </w:rPr>
       </w:pPr>
+    </w:p>
+    <w:p>
+      <w:pPr>
+        <w:rPr>
+          <w:rFonts w:ascii="Calibri" w:hAnsi="Calibri" w:cs="Calibri"/>
+        </w:rPr>
+      </w:pPr>
+      <w:r>
+        <w:rPr>
+          <w:rFonts w:ascii="Calibri" w:hAnsi="Calibri" w:cs="Calibri"/>
+        </w:rPr>
+        <w:t xml:space="preserve">Oltre a questi si citano anche il titolo 1/2 </w:t>
+      </w:r>
+      <w:r>
+        <w:rPr>
+          <w:rFonts w:ascii="Calibri" w:hAnsi="Calibri" w:cs="Calibri"/>
+        </w:rPr>
+        <w:t xml:space="preserve">(i titoli contengono gli articoli) </w:t>
+      </w:r>
+      <w:r>
+        <w:rPr>
+          <w:rFonts w:ascii="Calibri" w:hAnsi="Calibri" w:cs="Calibri"/>
+        </w:rPr>
+        <w:t>con applicazione generalizzata e in particolare attenzione agli articoli 1-6, 8, 14, 15-17 dello stesso statuto.</w:t>
+      </w:r>
+      <w:r>
+        <w:rPr>
+          <w:rFonts w:ascii="Calibri" w:hAnsi="Calibri" w:cs="Calibri"/>
+        </w:rPr>
+        <w:t>7</w:t>
+      </w:r>
+    </w:p>
+    <w:p>
+      <w:pPr>
+        <w:rPr>
+          <w:rFonts w:ascii="Calibri" w:hAnsi="Calibri" w:cs="Calibri"/>
+        </w:rPr>
+      </w:pPr>
+      <w:r>
+        <w:rPr>
+          <w:rFonts w:ascii="Calibri" w:hAnsi="Calibri" w:cs="Calibri"/>
+        </w:rPr>
+        <w:t xml:space="preserve">Link apposito di consultazione: </w:t>
+      </w:r>
+      <w:hyperlink r:id="rId9" w:history="1">
+        <w:r>
+          <w:rPr>
+            <w:rStyle w:val="Collegamentoipertestuale"/>
+            <w:rFonts w:ascii="Calibri" w:hAnsi="Calibri" w:cs="Calibri"/>
+          </w:rPr>
+          <w:t>https://www.altalex.com/documents/codici-altalex/2014/10/30/statuto-dei-lavoratori</w:t>
+        </w:r>
+      </w:hyperlink>
+      <w:r>
+        <w:rPr>
+          <w:rFonts w:ascii="Calibri" w:hAnsi="Calibri" w:cs="Calibri"/>
+        </w:rPr>
+        <w:t xml:space="preserve"> </w:t>
+      </w:r>
+    </w:p>
+    <w:p>
+      <w:pPr>
+        <w:rPr>
+          <w:rFonts w:ascii="Calibri" w:hAnsi="Calibri" w:cs="Calibri"/>
+        </w:rPr>
+      </w:pPr>
+      <w:r>
+        <w:rPr>
+          <w:rFonts w:ascii="Calibri" w:hAnsi="Calibri" w:cs="Calibri"/>
+        </w:rPr>
+        <w:t xml:space="preserve">Per le aziende più grandi si prevede la regolamentazione dell’articolo 35 dello stesso, quindi rappresentanze sindacali, assemblee, trasferimento dirigenziale di RSA, permessi retribuiti e non, diritto di affissione, contributi sindacali e locali delle RSA. </w:t>
+      </w:r>
       <w:r>
         <w:rPr>
           <w:rFonts w:ascii="Calibri" w:hAnsi="Calibri" w:cs="Calibri"/>
@@ -8395,7 +8553,7 @@
         <w:rPr>
           <w:rFonts w:ascii="Calibri" w:hAnsi="Calibri" w:cs="Calibri"/>
         </w:rPr>
-        <w:t>Si ha anche il diritto di obiezione, dove il lavoratore può in maniera legittima, tutelare i propri interessi ed in merito ai suoi interessi (idee politiche, idee religiose, orientamento sessuale, ecc.)</w:t>
+        <w:t>Si ha anche il diritto di obiezione, dove il lavoratore può in maniera legittima, tutelare i propri interessi (idee politiche, idee religiose, orientamento sessuale, ecc.)</w:t>
       </w:r>
       <w:r>
         <w:rPr>
@@ -8433,7 +8591,19 @@
         <w:rPr>
           <w:rFonts w:ascii="Calibri" w:hAnsi="Calibri" w:cs="Calibri"/>
         </w:rPr>
-        <w:t>Chi non venisse assunto potrebbe fare riferimento ai decreti delle pari opportunità, aspirando solo ad un possibile risarcimento, non ad un’assunzione</w:t>
+        <w:t>Chi non venisse assunto potrebbe fare riferimento ai decreti delle pari opportunità, aspirando solo ad un possibile risarcimento, non ad un</w:t>
+      </w:r>
+      <w:r>
+        <w:rPr>
+          <w:rFonts w:ascii="Calibri" w:hAnsi="Calibri" w:cs="Calibri"/>
+        </w:rPr>
+        <w:t>a ria</w:t>
+      </w:r>
+      <w:r>
+        <w:rPr>
+          <w:rFonts w:ascii="Calibri" w:hAnsi="Calibri" w:cs="Calibri"/>
+        </w:rPr>
+        <w:t>ssunzione</w:t>
       </w:r>
       <w:r>
         <w:rPr>
@@ -8467,7 +8637,19 @@
         <w:rPr>
           <w:rFonts w:ascii="Calibri" w:hAnsi="Calibri" w:cs="Calibri"/>
         </w:rPr>
-        <w:t xml:space="preserve"> di “giusta causa”. </w:t>
+        <w:t xml:space="preserve"> di “giusta causa”</w:t>
+      </w:r>
+      <w:r>
+        <w:rPr>
+          <w:rFonts w:ascii="Calibri" w:hAnsi="Calibri" w:cs="Calibri"/>
+        </w:rPr>
+        <w:t xml:space="preserve">. </w:t>
+      </w:r>
+      <w:r>
+        <w:rPr>
+          <w:rFonts w:ascii="Calibri" w:hAnsi="Calibri" w:cs="Calibri"/>
+        </w:rPr>
+        <w:t>Solo nel caso ad esempio di licenziamento con comportamento lesivo, il datore di lavoro è obbligato alla reintroduzione del lavoratore e anche al pagamento delle mensilità.</w:t>
       </w:r>
     </w:p>
     <w:p>
@@ -8479,12 +8661,6 @@
           <w:rFonts w:ascii="Calibri" w:hAnsi="Calibri" w:cs="Calibri"/>
         </w:rPr>
       </w:pPr>
-      <w:r>
-        <w:rPr>
-          <w:rFonts w:ascii="Calibri" w:hAnsi="Calibri" w:cs="Calibri"/>
-        </w:rPr>
-        <w:t>Solo nel caso ad esempio di licenziamento con comportamento lesivo, il datore di lavoro è obbligato alla reintroduzione del lavoratore e anche al pagamento delle mensilità.</w:t>
-      </w:r>
     </w:p>
     <w:p>
       <w:pPr>
@@ -8495,6 +8671,12 @@
           <w:rFonts w:ascii="Calibri" w:hAnsi="Calibri" w:cs="Calibri"/>
         </w:rPr>
       </w:pPr>
+      <w:r>
+        <w:rPr>
+          <w:rFonts w:ascii="Calibri" w:hAnsi="Calibri" w:cs="Calibri"/>
+        </w:rPr>
+        <w:t xml:space="preserve">Si deve quindi capire il senso della limitazione, nel contesto dell’attività produttiva: al datore di lavoro potrebbe non interessare il fatto di avere piercing, trucco oppure una particolare capigliatura. Ci sono particolari esigenze di igiene/sterilizzazione, esempio ristorazione, criteri oggettivi di comportamento consentito di tutela dell’interesse professionale da parte del datore di lavoro. </w:t>
+      </w:r>
     </w:p>
     <w:p>
       <w:pPr>
@@ -8509,7 +8691,7 @@
         <w:rPr>
           <w:rFonts w:ascii="Calibri" w:hAnsi="Calibri" w:cs="Calibri"/>
         </w:rPr>
-        <w:t xml:space="preserve">Si deve quindi capire il senso della limitazione, nel contesto dell’attività produttiva: al datore di lavoro potrebbe non interessare il fatto di avere piercing, trucco oppure una particolare capigliatura. Ci sono particolari esigenze di igiene/sterilizzazione, esempio ristorazione, criteri oggettivi di comportamento consentito di tutela dell’interesse professionale da parte del datore di lavoro. </w:t>
+        <w:t xml:space="preserve">Non tutti i regolamenti aziendali risultano legittimi, chiaramente. </w:t>
       </w:r>
     </w:p>
     <w:p>
@@ -8525,7 +8707,81 @@
         <w:rPr>
           <w:rFonts w:ascii="Calibri" w:hAnsi="Calibri" w:cs="Calibri"/>
         </w:rPr>
-        <w:t xml:space="preserve">Non tutti i regolamenti aziendali risultano legittimi, chiaramente. </w:t>
+        <w:t>Anche l’uso di Internet è un discorso complesso; citiamo l’esempio di una particolare sentenza</w:t>
+      </w:r>
+      <w:r>
+        <w:rPr>
+          <w:rFonts w:ascii="Calibri" w:hAnsi="Calibri" w:cs="Calibri"/>
+        </w:rPr>
+        <w:t xml:space="preserve">, sentenza Barbulescu, </w:t>
+      </w:r>
+      <w:r>
+        <w:rPr>
+          <w:rFonts w:ascii="Calibri" w:hAnsi="Calibri" w:cs="Calibri"/>
+        </w:rPr>
+        <w:t xml:space="preserve">ad un lavoratore </w:t>
+      </w:r>
+      <w:r>
+        <w:rPr>
+          <w:rFonts w:ascii="Calibri" w:hAnsi="Calibri" w:cs="Calibri"/>
+        </w:rPr>
+        <w:t xml:space="preserve">che accede a WhatsApp o applicazioni similari, in cui è visibile l’ultimo accesso o presenza online. È quindi discutibile se sia sensato o meno, da un punto di vista economico e di privacy. </w:t>
+      </w:r>
+      <w:r>
+        <w:rPr>
+          <w:rFonts w:ascii="Calibri" w:hAnsi="Calibri" w:cs="Calibri"/>
+        </w:rPr>
+        <w:t>Viene citat</w:t>
+      </w:r>
+      <w:r>
+        <w:rPr>
+          <w:rFonts w:ascii="Calibri" w:hAnsi="Calibri" w:cs="Calibri"/>
+        </w:rPr>
+        <w:t xml:space="preserve">o </w:t>
+      </w:r>
+      <w:r>
+        <w:rPr>
+          <w:rFonts w:ascii="Calibri" w:hAnsi="Calibri" w:cs="Calibri"/>
+        </w:rPr>
+        <w:t xml:space="preserve">come esempio il mulino di Farra, cioè un intrigo amoroso ove si poteva essere castigato/cacciati se si intraprendevano rapporti amorosi di qualche tipo. Similmente nel caso </w:t>
+      </w:r>
+      <w:r>
+        <w:rPr>
+          <w:rFonts w:ascii="Calibri" w:hAnsi="Calibri" w:cs="Calibri"/>
+        </w:rPr>
+        <w:t>I</w:t>
+      </w:r>
+      <w:r>
+        <w:rPr>
+          <w:rFonts w:ascii="Calibri" w:hAnsi="Calibri" w:cs="Calibri"/>
+        </w:rPr>
+        <w:t xml:space="preserve">nternet, si crea una regolamentazione ponendo i comportamenti inammissibili dei propri impiegati (ponendo il </w:t>
+      </w:r>
+      <w:r>
+        <w:rPr>
+          <w:rFonts w:ascii="Calibri" w:hAnsi="Calibri" w:cs="Calibri"/>
+          <w:i/>
+          <w:iCs/>
+        </w:rPr>
+        <w:t>blanket ban</w:t>
+      </w:r>
+      <w:r>
+        <w:rPr>
+          <w:rFonts w:ascii="Calibri" w:hAnsi="Calibri" w:cs="Calibri"/>
+        </w:rPr>
+        <w:t>, ciò che si può e non si può fare</w:t>
+      </w:r>
+      <w:r>
+        <w:rPr>
+          <w:rFonts w:ascii="Calibri" w:hAnsi="Calibri" w:cs="Calibri"/>
+        </w:rPr>
+        <w:t>, basata sul continuo monitoraggio dei dati stessi</w:t>
+      </w:r>
+      <w:r>
+        <w:rPr>
+          <w:rFonts w:ascii="Calibri" w:hAnsi="Calibri" w:cs="Calibri"/>
+        </w:rPr>
+        <w:t xml:space="preserve">). </w:t>
       </w:r>
     </w:p>
     <w:p>
@@ -8537,30 +8793,6 @@
           <w:rFonts w:ascii="Calibri" w:hAnsi="Calibri" w:cs="Calibri"/>
         </w:rPr>
       </w:pPr>
-      <w:r>
-        <w:rPr>
-          <w:rFonts w:ascii="Calibri" w:hAnsi="Calibri" w:cs="Calibri"/>
-        </w:rPr>
-        <w:t>Anche l’uso di Internet è un discorso complesso; citiamo l’esempio di una particolare sentenza</w:t>
-      </w:r>
-      <w:r>
-        <w:rPr>
-          <w:rFonts w:ascii="Calibri" w:hAnsi="Calibri" w:cs="Calibri"/>
-        </w:rPr>
-        <w:t xml:space="preserve">, sentenza Barbulescu, </w:t>
-      </w:r>
-      <w:r>
-        <w:rPr>
-          <w:rFonts w:ascii="Calibri" w:hAnsi="Calibri" w:cs="Calibri"/>
-        </w:rPr>
-        <w:t xml:space="preserve">ad un lavoratore </w:t>
-      </w:r>
-      <w:r>
-        <w:rPr>
-          <w:rFonts w:ascii="Calibri" w:hAnsi="Calibri" w:cs="Calibri"/>
-        </w:rPr>
-        <w:t xml:space="preserve">che accede a WhatsApp o applicazioni similari, in cui è visibile l’ultimo accesso o presenza online. È quindi discutibile se sia sensato o meno, da un punto di vista economico e di privacy. </w:t>
-      </w:r>
     </w:p>
     <w:p>
       <w:pPr>
@@ -8569,8 +8801,36 @@
         </w:tabs>
         <w:rPr>
           <w:rFonts w:ascii="Calibri" w:hAnsi="Calibri" w:cs="Calibri"/>
-        </w:rPr>
-      </w:pPr>
+          <w:i/>
+          <w:iCs/>
+        </w:rPr>
+      </w:pPr>
+      <w:r>
+        <w:rPr>
+          <w:rFonts w:ascii="Calibri" w:hAnsi="Calibri" w:cs="Calibri"/>
+        </w:rPr>
+        <w:t>L’installazione ad esempio di videocamere si pone nel caso di videosorveglianza, furti, sicurezza; tuttavia, dato che si possono usare tali strumenti per verificare l’operosità dei propri impiegati, alcuni limiti sono posti dall’articolo 4 dello Statuto dei Lavoratori. A questo si collega anch</w:t>
+      </w:r>
+      <w:r>
+        <w:rPr>
+          <w:rFonts w:ascii="Calibri" w:hAnsi="Calibri" w:cs="Calibri"/>
+        </w:rPr>
+        <w:t xml:space="preserve">e il regolamento europeo in materia di privacy, ponendo divieto anche in merito all’articolo 8, che </w:t>
+      </w:r>
+      <w:r>
+        <w:rPr>
+          <w:rFonts w:ascii="Calibri" w:hAnsi="Calibri" w:cs="Calibri"/>
+        </w:rPr>
+        <w:t xml:space="preserve">vieta </w:t>
+      </w:r>
+      <w:r>
+        <w:rPr>
+          <w:rFonts w:ascii="Calibri" w:hAnsi="Calibri" w:cs="Calibri"/>
+          <w:i/>
+          <w:iCs/>
+        </w:rPr>
+        <w:t>“al datore di lavoro di “effettuare indagini, anche a mezzo di terzi, sulle opinioni politiche, religiose o sindacali del lavoratore, nonché su fatti non rilevanti ai fini della valutazione dell'attitudine professionale del lavoratore”.</w:t>
+      </w:r>
     </w:p>
     <w:p>
       <w:pPr>
@@ -8579,35 +8839,25 @@
         </w:tabs>
         <w:rPr>
           <w:rFonts w:ascii="Calibri" w:hAnsi="Calibri" w:cs="Calibri"/>
-          <w:i/>
-          <w:iCs/>
-        </w:rPr>
-      </w:pPr>
-      <w:r>
-        <w:rPr>
-          <w:rFonts w:ascii="Calibri" w:hAnsi="Calibri" w:cs="Calibri"/>
-        </w:rPr>
-        <w:t>L’installazione ad esempio di videocamere si pone nel caso di videosorveglianza, furti, sicurezza; tuttavia, dato che si possono usare tali strumenti per verificare l’operosità dei propri impiegati, alcuni limiti sono posti dall’articolo 4 dello Statuto dei Lavoratori. A questo si collega anch</w:t>
-      </w:r>
-      <w:r>
-        <w:rPr>
-          <w:rFonts w:ascii="Calibri" w:hAnsi="Calibri" w:cs="Calibri"/>
-        </w:rPr>
-        <w:t xml:space="preserve">e il regolamento europeo in materia di privacy, ponendo divieto anche in merito all’articolo 8, che </w:t>
-      </w:r>
-      <w:r>
-        <w:rPr>
-          <w:rFonts w:ascii="Calibri" w:hAnsi="Calibri" w:cs="Calibri"/>
-        </w:rPr>
-        <w:t xml:space="preserve">vieta </w:t>
-      </w:r>
-      <w:r>
-        <w:rPr>
-          <w:rFonts w:ascii="Calibri" w:hAnsi="Calibri" w:cs="Calibri"/>
-          <w:i/>
-          <w:iCs/>
-        </w:rPr>
-        <w:t>“al datore di lavoro di “effettuare indagini, anche a mezzo di terzi, sulle opinioni politiche, religiose o sindacali del lavoratore, nonché su fatti non rilevanti ai fini della valutazione dell'attitudine professionale del lavoratore”.</w:t>
+        </w:rPr>
+      </w:pPr>
+      <w:r>
+        <w:rPr>
+          <w:rFonts w:ascii="Calibri" w:hAnsi="Calibri" w:cs="Calibri"/>
+        </w:rPr>
+        <w:t>Tutto dipende dall’oggetto, dal contesto e dai fini delo stesso contratto di lavoro</w:t>
+      </w:r>
+      <w:r>
+        <w:rPr>
+          <w:rFonts w:ascii="Calibri" w:hAnsi="Calibri" w:cs="Calibri"/>
+        </w:rPr>
+        <w:t>.</w:t>
+      </w:r>
+      <w:r>
+        <w:rPr>
+          <w:rFonts w:ascii="Calibri" w:hAnsi="Calibri" w:cs="Calibri"/>
+        </w:rPr>
+        <w:t xml:space="preserve"> Chiaro quindi come la tecnologia si intenda sia come i dispositivi/applicazione che li fanno funzionare, sia le caratteristiche incorporate nell’architettura tecnologica, divergendo per caratteristiche tecniche, funzionali e di immagazzinamento dei dati. </w:t>
       </w:r>
     </w:p>
     <w:p>
@@ -8619,18 +8869,6 @@
           <w:rFonts w:ascii="Calibri" w:hAnsi="Calibri" w:cs="Calibri"/>
         </w:rPr>
       </w:pPr>
-      <w:r>
-        <w:rPr>
-          <w:rFonts w:ascii="Calibri" w:hAnsi="Calibri" w:cs="Calibri"/>
-        </w:rPr>
-        <w:t>Tutto dipende dall’oggetto, dal contesto e dai fini delo stesso contratto di lavoro</w:t>
-      </w:r>
-      <w:r>
-        <w:rPr>
-          <w:rFonts w:ascii="Calibri" w:hAnsi="Calibri" w:cs="Calibri"/>
-        </w:rPr>
-        <w:t>.</w:t>
-      </w:r>
     </w:p>
     <w:p>
       <w:pPr>
@@ -8641,6 +8879,98 @@
           <w:rFonts w:ascii="Calibri" w:hAnsi="Calibri" w:cs="Calibri"/>
         </w:rPr>
       </w:pPr>
+      <w:r>
+        <w:rPr>
+          <w:rFonts w:ascii="Calibri" w:hAnsi="Calibri" w:cs="Calibri"/>
+        </w:rPr>
+        <w:t>Non è possibile contestualizzare un certo comportamento facente parte della vita privata del lavoratore</w:t>
+      </w:r>
+      <w:r>
+        <w:rPr>
+          <w:rFonts w:ascii="Calibri" w:hAnsi="Calibri" w:cs="Calibri"/>
+        </w:rPr>
+        <w:t xml:space="preserve"> e sfruttarlo come pretesto per poter effettuare pressioni su di lui</w:t>
+      </w:r>
+      <w:r>
+        <w:rPr>
+          <w:rFonts w:ascii="Calibri" w:hAnsi="Calibri" w:cs="Calibri"/>
+        </w:rPr>
+        <w:t xml:space="preserve">. </w:t>
+      </w:r>
+      <w:r>
+        <w:rPr>
+          <w:rFonts w:ascii="Calibri" w:hAnsi="Calibri" w:cs="Calibri"/>
+        </w:rPr>
+        <w:t xml:space="preserve">Da questo si discute l’utilità di idee come </w:t>
+      </w:r>
+      <w:r>
+        <w:rPr>
+          <w:rFonts w:ascii="Calibri" w:hAnsi="Calibri" w:cs="Calibri"/>
+          <w:i/>
+          <w:iCs/>
+        </w:rPr>
+        <w:t>BYOD</w:t>
+      </w:r>
+      <w:r>
+        <w:rPr>
+          <w:rFonts w:ascii="Calibri" w:hAnsi="Calibri" w:cs="Calibri"/>
+          <w:i/>
+          <w:iCs/>
+        </w:rPr>
+        <w:t>/T/P/PC</w:t>
+      </w:r>
+      <w:r>
+        <w:rPr>
+          <w:rFonts w:ascii="Calibri" w:hAnsi="Calibri" w:cs="Calibri"/>
+          <w:i/>
+          <w:iCs/>
+        </w:rPr>
+        <w:t xml:space="preserve"> (Bring Your Own Device</w:t>
+      </w:r>
+      <w:r>
+        <w:rPr>
+          <w:rFonts w:ascii="Calibri" w:hAnsi="Calibri" w:cs="Calibri"/>
+          <w:i/>
+          <w:iCs/>
+        </w:rPr>
+        <w:t>/Technlogy/Phone/PC</w:t>
+      </w:r>
+      <w:r>
+        <w:rPr>
+          <w:rFonts w:ascii="Calibri" w:hAnsi="Calibri" w:cs="Calibri"/>
+          <w:i/>
+          <w:iCs/>
+        </w:rPr>
+        <w:t>)</w:t>
+      </w:r>
+      <w:r>
+        <w:rPr>
+          <w:rFonts w:ascii="Calibri" w:hAnsi="Calibri" w:cs="Calibri"/>
+          <w:i/>
+          <w:iCs/>
+        </w:rPr>
+        <w:t>,W</w:t>
+      </w:r>
+      <w:r>
+        <w:rPr>
+          <w:rFonts w:ascii="Calibri" w:hAnsi="Calibri" w:cs="Calibri"/>
+          <w:i/>
+          <w:iCs/>
+        </w:rPr>
+        <w:t>YOD (Wear Your Own Device)</w:t>
+      </w:r>
+      <w:r>
+        <w:rPr>
+          <w:rFonts w:ascii="Calibri" w:hAnsi="Calibri" w:cs="Calibri"/>
+        </w:rPr>
+        <w:t xml:space="preserve">, </w:t>
+      </w:r>
+      <w:r>
+        <w:rPr>
+          <w:rFonts w:ascii="Calibri" w:hAnsi="Calibri" w:cs="Calibri"/>
+        </w:rPr>
+        <w:t xml:space="preserve"> permesso dal comma 4 dell’articolo 4 dello Statuto dei Lavoratori, non chiedendo accordi ai sindacati o al legislatore sulla validità di strumenti non necessariamente per scopi lavorativi. </w:t>
+      </w:r>
     </w:p>
     <w:p>
       <w:pPr>
@@ -8655,41 +8985,27 @@
         <w:rPr>
           <w:rFonts w:ascii="Calibri" w:hAnsi="Calibri" w:cs="Calibri"/>
         </w:rPr>
-        <w:t xml:space="preserve">Non è possibile contestualizzare un certo comportamento, magari il semplice darsi a bere, discoteca o qualche atto borderline, in quanto facente parte della vita privata del lavoratore. </w:t>
-      </w:r>
-      <w:r>
-        <w:rPr>
-          <w:rFonts w:ascii="Calibri" w:hAnsi="Calibri" w:cs="Calibri"/>
-        </w:rPr>
-        <w:t xml:space="preserve">Da questo si discute l’utilità di idee come </w:t>
-      </w:r>
-      <w:r>
-        <w:rPr>
-          <w:rFonts w:ascii="Calibri" w:hAnsi="Calibri" w:cs="Calibri"/>
-          <w:i/>
-          <w:iCs/>
-        </w:rPr>
-        <w:t xml:space="preserve">BYOD (Bring Your Own Device) </w:t>
-      </w:r>
-      <w:r>
-        <w:rPr>
-          <w:rFonts w:ascii="Calibri" w:hAnsi="Calibri" w:cs="Calibri"/>
-        </w:rPr>
-        <w:t xml:space="preserve">oppure </w:t>
-      </w:r>
-      <w:r>
-        <w:rPr>
-          <w:rFonts w:ascii="Calibri" w:hAnsi="Calibri" w:cs="Calibri"/>
-          <w:i/>
-          <w:iCs/>
-        </w:rPr>
-        <w:t>WYOD (Wear Your Own Device)</w:t>
-      </w:r>
-      <w:r>
-        <w:rPr>
-          <w:rFonts w:ascii="Calibri" w:hAnsi="Calibri" w:cs="Calibri"/>
-        </w:rPr>
-        <w:t xml:space="preserve">, permesso dal comma 4 dell’articolo 4 dello Statuto dei Lavoratori, non chiedendo accordi ai sindacati o al legislatore sulla validità di strumenti non necessariamente per scopi lavorativi. </w:t>
+        <w:t xml:space="preserve">Parliamo di una modalità di svolgimento della prestazione lavorativa concordata, cioè lo </w:t>
+      </w:r>
+      <w:r>
+        <w:rPr>
+          <w:rFonts w:ascii="Calibri" w:hAnsi="Calibri" w:cs="Calibri"/>
+          <w:i/>
+          <w:iCs/>
+        </w:rPr>
+        <w:t>smart working</w:t>
+      </w:r>
+      <w:r>
+        <w:rPr>
+          <w:rFonts w:ascii="Calibri" w:hAnsi="Calibri" w:cs="Calibri"/>
+        </w:rPr>
+        <w:t>, dove il lavoro viene svolto fuori dall’azienda e definito gergalmente come “lavoro da casa”</w:t>
+      </w:r>
+      <w:r>
+        <w:rPr>
+          <w:rFonts w:ascii="Calibri" w:hAnsi="Calibri" w:cs="Calibri"/>
+        </w:rPr>
+        <w:t xml:space="preserve"> (tutelata dalla legge 81 del 2017, comunque già preesistente). </w:t>
       </w:r>
     </w:p>
     <w:p>
@@ -8705,21 +9021,22 @@
         <w:rPr>
           <w:rFonts w:ascii="Calibri" w:hAnsi="Calibri" w:cs="Calibri"/>
         </w:rPr>
-        <w:t xml:space="preserve">Parliamo di una modalità di svolgimento della prestazione lavorativa concordata, cioè lo </w:t>
-      </w:r>
-      <w:r>
-        <w:rPr>
-          <w:rFonts w:ascii="Calibri" w:hAnsi="Calibri" w:cs="Calibri"/>
-          <w:i/>
-          <w:iCs/>
-        </w:rPr>
-        <w:t>smart working</w:t>
-      </w:r>
-      <w:r>
-        <w:rPr>
-          <w:rFonts w:ascii="Calibri" w:hAnsi="Calibri" w:cs="Calibri"/>
-        </w:rPr>
-        <w:t>, dove il lavoro viene svolto fuori dall’azienda e definito gergalmente come “lavoro da casa”.</w:t>
+        <w:lastRenderedPageBreak/>
+        <w:t xml:space="preserve">Viene stabilito infatti che il lavoro possa essere svolto </w:t>
+      </w:r>
+      <w:r>
+        <w:rPr>
+          <w:rFonts w:ascii="Calibri" w:hAnsi="Calibri" w:cs="Calibri"/>
+          <w:i/>
+          <w:iCs/>
+        </w:rPr>
+        <w:t>anche</w:t>
+      </w:r>
+      <w:r>
+        <w:rPr>
+          <w:rFonts w:ascii="Calibri" w:hAnsi="Calibri" w:cs="Calibri"/>
+        </w:rPr>
+        <w:t xml:space="preserve"> fuori dall’azienda; si possono stabilire le stesse modalità di svolgimento telematiche, ai fini di non violazione della libertà personale. </w:t>
       </w:r>
     </w:p>
     <w:p>
@@ -8735,21 +9052,13 @@
         <w:rPr>
           <w:rFonts w:ascii="Calibri" w:hAnsi="Calibri" w:cs="Calibri"/>
         </w:rPr>
-        <w:t xml:space="preserve">Viene stabilito infatti che il lavoro possa essere svolto </w:t>
-      </w:r>
-      <w:r>
-        <w:rPr>
-          <w:rFonts w:ascii="Calibri" w:hAnsi="Calibri" w:cs="Calibri"/>
-          <w:i/>
-          <w:iCs/>
-        </w:rPr>
-        <w:t>anche</w:t>
-      </w:r>
-      <w:r>
-        <w:rPr>
-          <w:rFonts w:ascii="Calibri" w:hAnsi="Calibri" w:cs="Calibri"/>
-        </w:rPr>
-        <w:t xml:space="preserve"> fuori dall’azienda; si possono stabilire le stesse modalità di svolgimento telematiche, ai fini di non violazione della libertà personale. </w:t>
+        <w:t xml:space="preserve">Limitando nell’accordo di lavoro l’utilizzo di strumenti, limito il controllo da parte dei datori di lavoro. Dunque è delicato, soprattutto ai fini della sicurezza, in merito agli strumenti forniti dallo stesso. </w:t>
+      </w:r>
+      <w:r>
+        <w:rPr>
+          <w:rFonts w:ascii="Calibri" w:hAnsi="Calibri" w:cs="Calibri"/>
+        </w:rPr>
+        <w:t xml:space="preserve">In casi particolari come quelli della pandemia, l’accordo unilaterale di smart working veniva imposto, ma normalmente è in vigore la normativa ordinaria che richiede regolare accordo. </w:t>
       </w:r>
     </w:p>
     <w:p>
@@ -8761,43 +9070,10 @@
           <w:rFonts w:ascii="Calibri" w:hAnsi="Calibri" w:cs="Calibri"/>
         </w:rPr>
       </w:pPr>
-    </w:p>
-    <w:p>
-      <w:pPr>
-        <w:tabs>
-          <w:tab w:val="left" w:pos="8716"/>
-        </w:tabs>
-        <w:rPr>
-          <w:rFonts w:ascii="Calibri" w:hAnsi="Calibri" w:cs="Calibri"/>
-        </w:rPr>
-      </w:pPr>
-      <w:r>
-        <w:rPr>
-          <w:rFonts w:ascii="Calibri" w:hAnsi="Calibri" w:cs="Calibri"/>
-        </w:rPr>
-        <w:t xml:space="preserve">Limitando nell’accordo di lavoro l’utilizzo di strumenti, limito il controllo da parte dei datori di lavoro. Dunque è delicato, soprattutto ai fini della sicurezza, in merito agli strumenti forniti dallo stesso. </w:t>
-      </w:r>
-      <w:r>
-        <w:rPr>
-          <w:rFonts w:ascii="Calibri" w:hAnsi="Calibri" w:cs="Calibri"/>
-        </w:rPr>
-        <w:t xml:space="preserve">In casi particolari come quelli della pandemia, l’accordo unilaterale di smart working veniva imposto, ma normalmente è in vigore la normativa ordinaria che richiede regolare accordo. </w:t>
-      </w:r>
-    </w:p>
-    <w:p>
-      <w:pPr>
-        <w:tabs>
-          <w:tab w:val="left" w:pos="8716"/>
-        </w:tabs>
-        <w:rPr>
-          <w:rFonts w:ascii="Calibri" w:hAnsi="Calibri" w:cs="Calibri"/>
-        </w:rPr>
-      </w:pPr>
-      <w:r>
-        <w:rPr>
-          <w:rFonts w:ascii="Calibri" w:hAnsi="Calibri" w:cs="Calibri"/>
-        </w:rPr>
-        <w:lastRenderedPageBreak/>
+      <w:r>
+        <w:rPr>
+          <w:rFonts w:ascii="Calibri" w:hAnsi="Calibri" w:cs="Calibri"/>
+        </w:rPr>
         <w:t xml:space="preserve">È insito nell’ambito dell’accordo di lavoro, soprattutto in ambito autonomo o di libera dipendenza (freelance, partita IVA, ecc.) come sia indipendente dal luogo e dalla regolamentazione di smart working del lavoro e della professione. </w:t>
       </w:r>
       <w:r>
@@ -8871,8 +9147,30 @@
         <w:rPr>
           <w:rFonts w:ascii="Calibri" w:hAnsi="Calibri" w:cs="Calibri"/>
         </w:rPr>
-        <w:t xml:space="preserve">L’idea della sentenza Barbulescu è di confrontare l’idea di un dipendente che usava gli strumenti tecnologici a scopop proprio. Si pone il dubbio di quanto i contatti elettronici siano spiabili, come è stato nel caso del Barbulescu, di quanto la “corrispondenza chiusa” sia fonte di informazioni private del lavoratore, dimostrando che i mezzi di produzione siano stati installati nel rispetto delle condizioni professionali. </w:t>
-      </w:r>
+        <w:t>L’idea della sentenza Barbulescu è di confrontare l’idea di un dipendente che usava gli strumenti tecnologici a scopo proprio. Si pone il dubbio di quanto i contatti elettronici siano spiabili, come è stato nel caso del Barbulescu</w:t>
+      </w:r>
+      <w:r>
+        <w:rPr>
+          <w:rFonts w:ascii="Calibri" w:hAnsi="Calibri" w:cs="Calibri"/>
+        </w:rPr>
+        <w:t xml:space="preserve"> e di</w:t>
+      </w:r>
+      <w:r>
+        <w:rPr>
+          <w:rFonts w:ascii="Calibri" w:hAnsi="Calibri" w:cs="Calibri"/>
+        </w:rPr>
+        <w:t xml:space="preserve"> quanto la “corrispondenza chiusa” sia fonte di informazioni private del lavoratore, dimostrando che i mezzi di produzione siano stati installati nel rispetto delle condizioni professionali. </w:t>
+      </w:r>
+    </w:p>
+    <w:p>
+      <w:pPr>
+        <w:tabs>
+          <w:tab w:val="left" w:pos="8716"/>
+        </w:tabs>
+        <w:rPr>
+          <w:rFonts w:ascii="Calibri" w:hAnsi="Calibri" w:cs="Calibri"/>
+        </w:rPr>
+      </w:pPr>
       <w:r>
         <w:rPr>
           <w:rFonts w:ascii="Calibri" w:hAnsi="Calibri" w:cs="Calibri"/>
@@ -8885,6 +9183,18 @@
         </w:rPr>
         <w:t xml:space="preserve"> di quali ritorsioni e diritti possa avere.</w:t>
       </w:r>
+      <w:r>
+        <w:rPr>
+          <w:rFonts w:ascii="Calibri" w:hAnsi="Calibri" w:cs="Calibri"/>
+        </w:rPr>
+        <w:t xml:space="preserve"> </w:t>
+      </w:r>
+      <w:r>
+        <w:rPr>
+          <w:rFonts w:ascii="Calibri" w:hAnsi="Calibri" w:cs="Calibri"/>
+        </w:rPr>
+        <w:t>Citiamo l’articolo 8 della Carta dei Diritti dell’Uomo:</w:t>
+      </w:r>
     </w:p>
     <w:p>
       <w:pPr>
@@ -8892,14 +9202,42 @@
           <w:tab w:val="left" w:pos="8716"/>
         </w:tabs>
         <w:rPr>
-          <w:rFonts w:ascii="Calibri" w:hAnsi="Calibri" w:cs="Calibri"/>
-        </w:rPr>
-      </w:pPr>
-      <w:r>
-        <w:rPr>
-          <w:rFonts w:ascii="Calibri" w:hAnsi="Calibri" w:cs="Calibri"/>
-        </w:rPr>
-        <w:t>Citiamo l’articolo 8 della Carta dei Diritti dell’Uomo:</w:t>
+          <w:i/>
+          <w:iCs/>
+          <w:lang w:val="it"/>
+        </w:rPr>
+      </w:pPr>
+      <w:r>
+        <w:rPr>
+          <w:i/>
+          <w:iCs/>
+          <w:lang w:val="it"/>
+        </w:rPr>
+        <w:t xml:space="preserve">1 </w:t>
+      </w:r>
+      <w:r>
+        <w:rPr>
+          <w:i/>
+          <w:iCs/>
+          <w:lang w:val="it"/>
+        </w:rPr>
+        <w:t>“</w:t>
+      </w:r>
+      <w:r>
+        <w:rPr>
+          <w:i/>
+          <w:iCs/>
+          <w:lang w:val="it"/>
+        </w:rPr>
+        <w:t>Ogni individuo ha diritto al rispetto della propria vita privata e familiare, della propria casa e della propria corrispondenza.</w:t>
+      </w:r>
+      <w:r>
+        <w:rPr>
+          <w:i/>
+          <w:iCs/>
+          <w:lang w:val="it"/>
+        </w:rPr>
+        <w:t>”</w:t>
       </w:r>
     </w:p>
     <w:p>
@@ -8908,18 +9246,26 @@
           <w:tab w:val="left" w:pos="8716"/>
         </w:tabs>
         <w:rPr>
+          <w:rFonts w:ascii="Calibri" w:hAnsi="Calibri" w:cs="Calibri"/>
+          <w:i/>
+          <w:iCs/>
+        </w:rPr>
+      </w:pPr>
+      <w:r>
+        <w:rPr>
           <w:i/>
           <w:iCs/>
           <w:lang w:val="it"/>
         </w:rPr>
-      </w:pPr>
+        <w:t xml:space="preserve">2 </w:t>
+      </w:r>
       <w:r>
         <w:rPr>
           <w:i/>
           <w:iCs/>
           <w:lang w:val="it"/>
         </w:rPr>
-        <w:t xml:space="preserve">1 </w:t>
+        <w:t>“</w:t>
       </w:r>
       <w:r>
         <w:rPr>
@@ -8927,7 +9273,7 @@
           <w:iCs/>
           <w:lang w:val="it"/>
         </w:rPr>
-        <w:t>“</w:t>
+        <w:t>L'ingerenza di un'autorità pubblica nell'esercizio di tale diritto può essere ingerenza solo nella misura in cui tale ingerenza sia prevista dalla legge e costituisca una misura necessaria, in una società democratica, per la sicurezza nazionale, la sicurezza pubblica, il benessere economico del Paese, la difesa dell'ordine e la prevenzione di reati, la protezione della salute o della morale, o la protezione dei diritti e delle libertà altrui.</w:t>
       </w:r>
       <w:r>
         <w:rPr>
@@ -8935,15 +9281,579 @@
           <w:iCs/>
           <w:lang w:val="it"/>
         </w:rPr>
-        <w:t>Ogni individuo ha diritto al rispetto della propria vita privata e familiare, della propria casa e della propria corrispondenza.</w:t>
-      </w:r>
-      <w:r>
+        <w:t>”</w:t>
+      </w:r>
+      <w:r>
+        <w:rPr>
+          <w:rFonts w:ascii="Calibri" w:hAnsi="Calibri" w:cs="Calibri"/>
+          <w:i/>
+          <w:iCs/>
+        </w:rPr>
+        <w:t xml:space="preserve"> </w:t>
+      </w:r>
+      <w:r>
+        <w:rPr>
+          <w:rFonts w:ascii="Calibri" w:hAnsi="Calibri" w:cs="Calibri"/>
+        </w:rPr>
+        <w:t>Non è stata protetta la riservatezza nel caso Barbulescu, per la violazione del diritto privacy nel suo paese,</w:t>
+      </w:r>
+      <w:r>
+        <w:rPr>
+          <w:rFonts w:ascii="Calibri" w:hAnsi="Calibri" w:cs="Calibri"/>
+        </w:rPr>
+        <w:t xml:space="preserve"> </w:t>
+      </w:r>
+      <w:r>
+        <w:rPr>
+          <w:rFonts w:ascii="Calibri" w:hAnsi="Calibri" w:cs="Calibri"/>
+        </w:rPr>
+        <w:t xml:space="preserve">Romania. </w:t>
+      </w:r>
+    </w:p>
+    <w:p>
+      <w:pPr>
+        <w:tabs>
+          <w:tab w:val="left" w:pos="8716"/>
+        </w:tabs>
+        <w:rPr>
+          <w:rFonts w:ascii="Calibri" w:hAnsi="Calibri" w:cs="Calibri"/>
+        </w:rPr>
+      </w:pPr>
+    </w:p>
+    <w:p>
+      <w:pPr>
+        <w:rPr>
+          <w:rFonts w:ascii="Calibri" w:hAnsi="Calibri" w:cs="Calibri"/>
+        </w:rPr>
+      </w:pPr>
+      <w:r>
+        <w:rPr>
+          <w:rFonts w:ascii="Calibri" w:hAnsi="Calibri" w:cs="Calibri"/>
+        </w:rPr>
+        <w:t>Di fatto la libertà di impresa è condizionata anch’essa in maniera libera, autodisciplinandosi, dall’articolo 41 della costituzione, in base al comma “</w:t>
+      </w:r>
+      <w:r>
+        <w:rPr>
+          <w:rFonts w:ascii="Calibri" w:hAnsi="Calibri" w:cs="Calibri"/>
+        </w:rPr>
+        <w:t>L'iniziativa economica privata è libera</w:t>
+      </w:r>
+      <w:r>
+        <w:rPr>
+          <w:rFonts w:ascii="Calibri" w:hAnsi="Calibri" w:cs="Calibri"/>
+        </w:rPr>
+        <w:t xml:space="preserve">”. </w:t>
+      </w:r>
+    </w:p>
+    <w:p>
+      <w:pPr>
+        <w:rPr>
+          <w:rFonts w:ascii="Calibri" w:hAnsi="Calibri" w:cs="Calibri"/>
+        </w:rPr>
+      </w:pPr>
+      <w:r>
+        <w:rPr>
+          <w:rFonts w:ascii="Calibri" w:hAnsi="Calibri" w:cs="Calibri"/>
+        </w:rPr>
+        <w:t>È libera, ma “n</w:t>
+      </w:r>
+      <w:r>
+        <w:rPr>
+          <w:rFonts w:ascii="Calibri" w:hAnsi="Calibri" w:cs="Calibri"/>
+        </w:rPr>
+        <w:t>on può svolgersi in contrasto con l'utilità sociale o in modo da recare danno alla salute, all’ambiente, alla sicurezza, alla libertà, alla dignità umana</w:t>
+      </w:r>
+      <w:r>
+        <w:rPr>
+          <w:rFonts w:ascii="Calibri" w:hAnsi="Calibri" w:cs="Calibri"/>
+        </w:rPr>
+        <w:t>”</w:t>
+      </w:r>
+      <w:r>
+        <w:rPr>
+          <w:rFonts w:ascii="Calibri" w:hAnsi="Calibri" w:cs="Calibri"/>
+        </w:rPr>
+        <w:t>. Da questo punto di vista si discutono le finalità di utilizzo e modalità d’uso dei dati trattati, capendo quali siano i soggeti preposti alla tutela.</w:t>
+      </w:r>
+    </w:p>
+    <w:p>
+      <w:pPr>
+        <w:rPr>
+          <w:rFonts w:ascii="Calibri" w:hAnsi="Calibri" w:cs="Calibri"/>
+        </w:rPr>
+      </w:pPr>
+      <w:r>
+        <w:rPr>
+          <w:rFonts w:ascii="Calibri" w:hAnsi="Calibri" w:cs="Calibri"/>
+        </w:rPr>
+        <w:t xml:space="preserve">Ad esempio l’installazione di videocamere, giustificata come tutela da atti criminosi dei dipendenti. È veramente giusto o è violazione della privacy? </w:t>
+      </w:r>
+      <w:r>
+        <w:rPr>
+          <w:rFonts w:ascii="Calibri" w:hAnsi="Calibri" w:cs="Calibri"/>
+        </w:rPr>
+        <w:t xml:space="preserve">Come discusso dallo stesso articolo, le nuove tecnologie, poste a scopo di strumentizzazione/organizzazione produttiva devono essere sempre poste al rispetto della dignità dei singoli e delle parti presenti. </w:t>
+      </w:r>
+    </w:p>
+    <w:p>
+      <w:pPr>
+        <w:tabs>
+          <w:tab w:val="left" w:pos="8716"/>
+        </w:tabs>
+        <w:rPr>
+          <w:rFonts w:ascii="Calibri" w:hAnsi="Calibri" w:cs="Calibri"/>
+        </w:rPr>
+      </w:pPr>
+    </w:p>
+    <w:p>
+      <w:pPr>
+        <w:tabs>
+          <w:tab w:val="left" w:pos="8716"/>
+        </w:tabs>
+        <w:rPr>
+          <w:rFonts w:ascii="Calibri" w:hAnsi="Calibri" w:cs="Calibri"/>
+        </w:rPr>
+      </w:pPr>
+      <w:r>
+        <w:rPr>
+          <w:rFonts w:ascii="Calibri" w:hAnsi="Calibri" w:cs="Calibri"/>
+        </w:rPr>
+        <w:t>Citiamo l’articolo 29 del regolamento UE:</w:t>
+      </w:r>
+    </w:p>
+    <w:p>
+      <w:pPr>
+        <w:tabs>
+          <w:tab w:val="left" w:pos="8716"/>
+        </w:tabs>
+        <w:rPr>
+          <w:rFonts w:ascii="Calibri" w:hAnsi="Calibri" w:cs="Calibri"/>
+          <w:i/>
+          <w:iCs/>
+        </w:rPr>
+      </w:pPr>
+      <w:r>
+        <w:rPr>
+          <w:rFonts w:ascii="Calibri" w:hAnsi="Calibri" w:cs="Calibri"/>
+          <w:i/>
+          <w:iCs/>
+        </w:rPr>
+        <w:t>“Il responsabile del trattamento, o chiunque agisca sotto la sua autorità o sotto quella del titolare del trattamento, che abbia accesso a dati personali non può trattare tali dati se non è istruito in tal senso dal titolare del trattamento, salvo che lo richieda il diritto dell'Unione o degli Stati membri.”</w:t>
+      </w:r>
+    </w:p>
+    <w:p>
+      <w:pPr>
+        <w:tabs>
+          <w:tab w:val="left" w:pos="8716"/>
+        </w:tabs>
+        <w:rPr>
+          <w:rFonts w:ascii="Calibri" w:hAnsi="Calibri" w:cs="Calibri"/>
+        </w:rPr>
+      </w:pPr>
+      <w:r>
+        <w:rPr>
+          <w:rFonts w:ascii="Calibri" w:hAnsi="Calibri" w:cs="Calibri"/>
+        </w:rPr>
+        <w:t xml:space="preserve">Devono quindi essere creati dei regolamenti chiari, comprensibili, dando le giuste informazioni. In particolare, nell’informatica, il ruolo degli amministratori di sistema è </w:t>
+      </w:r>
+      <w:r>
+        <w:rPr>
+          <w:rFonts w:ascii="Calibri" w:hAnsi="Calibri" w:cs="Calibri"/>
+        </w:rPr>
+        <w:t>fondamentale</w:t>
+      </w:r>
+      <w:r>
+        <w:rPr>
+          <w:rFonts w:ascii="Calibri" w:hAnsi="Calibri" w:cs="Calibri"/>
+        </w:rPr>
+        <w:t xml:space="preserve"> e richiede formazione specifica, visto a seconda dell’impresa, il valore dei dati trattati. Da un lato quindi si cerca di capire se l’ordinamento pone limiti ai poteri imprenditoriali, dall’altra però possono emergere dei ruoli che hanno un potere con margini ampi e non ben definiti. </w:t>
+      </w:r>
+    </w:p>
+    <w:p>
+      <w:pPr>
+        <w:tabs>
+          <w:tab w:val="left" w:pos="8716"/>
+        </w:tabs>
+        <w:rPr>
+          <w:rFonts w:ascii="Calibri" w:hAnsi="Calibri" w:cs="Calibri"/>
+        </w:rPr>
+      </w:pPr>
+      <w:r>
+        <w:rPr>
+          <w:rFonts w:ascii="Calibri" w:hAnsi="Calibri" w:cs="Calibri"/>
+        </w:rPr>
+        <w:t>L’articolo 6 del GDPR (</w:t>
+      </w:r>
+      <w:hyperlink r:id="rId10" w:history="1">
+        <w:r>
+          <w:rPr>
+            <w:rStyle w:val="Collegamentoipertestuale"/>
+            <w:rFonts w:ascii="Calibri" w:hAnsi="Calibri" w:cs="Calibri"/>
+          </w:rPr>
+          <w:t>https://www.altalex.com/documents/news/2018/04/12/articolo-6-gdpr-liceita-del-trattamento</w:t>
+        </w:r>
+      </w:hyperlink>
+      <w:r>
+        <w:rPr>
+          <w:rFonts w:ascii="Calibri" w:hAnsi="Calibri" w:cs="Calibri"/>
+        </w:rPr>
+        <w:t xml:space="preserve">) pone i giusti limiti/tutele del controllore di questi dati, affinché si abbia </w:t>
+      </w:r>
+      <w:r>
+        <w:rPr>
+          <w:rFonts w:ascii="Calibri" w:hAnsi="Calibri" w:cs="Calibri"/>
+          <w:i/>
+          <w:iCs/>
+        </w:rPr>
+        <w:t xml:space="preserve">bilanciamento per l’interesse dei diritti/libertà fondamentali sui dati. </w:t>
+      </w:r>
+      <w:r>
+        <w:rPr>
+          <w:rFonts w:ascii="Calibri" w:hAnsi="Calibri" w:cs="Calibri"/>
+        </w:rPr>
+        <w:t xml:space="preserve">Fondamentalmente l’articolo racchiude tutto quanto sia stato finora discusso. </w:t>
+      </w:r>
+    </w:p>
+    <w:p>
+      <w:pPr>
+        <w:tabs>
+          <w:tab w:val="left" w:pos="8716"/>
+        </w:tabs>
+        <w:rPr>
+          <w:rFonts w:ascii="Calibri" w:hAnsi="Calibri" w:cs="Calibri"/>
+        </w:rPr>
+      </w:pPr>
+    </w:p>
+    <w:p>
+      <w:pPr>
+        <w:tabs>
+          <w:tab w:val="left" w:pos="8716"/>
+        </w:tabs>
+        <w:rPr>
+          <w:rFonts w:ascii="Calibri" w:hAnsi="Calibri" w:cs="Calibri"/>
+        </w:rPr>
+      </w:pPr>
+      <w:r>
+        <w:rPr>
+          <w:rFonts w:ascii="Calibri" w:hAnsi="Calibri" w:cs="Calibri"/>
+        </w:rPr>
+        <w:lastRenderedPageBreak/>
+        <w:t>Le informazioni sensibili vanno quindi tutelate</w:t>
+      </w:r>
+      <w:r>
+        <w:rPr>
+          <w:rFonts w:ascii="Calibri" w:hAnsi="Calibri" w:cs="Calibri"/>
+        </w:rPr>
+        <w:t>; citiamo il caso Copland vs. The United Kingdom, contenzioso tra impiegata amministrativa e università</w:t>
+      </w:r>
+      <w:r>
+        <w:rPr>
+          <w:rFonts w:ascii="Calibri" w:hAnsi="Calibri" w:cs="Calibri"/>
+        </w:rPr>
+        <w:t>, con intercettazione dei messaggi privati</w:t>
+      </w:r>
+      <w:r>
+        <w:rPr>
+          <w:rFonts w:ascii="Calibri" w:hAnsi="Calibri" w:cs="Calibri"/>
+        </w:rPr>
+        <w:t xml:space="preserve">, ammettendo che </w:t>
+      </w:r>
+      <w:r>
+        <w:rPr>
+          <w:rFonts w:ascii="Calibri" w:hAnsi="Calibri" w:cs="Calibri"/>
+          <w:i/>
+          <w:iCs/>
+        </w:rPr>
+        <w:t>“il monitoraggio dell’uso del telefono/e-mail/Internet da parte di un impiegato nel posto di lavoro sia considerato necessario in certe situazioni per uno scopo legittimo”</w:t>
+      </w:r>
+      <w:r>
+        <w:rPr>
+          <w:rFonts w:ascii="Calibri" w:hAnsi="Calibri" w:cs="Calibri"/>
+        </w:rPr>
+        <w:t>.</w:t>
+      </w:r>
+      <w:r>
+        <w:rPr>
+          <w:rFonts w:ascii="Calibri" w:hAnsi="Calibri" w:cs="Calibri"/>
+        </w:rPr>
+        <w:t xml:space="preserve"> Si riporta quindi un totale di 6000 accessi negli ultimi 18 mesi a social network/giochi/musica ed app non connesse all’attività lavorativa.</w:t>
+      </w:r>
+    </w:p>
+    <w:p>
+      <w:pPr>
+        <w:tabs>
+          <w:tab w:val="left" w:pos="8716"/>
+        </w:tabs>
+        <w:rPr>
+          <w:rFonts w:ascii="Calibri" w:hAnsi="Calibri" w:cs="Calibri"/>
+        </w:rPr>
+      </w:pPr>
+    </w:p>
+    <w:p>
+      <w:pPr>
+        <w:tabs>
+          <w:tab w:val="left" w:pos="8716"/>
+        </w:tabs>
+        <w:rPr>
+          <w:rFonts w:ascii="Calibri" w:hAnsi="Calibri" w:cs="Calibri"/>
+          <w:b/>
+          <w:bCs/>
+        </w:rPr>
+      </w:pPr>
+      <w:r>
+        <w:rPr>
+          <w:rFonts w:ascii="Calibri" w:hAnsi="Calibri" w:cs="Calibri"/>
+          <w:b/>
+          <w:bCs/>
+          <w:i/>
+          <w:iCs/>
+          <w:u w:val="single"/>
+        </w:rPr>
+        <w:t xml:space="preserve">05/05/2022: </w:t>
+      </w:r>
+      <w:r>
+        <w:rPr>
+          <w:rFonts w:ascii="Calibri" w:hAnsi="Calibri" w:cs="Calibri"/>
+          <w:b/>
+          <w:bCs/>
+          <w:i/>
+          <w:iCs/>
+          <w:u w:val="single"/>
+        </w:rPr>
+        <w:t>Strumenti di lavoro e accordi/vincoli nel loro utilizzo</w:t>
+      </w:r>
+    </w:p>
+    <w:p>
+      <w:pPr>
+        <w:tabs>
+          <w:tab w:val="left" w:pos="8716"/>
+        </w:tabs>
+        <w:rPr>
+          <w:rFonts w:ascii="Calibri" w:hAnsi="Calibri" w:cs="Calibri"/>
+          <w:b/>
+          <w:bCs/>
+        </w:rPr>
+      </w:pPr>
+    </w:p>
+    <w:p>
+      <w:pPr>
+        <w:tabs>
+          <w:tab w:val="left" w:pos="8716"/>
+        </w:tabs>
+        <w:rPr>
+          <w:rFonts w:ascii="Calibri" w:hAnsi="Calibri" w:cs="Calibri"/>
+        </w:rPr>
+      </w:pPr>
+      <w:r>
+        <w:rPr>
+          <w:rFonts w:ascii="Calibri" w:hAnsi="Calibri" w:cs="Calibri"/>
+        </w:rPr>
+        <w:t>Citiamo altri due casi:</w:t>
+      </w:r>
+    </w:p>
+    <w:p>
+      <w:pPr>
+        <w:pStyle w:val="Paragrafoelenco"/>
+        <w:numPr>
+          <w:ilvl w:val="0"/>
+          <w:numId w:val="1"/>
+        </w:numPr>
+        <w:tabs>
+          <w:tab w:val="left" w:pos="8716"/>
+        </w:tabs>
+        <w:rPr>
+          <w:rFonts w:ascii="Calibri" w:hAnsi="Calibri" w:cs="Calibri"/>
+        </w:rPr>
+      </w:pPr>
+      <w:r>
+        <w:rPr>
+          <w:rFonts w:ascii="Calibri" w:hAnsi="Calibri" w:cs="Calibri"/>
+        </w:rPr>
+        <w:t>tribunale di Brescia, sentenza del 2016, dove il datore di lavoro si è limitato a stampare la cronologia della propria dipendente; in quanto tale operazione non richiede l’installazione di dispositivi di controllo e non è viuolazioen della privacy, non può ipotizzarsi violazione dell’articolo4 dello St. dei Lavoratori</w:t>
+      </w:r>
+    </w:p>
+    <w:p>
+      <w:pPr>
+        <w:pStyle w:val="Paragrafoelenco"/>
+        <w:numPr>
+          <w:ilvl w:val="0"/>
+          <w:numId w:val="1"/>
+        </w:numPr>
+        <w:tabs>
+          <w:tab w:val="left" w:pos="8716"/>
+        </w:tabs>
+        <w:rPr>
+          <w:rFonts w:ascii="Calibri" w:hAnsi="Calibri" w:cs="Calibri"/>
+        </w:rPr>
+      </w:pPr>
+      <w:r>
+        <w:rPr>
+          <w:rFonts w:ascii="Calibri" w:hAnsi="Calibri" w:cs="Calibri"/>
+        </w:rPr>
+        <w:t>tribunale di Napoli, ordinanza del 2014, in cui il datore di lavoro si è limitato ad utilizzare i file di log come forma di tracciamento delle informazioni, file andati distrutti nei loro originali, non coservati nel sistema di archiviazione. Le copie di questi file non sono state estratte e quindi non sono modificabili giuridicamente/processualmente</w:t>
+      </w:r>
+    </w:p>
+    <w:p>
+      <w:pPr>
+        <w:tabs>
+          <w:tab w:val="left" w:pos="8716"/>
+        </w:tabs>
+        <w:rPr>
+          <w:rFonts w:ascii="Calibri" w:hAnsi="Calibri" w:cs="Calibri"/>
+        </w:rPr>
+      </w:pPr>
+    </w:p>
+    <w:p>
+      <w:pPr>
+        <w:tabs>
+          <w:tab w:val="left" w:pos="8716"/>
+        </w:tabs>
+      </w:pPr>
+      <w:r>
+        <w:rPr>
+          <w:rFonts w:ascii="Calibri" w:hAnsi="Calibri" w:cs="Calibri"/>
+        </w:rPr>
+        <w:t xml:space="preserve">Oltre ai testi/articoli citati sopra, si può fare riferimento al </w:t>
+      </w:r>
+      <w:r>
+        <w:rPr>
+          <w:rFonts w:ascii="Calibri" w:hAnsi="Calibri" w:cs="Calibri"/>
+          <w:i/>
+          <w:iCs/>
+        </w:rPr>
+        <w:t>Codice privacy (d. lgs. 196/2003)</w:t>
+      </w:r>
+      <w:r>
+        <w:rPr>
+          <w:rFonts w:ascii="Calibri" w:hAnsi="Calibri" w:cs="Calibri"/>
+        </w:rPr>
+        <w:t xml:space="preserve">, </w:t>
+      </w:r>
+      <w:r>
+        <w:rPr>
+          <w:rFonts w:ascii="Calibri" w:hAnsi="Calibri" w:cs="Calibri"/>
+          <w:i/>
+          <w:iCs/>
+        </w:rPr>
+        <w:t>articoli 2/15/32/41 comma 2 della Costituzione</w:t>
+      </w:r>
+      <w:r>
+        <w:rPr>
+          <w:rFonts w:ascii="Calibri" w:hAnsi="Calibri" w:cs="Calibri"/>
+        </w:rPr>
+        <w:t xml:space="preserve">, </w:t>
+      </w:r>
+      <w:r>
+        <w:rPr>
+          <w:rFonts w:ascii="Calibri" w:hAnsi="Calibri" w:cs="Calibri"/>
+          <w:i/>
+          <w:iCs/>
+        </w:rPr>
+        <w:t xml:space="preserve">convenzione 108 </w:t>
+      </w:r>
+      <w:r>
+        <w:rPr>
+          <w:rFonts w:ascii="Calibri" w:hAnsi="Calibri" w:cs="Calibri"/>
+        </w:rPr>
+        <w:t>(tutela dei dati automatizzati e corrispondenti al cittadino)</w:t>
+      </w:r>
+      <w:r>
+        <w:rPr>
+          <w:rFonts w:ascii="Calibri" w:hAnsi="Calibri" w:cs="Calibri"/>
+          <w:i/>
+          <w:iCs/>
+        </w:rPr>
+        <w:t xml:space="preserve">, </w:t>
+      </w:r>
+      <w:r>
+        <w:rPr>
+          <w:rFonts w:ascii="Calibri" w:hAnsi="Calibri" w:cs="Calibri"/>
+          <w:i/>
+          <w:iCs/>
+        </w:rPr>
+        <w:t>Direttiva 95/46/CE</w:t>
+      </w:r>
+      <w:r>
+        <w:rPr>
+          <w:rFonts w:ascii="Calibri" w:hAnsi="Calibri" w:cs="Calibri"/>
+          <w:i/>
+          <w:iCs/>
+        </w:rPr>
+        <w:t xml:space="preserve"> </w:t>
+      </w:r>
+      <w:r>
+        <w:rPr>
+          <w:rFonts w:ascii="Calibri" w:hAnsi="Calibri" w:cs="Calibri"/>
+        </w:rPr>
+        <w:t>(garan</w:t>
+      </w:r>
+      <w:r>
+        <w:rPr>
+          <w:rFonts w:ascii="Calibri" w:hAnsi="Calibri" w:cs="Calibri"/>
+        </w:rPr>
+        <w:t xml:space="preserve">zie generali superanti le limitazioni interne all’UE, anche in materia libertà personale), lo stesso GDPR oppure anche </w:t>
+      </w:r>
+      <w:r>
+        <w:t xml:space="preserve">la </w:t>
+      </w:r>
+      <w:r>
+        <w:rPr>
+          <w:i/>
+          <w:iCs/>
+        </w:rPr>
+        <w:t>d</w:t>
+      </w:r>
+      <w:r>
+        <w:rPr>
+          <w:i/>
+          <w:iCs/>
+        </w:rPr>
+        <w:t>irettiva 2002/58/CE</w:t>
+      </w:r>
+      <w:r>
+        <w:t xml:space="preserve"> (stabilendo completamente i dispositivi, la riservatezza delle comunicazioni e le varie norme tra le aziende).</w:t>
+      </w:r>
+    </w:p>
+    <w:p>
+      <w:pPr>
+        <w:tabs>
+          <w:tab w:val="left" w:pos="8716"/>
+        </w:tabs>
+        <w:rPr>
+          <w:rFonts w:ascii="Calibri" w:hAnsi="Calibri" w:cs="Calibri"/>
+        </w:rPr>
+      </w:pPr>
+      <w:r>
+        <w:rPr>
+          <w:rFonts w:ascii="Calibri" w:hAnsi="Calibri" w:cs="Calibri"/>
+        </w:rPr>
+        <w:t xml:space="preserve">Potenzialmente la libertà personale </w:t>
+      </w:r>
+      <w:r>
+        <w:rPr>
+          <w:rFonts w:ascii="Calibri" w:hAnsi="Calibri" w:cs="Calibri"/>
+        </w:rPr>
+        <w:t>viene violata, dato che l’esito del controllo è significativo in merito alla gravità del comportamento della dipendente. Il prof evidenzia queste linee in merito alla sentenza in oggetto, con questo riferimento da parte del datore di lavoro (tradotto e riscritto):</w:t>
+      </w:r>
+    </w:p>
+    <w:p>
+      <w:pPr>
+        <w:tabs>
+          <w:tab w:val="left" w:pos="8716"/>
+        </w:tabs>
         <w:rPr>
           <w:i/>
           <w:iCs/>
           <w:lang w:val="it"/>
         </w:rPr>
-        <w:t>”</w:t>
+      </w:pPr>
+      <w:r>
+        <w:rPr>
+          <w:i/>
+          <w:iCs/>
+          <w:lang w:val="it"/>
+        </w:rPr>
+        <w:t>"Siamo rimasti sbalorditi nello scoprire che l'11 settembre 2013 hai deliberatamente lacerato l'avambraccio sinistro, usando pezzi di vetro. Questi fatti - all'origine della tua interruzione del lavoro a causa di un incidente sul lavoro - sono stati ripresi dalla telecamera installata nelle cucine del nostro ristorante e la cui visione è stata effettuata, in tua presenza e in quella di un ufficiale giudiziario, da noi incaricato. Quest'ultimo ha redatto una relazione, di cui alleghiamo una copia. In altre parole, le lesioni che hai subito l'11 settembre 2013 non sono casuali ma sono il risultato di una lacerazione volontaria da parte tua."</w:t>
       </w:r>
     </w:p>
     <w:p>
@@ -8952,43 +9862,25 @@
           <w:tab w:val="left" w:pos="8716"/>
         </w:tabs>
         <w:rPr>
-          <w:rFonts w:ascii="Calibri" w:hAnsi="Calibri" w:cs="Calibri"/>
-          <w:i/>
-          <w:iCs/>
-        </w:rPr>
-      </w:pPr>
-      <w:r>
-        <w:rPr>
-          <w:i/>
-          <w:iCs/>
           <w:lang w:val="it"/>
         </w:rPr>
-        <w:t xml:space="preserve">2 </w:t>
-      </w:r>
-      <w:r>
-        <w:rPr>
-          <w:i/>
-          <w:iCs/>
+      </w:pPr>
+      <w:r>
+        <w:rPr>
           <w:lang w:val="it"/>
         </w:rPr>
-        <w:t>“</w:t>
-      </w:r>
-      <w:r>
-        <w:rPr>
-          <w:i/>
-          <w:iCs/>
+        <w:t>Quindi: lavoratrice che si ferisce volutamente con un pezzo di vetro, pur sapendo ci fossero le telecamere. Ciononostante, vista la violazione alla privacy, viene legalmente riammessa a lavoro.</w:t>
+      </w:r>
+    </w:p>
+    <w:p>
+      <w:pPr>
+        <w:tabs>
+          <w:tab w:val="left" w:pos="8716"/>
+        </w:tabs>
+        <w:rPr>
           <w:lang w:val="it"/>
         </w:rPr>
-        <w:t>L'ingerenza di un'autorità pubblica nell'esercizio di tale diritto può essere ingerenza solo nella misura in cui tale ingerenza sia prevista dalla legge e costituisca una misura necessaria, in una società democratica, per la sicurezza nazionale, la sicurezza pubblica, il benessere economico del Paese, la difesa dell'ordine e la prevenzione di reati,  la protezione della salute o della morale, o la protezione dei diritti e delle libertà altrui.</w:t>
-      </w:r>
-      <w:r>
-        <w:rPr>
-          <w:i/>
-          <w:iCs/>
-          <w:lang w:val="it"/>
-        </w:rPr>
-        <w:t>”</w:t>
-      </w:r>
+      </w:pPr>
     </w:p>
     <w:p>
       <w:pPr>
@@ -9003,7 +9895,19 @@
         <w:rPr>
           <w:rFonts w:ascii="Calibri" w:hAnsi="Calibri" w:cs="Calibri"/>
         </w:rPr>
-        <w:t xml:space="preserve">Non è stata protetta la riservatezza nel caso Barbulescu, per la violazione del diritto privacy nel suo paese, Romania. </w:t>
+        <w:t>Ci si chiede se è stato correttamente bilanciato l’interesse aziendale, in merito soprattutto alle ragioni dell’impresa ma anche di protezione della riservatezza e della dignità</w:t>
+      </w:r>
+      <w:r>
+        <w:rPr>
+          <w:rFonts w:ascii="Calibri" w:hAnsi="Calibri" w:cs="Calibri"/>
+        </w:rPr>
+        <w:t xml:space="preserve"> dell’individuo. </w:t>
+      </w:r>
+      <w:r>
+        <w:rPr>
+          <w:rFonts w:ascii="Calibri" w:hAnsi="Calibri" w:cs="Calibri"/>
+        </w:rPr>
+        <w:t xml:space="preserve">Il licenziamento risulta illegittimo (non certo a causa del danno autoprovocato) ma appunto all’interno si ha la violazione della privacy precedentemente citata che prevale legalmente in merito a questo discorso. </w:t>
       </w:r>
     </w:p>
     <w:p>
@@ -9015,74 +9919,11 @@
           <w:rFonts w:ascii="Calibri" w:hAnsi="Calibri" w:cs="Calibri"/>
         </w:rPr>
       </w:pPr>
-    </w:p>
-    <w:p>
-      <w:pPr>
-        <w:rPr>
-          <w:rFonts w:ascii="Calibri" w:hAnsi="Calibri" w:cs="Calibri"/>
-        </w:rPr>
-      </w:pPr>
-      <w:r>
-        <w:rPr>
-          <w:rFonts w:ascii="Calibri" w:hAnsi="Calibri" w:cs="Calibri"/>
-        </w:rPr>
-        <w:t>Di fatto la libertà di impresa è condizionata anch’essa in maniera libera, autodisciplinandosi, dall’articolo 41 della costituzione, in base al comma “</w:t>
-      </w:r>
-      <w:r>
-        <w:rPr>
-          <w:rFonts w:ascii="Calibri" w:hAnsi="Calibri" w:cs="Calibri"/>
-        </w:rPr>
-        <w:t>L'iniziativa economica privata è libera</w:t>
-      </w:r>
-      <w:r>
-        <w:rPr>
-          <w:rFonts w:ascii="Calibri" w:hAnsi="Calibri" w:cs="Calibri"/>
-        </w:rPr>
-        <w:t xml:space="preserve">”. </w:t>
-      </w:r>
-    </w:p>
-    <w:p>
-      <w:pPr>
-        <w:rPr>
-          <w:rFonts w:ascii="Calibri" w:hAnsi="Calibri" w:cs="Calibri"/>
-        </w:rPr>
-      </w:pPr>
-      <w:r>
-        <w:rPr>
-          <w:rFonts w:ascii="Calibri" w:hAnsi="Calibri" w:cs="Calibri"/>
-        </w:rPr>
-        <w:t>È libera, ma “n</w:t>
-      </w:r>
-      <w:r>
-        <w:rPr>
-          <w:rFonts w:ascii="Calibri" w:hAnsi="Calibri" w:cs="Calibri"/>
-        </w:rPr>
-        <w:t>on può svolgersi in contrasto con l'utilità sociale o in modo da recare danno alla salute, all’ambiente, alla sicurezza, alla libertà, alla dignità umana</w:t>
-      </w:r>
-      <w:r>
-        <w:rPr>
-          <w:rFonts w:ascii="Calibri" w:hAnsi="Calibri" w:cs="Calibri"/>
-        </w:rPr>
-        <w:t>”</w:t>
-      </w:r>
-      <w:r>
-        <w:rPr>
-          <w:rFonts w:ascii="Calibri" w:hAnsi="Calibri" w:cs="Calibri"/>
-        </w:rPr>
-        <w:t>. Da questo punto di vista si discutono le finalità di utilizzo e modalità d’uso dei dati trattati, capendo quali siano i soggeti preposti alla tutela.</w:t>
-      </w:r>
-    </w:p>
-    <w:p>
-      <w:pPr>
-        <w:rPr>
-          <w:rFonts w:ascii="Calibri" w:hAnsi="Calibri" w:cs="Calibri"/>
-        </w:rPr>
-      </w:pPr>
-      <w:r>
-        <w:rPr>
-          <w:rFonts w:ascii="Calibri" w:hAnsi="Calibri" w:cs="Calibri"/>
-        </w:rPr>
-        <w:t xml:space="preserve">Ad esempio l’installazione di videocamere, giustificata come tutela da atti criminosi dei dipendenti. È veramente giusto o è violazione della privacy? </w:t>
+      <w:r>
+        <w:rPr>
+          <w:rFonts w:ascii="Calibri" w:hAnsi="Calibri" w:cs="Calibri"/>
+        </w:rPr>
+        <w:t xml:space="preserve">In questo caso ci deve essere un bilanciamento tra le parti preventivo, cita il professore, cioè vengano elaborati i dati raccolti, tenendo ragionevolmente conto in modo equo degli interessi di entrambe le padrti interessate, rispettando i principi di protezione di entrambe le parti. </w:t>
       </w:r>
     </w:p>
     <w:p>
@@ -9094,9 +9935,20 @@
           <w:rFonts w:ascii="Calibri" w:hAnsi="Calibri" w:cs="Calibri"/>
         </w:rPr>
       </w:pPr>
-    </w:p>
-    <w:p>
-      <w:pPr>
+      <w:r>
+        <w:rPr>
+          <w:rFonts w:ascii="Calibri" w:hAnsi="Calibri" w:cs="Calibri"/>
+        </w:rPr>
+        <w:t>A seguito di una modifica del Jobs Act sull’articolo 4 dello Statuto si pone:</w:t>
+      </w:r>
+    </w:p>
+    <w:p>
+      <w:pPr>
+        <w:pStyle w:val="Paragrafoelenco"/>
+        <w:numPr>
+          <w:ilvl w:val="0"/>
+          <w:numId w:val="1"/>
+        </w:numPr>
         <w:tabs>
           <w:tab w:val="left" w:pos="8716"/>
         </w:tabs>
@@ -9108,43 +9960,98 @@
         <w:rPr>
           <w:rFonts w:ascii="Calibri" w:hAnsi="Calibri" w:cs="Calibri"/>
         </w:rPr>
-        <w:t>Citiamo l’articolo 29 del regolamento UE:</w:t>
-      </w:r>
-    </w:p>
-    <w:p>
-      <w:pPr>
+        <w:t xml:space="preserve">divieto </w:t>
+      </w:r>
+      <w:r>
+        <w:rPr>
+          <w:rFonts w:ascii="Calibri" w:hAnsi="Calibri" w:cs="Calibri"/>
+          <w:i/>
+          <w:iCs/>
+        </w:rPr>
+        <w:t>assoluto</w:t>
+      </w:r>
+      <w:r>
+        <w:rPr>
+          <w:rFonts w:ascii="Calibri" w:hAnsi="Calibri" w:cs="Calibri"/>
+        </w:rPr>
+        <w:t xml:space="preserve"> di installazione di strumenti per finalit</w:t>
+      </w:r>
+      <w:r>
+        <w:rPr>
+          <w:rFonts w:ascii="Calibri" w:hAnsi="Calibri" w:cs="Calibri"/>
+        </w:rPr>
+        <w:t>à</w:t>
+      </w:r>
+      <w:r>
+        <w:rPr>
+          <w:rFonts w:ascii="Calibri" w:hAnsi="Calibri" w:cs="Calibri"/>
+        </w:rPr>
+        <w:t xml:space="preserve"> di controllo</w:t>
+      </w:r>
+      <w:r>
+        <w:rPr>
+          <w:rFonts w:ascii="Calibri" w:hAnsi="Calibri" w:cs="Calibri"/>
+        </w:rPr>
+        <w:t xml:space="preserve"> a distanza dell’attività del </w:t>
+      </w:r>
+      <w:r>
+        <w:rPr>
+          <w:rFonts w:ascii="Calibri" w:hAnsi="Calibri" w:cs="Calibri"/>
+        </w:rPr>
+        <w:t>lavoratore</w:t>
+      </w:r>
+    </w:p>
+    <w:p>
+      <w:pPr>
+        <w:pStyle w:val="Paragrafoelenco"/>
+        <w:numPr>
+          <w:ilvl w:val="0"/>
+          <w:numId w:val="1"/>
+        </w:numPr>
         <w:tabs>
           <w:tab w:val="left" w:pos="8716"/>
         </w:tabs>
         <w:rPr>
           <w:rFonts w:ascii="Calibri" w:hAnsi="Calibri" w:cs="Calibri"/>
-          <w:i/>
-          <w:iCs/>
-        </w:rPr>
-      </w:pPr>
-      <w:r>
-        <w:rPr>
-          <w:rFonts w:ascii="Calibri" w:hAnsi="Calibri" w:cs="Calibri"/>
-          <w:i/>
-          <w:iCs/>
-        </w:rPr>
-        <w:t>“</w:t>
-      </w:r>
-      <w:r>
-        <w:rPr>
-          <w:rFonts w:ascii="Calibri" w:hAnsi="Calibri" w:cs="Calibri"/>
-          <w:i/>
-          <w:iCs/>
-        </w:rPr>
-        <w:t>Il responsabile del trattamento, o chiunque agisca sotto la sua autorità o sotto quella del titolare del trattamento, che abbia accesso a dati personali non può trattare tali dati se non è istruito in tal senso dal titolare del trattamento, salvo che lo richieda il diritto dell'Unione o degli Stati membri.</w:t>
-      </w:r>
-      <w:r>
-        <w:rPr>
-          <w:rFonts w:ascii="Calibri" w:hAnsi="Calibri" w:cs="Calibri"/>
-          <w:i/>
-          <w:iCs/>
-        </w:rPr>
-        <w:t>”</w:t>
+        </w:rPr>
+      </w:pPr>
+      <w:r>
+        <w:rPr>
+          <w:rFonts w:ascii="Calibri" w:hAnsi="Calibri" w:cs="Calibri"/>
+        </w:rPr>
+        <w:t xml:space="preserve">divieto </w:t>
+      </w:r>
+      <w:r>
+        <w:rPr>
+          <w:rFonts w:ascii="Calibri" w:hAnsi="Calibri" w:cs="Calibri"/>
+          <w:i/>
+          <w:iCs/>
+        </w:rPr>
+        <w:t>relativo</w:t>
+      </w:r>
+      <w:r>
+        <w:rPr>
+          <w:rFonts w:ascii="Calibri" w:hAnsi="Calibri" w:cs="Calibri"/>
+        </w:rPr>
+        <w:t xml:space="preserve"> di inst</w:t>
+      </w:r>
+      <w:r>
+        <w:rPr>
+          <w:rFonts w:ascii="Calibri" w:hAnsi="Calibri" w:cs="Calibri"/>
+        </w:rPr>
+        <w:t>a</w:t>
+      </w:r>
+      <w:r>
+        <w:rPr>
+          <w:rFonts w:ascii="Calibri" w:hAnsi="Calibri" w:cs="Calibri"/>
+        </w:rPr>
+        <w:t>llazione di apparecchiature richieste da esigenze organizzative, produttive, di sicurezza del lavoro o la possibilità di controllo a distanza dell’attività dei lavoratori</w:t>
+      </w:r>
+      <w:r>
+        <w:rPr>
+          <w:rFonts w:ascii="Calibri" w:hAnsi="Calibri" w:cs="Calibri"/>
+        </w:rPr>
+        <w:t xml:space="preserve"> (forma di controllo preterintenzionale)</w:t>
       </w:r>
     </w:p>
     <w:p>
@@ -9160,7 +10067,25 @@
         <w:rPr>
           <w:rFonts w:ascii="Calibri" w:hAnsi="Calibri" w:cs="Calibri"/>
         </w:rPr>
-        <w:t xml:space="preserve">Devono quindi essere creati dei regolamenti chiari, comprensibili, dando le giuste informazioni. In particolare, nell’informatica, il ruolo degli amministratori di sistema è importante e richiede formazione specifica, visto a seconda dell’impresa, il valore dei dati trattati. Da un lato quindi si cerca di capire se l’ordinamento pone limiti ai poteri imprenditoriali, dall’altra però possono emergere dei ruoli che hanno un potere con margini ampi e non ben definiti. </w:t>
+        <w:t xml:space="preserve">Il divieto non opera in caso di caso di installazione </w:t>
+      </w:r>
+      <w:r>
+        <w:rPr>
+          <w:rFonts w:ascii="Calibri" w:hAnsi="Calibri" w:cs="Calibri"/>
+        </w:rPr>
+        <w:t>previo</w:t>
+      </w:r>
+      <w:r>
+        <w:rPr>
+          <w:rFonts w:ascii="Calibri" w:hAnsi="Calibri" w:cs="Calibri"/>
+        </w:rPr>
+        <w:t xml:space="preserve"> accordo di strutture sanitarie (RSA) oppure in accordo con le direzioni territoriali del lavoro (DTL).</w:t>
+      </w:r>
+      <w:r>
+        <w:rPr>
+          <w:rFonts w:ascii="Calibri" w:hAnsi="Calibri" w:cs="Calibri"/>
+        </w:rPr>
+        <w:t xml:space="preserve"> Comunque l’ambito di controllo giuridico è posto alla liceità del controllo, interpretando in modo estensivo tutte le norme citate/viste/vigenti.</w:t>
       </w:r>
     </w:p>
     <w:p>
@@ -9186,25 +10111,7 @@
         <w:rPr>
           <w:rFonts w:ascii="Calibri" w:hAnsi="Calibri" w:cs="Calibri"/>
         </w:rPr>
-        <w:t>Le informazioni sensibili vanno quindi tutelate</w:t>
-      </w:r>
-      <w:r>
-        <w:rPr>
-          <w:rFonts w:ascii="Calibri" w:hAnsi="Calibri" w:cs="Calibri"/>
-        </w:rPr>
-        <w:t>; citiamo il caso Copland vs. The United Kingdom, contenzioso tra impiegata amministrativa e università</w:t>
-      </w:r>
-      <w:r>
-        <w:rPr>
-          <w:rFonts w:ascii="Calibri" w:hAnsi="Calibri" w:cs="Calibri"/>
-        </w:rPr>
-        <w:t xml:space="preserve">, con intercettazione dei messaggi privati. </w:t>
-      </w:r>
-      <w:r>
-        <w:rPr>
-          <w:rFonts w:ascii="Calibri" w:hAnsi="Calibri" w:cs="Calibri"/>
-        </w:rPr>
-        <w:t xml:space="preserve">Non si può ammettere mai la violazione della riservatezza per motivi di carattere generale. </w:t>
+        <w:t xml:space="preserve"> </w:t>
       </w:r>
     </w:p>
     <w:p>
@@ -9219,8 +10126,523 @@
       <w:r>
         <w:rPr>
           <w:rFonts w:ascii="Calibri" w:hAnsi="Calibri" w:cs="Calibri"/>
-        </w:rPr>
-        <w:t xml:space="preserve">Similmente un caso del tribunale di Napoli, per il quale il datore di lavoro si è limitato a stampare i dati di di cronologia per attestare l’inoperosità del proprio dipendente oppure file di log, non considerati dati attendibili da esaminare se andati distrutti con gli originali, essendo dati non sovrascritti ed immodificabili. </w:t>
+          <w:i/>
+          <w:iCs/>
+        </w:rPr>
+        <w:lastRenderedPageBreak/>
+        <w:t>L’articolo 23 del d.lgs.151/2015</w:t>
+      </w:r>
+      <w:r>
+        <w:rPr>
+          <w:rFonts w:ascii="Calibri" w:hAnsi="Calibri" w:cs="Calibri"/>
+        </w:rPr>
+        <w:t xml:space="preserve"> cita come gli strumenti da cui derivi possibilità di controllo a distanza possono essere impiegati esclusivamente per esigenze organizzative/produttive per sicurezza/tutela del lavoro</w:t>
+      </w:r>
+      <w:r>
+        <w:rPr>
+          <w:rFonts w:ascii="Calibri" w:hAnsi="Calibri" w:cs="Calibri"/>
+        </w:rPr>
+        <w:t xml:space="preserve">. </w:t>
+      </w:r>
+      <w:r>
+        <w:rPr>
+          <w:rFonts w:ascii="Calibri" w:hAnsi="Calibri" w:cs="Calibri"/>
+        </w:rPr>
+        <w:t xml:space="preserve">Il </w:t>
+      </w:r>
+      <w:r>
+        <w:rPr>
+          <w:rFonts w:ascii="Calibri" w:hAnsi="Calibri" w:cs="Calibri"/>
+          <w:i/>
+          <w:iCs/>
+        </w:rPr>
+        <w:t xml:space="preserve">comma </w:t>
+      </w:r>
+      <w:r>
+        <w:rPr>
+          <w:rFonts w:ascii="Calibri" w:hAnsi="Calibri" w:cs="Calibri"/>
+          <w:i/>
+          <w:iCs/>
+        </w:rPr>
+        <w:t>1</w:t>
+      </w:r>
+      <w:r>
+        <w:rPr>
+          <w:rFonts w:ascii="Calibri" w:hAnsi="Calibri" w:cs="Calibri"/>
+        </w:rPr>
+        <w:t xml:space="preserve"> </w:t>
+      </w:r>
+      <w:r>
+        <w:rPr>
+          <w:rFonts w:ascii="Calibri" w:hAnsi="Calibri" w:cs="Calibri"/>
+        </w:rPr>
+        <w:t xml:space="preserve">cita che si deve avere previa autorizzazione rispetto alle singole entità produttive, in mancanza di accordo </w:t>
+      </w:r>
+      <w:r>
+        <w:rPr>
+          <w:rFonts w:ascii="Calibri" w:hAnsi="Calibri" w:cs="Calibri"/>
+        </w:rPr>
+        <w:t>da parte della sede territoriale dell’INL (Ispettorato Nazionale Lavoro) o per imprese dislocate in varie sedi, di fare riferimento alla seede centrale dell’INL per ogni casistica così descritta.</w:t>
+      </w:r>
+    </w:p>
+    <w:p>
+      <w:pPr>
+        <w:tabs>
+          <w:tab w:val="left" w:pos="8716"/>
+        </w:tabs>
+        <w:ind w:left="8716" w:hanging="8716"/>
+        <w:rPr>
+          <w:rFonts w:ascii="Calibri" w:hAnsi="Calibri" w:cs="Calibri"/>
+        </w:rPr>
+      </w:pPr>
+      <w:r>
+        <w:rPr>
+          <w:rFonts w:ascii="Calibri" w:hAnsi="Calibri" w:cs="Calibri"/>
+        </w:rPr>
+        <w:t>A questo livello, occorre un accordo sindacale per ogni computer/programma utilizzato</w:t>
+      </w:r>
+      <w:r>
+        <w:rPr>
+          <w:rFonts w:ascii="Calibri" w:hAnsi="Calibri" w:cs="Calibri"/>
+        </w:rPr>
+        <w:t xml:space="preserve"> nel nostro ambito.</w:t>
+      </w:r>
+      <w:r>
+        <w:rPr>
+          <w:rFonts w:ascii="Calibri" w:hAnsi="Calibri" w:cs="Calibri"/>
+        </w:rPr>
+        <w:t xml:space="preserve"> </w:t>
+      </w:r>
+    </w:p>
+    <w:p>
+      <w:pPr>
+        <w:tabs>
+          <w:tab w:val="left" w:pos="8716"/>
+        </w:tabs>
+        <w:rPr>
+          <w:rFonts w:ascii="Calibri" w:hAnsi="Calibri" w:cs="Calibri"/>
+        </w:rPr>
+      </w:pPr>
+      <w:r>
+        <w:rPr>
+          <w:rFonts w:ascii="Calibri" w:hAnsi="Calibri" w:cs="Calibri"/>
+        </w:rPr>
+        <w:t xml:space="preserve">Tuttavia il </w:t>
+      </w:r>
+      <w:r>
+        <w:rPr>
+          <w:rFonts w:ascii="Calibri" w:hAnsi="Calibri" w:cs="Calibri"/>
+          <w:i/>
+          <w:iCs/>
+        </w:rPr>
+        <w:t>comma 2</w:t>
+      </w:r>
+      <w:r>
+        <w:rPr>
+          <w:rFonts w:ascii="Calibri" w:hAnsi="Calibri" w:cs="Calibri"/>
+        </w:rPr>
+        <w:t xml:space="preserve"> fornisce un’eccezione, dicendo che il comma 1 non viene applicato agli strumenti utilizzati dal lavoratore per rendere la prestazione lavorativa e agli strumenti di registrazione accessi/presenze. </w:t>
+      </w:r>
+    </w:p>
+    <w:p>
+      <w:pPr>
+        <w:tabs>
+          <w:tab w:val="left" w:pos="8716"/>
+        </w:tabs>
+        <w:rPr>
+          <w:rFonts w:ascii="Calibri" w:hAnsi="Calibri" w:cs="Calibri"/>
+        </w:rPr>
+      </w:pPr>
+    </w:p>
+    <w:p>
+      <w:pPr>
+        <w:tabs>
+          <w:tab w:val="left" w:pos="8716"/>
+        </w:tabs>
+        <w:rPr>
+          <w:rFonts w:ascii="Calibri" w:hAnsi="Calibri" w:cs="Calibri"/>
+        </w:rPr>
+      </w:pPr>
+      <w:r>
+        <w:rPr>
+          <w:rFonts w:ascii="Calibri" w:hAnsi="Calibri" w:cs="Calibri"/>
+        </w:rPr>
+        <w:t>Prendiamo l’esempio (meno attuale) del contatore installato sulle macchine da scrivere per vedere il numero di battute oppure (ben più attuale) l’installazione dello strumento GPS su chi consegna pizze/rider o altro. Che cosa si applica tra il comma 1 o il comma 2 e cosa non si applica?</w:t>
+      </w:r>
+    </w:p>
+    <w:p>
+      <w:pPr>
+        <w:tabs>
+          <w:tab w:val="left" w:pos="8716"/>
+        </w:tabs>
+        <w:rPr>
+          <w:rFonts w:ascii="Calibri" w:hAnsi="Calibri" w:cs="Calibri"/>
+        </w:rPr>
+      </w:pPr>
+      <w:r>
+        <w:rPr>
+          <w:rFonts w:ascii="Calibri" w:hAnsi="Calibri" w:cs="Calibri"/>
+        </w:rPr>
+        <w:t>Risposta: qui non si applica un divieto sul controllo, dunque è ammessa l’installazione, perché se non si applica il comma 1, viene effettivamente (con la nuova norma) installato un dispositivo</w:t>
+      </w:r>
+      <w:r>
+        <w:rPr>
+          <w:rFonts w:ascii="Calibri" w:hAnsi="Calibri" w:cs="Calibri"/>
+        </w:rPr>
+        <w:t xml:space="preserve"> per </w:t>
+      </w:r>
+      <w:r>
+        <w:rPr>
+          <w:rFonts w:ascii="Calibri" w:hAnsi="Calibri" w:cs="Calibri"/>
+        </w:rPr>
+        <w:t>tali</w:t>
+      </w:r>
+      <w:r>
+        <w:rPr>
+          <w:rFonts w:ascii="Calibri" w:hAnsi="Calibri" w:cs="Calibri"/>
+        </w:rPr>
+        <w:t xml:space="preserve"> finalità.</w:t>
+      </w:r>
+    </w:p>
+    <w:p>
+      <w:pPr>
+        <w:tabs>
+          <w:tab w:val="left" w:pos="8716"/>
+        </w:tabs>
+        <w:rPr>
+          <w:rFonts w:ascii="Calibri" w:hAnsi="Calibri" w:cs="Calibri"/>
+        </w:rPr>
+      </w:pPr>
+      <w:r>
+        <w:rPr>
+          <w:rFonts w:ascii="Calibri" w:hAnsi="Calibri" w:cs="Calibri"/>
+        </w:rPr>
+        <w:t xml:space="preserve">L’idea era di evitare di passare dalle associazioni sindacali per l’uso di strumenti per attività lavorative; in questo modo, però, saltano tutti i requisiti funzionali. </w:t>
+      </w:r>
+      <w:r>
+        <w:rPr>
+          <w:rFonts w:ascii="Calibri" w:hAnsi="Calibri" w:cs="Calibri"/>
+        </w:rPr>
+        <w:t>Deve essere quindi facilmente dimostrato che un certo strumento viene installato per scopi utili alla prestazione lavorativ</w:t>
+      </w:r>
+      <w:r>
+        <w:rPr>
+          <w:rFonts w:ascii="Calibri" w:hAnsi="Calibri" w:cs="Calibri"/>
+        </w:rPr>
+        <w:t>a.</w:t>
+      </w:r>
+    </w:p>
+    <w:p>
+      <w:pPr>
+        <w:tabs>
+          <w:tab w:val="left" w:pos="8716"/>
+        </w:tabs>
+        <w:rPr>
+          <w:rFonts w:ascii="Calibri" w:hAnsi="Calibri" w:cs="Calibri"/>
+        </w:rPr>
+      </w:pPr>
+      <w:r>
+        <w:rPr>
+          <w:rFonts w:ascii="Calibri" w:hAnsi="Calibri" w:cs="Calibri"/>
+        </w:rPr>
+        <w:t xml:space="preserve">Il nuovo comma 2 pone esclusione sugli strumenti usati dal lavoratore per rendere la prestazione lavorativa e strumenti di registrazione accessi/presenze. </w:t>
+      </w:r>
+      <w:r>
+        <w:rPr>
+          <w:rFonts w:ascii="Calibri" w:hAnsi="Calibri" w:cs="Calibri"/>
+        </w:rPr>
+        <w:t xml:space="preserve">Anche qui quindi: l’esonero copre solo gli strumenti rispetto alle normali funzionalità oppure anche nel caso di strumenti finalizzati al controllo personale del lavoratore? </w:t>
+      </w:r>
+    </w:p>
+    <w:p>
+      <w:pPr>
+        <w:tabs>
+          <w:tab w:val="left" w:pos="8716"/>
+        </w:tabs>
+        <w:rPr>
+          <w:rFonts w:ascii="Calibri" w:hAnsi="Calibri" w:cs="Calibri"/>
+        </w:rPr>
+      </w:pPr>
+    </w:p>
+    <w:p>
+      <w:pPr>
+        <w:tabs>
+          <w:tab w:val="left" w:pos="8716"/>
+        </w:tabs>
+        <w:rPr>
+          <w:rFonts w:ascii="Calibri" w:hAnsi="Calibri" w:cs="Calibri"/>
+        </w:rPr>
+      </w:pPr>
+      <w:r>
+        <w:rPr>
+          <w:rFonts w:ascii="Calibri" w:hAnsi="Calibri" w:cs="Calibri"/>
+        </w:rPr>
+        <w:t xml:space="preserve">Prendendo l’ordinamento italiano si discute </w:t>
+      </w:r>
+      <w:r>
+        <w:rPr>
+          <w:rFonts w:ascii="Calibri" w:hAnsi="Calibri" w:cs="Calibri"/>
+          <w:i/>
+          <w:iCs/>
+        </w:rPr>
+        <w:t>l’utilità delle informazioni</w:t>
+      </w:r>
+      <w:r>
+        <w:rPr>
+          <w:rFonts w:ascii="Calibri" w:hAnsi="Calibri" w:cs="Calibri"/>
+        </w:rPr>
+        <w:t xml:space="preserve"> le informazioni raccolt</w:t>
+      </w:r>
+      <w:r>
+        <w:rPr>
+          <w:rFonts w:ascii="Calibri" w:hAnsi="Calibri" w:cs="Calibri"/>
+        </w:rPr>
+        <w:t>e</w:t>
+      </w:r>
+      <w:r>
+        <w:rPr>
+          <w:rFonts w:ascii="Calibri" w:hAnsi="Calibri" w:cs="Calibri"/>
+        </w:rPr>
+        <w:t xml:space="preserve"> in base ai commi 1/2, si ritengono utilizzabili a tutti i fini connessi al rapporto di lavoro, a condizione che sia adeguata ‘informazione delle modalità d’uso/controllo e nel rispetto del </w:t>
+      </w:r>
+      <w:r>
+        <w:rPr>
+          <w:rFonts w:ascii="Calibri" w:hAnsi="Calibri" w:cs="Calibri"/>
+          <w:i/>
+          <w:iCs/>
+        </w:rPr>
+        <w:t>d. lgs.</w:t>
+      </w:r>
+      <w:r>
+        <w:rPr>
+          <w:rFonts w:ascii="Calibri" w:hAnsi="Calibri" w:cs="Calibri"/>
+          <w:i/>
+          <w:iCs/>
+        </w:rPr>
+        <w:t xml:space="preserve"> 30 giugno 2003 n. 196</w:t>
+      </w:r>
+      <w:r>
+        <w:rPr>
+          <w:rFonts w:ascii="Calibri" w:hAnsi="Calibri" w:cs="Calibri"/>
+          <w:i/>
+          <w:iCs/>
+        </w:rPr>
+        <w:t xml:space="preserve"> </w:t>
+      </w:r>
+      <w:r>
+        <w:rPr>
+          <w:rFonts w:ascii="Calibri" w:hAnsi="Calibri" w:cs="Calibri"/>
+        </w:rPr>
+        <w:t xml:space="preserve">(esso specifica </w:t>
+      </w:r>
+      <w:r>
+        <w:rPr>
+          <w:rFonts w:ascii="Calibri" w:hAnsi="Calibri" w:cs="Calibri"/>
+        </w:rPr>
+        <w:t>il significato di “trattamento” come insieme di operazioni che raccolgono dati, visti come “sensibili”, “giudiziari” dal “titolare”/”responsabile” degli stessi, ecc.</w:t>
+      </w:r>
+    </w:p>
+    <w:p>
+      <w:pPr>
+        <w:tabs>
+          <w:tab w:val="left" w:pos="8716"/>
+        </w:tabs>
+        <w:rPr>
+          <w:rFonts w:ascii="Calibri" w:hAnsi="Calibri" w:cs="Calibri"/>
+        </w:rPr>
+      </w:pPr>
+      <w:r>
+        <w:rPr>
+          <w:rFonts w:ascii="Calibri" w:hAnsi="Calibri" w:cs="Calibri"/>
+        </w:rPr>
+        <w:t xml:space="preserve">Maggiori al link: </w:t>
+      </w:r>
+      <w:hyperlink r:id="rId11" w:history="1">
+        <w:r>
+          <w:rPr>
+            <w:rStyle w:val="Collegamentoipertestuale"/>
+            <w:rFonts w:ascii="Calibri" w:hAnsi="Calibri" w:cs="Calibri"/>
+          </w:rPr>
+          <w:t>https://web.camera.it/parlam/leggi/deleghe/Testi/03196dl.htm</w:t>
+        </w:r>
+      </w:hyperlink>
+      <w:r>
+        <w:rPr>
+          <w:rFonts w:ascii="Calibri" w:hAnsi="Calibri" w:cs="Calibri"/>
+        </w:rPr>
+        <w:t xml:space="preserve"> </w:t>
+      </w:r>
+    </w:p>
+    <w:p>
+      <w:pPr>
+        <w:tabs>
+          <w:tab w:val="left" w:pos="8716"/>
+        </w:tabs>
+        <w:rPr>
+          <w:rFonts w:ascii="Calibri" w:hAnsi="Calibri" w:cs="Calibri"/>
+        </w:rPr>
+      </w:pPr>
+      <w:r>
+        <w:rPr>
+          <w:rFonts w:ascii="Calibri" w:hAnsi="Calibri" w:cs="Calibri"/>
+        </w:rPr>
+        <w:t xml:space="preserve">Ci si deve dotare di un “disciplinare interno” </w:t>
+      </w:r>
+      <w:r>
+        <w:rPr>
+          <w:rFonts w:ascii="Calibri" w:hAnsi="Calibri" w:cs="Calibri"/>
+        </w:rPr>
+        <w:t xml:space="preserve">redatto in modo chiaro e accessibile da tutti, ritenendo utilizzo solo al fine utile e al benessere delle “regole del vivere comune” </w:t>
+      </w:r>
+      <w:r>
+        <w:rPr>
+          <w:rFonts w:ascii="Calibri" w:hAnsi="Calibri" w:cs="Calibri"/>
+          <w:i/>
+          <w:iCs/>
+        </w:rPr>
+        <w:t>(sentenza cassa</w:t>
+      </w:r>
+      <w:r>
+        <w:rPr>
+          <w:rFonts w:ascii="Calibri" w:hAnsi="Calibri" w:cs="Calibri"/>
+          <w:i/>
+          <w:iCs/>
+        </w:rPr>
+        <w:t>zione del 2017)</w:t>
+      </w:r>
+      <w:r>
+        <w:rPr>
+          <w:rFonts w:ascii="Calibri" w:hAnsi="Calibri" w:cs="Calibri"/>
+        </w:rPr>
+        <w:t>.</w:t>
+      </w:r>
+    </w:p>
+    <w:p>
+      <w:pPr>
+        <w:tabs>
+          <w:tab w:val="left" w:pos="8716"/>
+        </w:tabs>
+        <w:rPr>
+          <w:rFonts w:ascii="Calibri" w:hAnsi="Calibri" w:cs="Calibri"/>
+        </w:rPr>
+      </w:pPr>
+    </w:p>
+    <w:p>
+      <w:pPr>
+        <w:tabs>
+          <w:tab w:val="left" w:pos="8716"/>
+        </w:tabs>
+        <w:rPr>
+          <w:rFonts w:ascii="Calibri" w:hAnsi="Calibri" w:cs="Calibri"/>
+        </w:rPr>
+      </w:pPr>
+      <w:r>
+        <w:rPr>
+          <w:rFonts w:ascii="Calibri" w:hAnsi="Calibri" w:cs="Calibri"/>
+        </w:rPr>
+        <w:t xml:space="preserve">I fini del rapporto di lavoro sono, oltre ai fini disciplinari, anche fini produttivi (premi di produzione, valutazioni performance o, caso pessimo, il licenziamento del lavoratore). </w:t>
+      </w:r>
+    </w:p>
+    <w:p>
+      <w:pPr>
+        <w:tabs>
+          <w:tab w:val="left" w:pos="8716"/>
+        </w:tabs>
+        <w:rPr>
+          <w:rFonts w:ascii="Calibri" w:hAnsi="Calibri" w:cs="Calibri"/>
+        </w:rPr>
+      </w:pPr>
+      <w:r>
+        <w:rPr>
+          <w:rFonts w:ascii="Calibri" w:hAnsi="Calibri" w:cs="Calibri"/>
+        </w:rPr>
+        <w:t>Il lavoratore deve essere informato per certo in merito al tipo di controllo a cui è sottoposto</w:t>
+      </w:r>
+      <w:r>
+        <w:rPr>
+          <w:rFonts w:ascii="Calibri" w:hAnsi="Calibri" w:cs="Calibri"/>
+        </w:rPr>
+        <w:t>.</w:t>
+      </w:r>
+    </w:p>
+    <w:p>
+      <w:pPr>
+        <w:tabs>
+          <w:tab w:val="left" w:pos="8716"/>
+        </w:tabs>
+        <w:rPr>
+          <w:rFonts w:ascii="Calibri" w:hAnsi="Calibri" w:cs="Calibri"/>
+        </w:rPr>
+      </w:pPr>
+      <w:r>
+        <w:rPr>
+          <w:rFonts w:ascii="Calibri" w:hAnsi="Calibri" w:cs="Calibri"/>
+        </w:rPr>
+        <w:t>Come detto in precedenza, occorre dotarsi di una figura disciplinare interna che faccia redazione in modo chiaro e senza formule generiche, l’affissione dei regolamenti in luogo accessibile, sempre per lo stesso scopo (non vada contro al vivere comune, riforma dell’articolo 4).</w:t>
+      </w:r>
+    </w:p>
+    <w:p>
+      <w:pPr>
+        <w:tabs>
+          <w:tab w:val="left" w:pos="8716"/>
+        </w:tabs>
+        <w:rPr>
+          <w:rFonts w:ascii="Calibri" w:hAnsi="Calibri" w:cs="Calibri"/>
+        </w:rPr>
+      </w:pPr>
+      <w:r>
+        <w:rPr>
+          <w:rFonts w:ascii="Calibri" w:hAnsi="Calibri" w:cs="Calibri"/>
+        </w:rPr>
+        <w:t xml:space="preserve">A questo sono sottoposte alcune </w:t>
+      </w:r>
+      <w:r>
+        <w:rPr>
+          <w:rFonts w:ascii="Calibri" w:hAnsi="Calibri" w:cs="Calibri"/>
+          <w:i/>
+          <w:iCs/>
+        </w:rPr>
+        <w:t>sanzioni</w:t>
+      </w:r>
+      <w:r>
+        <w:rPr>
+          <w:rFonts w:ascii="Calibri" w:hAnsi="Calibri" w:cs="Calibri"/>
+        </w:rPr>
+        <w:t xml:space="preserve">, per esempio quelle </w:t>
+      </w:r>
+      <w:r>
+        <w:rPr>
+          <w:rFonts w:ascii="Calibri" w:hAnsi="Calibri" w:cs="Calibri"/>
+          <w:i/>
+          <w:iCs/>
+        </w:rPr>
+        <w:t>penali</w:t>
+      </w:r>
+      <w:r>
+        <w:rPr>
+          <w:rFonts w:ascii="Calibri" w:hAnsi="Calibri" w:cs="Calibri"/>
+        </w:rPr>
+        <w:t xml:space="preserve"> (da alcune centinaia/migliaia di euro o nel penale reclusione per X giorni), </w:t>
+      </w:r>
+      <w:r>
+        <w:rPr>
+          <w:rFonts w:ascii="Calibri" w:hAnsi="Calibri" w:cs="Calibri"/>
+          <w:i/>
+          <w:iCs/>
+        </w:rPr>
+        <w:t>condotta antisindacale</w:t>
+      </w:r>
+      <w:r>
+        <w:rPr>
+          <w:rFonts w:ascii="Calibri" w:hAnsi="Calibri" w:cs="Calibri"/>
+        </w:rPr>
+        <w:t xml:space="preserve"> o messa in giudizio  di dati raccolti ma inutilizzabili. Qualora vi sia un sospetto, il controllo difensivo deve essere proporzionato e pertinente. </w:t>
+      </w:r>
+      <w:r>
+        <w:rPr>
+          <w:rFonts w:ascii="Calibri" w:hAnsi="Calibri" w:cs="Calibri"/>
+        </w:rPr>
+        <w:t>I controlli quindi devono essere diretti ad accertare condotte illecite del lavoratore, in merito in particolare alle verifiche a posteriori dei controlli a cui è sottoposti.</w:t>
       </w:r>
     </w:p>
     <w:sectPr>
@@ -9234,7 +10656,7 @@
 </file>
 
 <file path=word/endnotes.xml><?xml version="1.0" encoding="utf-8"?>
-<w:endnotes xmlns:wpc="http://schemas.microsoft.com/office/word/2010/wordprocessingCanvas" xmlns:cx="http://schemas.microsoft.com/office/drawing/2014/chartex" xmlns:cx1="http://schemas.microsoft.com/office/drawing/2015/9/8/chartex" xmlns:cx2="http://schemas.microsoft.com/office/drawing/2015/10/21/chartex" xmlns:cx3="http://schemas.microsoft.com/office/drawing/2016/5/9/chartex" xmlns:cx4="http://schemas.microsoft.com/office/drawing/2016/5/10/chartex" xmlns:cx5="http://schemas.microsoft.com/office/drawing/2016/5/11/chartex" xmlns:cx6="http://schemas.microsoft.com/office/drawing/2016/5/12/chartex" xmlns:cx7="http://schemas.microsoft.com/office/drawing/2016/5/13/chartex" xmlns:cx8="http://schemas.microsoft.com/office/drawing/2016/5/14/chartex" xmlns:mc="http://schemas.openxmlformats.org/markup-compatibility/2006" xmlns:aink="http://schemas.microsoft.com/office/drawing/2016/ink" xmlns:am3d="http://schemas.microsoft.com/office/drawing/2017/model3d" xmlns:o="urn:schemas-microsoft-com:office:office" xmlns:r="http://schemas.openxmlformats.org/officeDocument/2006/relationships" xmlns:m="http://schemas.openxmlformats.org/officeDocument/2006/math" xmlns:v="urn:schemas-microsoft-com:vml" xmlns:wp14="http://schemas.microsoft.com/office/word/2010/wordprocessingDrawing" xmlns:wp="http://schemas.openxmlformats.org/drawingml/2006/wordprocessingDrawing" xmlns:w10="urn:schemas-microsoft-com:office:word" xmlns:w="http://schemas.openxmlformats.org/wordprocessingml/2006/main" xmlns:w14="http://schemas.microsoft.com/office/word/2010/wordml" xmlns:w15="http://schemas.microsoft.com/office/word/2012/wordml" xmlns:w16cex="http://schemas.microsoft.com/office/word/2018/wordml/cex" xmlns:w16cid="http://schemas.microsoft.com/office/word/2016/wordml/cid" xmlns:w16="http://schemas.microsoft.com/office/word/2018/wordml" xmlns:w16sdtdh="http://schemas.microsoft.com/office/word/2020/wordml/sdtdatahash" xmlns:w16se="http://schemas.microsoft.com/office/word/2015/wordml/symex" xmlns:wpg="http://schemas.microsoft.com/office/word/2010/wordprocessingGroup" xmlns:wpi="http://schemas.microsoft.com/office/word/2010/wordprocessingInk" xmlns:wne="http://schemas.microsoft.com/office/word/2006/wordml" xmlns:wps="http://schemas.microsoft.com/office/word/2010/wordprocessingShape" mc:Ignorable="w14 w15 w16se w16cid w16 w16cex w16sdtdh wp14">
+<w:endnotes xmlns:wpc="http://schemas.microsoft.com/office/word/2010/wordprocessingCanvas" xmlns:cx="http://schemas.microsoft.com/office/drawing/2014/chartex" xmlns:cx1="http://schemas.microsoft.com/office/drawing/2015/9/8/chartex" xmlns:cx2="http://schemas.microsoft.com/office/drawing/2015/10/21/chartex" xmlns:cx3="http://schemas.microsoft.com/office/drawing/2016/5/9/chartex" xmlns:cx4="http://schemas.microsoft.com/office/drawing/2016/5/10/chartex" xmlns:cx5="http://schemas.microsoft.com/office/drawing/2016/5/11/chartex" xmlns:cx6="http://schemas.microsoft.com/office/drawing/2016/5/12/chartex" xmlns:cx7="http://schemas.microsoft.com/office/drawing/2016/5/13/chartex" xmlns:cx8="http://schemas.microsoft.com/office/drawing/2016/5/14/chartex" xmlns:mc="http://schemas.openxmlformats.org/markup-compatibility/2006" xmlns:aink="http://schemas.microsoft.com/office/drawing/2016/ink" xmlns:am3d="http://schemas.microsoft.com/office/drawing/2017/model3d" xmlns:o="urn:schemas-microsoft-com:office:office" xmlns:oel="http://schemas.microsoft.com/office/2019/extlst" xmlns:r="http://schemas.openxmlformats.org/officeDocument/2006/relationships" xmlns:m="http://schemas.openxmlformats.org/officeDocument/2006/math" xmlns:v="urn:schemas-microsoft-com:vml" xmlns:wp14="http://schemas.microsoft.com/office/word/2010/wordprocessingDrawing" xmlns:wp="http://schemas.openxmlformats.org/drawingml/2006/wordprocessingDrawing" xmlns:w10="urn:schemas-microsoft-com:office:word" xmlns:w="http://schemas.openxmlformats.org/wordprocessingml/2006/main" xmlns:w14="http://schemas.microsoft.com/office/word/2010/wordml" xmlns:w15="http://schemas.microsoft.com/office/word/2012/wordml" xmlns:w16cex="http://schemas.microsoft.com/office/word/2018/wordml/cex" xmlns:w16cid="http://schemas.microsoft.com/office/word/2016/wordml/cid" xmlns:w16="http://schemas.microsoft.com/office/word/2018/wordml" xmlns:w16sdtdh="http://schemas.microsoft.com/office/word/2020/wordml/sdtdatahash" xmlns:w16se="http://schemas.microsoft.com/office/word/2015/wordml/symex" xmlns:wpg="http://schemas.microsoft.com/office/word/2010/wordprocessingGroup" xmlns:wpi="http://schemas.microsoft.com/office/word/2010/wordprocessingInk" xmlns:wne="http://schemas.microsoft.com/office/word/2006/wordml" xmlns:wps="http://schemas.microsoft.com/office/word/2010/wordprocessingShape" mc:Ignorable="w14 w15 w16se w16cid w16 w16cex w16sdtdh wp14">
   <w:endnote w:type="separator" w:id="-1">
     <w:p>
       <w:r>
@@ -9253,7 +10675,7 @@
 </file>
 
 <file path=word/footnotes.xml><?xml version="1.0" encoding="utf-8"?>
-<w:footnotes xmlns:wpc="http://schemas.microsoft.com/office/word/2010/wordprocessingCanvas" xmlns:cx="http://schemas.microsoft.com/office/drawing/2014/chartex" xmlns:cx1="http://schemas.microsoft.com/office/drawing/2015/9/8/chartex" xmlns:cx2="http://schemas.microsoft.com/office/drawing/2015/10/21/chartex" xmlns:cx3="http://schemas.microsoft.com/office/drawing/2016/5/9/chartex" xmlns:cx4="http://schemas.microsoft.com/office/drawing/2016/5/10/chartex" xmlns:cx5="http://schemas.microsoft.com/office/drawing/2016/5/11/chartex" xmlns:cx6="http://schemas.microsoft.com/office/drawing/2016/5/12/chartex" xmlns:cx7="http://schemas.microsoft.com/office/drawing/2016/5/13/chartex" xmlns:cx8="http://schemas.microsoft.com/office/drawing/2016/5/14/chartex" xmlns:mc="http://schemas.openxmlformats.org/markup-compatibility/2006" xmlns:aink="http://schemas.microsoft.com/office/drawing/2016/ink" xmlns:am3d="http://schemas.microsoft.com/office/drawing/2017/model3d" xmlns:o="urn:schemas-microsoft-com:office:office" xmlns:r="http://schemas.openxmlformats.org/officeDocument/2006/relationships" xmlns:m="http://schemas.openxmlformats.org/officeDocument/2006/math" xmlns:v="urn:schemas-microsoft-com:vml" xmlns:wp14="http://schemas.microsoft.com/office/word/2010/wordprocessingDrawing" xmlns:wp="http://schemas.openxmlformats.org/drawingml/2006/wordprocessingDrawing" xmlns:w10="urn:schemas-microsoft-com:office:word" xmlns:w="http://schemas.openxmlformats.org/wordprocessingml/2006/main" xmlns:w14="http://schemas.microsoft.com/office/word/2010/wordml" xmlns:w15="http://schemas.microsoft.com/office/word/2012/wordml" xmlns:w16cex="http://schemas.microsoft.com/office/word/2018/wordml/cex" xmlns:w16cid="http://schemas.microsoft.com/office/word/2016/wordml/cid" xmlns:w16="http://schemas.microsoft.com/office/word/2018/wordml" xmlns:w16sdtdh="http://schemas.microsoft.com/office/word/2020/wordml/sdtdatahash" xmlns:w16se="http://schemas.microsoft.com/office/word/2015/wordml/symex" xmlns:wpg="http://schemas.microsoft.com/office/word/2010/wordprocessingGroup" xmlns:wpi="http://schemas.microsoft.com/office/word/2010/wordprocessingInk" xmlns:wne="http://schemas.microsoft.com/office/word/2006/wordml" xmlns:wps="http://schemas.microsoft.com/office/word/2010/wordprocessingShape" mc:Ignorable="w14 w15 w16se w16cid w16 w16cex w16sdtdh wp14">
+<w:footnotes xmlns:wpc="http://schemas.microsoft.com/office/word/2010/wordprocessingCanvas" xmlns:cx="http://schemas.microsoft.com/office/drawing/2014/chartex" xmlns:cx1="http://schemas.microsoft.com/office/drawing/2015/9/8/chartex" xmlns:cx2="http://schemas.microsoft.com/office/drawing/2015/10/21/chartex" xmlns:cx3="http://schemas.microsoft.com/office/drawing/2016/5/9/chartex" xmlns:cx4="http://schemas.microsoft.com/office/drawing/2016/5/10/chartex" xmlns:cx5="http://schemas.microsoft.com/office/drawing/2016/5/11/chartex" xmlns:cx6="http://schemas.microsoft.com/office/drawing/2016/5/12/chartex" xmlns:cx7="http://schemas.microsoft.com/office/drawing/2016/5/13/chartex" xmlns:cx8="http://schemas.microsoft.com/office/drawing/2016/5/14/chartex" xmlns:mc="http://schemas.openxmlformats.org/markup-compatibility/2006" xmlns:aink="http://schemas.microsoft.com/office/drawing/2016/ink" xmlns:am3d="http://schemas.microsoft.com/office/drawing/2017/model3d" xmlns:o="urn:schemas-microsoft-com:office:office" xmlns:oel="http://schemas.microsoft.com/office/2019/extlst" xmlns:r="http://schemas.openxmlformats.org/officeDocument/2006/relationships" xmlns:m="http://schemas.openxmlformats.org/officeDocument/2006/math" xmlns:v="urn:schemas-microsoft-com:vml" xmlns:wp14="http://schemas.microsoft.com/office/word/2010/wordprocessingDrawing" xmlns:wp="http://schemas.openxmlformats.org/drawingml/2006/wordprocessingDrawing" xmlns:w10="urn:schemas-microsoft-com:office:word" xmlns:w="http://schemas.openxmlformats.org/wordprocessingml/2006/main" xmlns:w14="http://schemas.microsoft.com/office/word/2010/wordml" xmlns:w15="http://schemas.microsoft.com/office/word/2012/wordml" xmlns:w16cex="http://schemas.microsoft.com/office/word/2018/wordml/cex" xmlns:w16cid="http://schemas.microsoft.com/office/word/2016/wordml/cid" xmlns:w16="http://schemas.microsoft.com/office/word/2018/wordml" xmlns:w16sdtdh="http://schemas.microsoft.com/office/word/2020/wordml/sdtdatahash" xmlns:w16se="http://schemas.microsoft.com/office/word/2015/wordml/symex" xmlns:wpg="http://schemas.microsoft.com/office/word/2010/wordprocessingGroup" xmlns:wpi="http://schemas.microsoft.com/office/word/2010/wordprocessingInk" xmlns:wne="http://schemas.microsoft.com/office/word/2006/wordml" xmlns:wps="http://schemas.microsoft.com/office/word/2010/wordprocessingShape" mc:Ignorable="w14 w15 w16se w16cid w16 w16cex w16sdtdh wp14">
   <w:footnote w:type="separator" w:id="-1">
     <w:p>
       <w:r>
@@ -9272,7 +10694,7 @@
 </file>
 
 <file path=word/numbering.xml><?xml version="1.0" encoding="utf-8"?>
-<w:numbering xmlns:wpc="http://schemas.microsoft.com/office/word/2010/wordprocessingCanvas" xmlns:cx="http://schemas.microsoft.com/office/drawing/2014/chartex" xmlns:cx1="http://schemas.microsoft.com/office/drawing/2015/9/8/chartex" xmlns:cx2="http://schemas.microsoft.com/office/drawing/2015/10/21/chartex" xmlns:cx3="http://schemas.microsoft.com/office/drawing/2016/5/9/chartex" xmlns:cx4="http://schemas.microsoft.com/office/drawing/2016/5/10/chartex" xmlns:cx5="http://schemas.microsoft.com/office/drawing/2016/5/11/chartex" xmlns:cx6="http://schemas.microsoft.com/office/drawing/2016/5/12/chartex" xmlns:cx7="http://schemas.microsoft.com/office/drawing/2016/5/13/chartex" xmlns:cx8="http://schemas.microsoft.com/office/drawing/2016/5/14/chartex" xmlns:mc="http://schemas.openxmlformats.org/markup-compatibility/2006" xmlns:aink="http://schemas.microsoft.com/office/drawing/2016/ink" xmlns:am3d="http://schemas.microsoft.com/office/drawing/2017/model3d" xmlns:o="urn:schemas-microsoft-com:office:office" xmlns:r="http://schemas.openxmlformats.org/officeDocument/2006/relationships" xmlns:m="http://schemas.openxmlformats.org/officeDocument/2006/math" xmlns:v="urn:schemas-microsoft-com:vml" xmlns:wp14="http://schemas.microsoft.com/office/word/2010/wordprocessingDrawing" xmlns:wp="http://schemas.openxmlformats.org/drawingml/2006/wordprocessingDrawing" xmlns:w10="urn:schemas-microsoft-com:office:word" xmlns:w="http://schemas.openxmlformats.org/wordprocessingml/2006/main" xmlns:w14="http://schemas.microsoft.com/office/word/2010/wordml" xmlns:w15="http://schemas.microsoft.com/office/word/2012/wordml" xmlns:w16cex="http://schemas.microsoft.com/office/word/2018/wordml/cex" xmlns:w16cid="http://schemas.microsoft.com/office/word/2016/wordml/cid" xmlns:w16="http://schemas.microsoft.com/office/word/2018/wordml" xmlns:w16sdtdh="http://schemas.microsoft.com/office/word/2020/wordml/sdtdatahash" xmlns:w16se="http://schemas.microsoft.com/office/word/2015/wordml/symex" xmlns:wpg="http://schemas.microsoft.com/office/word/2010/wordprocessingGroup" xmlns:wpi="http://schemas.microsoft.com/office/word/2010/wordprocessingInk" xmlns:wne="http://schemas.microsoft.com/office/word/2006/wordml" xmlns:wps="http://schemas.microsoft.com/office/word/2010/wordprocessingShape" mc:Ignorable="w14 w15 w16se w16cid w16 w16cex w16sdtdh wp14">
+<w:numbering xmlns:wpc="http://schemas.microsoft.com/office/word/2010/wordprocessingCanvas" xmlns:cx="http://schemas.microsoft.com/office/drawing/2014/chartex" xmlns:cx1="http://schemas.microsoft.com/office/drawing/2015/9/8/chartex" xmlns:cx2="http://schemas.microsoft.com/office/drawing/2015/10/21/chartex" xmlns:cx3="http://schemas.microsoft.com/office/drawing/2016/5/9/chartex" xmlns:cx4="http://schemas.microsoft.com/office/drawing/2016/5/10/chartex" xmlns:cx5="http://schemas.microsoft.com/office/drawing/2016/5/11/chartex" xmlns:cx6="http://schemas.microsoft.com/office/drawing/2016/5/12/chartex" xmlns:cx7="http://schemas.microsoft.com/office/drawing/2016/5/13/chartex" xmlns:cx8="http://schemas.microsoft.com/office/drawing/2016/5/14/chartex" xmlns:mc="http://schemas.openxmlformats.org/markup-compatibility/2006" xmlns:aink="http://schemas.microsoft.com/office/drawing/2016/ink" xmlns:am3d="http://schemas.microsoft.com/office/drawing/2017/model3d" xmlns:o="urn:schemas-microsoft-com:office:office" xmlns:oel="http://schemas.microsoft.com/office/2019/extlst" xmlns:r="http://schemas.openxmlformats.org/officeDocument/2006/relationships" xmlns:m="http://schemas.openxmlformats.org/officeDocument/2006/math" xmlns:v="urn:schemas-microsoft-com:vml" xmlns:wp14="http://schemas.microsoft.com/office/word/2010/wordprocessingDrawing" xmlns:wp="http://schemas.openxmlformats.org/drawingml/2006/wordprocessingDrawing" xmlns:w10="urn:schemas-microsoft-com:office:word" xmlns:w="http://schemas.openxmlformats.org/wordprocessingml/2006/main" xmlns:w14="http://schemas.microsoft.com/office/word/2010/wordml" xmlns:w15="http://schemas.microsoft.com/office/word/2012/wordml" xmlns:w16cex="http://schemas.microsoft.com/office/word/2018/wordml/cex" xmlns:w16cid="http://schemas.microsoft.com/office/word/2016/wordml/cid" xmlns:w16="http://schemas.microsoft.com/office/word/2018/wordml" xmlns:w16sdtdh="http://schemas.microsoft.com/office/word/2020/wordml/sdtdatahash" xmlns:w16se="http://schemas.microsoft.com/office/word/2015/wordml/symex" xmlns:wpg="http://schemas.microsoft.com/office/word/2010/wordprocessingGroup" xmlns:wpi="http://schemas.microsoft.com/office/word/2010/wordprocessingInk" xmlns:wne="http://schemas.microsoft.com/office/word/2006/wordml" xmlns:wps="http://schemas.microsoft.com/office/word/2010/wordprocessingShape" mc:Ignorable="w14 w15 w16se w16cid w16 w16cex w16sdtdh wp14">
   <w:abstractNum w:abstractNumId="0" w15:restartNumberingAfterBreak="0">
     <w:nsid w:val="1E321005"/>
     <w:multiLevelType w:val="hybridMultilevel"/>

</xml_diff>

<commit_message>
Lezione di Privacy e Governance
Aggiunta anche foto per info esami
</commit_message>
<xml_diff>
--- a/Diritto informatico semplice (per davvero).docx
+++ b/Diritto informatico semplice (per davvero).docx
@@ -10727,7 +10727,13 @@
     <w:p>
       <w:r>
         <w:lastRenderedPageBreak/>
-        <w:t>La governance si attua con processi di democrazia attiva e si basa sull’integrazione di due ruoli distinti: quello di indirizzo programmatico (governo) e quello di gestione e fornitura di servizi (strutture operative ed amministrative). Un governo è strumento di buona governance quando applica principi, mutuati dalla nuova cultura imprenditoriale, per il coinvolgimento e la responsabilizzazione dei cittadini.</w:t>
+        <w:t xml:space="preserve">La governance si attua con processi di democrazia attiva e si basa sull’integrazione di due ruoli distinti: quello di indirizzo programmatico (governo) e quello di gestione e fornitura di servizi (strutture operative ed amministrative). Un governo </w:t>
+      </w:r>
+      <w:r>
+        <w:t xml:space="preserve">(o government) </w:t>
+      </w:r>
+      <w:r>
+        <w:t>è strumento di buona governance quando applica principi, mutuati dalla nuova cultura imprenditoriale, per il coinvolgimento e la responsabilizzazione dei cittadini.</w:t>
       </w:r>
     </w:p>
     <w:p>
@@ -10811,12 +10817,970 @@
     </w:p>
     <w:p>
       <w:r>
-        <w:t>La gamification si pone come strumento di aumento di produttività del dipendente, più invogliato e rendendo meglio nella sua attività, oltre che al datore di lavoro, che pone una serie di strumenti.</w:t>
-      </w:r>
-      <w:r>
-        <w:t xml:space="preserve"> Di fatto l’innovazione è un servizio che viene reso </w:t>
-      </w:r>
-    </w:p>
+        <w:t>La gamification si pone come strumento di aumento di produttività del dipendente, più invogliato e rendendo meglio nella sua attività, oltre che al datore di lavoro, che pone una serie di strument</w:t>
+      </w:r>
+      <w:r>
+        <w:t>i tipici del game design (raggiungimento di obiettivi, level-up, interazioni multi-utente e una serie di altre cose in grado di poter descrivere questo principio). Essa si pone come ulteriore principio di affermazione ideologica di indipendenza dei lavoratori e dei soggetti interessati, in quanto l’azione stessa di controllo (governing) posta dai soggetti di governo è un modello ormai in crisi, in quanto basato su un unico soggetto e lontano dall’effettiva realtà.</w:t>
+      </w:r>
+    </w:p>
+    <w:p>
+      <w:r>
+        <w:t>Chiaro quindi come la governance in ambito tecnico-scientifico si ponga come strumento utile di innovazione e di tutela, in un certo senso, dei soggetti terzi e finali interessati, specie se vengono applicate tutele a favore dei soggetti e dei loro dati, dando obblighi al titolare e dando sanzioni pena sorpasso illecito di determinati principi.</w:t>
+      </w:r>
+    </w:p>
+    <w:p/>
+    <w:p>
+      <w:r>
+        <w:rPr>
+          <w:b/>
+          <w:bCs/>
+          <w:i/>
+          <w:iCs/>
+          <w:u w:val="single"/>
+        </w:rPr>
+        <w:t>12/05/2022: Questioni etiche, giuridiche, politiche delle tecnologie digi</w:t>
+      </w:r>
+      <w:r>
+        <w:rPr>
+          <w:b/>
+          <w:bCs/>
+          <w:i/>
+          <w:iCs/>
+          <w:u w:val="single"/>
+        </w:rPr>
+        <w:t>tali</w:t>
+      </w:r>
+    </w:p>
+    <w:p/>
+    <w:p>
+      <w:r>
+        <w:t>Le istituzioni comunitarie rientrano in gioco, non solo il governo nazionale (es. Authority dati personali), incidendo sull’applicazione delle norme e sull’interpretazione del loro significato.</w:t>
+      </w:r>
+    </w:p>
+    <w:p>
+      <w:r>
+        <w:t xml:space="preserve">Ciò si confronta anche con mondi extragiuridici, il mondo etico (nome sociali/morali) ed il mondo politico (linee guida del garante della Privacy), soprattutto in merito all’interazione con il mondo digitale. </w:t>
+      </w:r>
+    </w:p>
+    <w:p>
+      <w:r>
+        <w:t xml:space="preserve">Il digitale è ovunque diffuso, partendo dai nostri stessi smartphone, tecnologie wearable, IoT (allarmi, elettrodomestici connessi ad Internet), ecc. </w:t>
+      </w:r>
+      <w:r>
+        <w:t>La citazione è all’Infosfera, teorizzata da Luciano Floridi, dunque un’interazione totale e quotidiana con i mezzi tecnologici, ormai sempre più entità autonome ed indipendenti.</w:t>
+      </w:r>
+    </w:p>
+    <w:p/>
+    <w:p>
+      <w:r>
+        <w:t xml:space="preserve">Discutiamo della </w:t>
+      </w:r>
+      <w:r>
+        <w:rPr>
+          <w:i/>
+          <w:iCs/>
+        </w:rPr>
+        <w:t>sharing economy</w:t>
+      </w:r>
+      <w:r>
+        <w:t xml:space="preserve">, definito come </w:t>
+      </w:r>
+      <w:r>
+        <w:t>un sistema economico in cui beni o servizi sono condivisi tra individui privati, gratis o a pagamento, attraverso Internet</w:t>
+      </w:r>
+      <w:r>
+        <w:t xml:space="preserve"> (ad esempio Uber, Just Eat, Blablacar, ecc.)</w:t>
+      </w:r>
+      <w:r>
+        <w:t xml:space="preserve"> ed in modalità on-demand</w:t>
+      </w:r>
+      <w:r>
+        <w:t>, secondo una logica interattiva basata sui singoli (peer-to-peer).</w:t>
+      </w:r>
+    </w:p>
+    <w:p>
+      <w:r>
+        <w:t>Lo stesso Covid ha portato in primo piano la necessità di informatizzare la vita quotidiana e la nostra stessa interazione, ad esempio nel mondo sanitario o dell’istruzione, sviluppo e gestione centralizzata e digitale.</w:t>
+      </w:r>
+    </w:p>
+    <w:p>
+      <w:r>
+        <w:t xml:space="preserve">Anche gli stessi vaccini hanno fruito della stessa idea, dato che possono essere considerate fonte di informazione (informazioni genetico-sanitarie). </w:t>
+      </w:r>
+    </w:p>
+    <w:p>
+      <w:r>
+        <w:lastRenderedPageBreak/>
+        <w:t>L’idea può essere anche centralizzata, raccogliendo molte informazioni in modalità blockchain</w:t>
+      </w:r>
+      <w:r>
+        <w:t>, ad esempio la stessa creazione dei vaccini (in quanto poco tempo sono stati sviluppati</w:t>
+      </w:r>
+      <w:r>
+        <w:t xml:space="preserve"> e come siano stati realizzati in maniera collaborativa modalità blockchain</w:t>
+      </w:r>
+      <w:r>
+        <w:t xml:space="preserve">). </w:t>
+      </w:r>
+    </w:p>
+    <w:p>
+      <w:r>
+        <w:t xml:space="preserve">Link utile di blockchain in merito ai vaccini: </w:t>
+      </w:r>
+      <w:hyperlink r:id="rId12" w:history="1">
+        <w:r>
+          <w:rPr>
+            <w:rStyle w:val="Collegamentoipertestuale"/>
+          </w:rPr>
+          <w:t>https://www.forbes.com/sites/williamhaseltine/2021/10/20/blockchain-technology-a-practical-solution-to-vaccine-verification-systems/?sh=4fc63c51486f</w:t>
+        </w:r>
+      </w:hyperlink>
+      <w:r>
+        <w:t xml:space="preserve"> </w:t>
+      </w:r>
+    </w:p>
+    <w:p>
+      <w:r>
+        <w:t>La centralizzazione riguarda la raccolta dei dati e la loro ricondivisione in tempo reale con altri utenti.</w:t>
+      </w:r>
+    </w:p>
+    <w:p>
+      <w:r>
+        <w:t>Prendiamo l’esempio di veicoli semi-autonomi; se causano incidenti, esistono normative apposite che si applicano in varie modalità (le norme giuridiche finiscono, ed interviene l’etica, attraverso norme sociali).</w:t>
+      </w:r>
+    </w:p>
+    <w:p>
+      <w:r>
+        <w:t>Le linee guida possono sfuggire all’applicazione delle norme giuridiche esistenti (ad esempio l’idea di applicazione tramite i cookies), nonché nel quadro politico che cerca di seguire lo svilluppo delle nuove tecnologie (in senso di sviluppo economico, finanziamento di progetti, nonché norme che accompagnano lo sviluppo delle stesse con un percorso di ridefinizione, come avviene ad esempio per la AI).</w:t>
+      </w:r>
+    </w:p>
+    <w:p/>
+    <w:p>
+      <w:r>
+        <w:t>La GDPR si pone in mezzo a tutto questo, essendo regolazione dell’UE, ponendo un esempio di come stabilire la governance digitale (privacy, diritto di protezione dei dati, ecc</w:t>
+      </w:r>
+      <w:r>
+        <w:t xml:space="preserve">.). </w:t>
+      </w:r>
+    </w:p>
+    <w:p>
+      <w:r>
+        <w:t>Ad esempio tramite IoT, diventiamo soggetti capaci di produrre informazione in ogni momento, materiale captabile da una serie di dispositivi, materiale identificante dell’identità della persona. Anche lo stesso diritto all’istruzione si pone come strumento controllato ma in grado di generare disuguaglianze (non disponendo di mezzi tecnologici adeguati, non si può fruire pienamente di questo).</w:t>
+      </w:r>
+    </w:p>
+    <w:p>
+      <w:r>
+        <w:t xml:space="preserve">Prendendo anche la tecnologia sintetica, che tramite </w:t>
+      </w:r>
+      <w:r>
+        <w:t>un insieme di geni tali da poter garantire una serie di caratteristiche, date dalla fisica/chimica oltre che dal digitale, ricrearlo in laboratorio in vitro.</w:t>
+      </w:r>
+    </w:p>
+    <w:p>
+      <w:r>
+        <w:t>La stessa origine del Covid è stata discussa, capendo se si è generato da un laboratorio di Yuan o altre cose. Vari problemi sono disciplinati dal diritto, altri ancora da policy generali.</w:t>
+      </w:r>
+    </w:p>
+    <w:p>
+      <w:r>
+        <w:t>SI cita l’esempio di sacralità della vita, noto come Trolley Problem, in cui un guidatore di un tram può decidere quali e quante persone investire e quali no</w:t>
+      </w:r>
+      <w:r>
+        <w:t>. Il tram va verso le X persone, e deve decidere se deragliare, andando avanti o meno</w:t>
+      </w:r>
+      <w:r>
+        <w:t>:</w:t>
+      </w:r>
+    </w:p>
+    <w:p>
+      <w:hyperlink r:id="rId13" w:anchor=":~:text=To%20the%20wider%20world%2C%20and,such%20as%20killing%20one%20healthy" w:history="1">
+        <w:r>
+          <w:rPr>
+            <w:rStyle w:val="Collegamentoipertestuale"/>
+          </w:rPr>
+          <w:t>https://plato.stanford.edu/entries/philippa-foot/#:~:text=To%20the%20wider%20world%2C%20and,such%20as%20killing%20one%20healthy</w:t>
+        </w:r>
+      </w:hyperlink>
+      <w:r>
+        <w:t xml:space="preserve"> </w:t>
+      </w:r>
+    </w:p>
+    <w:p>
+      <w:r>
+        <w:t>(da scrivere meglio)</w:t>
+      </w:r>
+    </w:p>
+    <w:p/>
+    <w:p>
+      <w:r>
+        <w:t xml:space="preserve">La stessa regolamentazione dei mezzi autonomi è data dall’articolo </w:t>
+      </w:r>
+      <w:r>
+        <w:t>2</w:t>
+      </w:r>
+      <w:r>
+        <w:t>043 del Codice Civile</w:t>
+      </w:r>
+      <w:r>
+        <w:t xml:space="preserve"> (risarcimento per fatto illecito)</w:t>
+      </w:r>
+      <w:r>
+        <w:t>, riconoscendo personalità giuridica ai robot (titolari di diritti o di obblighi, oppure attraverso forme di assicurazione privata/pubblica); la responsabilità potrebbe ricadere su chi lo ha progettato o sulla stessa macchina</w:t>
+      </w:r>
+      <w:r>
+        <w:t xml:space="preserve"> (imputabilità giuridica e soggetti coinvolti).</w:t>
+      </w:r>
+    </w:p>
+    <w:p>
+      <w:r>
+        <w:t xml:space="preserve">Questo </w:t>
+      </w:r>
+      <w:r>
+        <w:t xml:space="preserve">passa </w:t>
+      </w:r>
+      <w:r>
+        <w:t xml:space="preserve">attraverso </w:t>
+      </w:r>
+      <w:r>
+        <w:t xml:space="preserve">il </w:t>
+      </w:r>
+      <w:r>
+        <w:t>riconoscimento della personalità giuridica arriva oppure attraverso forme di assicurazione e poi e quindi che è vengono anche a problemi di policy cioè</w:t>
+      </w:r>
+      <w:r>
+        <w:t xml:space="preserve"> </w:t>
+      </w:r>
+      <w:r>
+        <w:t>porre il problema del dove sta andando la regolazione dell'intelligenza artificiale</w:t>
+      </w:r>
+      <w:r>
+        <w:t>.</w:t>
+      </w:r>
+    </w:p>
+    <w:p>
+      <w:r>
+        <w:t>C’è poi</w:t>
+      </w:r>
+      <w:r>
+        <w:t xml:space="preserve"> una questione della disciplina che effettivamente disciplina sulla responsabilità sull'omicidio doloso o colposo la disciplina sulla privacy per quanto riguarda il</w:t>
+      </w:r>
+      <w:r>
+        <w:t xml:space="preserve"> li</w:t>
+      </w:r>
+      <w:r>
+        <w:t>vello politico</w:t>
+      </w:r>
+      <w:r>
+        <w:t xml:space="preserve"> e la fase di </w:t>
+      </w:r>
+      <w:r>
+        <w:rPr>
+          <w:i/>
+          <w:iCs/>
+        </w:rPr>
+        <w:t>decision-making</w:t>
+      </w:r>
+      <w:r>
+        <w:t xml:space="preserve"> che viene fatto rispetto ai modelli esistenti di governance in un certo settore, nonché l’impatto tecnologico che si può avere (in un campo di regolamentazione nonché di investimenti che vengono fatti, in maniera collegata e dipendente). </w:t>
+      </w:r>
+    </w:p>
+    <w:p>
+      <w:r>
+        <w:t xml:space="preserve">Da parte anche delle tecnologie digitali in maniera da preservare alcune finalità che </w:t>
+      </w:r>
+      <w:r>
+        <w:t>sono r</w:t>
+      </w:r>
+      <w:r>
+        <w:t>iconosciute come prioritarie</w:t>
+      </w:r>
+      <w:r>
+        <w:t>, quali</w:t>
+      </w:r>
+      <w:r>
+        <w:t xml:space="preserve"> la protezione dei </w:t>
+      </w:r>
+      <w:r>
+        <w:t>dati, la ricerca stessa (messa in un ambito generale e come quadro di governance).</w:t>
+      </w:r>
+    </w:p>
+    <w:p/>
+    <w:p>
+      <w:r>
+        <w:t xml:space="preserve">Determinati codici etici possono essere sviluppati da privati, evitando sovraregolazioni, tramite ad esempio certificazioni etiche di impresa, prendendo una patente da ente certificatore terzo. La regolazione è il tassello che contribuisce al governo di quel settore. </w:t>
+      </w:r>
+    </w:p>
+    <w:p>
+      <w:r>
+        <w:t>Fondamentalmente si cerca di porre delle regolazioni almeno generali a questioni tecnologiche legate a problemi biologici, in particolare se si dispone di una grande quantità di dati potenzialmente pericolo</w:t>
+      </w:r>
+      <w:r>
+        <w:t>se.</w:t>
+      </w:r>
+    </w:p>
+    <w:p>
+      <w:r>
+        <w:lastRenderedPageBreak/>
+        <w:t>Problemi come l’occupazione vengono in parte risolti grazie a regole poste di governance o di soggetti pubblici (stato, UE), ma anche soggetti privati (multinazionali tecnologiche), di dimensioni tali da condizionare la vita dei singoli stati (lobbying), interagendovi in maniera efficace in maniera sovrastatale.</w:t>
+      </w:r>
+    </w:p>
+    <w:p>
+      <w:r>
+        <w:t xml:space="preserve">Attraverso un semplice meccanismo “norma e sanziona”, non si avrebbero risultati concreti; meccanismi come la UE possono agire in questo senso, grazie alla governance (mondo morale, giuridico, politico) in maniera coordinata e spingendo un settore tramite orientamento verso alcuni risultati (progresso tecnico-scientifico, sviluppo economico, maggiore sostenibilità, ecc.). </w:t>
+      </w:r>
+    </w:p>
+    <w:p>
+      <w:r>
+        <w:t>La governance si pone obiettivi etici di responsabilizzazioen dei soggetti e di anticipazione dei rischi, dato che alcuni comportamenti prevedono sanzioni al fine del rispetto di principi comuni.</w:t>
+      </w:r>
+    </w:p>
+    <w:p/>
+    <w:p>
+      <w:r>
+        <w:t>I principi etici comuni possono farli coincidere con i diritti (privacy), implementandoli ogni qual volta si ha un trattamento dei dati, affinché essi possano essere affrontati in maniera utile</w:t>
+      </w:r>
+      <w:r>
+        <w:t xml:space="preserve"> (strumenti giuridici o pareri etici, ad esempio di commissioni scientifiche o di garante della Privacy). </w:t>
+      </w:r>
+    </w:p>
+    <w:p>
+      <w:r>
+        <w:t xml:space="preserve">Alcuni modelli si pongono utili per i vari settori, individuando cosa funziona e cosa no in base a ciò che già esiste, capendo in che direzione va il nostro Paese e la stessa UE. </w:t>
+      </w:r>
+    </w:p>
+    <w:p>
+      <w:r>
+        <w:t xml:space="preserve">La linea comune di ogni settore è di prevedere anche grazie all’informatica una radicale integrazione con ogni altro settore produttivo, dato che ogni nuova tecnologia può servirsi delle competenze digitali. </w:t>
+      </w:r>
+    </w:p>
+    <w:p/>
+    <w:p>
+      <w:r>
+        <w:rPr>
+          <w:b/>
+          <w:bCs/>
+          <w:i/>
+          <w:iCs/>
+          <w:u w:val="single"/>
+        </w:rPr>
+        <w:t>13/05/2022: Privacy</w:t>
+      </w:r>
+      <w:r>
+        <w:rPr>
+          <w:b/>
+          <w:bCs/>
+          <w:i/>
+          <w:iCs/>
+          <w:u w:val="single"/>
+        </w:rPr>
+        <w:t>, GDPR, trattamento dei dati</w:t>
+      </w:r>
+    </w:p>
+    <w:p/>
+    <w:p>
+      <w:r>
+        <w:t xml:space="preserve">La privacy è considerata </w:t>
+      </w:r>
+      <w:r>
+        <w:rPr>
+          <w:i/>
+          <w:iCs/>
+        </w:rPr>
+        <w:t>hard law</w:t>
+      </w:r>
+      <w:r>
+        <w:t xml:space="preserve">, in quanto si applica allo stesso modo in tutta l’Unione Europea. </w:t>
+      </w:r>
+      <w:r>
+        <w:t xml:space="preserve">Prima del 2016 con il GDPR, esisteva solo una direttiva che era stata creata nel 1995; in Italia esistono solo degli atti amministrativi, che non producono particolari effetti agli stati membri. La direttiva viene recepita normalmente tramite una legge. </w:t>
+      </w:r>
+      <w:r>
+        <w:t>Vi sono degli ambiti nel regolamento per i quali è lasciato unn po’ di spazio per i legislatori nazionali per introdurre regole diverse (caso diritto del lavoro).</w:t>
+      </w:r>
+    </w:p>
+    <w:p>
+      <w:r>
+        <w:t>Si cita l’articolo 88 del GDPR:</w:t>
+      </w:r>
+    </w:p>
+    <w:p>
+      <w:pPr>
+        <w:rPr>
+          <w:i/>
+          <w:iCs/>
+          <w:u w:val="single"/>
+        </w:rPr>
+      </w:pPr>
+      <w:r>
+        <w:rPr>
+          <w:i/>
+          <w:iCs/>
+        </w:rPr>
+        <w:t>“</w:t>
+      </w:r>
+      <w:r>
+        <w:rPr>
+          <w:i/>
+          <w:iCs/>
+          <w:u w:val="single"/>
+        </w:rPr>
+        <w:t>Trattamento dei dati nell’ambito dei rapporti di lavoro</w:t>
+      </w:r>
+    </w:p>
+    <w:p>
+      <w:pPr>
+        <w:rPr>
+          <w:i/>
+          <w:iCs/>
+        </w:rPr>
+      </w:pPr>
+      <w:r>
+        <w:rPr>
+          <w:i/>
+          <w:iCs/>
+        </w:rPr>
+        <w:t>1.   Gli Stati membri possono prevedere, con legge o tramite contratti collettivi, norme più specifiche per assicurare la protezione dei diritti e delle libertà con riguardo al trattamento dei dati personali dei dipendenti nell’ambito dei rapporti di lavoro, in particolare per finalità di assunzione, esecuzione del contratto di lavoro, compreso l’adempimento degli obblighi stabiliti dalla legge o da contratti collettivi, di gestione, pianificazione e organizzazione del lavoro, parità e diversità sul posto di lavoro, salute e sicurezza sul lavoro, protezione della proprietà del datore di lavoro o del cliente e ai fini dell’esercizio e del godimento, individuale o collettivo, dei diritti e dei vantaggi connessi al lavoro, nonché per finalità di cessazione del rapporto di lavoro.</w:t>
+      </w:r>
+    </w:p>
+    <w:p>
+      <w:pPr>
+        <w:rPr>
+          <w:i/>
+          <w:iCs/>
+        </w:rPr>
+      </w:pPr>
+      <w:r>
+        <w:rPr>
+          <w:i/>
+          <w:iCs/>
+        </w:rPr>
+        <w:t>2.   Tali norme includono misure appropriate e specifiche a salvaguardia della dignità umana, degli interessi legittimi e dei diritti fondamentali degli interessati, in particolare per quanto riguarda la trasparenza del trattamento, il trasferimento di dati personali nell’ambito di un gruppo imprenditoriale o di un gruppo di imprese che svolge un’attività economica comune e i sistemi di monitoraggio sul posto di lavoro.</w:t>
+      </w:r>
+    </w:p>
+    <w:p>
+      <w:pPr>
+        <w:rPr>
+          <w:i/>
+          <w:iCs/>
+        </w:rPr>
+      </w:pPr>
+      <w:r>
+        <w:rPr>
+          <w:i/>
+          <w:iCs/>
+        </w:rPr>
+        <w:t>3.   Ogni Stato membro notifica alla Commissione le disposizioni di legge adottate ai sensi del paragrafo 1 entro 25 maggio 2018 e comunica senza ritardo ogni successiva modifica.</w:t>
+      </w:r>
+      <w:r>
+        <w:rPr>
+          <w:i/>
+          <w:iCs/>
+        </w:rPr>
+        <w:t>”</w:t>
+      </w:r>
+    </w:p>
+    <w:p>
+      <w:pPr>
+        <w:rPr>
+          <w:i/>
+          <w:iCs/>
+        </w:rPr>
+      </w:pPr>
+    </w:p>
+    <w:p>
+      <w:r>
+        <w:t xml:space="preserve">In questo momento a noi interessa che gli Stati membri possono applicarsi nome specifiche per assicurare la protezione dei diritti in merito al trattamento dei dati ed alle libertà personali. </w:t>
+      </w:r>
+      <w:r>
+        <w:t xml:space="preserve">Similmente l’Italia prevede una legislazione più severa in merito alla protezione rispetto ad altri stati esteri,  in particolare sui dispositivi e la modalità di controllo. È una norma legittima perché risponde ai criteri dell’articolo, rispondendo ai diritti degli interessati. </w:t>
+      </w:r>
+      <w:r>
+        <w:t>Grazie al Regolamento, si ha l’omogeneità e l’organizzazione è stata molto più forte.</w:t>
+      </w:r>
+    </w:p>
+    <w:p/>
+    <w:p>
+      <w:r>
+        <w:br w:type="page"/>
+      </w:r>
+    </w:p>
+    <w:p>
+      <w:r>
+        <w:lastRenderedPageBreak/>
+        <w:t>Si capisce dall’articolo 1 del GPDR lo scopo e la finalità di quest’ultimo:</w:t>
+      </w:r>
+    </w:p>
+    <w:p>
+      <w:pPr>
+        <w:rPr>
+          <w:i/>
+          <w:iCs/>
+        </w:rPr>
+      </w:pPr>
+      <w:r>
+        <w:rPr>
+          <w:i/>
+          <w:iCs/>
+        </w:rPr>
+        <w:t>“</w:t>
+      </w:r>
+      <w:r>
+        <w:rPr>
+          <w:i/>
+          <w:iCs/>
+        </w:rPr>
+        <w:t xml:space="preserve">1. Il presente regolamento stabilisce norme relative alla protezione delle persone fisiche con riguardo al trattamento dei dati personali, nonché norme relative alla libera circolazione di tali dati.  </w:t>
+      </w:r>
+    </w:p>
+    <w:p>
+      <w:pPr>
+        <w:rPr>
+          <w:i/>
+          <w:iCs/>
+        </w:rPr>
+      </w:pPr>
+      <w:r>
+        <w:rPr>
+          <w:i/>
+          <w:iCs/>
+        </w:rPr>
+        <w:t xml:space="preserve">2. Il presente regolamento protegge i diritti e le libertà fondamentali delle persone fisiche, in particolare il diritto alla protezione dei dati personali. </w:t>
+      </w:r>
+    </w:p>
+    <w:p>
+      <w:r>
+        <w:rPr>
+          <w:i/>
+          <w:iCs/>
+        </w:rPr>
+        <w:t>3. La libera circolazione dei dati personali nell'Unione non può essere limitata né vietata per motivi attinenti alla protezione delle persone fisiche con riguardo al trattamento dei dati personali.</w:t>
+      </w:r>
+      <w:r>
+        <w:rPr>
+          <w:i/>
+          <w:iCs/>
+        </w:rPr>
+        <w:t>”</w:t>
+      </w:r>
+    </w:p>
+    <w:p>
+      <w:r>
+        <w:t>Il Regolamento non protegge di per sé i dati, ma soltanto gli interessi delle persone fisiche, tutelando i dati riferiti direttamente alle persone fisiche</w:t>
+      </w:r>
+      <w:r>
+        <w:t xml:space="preserve">, identificabile e identificata. Un’ente o un’associazione tratta dati personali che solo in un determinato contesto hanno significato (ad es. la matricola nel campo università, tale che il titolare le possiede e in alcuni casi vengono poi applicate). </w:t>
+      </w:r>
+    </w:p>
+    <w:p/>
+    <w:p>
+      <w:r>
+        <w:t>Si cita in questo senso l’a</w:t>
+      </w:r>
+      <w:r>
+        <w:t>rticolo 4</w:t>
+      </w:r>
+      <w:r>
+        <w:t xml:space="preserve"> del GDPR (citato per coerenza dei concetti):</w:t>
+      </w:r>
+    </w:p>
+    <w:p>
+      <w:pPr>
+        <w:rPr>
+          <w:i/>
+          <w:iCs/>
+        </w:rPr>
+      </w:pPr>
+      <w:r>
+        <w:rPr>
+          <w:i/>
+          <w:iCs/>
+        </w:rPr>
+        <w:t>“</w:t>
+      </w:r>
+      <w:r>
+        <w:rPr>
+          <w:i/>
+          <w:iCs/>
+        </w:rPr>
+        <w:t>1) «dato personale»: qualsiasi informazione riguardante una persona fisica identificata o identificabile («interessato»); si considera identificabile la persona fisica che può essere identificata, direttamente o indirettamente, con particolare riferimento a un identificativo come il nome, un numero di identificazione, dati relativi all'ubicazione, un identificativo online o a uno o più elementi caratteristici della sua identità fisica, fisiologica, genetica, psichica, economica, culturale o sociale;</w:t>
+      </w:r>
+    </w:p>
+    <w:p>
+      <w:pPr>
+        <w:rPr>
+          <w:i/>
+          <w:iCs/>
+        </w:rPr>
+      </w:pPr>
+      <w:r>
+        <w:rPr>
+          <w:i/>
+          <w:iCs/>
+        </w:rPr>
+        <w:t>2) «trattamento»: qualsiasi operazione o insieme di operazioni, compiute con o senza l'ausilio di processi automatizzati e applicate a dati personali o insiemi di dati personali, come la raccolta, la registrazione, l'organizzazione, la strutturazione, la conservazione, l'adattamento o la modifica, l'estrazione, la consultazione, l'uso, la comunicazione mediante trasmissione, diffusione o qualsiasi altra forma di messa a disposizione, il raffronto o l'interconnessione, la limitazione, la cancellazione o la distruzione;</w:t>
+      </w:r>
+    </w:p>
+    <w:p>
+      <w:pPr>
+        <w:rPr>
+          <w:i/>
+          <w:iCs/>
+        </w:rPr>
+      </w:pPr>
+      <w:r>
+        <w:rPr>
+          <w:i/>
+          <w:iCs/>
+        </w:rPr>
+        <w:t>3) «limitazione di trattamento»: il contrassegno dei dati personali conservati con l'obiettivo di limitarne il trattamento in futuro;</w:t>
+      </w:r>
+    </w:p>
+    <w:p>
+      <w:pPr>
+        <w:rPr>
+          <w:i/>
+          <w:iCs/>
+        </w:rPr>
+      </w:pPr>
+      <w:r>
+        <w:rPr>
+          <w:i/>
+          <w:iCs/>
+        </w:rPr>
+        <w:t>4) «profilazione»: qualsiasi forma di trattamento automatizzato di dati personali consistente nell'utilizzo di tali dati personali per valutare determinati aspetti personali relativi a una persona fisica, in particolare per analizzare o prevedere aspetti riguardanti il rendimento professionale, la situazione economica, la salute, le preferenze personali, gli interessi, l'affidabilità, il comportamento, l'ubicazione o gli spostamenti di detta persona fisica;</w:t>
+      </w:r>
+    </w:p>
+    <w:p>
+      <w:r>
+        <w:rPr>
+          <w:i/>
+          <w:iCs/>
+        </w:rPr>
+        <w:t>5) «pseudonimizzazione»: il trattamento dei dati personali in modo tale che i dati personali non possano più essere attribuiti a un interessato specifico senza l'utilizzo di informazioni aggiuntive, a condizione che tali informazioni aggiuntive siano conservate separatamente e soggette a misure tecniche e organizzative intese a garantire che tali dati personali non siano attribuiti a una persona fisica identificata o identificabile</w:t>
+      </w:r>
+      <w:r>
+        <w:rPr>
+          <w:i/>
+          <w:iCs/>
+        </w:rPr>
+        <w:t>;”</w:t>
+      </w:r>
+    </w:p>
+    <w:p/>
+    <w:p>
+      <w:r>
+        <w:t>L’UE si basa sulla libera circolazione di servizi, beni, capitali e merci ma non di dati, definita come bene mobile secondo alcune sentenze e anche l’apprensione (in un senso personale); l’acquisizione illecita di questi è equiparabile al furto o all’appropriazione indebita</w:t>
+      </w:r>
+      <w:r>
+        <w:t>, applicandosi la tutela penalistica della proprietà; ciò non vale sono in Italia ma anche negli altri stati europei</w:t>
+      </w:r>
+      <w:r>
+        <w:t>. Il dato viaggia tra diversi titolari all’interno dell’Unione, riferendosi ad imprese o a gruppi di imprese in altri paesi Europei; ciò è fattibile nel nome della libera circolazione del dato.</w:t>
+      </w:r>
+    </w:p>
+    <w:p>
+      <w:r>
+        <w:t>Ci stiamo riferendo al terzo paragrafo dell’articolo 1, che rimetto:</w:t>
+      </w:r>
+    </w:p>
+    <w:p>
+      <w:r>
+        <w:rPr>
+          <w:i/>
+          <w:iCs/>
+        </w:rPr>
+        <w:t>“</w:t>
+      </w:r>
+      <w:r>
+        <w:rPr>
+          <w:i/>
+          <w:iCs/>
+        </w:rPr>
+        <w:t>3. La libera circolazione dei dati personali nell'Unione non può essere limitata né vietata per motivi attinenti alla protezione delle persone fisiche con riguardo al trattamento dei dati personali.”</w:t>
+      </w:r>
+    </w:p>
+    <w:p>
+      <w:r>
+        <w:t xml:space="preserve">L’UE non regola in sé per sé il furto del dato, ma pone solo delle regole obiettive da poter seguire. </w:t>
+      </w:r>
+    </w:p>
+    <w:p>
+      <w:r>
+        <w:t xml:space="preserve">Dove la garanzia è data dal regolamento UE, lo stato non potrà introdurre regolamentazioni più specifiche. Questo è il criterio di massima che dovrà essere applicato. </w:t>
+      </w:r>
+    </w:p>
+    <w:p/>
+    <w:p>
+      <w:r>
+        <w:br w:type="page"/>
+      </w:r>
+    </w:p>
+    <w:p>
+      <w:r>
+        <w:lastRenderedPageBreak/>
+        <w:t>L’effetto del legislatore si applica indipendentemente dal territorio, secondo l’articolo 3 del GDPR:</w:t>
+      </w:r>
+    </w:p>
+    <w:p>
+      <w:pPr>
+        <w:rPr>
+          <w:i/>
+          <w:iCs/>
+          <w:u w:val="single"/>
+        </w:rPr>
+      </w:pPr>
+      <w:r>
+        <w:rPr>
+          <w:i/>
+          <w:iCs/>
+        </w:rPr>
+        <w:t>“</w:t>
+      </w:r>
+      <w:r>
+        <w:rPr>
+          <w:i/>
+          <w:iCs/>
+          <w:u w:val="single"/>
+        </w:rPr>
+        <w:t>Ambito di applicazione territoriale</w:t>
+      </w:r>
+    </w:p>
+    <w:p>
+      <w:pPr>
+        <w:rPr>
+          <w:i/>
+          <w:iCs/>
+        </w:rPr>
+      </w:pPr>
+      <w:r>
+        <w:rPr>
+          <w:i/>
+          <w:iCs/>
+        </w:rPr>
+        <w:t>1. Il presente regolamento si applica al trattamento dei dati personali effettuato nell'ambito delle attività di uno stabilimento da parte di un titolare del trattamento o di un responsabile del trattamento nell'Unione, indipendentemente dal fatto che il trattamento sia effettuato o meno nell'Unione.</w:t>
+      </w:r>
+    </w:p>
+    <w:p>
+      <w:pPr>
+        <w:rPr>
+          <w:i/>
+          <w:iCs/>
+        </w:rPr>
+      </w:pPr>
+      <w:r>
+        <w:rPr>
+          <w:i/>
+          <w:iCs/>
+        </w:rPr>
+        <w:t>2. Il presente regolamento si applica al trattamento dei dati personali di interessati che si trovano nell'Unione, effettuato da un titolare del trattamento o da un responsabile del trattamento che non è stabilito nell'Unione, quando le attività di trattamento riguardano:</w:t>
+      </w:r>
+    </w:p>
+    <w:p>
+      <w:pPr>
+        <w:ind w:left="708"/>
+        <w:rPr>
+          <w:i/>
+          <w:iCs/>
+        </w:rPr>
+      </w:pPr>
+      <w:r>
+        <w:rPr>
+          <w:i/>
+          <w:iCs/>
+        </w:rPr>
+        <w:t>a) l'offerta di beni o la prestazione di servizi ai suddetti interessati nell'Unione, indipendentemente dall'obbligatorietà di un pagamento dell'interessato; oppure</w:t>
+      </w:r>
+    </w:p>
+    <w:p>
+      <w:pPr>
+        <w:ind w:left="708"/>
+        <w:rPr>
+          <w:i/>
+          <w:iCs/>
+        </w:rPr>
+      </w:pPr>
+      <w:r>
+        <w:rPr>
+          <w:i/>
+          <w:iCs/>
+        </w:rPr>
+        <w:t>b) il monitoraggio del loro comportamento nella misura in cui tale comportamento ha luogo all'interno dell'Unione.</w:t>
+      </w:r>
+    </w:p>
+    <w:p>
+      <w:r>
+        <w:rPr>
+          <w:i/>
+          <w:iCs/>
+        </w:rPr>
+        <w:t>3. Il presente regolamento si applica al trattamento dei dati personali effettuato da un titolare del trattamento che non è stabilito nell'Unione, ma in un luogo soggetto al diritto di uno Stato membro in virtù del diritto internazionale pubblico.</w:t>
+      </w:r>
+      <w:r>
+        <w:rPr>
+          <w:i/>
+          <w:iCs/>
+        </w:rPr>
+        <w:t>”</w:t>
+      </w:r>
+    </w:p>
+    <w:p/>
+    <w:p>
+      <w:r>
+        <w:t>Normalmente si possono inviare anche dati all’estero (cosa che per regolamento interno delle aziende spesso accade), ma nel qual caso si applica l’articolo 46 del GDPR, in maniera unilaterale:</w:t>
+      </w:r>
+    </w:p>
+    <w:p>
+      <w:pPr>
+        <w:rPr>
+          <w:i/>
+          <w:iCs/>
+          <w:u w:val="single"/>
+        </w:rPr>
+      </w:pPr>
+      <w:r>
+        <w:rPr>
+          <w:i/>
+          <w:iCs/>
+        </w:rPr>
+        <w:t>“</w:t>
+      </w:r>
+      <w:r>
+        <w:rPr>
+          <w:i/>
+          <w:iCs/>
+          <w:u w:val="single"/>
+        </w:rPr>
+        <w:t>Trasferimento soggetto a garanzie adeguate</w:t>
+      </w:r>
+    </w:p>
+    <w:p>
+      <w:pPr>
+        <w:rPr>
+          <w:i/>
+          <w:iCs/>
+        </w:rPr>
+      </w:pPr>
+      <w:r>
+        <w:rPr>
+          <w:i/>
+          <w:iCs/>
+        </w:rPr>
+        <w:t>1. In mancanza di una decisione ai sensi dell'articolo 45, paragrafo 3, il titolare del trattamento o il responsabile del trattamento può trasferire dati personali verso un paese terzo o un'organizzazione internazionale solo se ha fornito garanzie adeguate e a condizione che gli interessati dispongano di diritti azionabili e mezzi di ricorso effettivi.</w:t>
+      </w:r>
+      <w:r>
+        <w:rPr>
+          <w:i/>
+          <w:iCs/>
+        </w:rPr>
+        <w:t>”</w:t>
+      </w:r>
+    </w:p>
+    <w:p>
+      <w:r>
+        <w:t xml:space="preserve">Il punto centrale </w:t>
+      </w:r>
+      <w:r>
+        <w:t xml:space="preserve">nell’applicazione del GDPR </w:t>
+      </w:r>
+      <w:r>
+        <w:t xml:space="preserve">è la </w:t>
+      </w:r>
+      <w:r>
+        <w:rPr>
+          <w:i/>
+          <w:iCs/>
+        </w:rPr>
+        <w:t>redazione del registro dei trattamenti</w:t>
+      </w:r>
+      <w:r>
+        <w:t>, capendo la logica alla base di un particolare regolamento</w:t>
+      </w:r>
+      <w:r>
+        <w:t xml:space="preserve"> e i trattamenti effettuati in un’azienda. </w:t>
+      </w:r>
+      <w:r>
+        <w:t xml:space="preserve">Una pecca posta è l’eccessiva burocraticità in merito al regolamento UE; normalmente imprese o enti raccolgono una grande quantità di dati, con un trattamento privo di base giuridica. </w:t>
+      </w:r>
+    </w:p>
+    <w:p>
+      <w:r>
+        <w:t>Un esempio interessante: la rilevazione della temperatura corporea causa rilevazione Covid-19 (almeno in questo momento storico, dopo la disapplicazione delle norme Covid), rappresenta trattamento di dato personale illecito.</w:t>
+      </w:r>
+      <w:r>
+        <w:t xml:space="preserve"> </w:t>
+      </w:r>
+      <w:r>
+        <w:t xml:space="preserve">La persona deve essere informata (edotta) in merito al trattamento di questi dati, sulla base del principio di trasparenza del regolamento. </w:t>
+      </w:r>
+    </w:p>
+    <w:p>
+      <w:r>
+        <w:t>Già alla raccolta del dato si ha l’applicazione di tutto il regolamento UE</w:t>
+      </w:r>
+      <w:r>
+        <w:t>; non è sufficiente che la finalità sia nota ma deve essere anche legittima</w:t>
+      </w:r>
+      <w:r>
+        <w:t xml:space="preserve">, facendo una giusta valutazione del rischio e dell’impatto della cosa. </w:t>
+      </w:r>
+    </w:p>
+    <w:p/>
+    <w:p>
+      <w:r>
+        <w:t>La valutazione dell’impatto cerca di capire se un certo trattamento rappresenta un rischio per la dignità degli interessati alla raccolta</w:t>
+      </w:r>
+      <w:r>
+        <w:t xml:space="preserve"> (esplicita, legittima, a quali scopi, ecc.)</w:t>
+      </w:r>
+      <w:r>
+        <w:t xml:space="preserve">, valutando quindi come la dignità della persona viene rispettata. </w:t>
+      </w:r>
+      <w:r>
+        <w:t>Il titolare è chiamato a costruirsi il proprio modello di trattamento del dato, compatibile al regolamento esistente, valutando sia le responsabilità che i rischi collegati.</w:t>
+      </w:r>
+    </w:p>
+    <w:p>
+      <w:r>
+        <w:t>La valutazione è tutelata dall’articolo 35, comma (a):</w:t>
+      </w:r>
+    </w:p>
+    <w:p>
+      <w:pPr>
+        <w:pStyle w:val="Paragrafoelenco"/>
+        <w:numPr>
+          <w:ilvl w:val="0"/>
+          <w:numId w:val="3"/>
+        </w:numPr>
+      </w:pPr>
+      <w:r>
+        <w:rPr>
+          <w:i/>
+          <w:iCs/>
+        </w:rPr>
+        <w:t>una descrizione sistematica dei trattamenti previsti e delle finalità del trattamento, compreso, ove applicabile, l'interesse legittimo perseguito dal titolare del trattamento;</w:t>
+      </w:r>
+    </w:p>
+    <w:p>
+      <w:r>
+        <w:t xml:space="preserve">A tale scopo esiste un software di controllo della privacy fornito da parte del legislatore francese </w:t>
+      </w:r>
+      <w:r>
+        <w:rPr>
+          <w:i/>
+          <w:iCs/>
+        </w:rPr>
+        <w:t>(Outil PIA)</w:t>
+      </w:r>
+      <w:r>
+        <w:t>.</w:t>
+      </w:r>
+    </w:p>
+    <w:p>
+      <w:r>
+        <w:t>Un altro esempio interessante: un usciere che lavorava per una casa di riposo, sottoposto al controllo delle persone che entravano/uscivano dalla stessa casa. Egli non era posto nelle sue funzioni all’utilizzo di un computer aziendale, cosa che lui ha fatto per 2 mesi. L’azienda lo ha illecitamente controllato per 2 mesi, poi creando una contestazione disciplinare. Di fatto non è giusta questa cosa e si rivela eccessivo il controllo posto; basterebbe toglierlo o semplicemente censurare siti.</w:t>
+      </w:r>
+    </w:p>
+    <w:p/>
     <w:sectPr>
       <w:pgSz w:w="11906" w:h="16838"/>
       <w:pgMar w:top="1417" w:right="1134" w:bottom="1134" w:left="1134" w:header="708" w:footer="708" w:gutter="0"/>
@@ -10868,6 +11832,96 @@
 <file path=word/numbering.xml><?xml version="1.0" encoding="utf-8"?>
 <w:numbering xmlns:wpc="http://schemas.microsoft.com/office/word/2010/wordprocessingCanvas" xmlns:cx="http://schemas.microsoft.com/office/drawing/2014/chartex" xmlns:cx1="http://schemas.microsoft.com/office/drawing/2015/9/8/chartex" xmlns:cx2="http://schemas.microsoft.com/office/drawing/2015/10/21/chartex" xmlns:cx3="http://schemas.microsoft.com/office/drawing/2016/5/9/chartex" xmlns:cx4="http://schemas.microsoft.com/office/drawing/2016/5/10/chartex" xmlns:cx5="http://schemas.microsoft.com/office/drawing/2016/5/11/chartex" xmlns:cx6="http://schemas.microsoft.com/office/drawing/2016/5/12/chartex" xmlns:cx7="http://schemas.microsoft.com/office/drawing/2016/5/13/chartex" xmlns:cx8="http://schemas.microsoft.com/office/drawing/2016/5/14/chartex" xmlns:mc="http://schemas.openxmlformats.org/markup-compatibility/2006" xmlns:aink="http://schemas.microsoft.com/office/drawing/2016/ink" xmlns:am3d="http://schemas.microsoft.com/office/drawing/2017/model3d" xmlns:o="urn:schemas-microsoft-com:office:office" xmlns:oel="http://schemas.microsoft.com/office/2019/extlst" xmlns:r="http://schemas.openxmlformats.org/officeDocument/2006/relationships" xmlns:m="http://schemas.openxmlformats.org/officeDocument/2006/math" xmlns:v="urn:schemas-microsoft-com:vml" xmlns:wp14="http://schemas.microsoft.com/office/word/2010/wordprocessingDrawing" xmlns:wp="http://schemas.openxmlformats.org/drawingml/2006/wordprocessingDrawing" xmlns:w10="urn:schemas-microsoft-com:office:word" xmlns:w="http://schemas.openxmlformats.org/wordprocessingml/2006/main" xmlns:w14="http://schemas.microsoft.com/office/word/2010/wordml" xmlns:w15="http://schemas.microsoft.com/office/word/2012/wordml" xmlns:w16cex="http://schemas.microsoft.com/office/word/2018/wordml/cex" xmlns:w16cid="http://schemas.microsoft.com/office/word/2016/wordml/cid" xmlns:w16="http://schemas.microsoft.com/office/word/2018/wordml" xmlns:w16sdtdh="http://schemas.microsoft.com/office/word/2020/wordml/sdtdatahash" xmlns:w16se="http://schemas.microsoft.com/office/word/2015/wordml/symex" xmlns:wpg="http://schemas.microsoft.com/office/word/2010/wordprocessingGroup" xmlns:wpi="http://schemas.microsoft.com/office/word/2010/wordprocessingInk" xmlns:wne="http://schemas.microsoft.com/office/word/2006/wordml" xmlns:wps="http://schemas.microsoft.com/office/word/2010/wordprocessingShape" mc:Ignorable="w14 w15 w16se w16cid w16 w16cex w16sdtdh wp14">
   <w:abstractNum w:abstractNumId="0" w15:restartNumberingAfterBreak="0">
+    <w:nsid w:val="0C1001E0"/>
+    <w:multiLevelType w:val="hybridMultilevel"/>
+    <w:tmpl w:val="B062110E"/>
+    <w:lvl w:ilvl="0" w:tplc="4524C142">
+      <w:start w:val="1"/>
+      <w:numFmt w:val="lowerLetter"/>
+      <w:lvlText w:val="%1)"/>
+      <w:lvlJc w:val="left"/>
+      <w:pPr>
+        <w:ind w:left="720" w:hanging="360"/>
+      </w:pPr>
+      <w:rPr>
+        <w:rFonts w:hint="default"/>
+        <w:i/>
+      </w:rPr>
+    </w:lvl>
+    <w:lvl w:ilvl="1" w:tplc="04100019" w:tentative="1">
+      <w:start w:val="1"/>
+      <w:numFmt w:val="lowerLetter"/>
+      <w:lvlText w:val="%2."/>
+      <w:lvlJc w:val="left"/>
+      <w:pPr>
+        <w:ind w:left="1440" w:hanging="360"/>
+      </w:pPr>
+    </w:lvl>
+    <w:lvl w:ilvl="2" w:tplc="0410001B" w:tentative="1">
+      <w:start w:val="1"/>
+      <w:numFmt w:val="lowerRoman"/>
+      <w:lvlText w:val="%3."/>
+      <w:lvlJc w:val="right"/>
+      <w:pPr>
+        <w:ind w:left="2160" w:hanging="180"/>
+      </w:pPr>
+    </w:lvl>
+    <w:lvl w:ilvl="3" w:tplc="0410000F" w:tentative="1">
+      <w:start w:val="1"/>
+      <w:numFmt w:val="decimal"/>
+      <w:lvlText w:val="%4."/>
+      <w:lvlJc w:val="left"/>
+      <w:pPr>
+        <w:ind w:left="2880" w:hanging="360"/>
+      </w:pPr>
+    </w:lvl>
+    <w:lvl w:ilvl="4" w:tplc="04100019" w:tentative="1">
+      <w:start w:val="1"/>
+      <w:numFmt w:val="lowerLetter"/>
+      <w:lvlText w:val="%5."/>
+      <w:lvlJc w:val="left"/>
+      <w:pPr>
+        <w:ind w:left="3600" w:hanging="360"/>
+      </w:pPr>
+    </w:lvl>
+    <w:lvl w:ilvl="5" w:tplc="0410001B" w:tentative="1">
+      <w:start w:val="1"/>
+      <w:numFmt w:val="lowerRoman"/>
+      <w:lvlText w:val="%6."/>
+      <w:lvlJc w:val="right"/>
+      <w:pPr>
+        <w:ind w:left="4320" w:hanging="180"/>
+      </w:pPr>
+    </w:lvl>
+    <w:lvl w:ilvl="6" w:tplc="0410000F" w:tentative="1">
+      <w:start w:val="1"/>
+      <w:numFmt w:val="decimal"/>
+      <w:lvlText w:val="%7."/>
+      <w:lvlJc w:val="left"/>
+      <w:pPr>
+        <w:ind w:left="5040" w:hanging="360"/>
+      </w:pPr>
+    </w:lvl>
+    <w:lvl w:ilvl="7" w:tplc="04100019" w:tentative="1">
+      <w:start w:val="1"/>
+      <w:numFmt w:val="lowerLetter"/>
+      <w:lvlText w:val="%8."/>
+      <w:lvlJc w:val="left"/>
+      <w:pPr>
+        <w:ind w:left="5760" w:hanging="360"/>
+      </w:pPr>
+    </w:lvl>
+    <w:lvl w:ilvl="8" w:tplc="0410001B" w:tentative="1">
+      <w:start w:val="1"/>
+      <w:numFmt w:val="lowerRoman"/>
+      <w:lvlText w:val="%9."/>
+      <w:lvlJc w:val="right"/>
+      <w:pPr>
+        <w:ind w:left="6480" w:hanging="180"/>
+      </w:pPr>
+    </w:lvl>
+  </w:abstractNum>
+  <w:abstractNum w:abstractNumId="1" w15:restartNumberingAfterBreak="0">
     <w:nsid w:val="1E321005"/>
     <w:multiLevelType w:val="hybridMultilevel"/>
     <w:tmpl w:val="45DC66FC"/>
@@ -10979,7 +12033,7 @@
       </w:rPr>
     </w:lvl>
   </w:abstractNum>
-  <w:abstractNum w:abstractNumId="1" w15:restartNumberingAfterBreak="0">
+  <w:abstractNum w:abstractNumId="2" w15:restartNumberingAfterBreak="0">
     <w:nsid w:val="496C09F2"/>
     <w:multiLevelType w:val="hybridMultilevel"/>
     <w:tmpl w:val="3202EB6E"/>
@@ -11092,9 +12146,12 @@
     </w:lvl>
   </w:abstractNum>
   <w:num w:numId="1" w16cid:durableId="1817717844">
+    <w:abstractNumId w:val="2"/>
+  </w:num>
+  <w:num w:numId="2" w16cid:durableId="249393889">
     <w:abstractNumId w:val="1"/>
   </w:num>
-  <w:num w:numId="2" w16cid:durableId="249393889">
+  <w:num w:numId="3" w16cid:durableId="1577282214">
     <w:abstractNumId w:val="0"/>
   </w:num>
 </w:numbering>
@@ -11494,6 +12551,7 @@
   <w:style w:type="paragraph" w:default="1" w:styleId="Normale">
     <w:name w:val="Normal"/>
     <w:qFormat/>
+    <w:rsid w:val="00593711"/>
   </w:style>
   <w:style w:type="character" w:default="1" w:styleId="Carpredefinitoparagrafo">
     <w:name w:val="Default Paragraph Font"/>

</xml_diff>

<commit_message>
Aggiunta copertina e numeri di pagina
</commit_message>
<xml_diff>
--- a/Diritto informatico semplice (per davvero).docx
+++ b/Diritto informatico semplice (per davvero).docx
@@ -2,6 +2,4106 @@
 <file path=word/document.xml><?xml version="1.0" encoding="utf-8"?>
 <w:document xmlns:wpc="http://schemas.microsoft.com/office/word/2010/wordprocessingCanvas" xmlns:cx="http://schemas.microsoft.com/office/drawing/2014/chartex" xmlns:cx1="http://schemas.microsoft.com/office/drawing/2015/9/8/chartex" xmlns:cx2="http://schemas.microsoft.com/office/drawing/2015/10/21/chartex" xmlns:cx3="http://schemas.microsoft.com/office/drawing/2016/5/9/chartex" xmlns:cx4="http://schemas.microsoft.com/office/drawing/2016/5/10/chartex" xmlns:cx5="http://schemas.microsoft.com/office/drawing/2016/5/11/chartex" xmlns:cx6="http://schemas.microsoft.com/office/drawing/2016/5/12/chartex" xmlns:cx7="http://schemas.microsoft.com/office/drawing/2016/5/13/chartex" xmlns:cx8="http://schemas.microsoft.com/office/drawing/2016/5/14/chartex" xmlns:mc="http://schemas.openxmlformats.org/markup-compatibility/2006" xmlns:aink="http://schemas.microsoft.com/office/drawing/2016/ink" xmlns:am3d="http://schemas.microsoft.com/office/drawing/2017/model3d" xmlns:o="urn:schemas-microsoft-com:office:office" xmlns:oel="http://schemas.microsoft.com/office/2019/extlst" xmlns:r="http://schemas.openxmlformats.org/officeDocument/2006/relationships" xmlns:m="http://schemas.openxmlformats.org/officeDocument/2006/math" xmlns:v="urn:schemas-microsoft-com:vml" xmlns:wp14="http://schemas.microsoft.com/office/word/2010/wordprocessingDrawing" xmlns:wp="http://schemas.openxmlformats.org/drawingml/2006/wordprocessingDrawing" xmlns:w10="urn:schemas-microsoft-com:office:word" xmlns:w="http://schemas.openxmlformats.org/wordprocessingml/2006/main" xmlns:w14="http://schemas.microsoft.com/office/word/2010/wordml" xmlns:w15="http://schemas.microsoft.com/office/word/2012/wordml" xmlns:w16cex="http://schemas.microsoft.com/office/word/2018/wordml/cex" xmlns:w16cid="http://schemas.microsoft.com/office/word/2016/wordml/cid" xmlns:w16="http://schemas.microsoft.com/office/word/2018/wordml" xmlns:w16sdtdh="http://schemas.microsoft.com/office/word/2020/wordml/sdtdatahash" xmlns:w16se="http://schemas.microsoft.com/office/word/2015/wordml/symex" xmlns:wpg="http://schemas.microsoft.com/office/word/2010/wordprocessingGroup" xmlns:wpi="http://schemas.microsoft.com/office/word/2010/wordprocessingInk" xmlns:wne="http://schemas.microsoft.com/office/word/2006/wordml" xmlns:wps="http://schemas.microsoft.com/office/word/2010/wordprocessingShape" mc:Ignorable="w14 w15 w16se w16cid w16 w16cex w16sdtdh wp14">
   <w:body>
+    <w:sdt>
+      <w:sdtPr>
+        <w:id w:val="11270758"/>
+        <w:docPartObj>
+          <w:docPartGallery w:val="Cover Pages"/>
+          <w:docPartUnique/>
+        </w:docPartObj>
+      </w:sdtPr>
+      <w:sdtContent>
+        <w:p>
+          <w:pPr>
+            <w:pStyle w:val="Nessunaspaziatura"/>
+          </w:pPr>
+          <w:r>
+            <w:rPr>
+              <w:noProof/>
+            </w:rPr>
+            <mc:AlternateContent>
+              <mc:Choice Requires="wpg">
+                <w:drawing>
+                  <wp:anchor distT="0" distB="0" distL="114300" distR="114300" simplePos="0" relativeHeight="251680768" behindDoc="1" locked="0" layoutInCell="1" allowOverlap="1" wp14:anchorId="7630D186" wp14:editId="49E30B79">
+                    <wp:simplePos x="0" y="0"/>
+                    <mc:AlternateContent>
+                      <mc:Choice Requires="wp14">
+                        <wp:positionH relativeFrom="page">
+                          <wp14:pctPosHOffset>4000</wp14:pctPosHOffset>
+                        </wp:positionH>
+                      </mc:Choice>
+                      <mc:Fallback>
+                        <wp:positionH relativeFrom="page">
+                          <wp:posOffset>302260</wp:posOffset>
+                        </wp:positionH>
+                      </mc:Fallback>
+                    </mc:AlternateContent>
+                    <wp:positionV relativeFrom="page">
+                      <wp:align>center</wp:align>
+                    </wp:positionV>
+                    <wp:extent cx="2194560" cy="9125712"/>
+                    <wp:effectExtent l="0" t="0" r="6985" b="7620"/>
+                    <wp:wrapNone/>
+                    <wp:docPr id="12" name="Gruppo 12"/>
+                    <wp:cNvGraphicFramePr/>
+                    <a:graphic xmlns:a="http://schemas.openxmlformats.org/drawingml/2006/main">
+                      <a:graphicData uri="http://schemas.microsoft.com/office/word/2010/wordprocessingGroup">
+                        <wpg:wgp>
+                          <wpg:cNvGrpSpPr/>
+                          <wpg:grpSpPr>
+                            <a:xfrm>
+                              <a:off x="0" y="0"/>
+                              <a:ext cx="2194560" cy="9125712"/>
+                              <a:chOff x="0" y="0"/>
+                              <a:chExt cx="2194560" cy="9125712"/>
+                            </a:xfrm>
+                          </wpg:grpSpPr>
+                          <wps:wsp>
+                            <wps:cNvPr id="13" name="Rettangolo 13"/>
+                            <wps:cNvSpPr/>
+                            <wps:spPr>
+                              <a:xfrm>
+                                <a:off x="0" y="0"/>
+                                <a:ext cx="194535" cy="9125712"/>
+                              </a:xfrm>
+                              <a:prstGeom prst="rect">
+                                <a:avLst/>
+                              </a:prstGeom>
+                              <a:solidFill>
+                                <a:schemeClr val="tx2"/>
+                              </a:solidFill>
+                              <a:ln>
+                                <a:noFill/>
+                              </a:ln>
+                            </wps:spPr>
+                            <wps:style>
+                              <a:lnRef idx="2">
+                                <a:schemeClr val="accent1">
+                                  <a:shade val="50000"/>
+                                </a:schemeClr>
+                              </a:lnRef>
+                              <a:fillRef idx="1">
+                                <a:schemeClr val="accent1"/>
+                              </a:fillRef>
+                              <a:effectRef idx="0">
+                                <a:schemeClr val="accent1"/>
+                              </a:effectRef>
+                              <a:fontRef idx="minor">
+                                <a:schemeClr val="lt1"/>
+                              </a:fontRef>
+                            </wps:style>
+                            <wps:bodyPr rot="0" spcFirstLastPara="0" vert="horz" wrap="square" lIns="91440" tIns="45720" rIns="91440" bIns="45720" numCol="1" spcCol="0" rtlCol="0" fromWordArt="0" anchor="ctr" anchorCtr="0" forceAA="0" compatLnSpc="1">
+                              <a:prstTxWarp prst="textNoShape">
+                                <a:avLst/>
+                              </a:prstTxWarp>
+                              <a:noAutofit/>
+                            </wps:bodyPr>
+                          </wps:wsp>
+                          <wps:wsp>
+                            <wps:cNvPr id="14" name="Pentagono 4"/>
+                            <wps:cNvSpPr/>
+                            <wps:spPr>
+                              <a:xfrm>
+                                <a:off x="0" y="1466850"/>
+                                <a:ext cx="2194560" cy="552055"/>
+                              </a:xfrm>
+                              <a:prstGeom prst="homePlate">
+                                <a:avLst/>
+                              </a:prstGeom>
+                              <a:ln>
+                                <a:noFill/>
+                              </a:ln>
+                            </wps:spPr>
+                            <wps:style>
+                              <a:lnRef idx="2">
+                                <a:schemeClr val="accent1">
+                                  <a:shade val="50000"/>
+                                </a:schemeClr>
+                              </a:lnRef>
+                              <a:fillRef idx="1">
+                                <a:schemeClr val="accent1"/>
+                              </a:fillRef>
+                              <a:effectRef idx="0">
+                                <a:schemeClr val="accent1"/>
+                              </a:effectRef>
+                              <a:fontRef idx="minor">
+                                <a:schemeClr val="lt1"/>
+                              </a:fontRef>
+                            </wps:style>
+                            <wps:txbx>
+                              <w:txbxContent>
+                                <w:sdt>
+                                  <w:sdtPr>
+                                    <w:rPr>
+                                      <w:color w:val="FFFFFF" w:themeColor="background1"/>
+                                      <w:sz w:val="28"/>
+                                      <w:szCs w:val="28"/>
+                                    </w:rPr>
+                                    <w:alias w:val="Data"/>
+                                    <w:tag w:val=""/>
+                                    <w:id w:val="-650599894"/>
+                                    <w:showingPlcHdr/>
+                                    <w:dataBinding w:prefixMappings="xmlns:ns0='http://schemas.microsoft.com/office/2006/coverPageProps' " w:xpath="/ns0:CoverPageProperties[1]/ns0:PublishDate[1]" w:storeItemID="{55AF091B-3C7A-41E3-B477-F2FDAA23CFDA}"/>
+                                    <w:date>
+                                      <w:dateFormat w:val="dd/MM/yyyy"/>
+                                      <w:lid w:val="it-IT"/>
+                                      <w:storeMappedDataAs w:val="dateTime"/>
+                                      <w:calendar w:val="gregorian"/>
+                                    </w:date>
+                                  </w:sdtPr>
+                                  <w:sdtContent>
+                                    <w:p>
+                                      <w:pPr>
+                                        <w:pStyle w:val="Nessunaspaziatura"/>
+                                        <w:jc w:val="right"/>
+                                        <w:rPr>
+                                          <w:color w:val="FFFFFF" w:themeColor="background1"/>
+                                          <w:sz w:val="28"/>
+                                          <w:szCs w:val="28"/>
+                                        </w:rPr>
+                                      </w:pPr>
+                                      <w:r>
+                                        <w:rPr>
+                                          <w:color w:val="FFFFFF" w:themeColor="background1"/>
+                                          <w:sz w:val="28"/>
+                                          <w:szCs w:val="28"/>
+                                        </w:rPr>
+                                        <w:t xml:space="preserve">     </w:t>
+                                      </w:r>
+                                    </w:p>
+                                  </w:sdtContent>
+                                </w:sdt>
+                              </w:txbxContent>
+                            </wps:txbx>
+                            <wps:bodyPr rot="0" spcFirstLastPara="0" vert="horz" wrap="square" lIns="91440" tIns="0" rIns="182880" bIns="0" numCol="1" spcCol="0" rtlCol="0" fromWordArt="0" anchor="ctr" anchorCtr="0" forceAA="0" compatLnSpc="1">
+                              <a:prstTxWarp prst="textNoShape">
+                                <a:avLst/>
+                              </a:prstTxWarp>
+                              <a:noAutofit/>
+                            </wps:bodyPr>
+                          </wps:wsp>
+                          <wpg:grpSp>
+                            <wpg:cNvPr id="15" name="Gruppo 15"/>
+                            <wpg:cNvGrpSpPr/>
+                            <wpg:grpSpPr>
+                              <a:xfrm>
+                                <a:off x="76200" y="4210050"/>
+                                <a:ext cx="2057400" cy="4910328"/>
+                                <a:chOff x="80645" y="4211812"/>
+                                <a:chExt cx="1306273" cy="3121026"/>
+                              </a:xfrm>
+                            </wpg:grpSpPr>
+                            <wpg:grpSp>
+                              <wpg:cNvPr id="16" name="Gruppo 16"/>
+                              <wpg:cNvGrpSpPr>
+                                <a:grpSpLocks noChangeAspect="1"/>
+                              </wpg:cNvGrpSpPr>
+                              <wpg:grpSpPr>
+                                <a:xfrm>
+                                  <a:off x="141062" y="4211812"/>
+                                  <a:ext cx="1047750" cy="3121026"/>
+                                  <a:chOff x="141062" y="4211812"/>
+                                  <a:chExt cx="1047750" cy="3121026"/>
+                                </a:xfrm>
+                              </wpg:grpSpPr>
+                              <wps:wsp>
+                                <wps:cNvPr id="17" name="Figura a mano libera 20"/>
+                                <wps:cNvSpPr>
+                                  <a:spLocks/>
+                                </wps:cNvSpPr>
+                                <wps:spPr bwMode="auto">
+                                  <a:xfrm>
+                                    <a:off x="369662" y="6216825"/>
+                                    <a:ext cx="193675" cy="698500"/>
+                                  </a:xfrm>
+                                  <a:custGeom>
+                                    <a:avLst/>
+                                    <a:gdLst>
+                                      <a:gd name="T0" fmla="*/ 0 w 122"/>
+                                      <a:gd name="T1" fmla="*/ 0 h 440"/>
+                                      <a:gd name="T2" fmla="*/ 39 w 122"/>
+                                      <a:gd name="T3" fmla="*/ 152 h 440"/>
+                                      <a:gd name="T4" fmla="*/ 84 w 122"/>
+                                      <a:gd name="T5" fmla="*/ 304 h 440"/>
+                                      <a:gd name="T6" fmla="*/ 122 w 122"/>
+                                      <a:gd name="T7" fmla="*/ 417 h 440"/>
+                                      <a:gd name="T8" fmla="*/ 122 w 122"/>
+                                      <a:gd name="T9" fmla="*/ 440 h 440"/>
+                                      <a:gd name="T10" fmla="*/ 76 w 122"/>
+                                      <a:gd name="T11" fmla="*/ 306 h 440"/>
+                                      <a:gd name="T12" fmla="*/ 39 w 122"/>
+                                      <a:gd name="T13" fmla="*/ 180 h 440"/>
+                                      <a:gd name="T14" fmla="*/ 6 w 122"/>
+                                      <a:gd name="T15" fmla="*/ 53 h 440"/>
+                                      <a:gd name="T16" fmla="*/ 0 w 122"/>
+                                      <a:gd name="T17" fmla="*/ 0 h 440"/>
+                                    </a:gdLst>
+                                    <a:ahLst/>
+                                    <a:cxnLst>
+                                      <a:cxn ang="0">
+                                        <a:pos x="T0" y="T1"/>
+                                      </a:cxn>
+                                      <a:cxn ang="0">
+                                        <a:pos x="T2" y="T3"/>
+                                      </a:cxn>
+                                      <a:cxn ang="0">
+                                        <a:pos x="T4" y="T5"/>
+                                      </a:cxn>
+                                      <a:cxn ang="0">
+                                        <a:pos x="T6" y="T7"/>
+                                      </a:cxn>
+                                      <a:cxn ang="0">
+                                        <a:pos x="T8" y="T9"/>
+                                      </a:cxn>
+                                      <a:cxn ang="0">
+                                        <a:pos x="T10" y="T11"/>
+                                      </a:cxn>
+                                      <a:cxn ang="0">
+                                        <a:pos x="T12" y="T13"/>
+                                      </a:cxn>
+                                      <a:cxn ang="0">
+                                        <a:pos x="T14" y="T15"/>
+                                      </a:cxn>
+                                      <a:cxn ang="0">
+                                        <a:pos x="T16" y="T17"/>
+                                      </a:cxn>
+                                    </a:cxnLst>
+                                    <a:rect l="0" t="0" r="r" b="b"/>
+                                    <a:pathLst>
+                                      <a:path w="122" h="440">
+                                        <a:moveTo>
+                                          <a:pt x="0" y="0"/>
+                                        </a:moveTo>
+                                        <a:lnTo>
+                                          <a:pt x="39" y="152"/>
+                                        </a:lnTo>
+                                        <a:lnTo>
+                                          <a:pt x="84" y="304"/>
+                                        </a:lnTo>
+                                        <a:lnTo>
+                                          <a:pt x="122" y="417"/>
+                                        </a:lnTo>
+                                        <a:lnTo>
+                                          <a:pt x="122" y="440"/>
+                                        </a:lnTo>
+                                        <a:lnTo>
+                                          <a:pt x="76" y="306"/>
+                                        </a:lnTo>
+                                        <a:lnTo>
+                                          <a:pt x="39" y="180"/>
+                                        </a:lnTo>
+                                        <a:lnTo>
+                                          <a:pt x="6" y="53"/>
+                                        </a:lnTo>
+                                        <a:lnTo>
+                                          <a:pt x="0" y="0"/>
+                                        </a:lnTo>
+                                        <a:close/>
+                                      </a:path>
+                                    </a:pathLst>
+                                  </a:custGeom>
+                                  <a:solidFill>
+                                    <a:schemeClr val="tx2"/>
+                                  </a:solidFill>
+                                  <a:ln w="0">
+                                    <a:solidFill>
+                                      <a:schemeClr val="tx2"/>
+                                    </a:solidFill>
+                                    <a:prstDash val="solid"/>
+                                    <a:round/>
+                                    <a:headEnd/>
+                                    <a:tailEnd/>
+                                  </a:ln>
+                                </wps:spPr>
+                                <wps:bodyPr vert="horz" wrap="square" lIns="91440" tIns="45720" rIns="91440" bIns="45720" numCol="1" anchor="t" anchorCtr="0" compatLnSpc="1">
+                                  <a:prstTxWarp prst="textNoShape">
+                                    <a:avLst/>
+                                  </a:prstTxWarp>
+                                </wps:bodyPr>
+                              </wps:wsp>
+                              <wps:wsp>
+                                <wps:cNvPr id="18" name="Figura a mano libera 21"/>
+                                <wps:cNvSpPr>
+                                  <a:spLocks/>
+                                </wps:cNvSpPr>
+                                <wps:spPr bwMode="auto">
+                                  <a:xfrm>
+                                    <a:off x="572862" y="6905800"/>
+                                    <a:ext cx="184150" cy="427038"/>
+                                  </a:xfrm>
+                                  <a:custGeom>
+                                    <a:avLst/>
+                                    <a:gdLst>
+                                      <a:gd name="T0" fmla="*/ 0 w 116"/>
+                                      <a:gd name="T1" fmla="*/ 0 h 269"/>
+                                      <a:gd name="T2" fmla="*/ 8 w 116"/>
+                                      <a:gd name="T3" fmla="*/ 19 h 269"/>
+                                      <a:gd name="T4" fmla="*/ 37 w 116"/>
+                                      <a:gd name="T5" fmla="*/ 93 h 269"/>
+                                      <a:gd name="T6" fmla="*/ 67 w 116"/>
+                                      <a:gd name="T7" fmla="*/ 167 h 269"/>
+                                      <a:gd name="T8" fmla="*/ 116 w 116"/>
+                                      <a:gd name="T9" fmla="*/ 269 h 269"/>
+                                      <a:gd name="T10" fmla="*/ 108 w 116"/>
+                                      <a:gd name="T11" fmla="*/ 269 h 269"/>
+                                      <a:gd name="T12" fmla="*/ 60 w 116"/>
+                                      <a:gd name="T13" fmla="*/ 169 h 269"/>
+                                      <a:gd name="T14" fmla="*/ 30 w 116"/>
+                                      <a:gd name="T15" fmla="*/ 98 h 269"/>
+                                      <a:gd name="T16" fmla="*/ 1 w 116"/>
+                                      <a:gd name="T17" fmla="*/ 25 h 269"/>
+                                      <a:gd name="T18" fmla="*/ 0 w 116"/>
+                                      <a:gd name="T19" fmla="*/ 0 h 269"/>
+                                    </a:gdLst>
+                                    <a:ahLst/>
+                                    <a:cxnLst>
+                                      <a:cxn ang="0">
+                                        <a:pos x="T0" y="T1"/>
+                                      </a:cxn>
+                                      <a:cxn ang="0">
+                                        <a:pos x="T2" y="T3"/>
+                                      </a:cxn>
+                                      <a:cxn ang="0">
+                                        <a:pos x="T4" y="T5"/>
+                                      </a:cxn>
+                                      <a:cxn ang="0">
+                                        <a:pos x="T6" y="T7"/>
+                                      </a:cxn>
+                                      <a:cxn ang="0">
+                                        <a:pos x="T8" y="T9"/>
+                                      </a:cxn>
+                                      <a:cxn ang="0">
+                                        <a:pos x="T10" y="T11"/>
+                                      </a:cxn>
+                                      <a:cxn ang="0">
+                                        <a:pos x="T12" y="T13"/>
+                                      </a:cxn>
+                                      <a:cxn ang="0">
+                                        <a:pos x="T14" y="T15"/>
+                                      </a:cxn>
+                                      <a:cxn ang="0">
+                                        <a:pos x="T16" y="T17"/>
+                                      </a:cxn>
+                                      <a:cxn ang="0">
+                                        <a:pos x="T18" y="T19"/>
+                                      </a:cxn>
+                                    </a:cxnLst>
+                                    <a:rect l="0" t="0" r="r" b="b"/>
+                                    <a:pathLst>
+                                      <a:path w="116" h="269">
+                                        <a:moveTo>
+                                          <a:pt x="0" y="0"/>
+                                        </a:moveTo>
+                                        <a:lnTo>
+                                          <a:pt x="8" y="19"/>
+                                        </a:lnTo>
+                                        <a:lnTo>
+                                          <a:pt x="37" y="93"/>
+                                        </a:lnTo>
+                                        <a:lnTo>
+                                          <a:pt x="67" y="167"/>
+                                        </a:lnTo>
+                                        <a:lnTo>
+                                          <a:pt x="116" y="269"/>
+                                        </a:lnTo>
+                                        <a:lnTo>
+                                          <a:pt x="108" y="269"/>
+                                        </a:lnTo>
+                                        <a:lnTo>
+                                          <a:pt x="60" y="169"/>
+                                        </a:lnTo>
+                                        <a:lnTo>
+                                          <a:pt x="30" y="98"/>
+                                        </a:lnTo>
+                                        <a:lnTo>
+                                          <a:pt x="1" y="25"/>
+                                        </a:lnTo>
+                                        <a:lnTo>
+                                          <a:pt x="0" y="0"/>
+                                        </a:lnTo>
+                                        <a:close/>
+                                      </a:path>
+                                    </a:pathLst>
+                                  </a:custGeom>
+                                  <a:solidFill>
+                                    <a:schemeClr val="tx2"/>
+                                  </a:solidFill>
+                                  <a:ln w="0">
+                                    <a:solidFill>
+                                      <a:schemeClr val="tx2"/>
+                                    </a:solidFill>
+                                    <a:prstDash val="solid"/>
+                                    <a:round/>
+                                    <a:headEnd/>
+                                    <a:tailEnd/>
+                                  </a:ln>
+                                </wps:spPr>
+                                <wps:bodyPr vert="horz" wrap="square" lIns="91440" tIns="45720" rIns="91440" bIns="45720" numCol="1" anchor="t" anchorCtr="0" compatLnSpc="1">
+                                  <a:prstTxWarp prst="textNoShape">
+                                    <a:avLst/>
+                                  </a:prstTxWarp>
+                                </wps:bodyPr>
+                              </wps:wsp>
+                              <wps:wsp>
+                                <wps:cNvPr id="19" name="Figura a mano libera 22"/>
+                                <wps:cNvSpPr>
+                                  <a:spLocks/>
+                                </wps:cNvSpPr>
+                                <wps:spPr bwMode="auto">
+                                  <a:xfrm>
+                                    <a:off x="141062" y="4211812"/>
+                                    <a:ext cx="222250" cy="2019300"/>
+                                  </a:xfrm>
+                                  <a:custGeom>
+                                    <a:avLst/>
+                                    <a:gdLst>
+                                      <a:gd name="T0" fmla="*/ 0 w 140"/>
+                                      <a:gd name="T1" fmla="*/ 0 h 1272"/>
+                                      <a:gd name="T2" fmla="*/ 0 w 140"/>
+                                      <a:gd name="T3" fmla="*/ 0 h 1272"/>
+                                      <a:gd name="T4" fmla="*/ 1 w 140"/>
+                                      <a:gd name="T5" fmla="*/ 79 h 1272"/>
+                                      <a:gd name="T6" fmla="*/ 3 w 140"/>
+                                      <a:gd name="T7" fmla="*/ 159 h 1272"/>
+                                      <a:gd name="T8" fmla="*/ 12 w 140"/>
+                                      <a:gd name="T9" fmla="*/ 317 h 1272"/>
+                                      <a:gd name="T10" fmla="*/ 23 w 140"/>
+                                      <a:gd name="T11" fmla="*/ 476 h 1272"/>
+                                      <a:gd name="T12" fmla="*/ 39 w 140"/>
+                                      <a:gd name="T13" fmla="*/ 634 h 1272"/>
+                                      <a:gd name="T14" fmla="*/ 58 w 140"/>
+                                      <a:gd name="T15" fmla="*/ 792 h 1272"/>
+                                      <a:gd name="T16" fmla="*/ 83 w 140"/>
+                                      <a:gd name="T17" fmla="*/ 948 h 1272"/>
+                                      <a:gd name="T18" fmla="*/ 107 w 140"/>
+                                      <a:gd name="T19" fmla="*/ 1086 h 1272"/>
+                                      <a:gd name="T20" fmla="*/ 135 w 140"/>
+                                      <a:gd name="T21" fmla="*/ 1223 h 1272"/>
+                                      <a:gd name="T22" fmla="*/ 140 w 140"/>
+                                      <a:gd name="T23" fmla="*/ 1272 h 1272"/>
+                                      <a:gd name="T24" fmla="*/ 138 w 140"/>
+                                      <a:gd name="T25" fmla="*/ 1262 h 1272"/>
+                                      <a:gd name="T26" fmla="*/ 105 w 140"/>
+                                      <a:gd name="T27" fmla="*/ 1106 h 1272"/>
+                                      <a:gd name="T28" fmla="*/ 77 w 140"/>
+                                      <a:gd name="T29" fmla="*/ 949 h 1272"/>
+                                      <a:gd name="T30" fmla="*/ 53 w 140"/>
+                                      <a:gd name="T31" fmla="*/ 792 h 1272"/>
+                                      <a:gd name="T32" fmla="*/ 35 w 140"/>
+                                      <a:gd name="T33" fmla="*/ 634 h 1272"/>
+                                      <a:gd name="T34" fmla="*/ 20 w 140"/>
+                                      <a:gd name="T35" fmla="*/ 476 h 1272"/>
+                                      <a:gd name="T36" fmla="*/ 9 w 140"/>
+                                      <a:gd name="T37" fmla="*/ 317 h 1272"/>
+                                      <a:gd name="T38" fmla="*/ 2 w 140"/>
+                                      <a:gd name="T39" fmla="*/ 159 h 1272"/>
+                                      <a:gd name="T40" fmla="*/ 0 w 140"/>
+                                      <a:gd name="T41" fmla="*/ 79 h 1272"/>
+                                      <a:gd name="T42" fmla="*/ 0 w 140"/>
+                                      <a:gd name="T43" fmla="*/ 0 h 1272"/>
+                                    </a:gdLst>
+                                    <a:ahLst/>
+                                    <a:cxnLst>
+                                      <a:cxn ang="0">
+                                        <a:pos x="T0" y="T1"/>
+                                      </a:cxn>
+                                      <a:cxn ang="0">
+                                        <a:pos x="T2" y="T3"/>
+                                      </a:cxn>
+                                      <a:cxn ang="0">
+                                        <a:pos x="T4" y="T5"/>
+                                      </a:cxn>
+                                      <a:cxn ang="0">
+                                        <a:pos x="T6" y="T7"/>
+                                      </a:cxn>
+                                      <a:cxn ang="0">
+                                        <a:pos x="T8" y="T9"/>
+                                      </a:cxn>
+                                      <a:cxn ang="0">
+                                        <a:pos x="T10" y="T11"/>
+                                      </a:cxn>
+                                      <a:cxn ang="0">
+                                        <a:pos x="T12" y="T13"/>
+                                      </a:cxn>
+                                      <a:cxn ang="0">
+                                        <a:pos x="T14" y="T15"/>
+                                      </a:cxn>
+                                      <a:cxn ang="0">
+                                        <a:pos x="T16" y="T17"/>
+                                      </a:cxn>
+                                      <a:cxn ang="0">
+                                        <a:pos x="T18" y="T19"/>
+                                      </a:cxn>
+                                      <a:cxn ang="0">
+                                        <a:pos x="T20" y="T21"/>
+                                      </a:cxn>
+                                      <a:cxn ang="0">
+                                        <a:pos x="T22" y="T23"/>
+                                      </a:cxn>
+                                      <a:cxn ang="0">
+                                        <a:pos x="T24" y="T25"/>
+                                      </a:cxn>
+                                      <a:cxn ang="0">
+                                        <a:pos x="T26" y="T27"/>
+                                      </a:cxn>
+                                      <a:cxn ang="0">
+                                        <a:pos x="T28" y="T29"/>
+                                      </a:cxn>
+                                      <a:cxn ang="0">
+                                        <a:pos x="T30" y="T31"/>
+                                      </a:cxn>
+                                      <a:cxn ang="0">
+                                        <a:pos x="T32" y="T33"/>
+                                      </a:cxn>
+                                      <a:cxn ang="0">
+                                        <a:pos x="T34" y="T35"/>
+                                      </a:cxn>
+                                      <a:cxn ang="0">
+                                        <a:pos x="T36" y="T37"/>
+                                      </a:cxn>
+                                      <a:cxn ang="0">
+                                        <a:pos x="T38" y="T39"/>
+                                      </a:cxn>
+                                      <a:cxn ang="0">
+                                        <a:pos x="T40" y="T41"/>
+                                      </a:cxn>
+                                      <a:cxn ang="0">
+                                        <a:pos x="T42" y="T43"/>
+                                      </a:cxn>
+                                    </a:cxnLst>
+                                    <a:rect l="0" t="0" r="r" b="b"/>
+                                    <a:pathLst>
+                                      <a:path w="140" h="1272">
+                                        <a:moveTo>
+                                          <a:pt x="0" y="0"/>
+                                        </a:moveTo>
+                                        <a:lnTo>
+                                          <a:pt x="0" y="0"/>
+                                        </a:lnTo>
+                                        <a:lnTo>
+                                          <a:pt x="1" y="79"/>
+                                        </a:lnTo>
+                                        <a:lnTo>
+                                          <a:pt x="3" y="159"/>
+                                        </a:lnTo>
+                                        <a:lnTo>
+                                          <a:pt x="12" y="317"/>
+                                        </a:lnTo>
+                                        <a:lnTo>
+                                          <a:pt x="23" y="476"/>
+                                        </a:lnTo>
+                                        <a:lnTo>
+                                          <a:pt x="39" y="634"/>
+                                        </a:lnTo>
+                                        <a:lnTo>
+                                          <a:pt x="58" y="792"/>
+                                        </a:lnTo>
+                                        <a:lnTo>
+                                          <a:pt x="83" y="948"/>
+                                        </a:lnTo>
+                                        <a:lnTo>
+                                          <a:pt x="107" y="1086"/>
+                                        </a:lnTo>
+                                        <a:lnTo>
+                                          <a:pt x="135" y="1223"/>
+                                        </a:lnTo>
+                                        <a:lnTo>
+                                          <a:pt x="140" y="1272"/>
+                                        </a:lnTo>
+                                        <a:lnTo>
+                                          <a:pt x="138" y="1262"/>
+                                        </a:lnTo>
+                                        <a:lnTo>
+                                          <a:pt x="105" y="1106"/>
+                                        </a:lnTo>
+                                        <a:lnTo>
+                                          <a:pt x="77" y="949"/>
+                                        </a:lnTo>
+                                        <a:lnTo>
+                                          <a:pt x="53" y="792"/>
+                                        </a:lnTo>
+                                        <a:lnTo>
+                                          <a:pt x="35" y="634"/>
+                                        </a:lnTo>
+                                        <a:lnTo>
+                                          <a:pt x="20" y="476"/>
+                                        </a:lnTo>
+                                        <a:lnTo>
+                                          <a:pt x="9" y="317"/>
+                                        </a:lnTo>
+                                        <a:lnTo>
+                                          <a:pt x="2" y="159"/>
+                                        </a:lnTo>
+                                        <a:lnTo>
+                                          <a:pt x="0" y="79"/>
+                                        </a:lnTo>
+                                        <a:lnTo>
+                                          <a:pt x="0" y="0"/>
+                                        </a:lnTo>
+                                        <a:close/>
+                                      </a:path>
+                                    </a:pathLst>
+                                  </a:custGeom>
+                                  <a:solidFill>
+                                    <a:schemeClr val="tx2"/>
+                                  </a:solidFill>
+                                  <a:ln w="0">
+                                    <a:solidFill>
+                                      <a:schemeClr val="tx2"/>
+                                    </a:solidFill>
+                                    <a:prstDash val="solid"/>
+                                    <a:round/>
+                                    <a:headEnd/>
+                                    <a:tailEnd/>
+                                  </a:ln>
+                                </wps:spPr>
+                                <wps:bodyPr vert="horz" wrap="square" lIns="91440" tIns="45720" rIns="91440" bIns="45720" numCol="1" anchor="t" anchorCtr="0" compatLnSpc="1">
+                                  <a:prstTxWarp prst="textNoShape">
+                                    <a:avLst/>
+                                  </a:prstTxWarp>
+                                </wps:bodyPr>
+                              </wps:wsp>
+                              <wps:wsp>
+                                <wps:cNvPr id="20" name="Figura a mano libera 23"/>
+                                <wps:cNvSpPr>
+                                  <a:spLocks/>
+                                </wps:cNvSpPr>
+                                <wps:spPr bwMode="auto">
+                                  <a:xfrm>
+                                    <a:off x="341087" y="4861100"/>
+                                    <a:ext cx="71438" cy="1355725"/>
+                                  </a:xfrm>
+                                  <a:custGeom>
+                                    <a:avLst/>
+                                    <a:gdLst>
+                                      <a:gd name="T0" fmla="*/ 45 w 45"/>
+                                      <a:gd name="T1" fmla="*/ 0 h 854"/>
+                                      <a:gd name="T2" fmla="*/ 45 w 45"/>
+                                      <a:gd name="T3" fmla="*/ 0 h 854"/>
+                                      <a:gd name="T4" fmla="*/ 35 w 45"/>
+                                      <a:gd name="T5" fmla="*/ 66 h 854"/>
+                                      <a:gd name="T6" fmla="*/ 26 w 45"/>
+                                      <a:gd name="T7" fmla="*/ 133 h 854"/>
+                                      <a:gd name="T8" fmla="*/ 14 w 45"/>
+                                      <a:gd name="T9" fmla="*/ 267 h 854"/>
+                                      <a:gd name="T10" fmla="*/ 6 w 45"/>
+                                      <a:gd name="T11" fmla="*/ 401 h 854"/>
+                                      <a:gd name="T12" fmla="*/ 3 w 45"/>
+                                      <a:gd name="T13" fmla="*/ 534 h 854"/>
+                                      <a:gd name="T14" fmla="*/ 6 w 45"/>
+                                      <a:gd name="T15" fmla="*/ 669 h 854"/>
+                                      <a:gd name="T16" fmla="*/ 14 w 45"/>
+                                      <a:gd name="T17" fmla="*/ 803 h 854"/>
+                                      <a:gd name="T18" fmla="*/ 18 w 45"/>
+                                      <a:gd name="T19" fmla="*/ 854 h 854"/>
+                                      <a:gd name="T20" fmla="*/ 18 w 45"/>
+                                      <a:gd name="T21" fmla="*/ 851 h 854"/>
+                                      <a:gd name="T22" fmla="*/ 9 w 45"/>
+                                      <a:gd name="T23" fmla="*/ 814 h 854"/>
+                                      <a:gd name="T24" fmla="*/ 8 w 45"/>
+                                      <a:gd name="T25" fmla="*/ 803 h 854"/>
+                                      <a:gd name="T26" fmla="*/ 1 w 45"/>
+                                      <a:gd name="T27" fmla="*/ 669 h 854"/>
+                                      <a:gd name="T28" fmla="*/ 0 w 45"/>
+                                      <a:gd name="T29" fmla="*/ 534 h 854"/>
+                                      <a:gd name="T30" fmla="*/ 3 w 45"/>
+                                      <a:gd name="T31" fmla="*/ 401 h 854"/>
+                                      <a:gd name="T32" fmla="*/ 12 w 45"/>
+                                      <a:gd name="T33" fmla="*/ 267 h 854"/>
+                                      <a:gd name="T34" fmla="*/ 25 w 45"/>
+                                      <a:gd name="T35" fmla="*/ 132 h 854"/>
+                                      <a:gd name="T36" fmla="*/ 34 w 45"/>
+                                      <a:gd name="T37" fmla="*/ 66 h 854"/>
+                                      <a:gd name="T38" fmla="*/ 45 w 45"/>
+                                      <a:gd name="T39" fmla="*/ 0 h 854"/>
+                                    </a:gdLst>
+                                    <a:ahLst/>
+                                    <a:cxnLst>
+                                      <a:cxn ang="0">
+                                        <a:pos x="T0" y="T1"/>
+                                      </a:cxn>
+                                      <a:cxn ang="0">
+                                        <a:pos x="T2" y="T3"/>
+                                      </a:cxn>
+                                      <a:cxn ang="0">
+                                        <a:pos x="T4" y="T5"/>
+                                      </a:cxn>
+                                      <a:cxn ang="0">
+                                        <a:pos x="T6" y="T7"/>
+                                      </a:cxn>
+                                      <a:cxn ang="0">
+                                        <a:pos x="T8" y="T9"/>
+                                      </a:cxn>
+                                      <a:cxn ang="0">
+                                        <a:pos x="T10" y="T11"/>
+                                      </a:cxn>
+                                      <a:cxn ang="0">
+                                        <a:pos x="T12" y="T13"/>
+                                      </a:cxn>
+                                      <a:cxn ang="0">
+                                        <a:pos x="T14" y="T15"/>
+                                      </a:cxn>
+                                      <a:cxn ang="0">
+                                        <a:pos x="T16" y="T17"/>
+                                      </a:cxn>
+                                      <a:cxn ang="0">
+                                        <a:pos x="T18" y="T19"/>
+                                      </a:cxn>
+                                      <a:cxn ang="0">
+                                        <a:pos x="T20" y="T21"/>
+                                      </a:cxn>
+                                      <a:cxn ang="0">
+                                        <a:pos x="T22" y="T23"/>
+                                      </a:cxn>
+                                      <a:cxn ang="0">
+                                        <a:pos x="T24" y="T25"/>
+                                      </a:cxn>
+                                      <a:cxn ang="0">
+                                        <a:pos x="T26" y="T27"/>
+                                      </a:cxn>
+                                      <a:cxn ang="0">
+                                        <a:pos x="T28" y="T29"/>
+                                      </a:cxn>
+                                      <a:cxn ang="0">
+                                        <a:pos x="T30" y="T31"/>
+                                      </a:cxn>
+                                      <a:cxn ang="0">
+                                        <a:pos x="T32" y="T33"/>
+                                      </a:cxn>
+                                      <a:cxn ang="0">
+                                        <a:pos x="T34" y="T35"/>
+                                      </a:cxn>
+                                      <a:cxn ang="0">
+                                        <a:pos x="T36" y="T37"/>
+                                      </a:cxn>
+                                      <a:cxn ang="0">
+                                        <a:pos x="T38" y="T39"/>
+                                      </a:cxn>
+                                    </a:cxnLst>
+                                    <a:rect l="0" t="0" r="r" b="b"/>
+                                    <a:pathLst>
+                                      <a:path w="45" h="854">
+                                        <a:moveTo>
+                                          <a:pt x="45" y="0"/>
+                                        </a:moveTo>
+                                        <a:lnTo>
+                                          <a:pt x="45" y="0"/>
+                                        </a:lnTo>
+                                        <a:lnTo>
+                                          <a:pt x="35" y="66"/>
+                                        </a:lnTo>
+                                        <a:lnTo>
+                                          <a:pt x="26" y="133"/>
+                                        </a:lnTo>
+                                        <a:lnTo>
+                                          <a:pt x="14" y="267"/>
+                                        </a:lnTo>
+                                        <a:lnTo>
+                                          <a:pt x="6" y="401"/>
+                                        </a:lnTo>
+                                        <a:lnTo>
+                                          <a:pt x="3" y="534"/>
+                                        </a:lnTo>
+                                        <a:lnTo>
+                                          <a:pt x="6" y="669"/>
+                                        </a:lnTo>
+                                        <a:lnTo>
+                                          <a:pt x="14" y="803"/>
+                                        </a:lnTo>
+                                        <a:lnTo>
+                                          <a:pt x="18" y="854"/>
+                                        </a:lnTo>
+                                        <a:lnTo>
+                                          <a:pt x="18" y="851"/>
+                                        </a:lnTo>
+                                        <a:lnTo>
+                                          <a:pt x="9" y="814"/>
+                                        </a:lnTo>
+                                        <a:lnTo>
+                                          <a:pt x="8" y="803"/>
+                                        </a:lnTo>
+                                        <a:lnTo>
+                                          <a:pt x="1" y="669"/>
+                                        </a:lnTo>
+                                        <a:lnTo>
+                                          <a:pt x="0" y="534"/>
+                                        </a:lnTo>
+                                        <a:lnTo>
+                                          <a:pt x="3" y="401"/>
+                                        </a:lnTo>
+                                        <a:lnTo>
+                                          <a:pt x="12" y="267"/>
+                                        </a:lnTo>
+                                        <a:lnTo>
+                                          <a:pt x="25" y="132"/>
+                                        </a:lnTo>
+                                        <a:lnTo>
+                                          <a:pt x="34" y="66"/>
+                                        </a:lnTo>
+                                        <a:lnTo>
+                                          <a:pt x="45" y="0"/>
+                                        </a:lnTo>
+                                        <a:close/>
+                                      </a:path>
+                                    </a:pathLst>
+                                  </a:custGeom>
+                                  <a:solidFill>
+                                    <a:schemeClr val="tx2"/>
+                                  </a:solidFill>
+                                  <a:ln w="0">
+                                    <a:solidFill>
+                                      <a:schemeClr val="tx2"/>
+                                    </a:solidFill>
+                                    <a:prstDash val="solid"/>
+                                    <a:round/>
+                                    <a:headEnd/>
+                                    <a:tailEnd/>
+                                  </a:ln>
+                                </wps:spPr>
+                                <wps:bodyPr vert="horz" wrap="square" lIns="91440" tIns="45720" rIns="91440" bIns="45720" numCol="1" anchor="t" anchorCtr="0" compatLnSpc="1">
+                                  <a:prstTxWarp prst="textNoShape">
+                                    <a:avLst/>
+                                  </a:prstTxWarp>
+                                </wps:bodyPr>
+                              </wps:wsp>
+                              <wps:wsp>
+                                <wps:cNvPr id="21" name="Figura a mano libera 24"/>
+                                <wps:cNvSpPr>
+                                  <a:spLocks/>
+                                </wps:cNvSpPr>
+                                <wps:spPr bwMode="auto">
+                                  <a:xfrm>
+                                    <a:off x="363312" y="6231112"/>
+                                    <a:ext cx="244475" cy="998538"/>
+                                  </a:xfrm>
+                                  <a:custGeom>
+                                    <a:avLst/>
+                                    <a:gdLst>
+                                      <a:gd name="T0" fmla="*/ 0 w 154"/>
+                                      <a:gd name="T1" fmla="*/ 0 h 629"/>
+                                      <a:gd name="T2" fmla="*/ 10 w 154"/>
+                                      <a:gd name="T3" fmla="*/ 44 h 629"/>
+                                      <a:gd name="T4" fmla="*/ 21 w 154"/>
+                                      <a:gd name="T5" fmla="*/ 126 h 629"/>
+                                      <a:gd name="T6" fmla="*/ 34 w 154"/>
+                                      <a:gd name="T7" fmla="*/ 207 h 629"/>
+                                      <a:gd name="T8" fmla="*/ 53 w 154"/>
+                                      <a:gd name="T9" fmla="*/ 293 h 629"/>
+                                      <a:gd name="T10" fmla="*/ 75 w 154"/>
+                                      <a:gd name="T11" fmla="*/ 380 h 629"/>
+                                      <a:gd name="T12" fmla="*/ 100 w 154"/>
+                                      <a:gd name="T13" fmla="*/ 466 h 629"/>
+                                      <a:gd name="T14" fmla="*/ 120 w 154"/>
+                                      <a:gd name="T15" fmla="*/ 521 h 629"/>
+                                      <a:gd name="T16" fmla="*/ 141 w 154"/>
+                                      <a:gd name="T17" fmla="*/ 576 h 629"/>
+                                      <a:gd name="T18" fmla="*/ 152 w 154"/>
+                                      <a:gd name="T19" fmla="*/ 618 h 629"/>
+                                      <a:gd name="T20" fmla="*/ 154 w 154"/>
+                                      <a:gd name="T21" fmla="*/ 629 h 629"/>
+                                      <a:gd name="T22" fmla="*/ 140 w 154"/>
+                                      <a:gd name="T23" fmla="*/ 595 h 629"/>
+                                      <a:gd name="T24" fmla="*/ 115 w 154"/>
+                                      <a:gd name="T25" fmla="*/ 532 h 629"/>
+                                      <a:gd name="T26" fmla="*/ 93 w 154"/>
+                                      <a:gd name="T27" fmla="*/ 468 h 629"/>
+                                      <a:gd name="T28" fmla="*/ 67 w 154"/>
+                                      <a:gd name="T29" fmla="*/ 383 h 629"/>
+                                      <a:gd name="T30" fmla="*/ 47 w 154"/>
+                                      <a:gd name="T31" fmla="*/ 295 h 629"/>
+                                      <a:gd name="T32" fmla="*/ 28 w 154"/>
+                                      <a:gd name="T33" fmla="*/ 207 h 629"/>
+                                      <a:gd name="T34" fmla="*/ 12 w 154"/>
+                                      <a:gd name="T35" fmla="*/ 104 h 629"/>
+                                      <a:gd name="T36" fmla="*/ 0 w 154"/>
+                                      <a:gd name="T37" fmla="*/ 0 h 629"/>
+                                    </a:gdLst>
+                                    <a:ahLst/>
+                                    <a:cxnLst>
+                                      <a:cxn ang="0">
+                                        <a:pos x="T0" y="T1"/>
+                                      </a:cxn>
+                                      <a:cxn ang="0">
+                                        <a:pos x="T2" y="T3"/>
+                                      </a:cxn>
+                                      <a:cxn ang="0">
+                                        <a:pos x="T4" y="T5"/>
+                                      </a:cxn>
+                                      <a:cxn ang="0">
+                                        <a:pos x="T6" y="T7"/>
+                                      </a:cxn>
+                                      <a:cxn ang="0">
+                                        <a:pos x="T8" y="T9"/>
+                                      </a:cxn>
+                                      <a:cxn ang="0">
+                                        <a:pos x="T10" y="T11"/>
+                                      </a:cxn>
+                                      <a:cxn ang="0">
+                                        <a:pos x="T12" y="T13"/>
+                                      </a:cxn>
+                                      <a:cxn ang="0">
+                                        <a:pos x="T14" y="T15"/>
+                                      </a:cxn>
+                                      <a:cxn ang="0">
+                                        <a:pos x="T16" y="T17"/>
+                                      </a:cxn>
+                                      <a:cxn ang="0">
+                                        <a:pos x="T18" y="T19"/>
+                                      </a:cxn>
+                                      <a:cxn ang="0">
+                                        <a:pos x="T20" y="T21"/>
+                                      </a:cxn>
+                                      <a:cxn ang="0">
+                                        <a:pos x="T22" y="T23"/>
+                                      </a:cxn>
+                                      <a:cxn ang="0">
+                                        <a:pos x="T24" y="T25"/>
+                                      </a:cxn>
+                                      <a:cxn ang="0">
+                                        <a:pos x="T26" y="T27"/>
+                                      </a:cxn>
+                                      <a:cxn ang="0">
+                                        <a:pos x="T28" y="T29"/>
+                                      </a:cxn>
+                                      <a:cxn ang="0">
+                                        <a:pos x="T30" y="T31"/>
+                                      </a:cxn>
+                                      <a:cxn ang="0">
+                                        <a:pos x="T32" y="T33"/>
+                                      </a:cxn>
+                                      <a:cxn ang="0">
+                                        <a:pos x="T34" y="T35"/>
+                                      </a:cxn>
+                                      <a:cxn ang="0">
+                                        <a:pos x="T36" y="T37"/>
+                                      </a:cxn>
+                                    </a:cxnLst>
+                                    <a:rect l="0" t="0" r="r" b="b"/>
+                                    <a:pathLst>
+                                      <a:path w="154" h="629">
+                                        <a:moveTo>
+                                          <a:pt x="0" y="0"/>
+                                        </a:moveTo>
+                                        <a:lnTo>
+                                          <a:pt x="10" y="44"/>
+                                        </a:lnTo>
+                                        <a:lnTo>
+                                          <a:pt x="21" y="126"/>
+                                        </a:lnTo>
+                                        <a:lnTo>
+                                          <a:pt x="34" y="207"/>
+                                        </a:lnTo>
+                                        <a:lnTo>
+                                          <a:pt x="53" y="293"/>
+                                        </a:lnTo>
+                                        <a:lnTo>
+                                          <a:pt x="75" y="380"/>
+                                        </a:lnTo>
+                                        <a:lnTo>
+                                          <a:pt x="100" y="466"/>
+                                        </a:lnTo>
+                                        <a:lnTo>
+                                          <a:pt x="120" y="521"/>
+                                        </a:lnTo>
+                                        <a:lnTo>
+                                          <a:pt x="141" y="576"/>
+                                        </a:lnTo>
+                                        <a:lnTo>
+                                          <a:pt x="152" y="618"/>
+                                        </a:lnTo>
+                                        <a:lnTo>
+                                          <a:pt x="154" y="629"/>
+                                        </a:lnTo>
+                                        <a:lnTo>
+                                          <a:pt x="140" y="595"/>
+                                        </a:lnTo>
+                                        <a:lnTo>
+                                          <a:pt x="115" y="532"/>
+                                        </a:lnTo>
+                                        <a:lnTo>
+                                          <a:pt x="93" y="468"/>
+                                        </a:lnTo>
+                                        <a:lnTo>
+                                          <a:pt x="67" y="383"/>
+                                        </a:lnTo>
+                                        <a:lnTo>
+                                          <a:pt x="47" y="295"/>
+                                        </a:lnTo>
+                                        <a:lnTo>
+                                          <a:pt x="28" y="207"/>
+                                        </a:lnTo>
+                                        <a:lnTo>
+                                          <a:pt x="12" y="104"/>
+                                        </a:lnTo>
+                                        <a:lnTo>
+                                          <a:pt x="0" y="0"/>
+                                        </a:lnTo>
+                                        <a:close/>
+                                      </a:path>
+                                    </a:pathLst>
+                                  </a:custGeom>
+                                  <a:solidFill>
+                                    <a:schemeClr val="tx2"/>
+                                  </a:solidFill>
+                                  <a:ln w="0">
+                                    <a:solidFill>
+                                      <a:schemeClr val="tx2"/>
+                                    </a:solidFill>
+                                    <a:prstDash val="solid"/>
+                                    <a:round/>
+                                    <a:headEnd/>
+                                    <a:tailEnd/>
+                                  </a:ln>
+                                </wps:spPr>
+                                <wps:bodyPr vert="horz" wrap="square" lIns="91440" tIns="45720" rIns="91440" bIns="45720" numCol="1" anchor="t" anchorCtr="0" compatLnSpc="1">
+                                  <a:prstTxWarp prst="textNoShape">
+                                    <a:avLst/>
+                                  </a:prstTxWarp>
+                                </wps:bodyPr>
+                              </wps:wsp>
+                              <wps:wsp>
+                                <wps:cNvPr id="22" name="Figura a mano libera 25"/>
+                                <wps:cNvSpPr>
+                                  <a:spLocks/>
+                                </wps:cNvSpPr>
+                                <wps:spPr bwMode="auto">
+                                  <a:xfrm>
+                                    <a:off x="620487" y="7223300"/>
+                                    <a:ext cx="52388" cy="109538"/>
+                                  </a:xfrm>
+                                  <a:custGeom>
+                                    <a:avLst/>
+                                    <a:gdLst>
+                                      <a:gd name="T0" fmla="*/ 0 w 33"/>
+                                      <a:gd name="T1" fmla="*/ 0 h 69"/>
+                                      <a:gd name="T2" fmla="*/ 33 w 33"/>
+                                      <a:gd name="T3" fmla="*/ 69 h 69"/>
+                                      <a:gd name="T4" fmla="*/ 24 w 33"/>
+                                      <a:gd name="T5" fmla="*/ 69 h 69"/>
+                                      <a:gd name="T6" fmla="*/ 12 w 33"/>
+                                      <a:gd name="T7" fmla="*/ 35 h 69"/>
+                                      <a:gd name="T8" fmla="*/ 0 w 33"/>
+                                      <a:gd name="T9" fmla="*/ 0 h 69"/>
+                                    </a:gdLst>
+                                    <a:ahLst/>
+                                    <a:cxnLst>
+                                      <a:cxn ang="0">
+                                        <a:pos x="T0" y="T1"/>
+                                      </a:cxn>
+                                      <a:cxn ang="0">
+                                        <a:pos x="T2" y="T3"/>
+                                      </a:cxn>
+                                      <a:cxn ang="0">
+                                        <a:pos x="T4" y="T5"/>
+                                      </a:cxn>
+                                      <a:cxn ang="0">
+                                        <a:pos x="T6" y="T7"/>
+                                      </a:cxn>
+                                      <a:cxn ang="0">
+                                        <a:pos x="T8" y="T9"/>
+                                      </a:cxn>
+                                    </a:cxnLst>
+                                    <a:rect l="0" t="0" r="r" b="b"/>
+                                    <a:pathLst>
+                                      <a:path w="33" h="69">
+                                        <a:moveTo>
+                                          <a:pt x="0" y="0"/>
+                                        </a:moveTo>
+                                        <a:lnTo>
+                                          <a:pt x="33" y="69"/>
+                                        </a:lnTo>
+                                        <a:lnTo>
+                                          <a:pt x="24" y="69"/>
+                                        </a:lnTo>
+                                        <a:lnTo>
+                                          <a:pt x="12" y="35"/>
+                                        </a:lnTo>
+                                        <a:lnTo>
+                                          <a:pt x="0" y="0"/>
+                                        </a:lnTo>
+                                        <a:close/>
+                                      </a:path>
+                                    </a:pathLst>
+                                  </a:custGeom>
+                                  <a:solidFill>
+                                    <a:schemeClr val="tx2"/>
+                                  </a:solidFill>
+                                  <a:ln w="0">
+                                    <a:solidFill>
+                                      <a:schemeClr val="tx2"/>
+                                    </a:solidFill>
+                                    <a:prstDash val="solid"/>
+                                    <a:round/>
+                                    <a:headEnd/>
+                                    <a:tailEnd/>
+                                  </a:ln>
+                                </wps:spPr>
+                                <wps:bodyPr vert="horz" wrap="square" lIns="91440" tIns="45720" rIns="91440" bIns="45720" numCol="1" anchor="t" anchorCtr="0" compatLnSpc="1">
+                                  <a:prstTxWarp prst="textNoShape">
+                                    <a:avLst/>
+                                  </a:prstTxWarp>
+                                </wps:bodyPr>
+                              </wps:wsp>
+                              <wps:wsp>
+                                <wps:cNvPr id="23" name="Figura a mano libera 26"/>
+                                <wps:cNvSpPr>
+                                  <a:spLocks/>
+                                </wps:cNvSpPr>
+                                <wps:spPr bwMode="auto">
+                                  <a:xfrm>
+                                    <a:off x="355374" y="6153325"/>
+                                    <a:ext cx="23813" cy="147638"/>
+                                  </a:xfrm>
+                                  <a:custGeom>
+                                    <a:avLst/>
+                                    <a:gdLst>
+                                      <a:gd name="T0" fmla="*/ 0 w 15"/>
+                                      <a:gd name="T1" fmla="*/ 0 h 93"/>
+                                      <a:gd name="T2" fmla="*/ 9 w 15"/>
+                                      <a:gd name="T3" fmla="*/ 37 h 93"/>
+                                      <a:gd name="T4" fmla="*/ 9 w 15"/>
+                                      <a:gd name="T5" fmla="*/ 40 h 93"/>
+                                      <a:gd name="T6" fmla="*/ 15 w 15"/>
+                                      <a:gd name="T7" fmla="*/ 93 h 93"/>
+                                      <a:gd name="T8" fmla="*/ 5 w 15"/>
+                                      <a:gd name="T9" fmla="*/ 49 h 93"/>
+                                      <a:gd name="T10" fmla="*/ 0 w 15"/>
+                                      <a:gd name="T11" fmla="*/ 0 h 93"/>
+                                    </a:gdLst>
+                                    <a:ahLst/>
+                                    <a:cxnLst>
+                                      <a:cxn ang="0">
+                                        <a:pos x="T0" y="T1"/>
+                                      </a:cxn>
+                                      <a:cxn ang="0">
+                                        <a:pos x="T2" y="T3"/>
+                                      </a:cxn>
+                                      <a:cxn ang="0">
+                                        <a:pos x="T4" y="T5"/>
+                                      </a:cxn>
+                                      <a:cxn ang="0">
+                                        <a:pos x="T6" y="T7"/>
+                                      </a:cxn>
+                                      <a:cxn ang="0">
+                                        <a:pos x="T8" y="T9"/>
+                                      </a:cxn>
+                                      <a:cxn ang="0">
+                                        <a:pos x="T10" y="T11"/>
+                                      </a:cxn>
+                                    </a:cxnLst>
+                                    <a:rect l="0" t="0" r="r" b="b"/>
+                                    <a:pathLst>
+                                      <a:path w="15" h="93">
+                                        <a:moveTo>
+                                          <a:pt x="0" y="0"/>
+                                        </a:moveTo>
+                                        <a:lnTo>
+                                          <a:pt x="9" y="37"/>
+                                        </a:lnTo>
+                                        <a:lnTo>
+                                          <a:pt x="9" y="40"/>
+                                        </a:lnTo>
+                                        <a:lnTo>
+                                          <a:pt x="15" y="93"/>
+                                        </a:lnTo>
+                                        <a:lnTo>
+                                          <a:pt x="5" y="49"/>
+                                        </a:lnTo>
+                                        <a:lnTo>
+                                          <a:pt x="0" y="0"/>
+                                        </a:lnTo>
+                                        <a:close/>
+                                      </a:path>
+                                    </a:pathLst>
+                                  </a:custGeom>
+                                  <a:solidFill>
+                                    <a:schemeClr val="tx2"/>
+                                  </a:solidFill>
+                                  <a:ln w="0">
+                                    <a:solidFill>
+                                      <a:schemeClr val="tx2"/>
+                                    </a:solidFill>
+                                    <a:prstDash val="solid"/>
+                                    <a:round/>
+                                    <a:headEnd/>
+                                    <a:tailEnd/>
+                                  </a:ln>
+                                </wps:spPr>
+                                <wps:bodyPr vert="horz" wrap="square" lIns="91440" tIns="45720" rIns="91440" bIns="45720" numCol="1" anchor="t" anchorCtr="0" compatLnSpc="1">
+                                  <a:prstTxWarp prst="textNoShape">
+                                    <a:avLst/>
+                                  </a:prstTxWarp>
+                                </wps:bodyPr>
+                              </wps:wsp>
+                              <wps:wsp>
+                                <wps:cNvPr id="24" name="Figura a mano libera 27"/>
+                                <wps:cNvSpPr>
+                                  <a:spLocks/>
+                                </wps:cNvSpPr>
+                                <wps:spPr bwMode="auto">
+                                  <a:xfrm>
+                                    <a:off x="563337" y="5689775"/>
+                                    <a:ext cx="625475" cy="1216025"/>
+                                  </a:xfrm>
+                                  <a:custGeom>
+                                    <a:avLst/>
+                                    <a:gdLst>
+                                      <a:gd name="T0" fmla="*/ 394 w 394"/>
+                                      <a:gd name="T1" fmla="*/ 0 h 766"/>
+                                      <a:gd name="T2" fmla="*/ 394 w 394"/>
+                                      <a:gd name="T3" fmla="*/ 0 h 766"/>
+                                      <a:gd name="T4" fmla="*/ 356 w 394"/>
+                                      <a:gd name="T5" fmla="*/ 38 h 766"/>
+                                      <a:gd name="T6" fmla="*/ 319 w 394"/>
+                                      <a:gd name="T7" fmla="*/ 77 h 766"/>
+                                      <a:gd name="T8" fmla="*/ 284 w 394"/>
+                                      <a:gd name="T9" fmla="*/ 117 h 766"/>
+                                      <a:gd name="T10" fmla="*/ 249 w 394"/>
+                                      <a:gd name="T11" fmla="*/ 160 h 766"/>
+                                      <a:gd name="T12" fmla="*/ 207 w 394"/>
+                                      <a:gd name="T13" fmla="*/ 218 h 766"/>
+                                      <a:gd name="T14" fmla="*/ 168 w 394"/>
+                                      <a:gd name="T15" fmla="*/ 276 h 766"/>
+                                      <a:gd name="T16" fmla="*/ 131 w 394"/>
+                                      <a:gd name="T17" fmla="*/ 339 h 766"/>
+                                      <a:gd name="T18" fmla="*/ 98 w 394"/>
+                                      <a:gd name="T19" fmla="*/ 402 h 766"/>
+                                      <a:gd name="T20" fmla="*/ 69 w 394"/>
+                                      <a:gd name="T21" fmla="*/ 467 h 766"/>
+                                      <a:gd name="T22" fmla="*/ 45 w 394"/>
+                                      <a:gd name="T23" fmla="*/ 535 h 766"/>
+                                      <a:gd name="T24" fmla="*/ 26 w 394"/>
+                                      <a:gd name="T25" fmla="*/ 604 h 766"/>
+                                      <a:gd name="T26" fmla="*/ 14 w 394"/>
+                                      <a:gd name="T27" fmla="*/ 673 h 766"/>
+                                      <a:gd name="T28" fmla="*/ 7 w 394"/>
+                                      <a:gd name="T29" fmla="*/ 746 h 766"/>
+                                      <a:gd name="T30" fmla="*/ 6 w 394"/>
+                                      <a:gd name="T31" fmla="*/ 766 h 766"/>
+                                      <a:gd name="T32" fmla="*/ 0 w 394"/>
+                                      <a:gd name="T33" fmla="*/ 749 h 766"/>
+                                      <a:gd name="T34" fmla="*/ 1 w 394"/>
+                                      <a:gd name="T35" fmla="*/ 744 h 766"/>
+                                      <a:gd name="T36" fmla="*/ 7 w 394"/>
+                                      <a:gd name="T37" fmla="*/ 673 h 766"/>
+                                      <a:gd name="T38" fmla="*/ 21 w 394"/>
+                                      <a:gd name="T39" fmla="*/ 603 h 766"/>
+                                      <a:gd name="T40" fmla="*/ 40 w 394"/>
+                                      <a:gd name="T41" fmla="*/ 533 h 766"/>
+                                      <a:gd name="T42" fmla="*/ 65 w 394"/>
+                                      <a:gd name="T43" fmla="*/ 466 h 766"/>
+                                      <a:gd name="T44" fmla="*/ 94 w 394"/>
+                                      <a:gd name="T45" fmla="*/ 400 h 766"/>
+                                      <a:gd name="T46" fmla="*/ 127 w 394"/>
+                                      <a:gd name="T47" fmla="*/ 336 h 766"/>
+                                      <a:gd name="T48" fmla="*/ 164 w 394"/>
+                                      <a:gd name="T49" fmla="*/ 275 h 766"/>
+                                      <a:gd name="T50" fmla="*/ 204 w 394"/>
+                                      <a:gd name="T51" fmla="*/ 215 h 766"/>
+                                      <a:gd name="T52" fmla="*/ 248 w 394"/>
+                                      <a:gd name="T53" fmla="*/ 158 h 766"/>
+                                      <a:gd name="T54" fmla="*/ 282 w 394"/>
+                                      <a:gd name="T55" fmla="*/ 116 h 766"/>
+                                      <a:gd name="T56" fmla="*/ 318 w 394"/>
+                                      <a:gd name="T57" fmla="*/ 76 h 766"/>
+                                      <a:gd name="T58" fmla="*/ 354 w 394"/>
+                                      <a:gd name="T59" fmla="*/ 37 h 766"/>
+                                      <a:gd name="T60" fmla="*/ 394 w 394"/>
+                                      <a:gd name="T61" fmla="*/ 0 h 766"/>
+                                    </a:gdLst>
+                                    <a:ahLst/>
+                                    <a:cxnLst>
+                                      <a:cxn ang="0">
+                                        <a:pos x="T0" y="T1"/>
+                                      </a:cxn>
+                                      <a:cxn ang="0">
+                                        <a:pos x="T2" y="T3"/>
+                                      </a:cxn>
+                                      <a:cxn ang="0">
+                                        <a:pos x="T4" y="T5"/>
+                                      </a:cxn>
+                                      <a:cxn ang="0">
+                                        <a:pos x="T6" y="T7"/>
+                                      </a:cxn>
+                                      <a:cxn ang="0">
+                                        <a:pos x="T8" y="T9"/>
+                                      </a:cxn>
+                                      <a:cxn ang="0">
+                                        <a:pos x="T10" y="T11"/>
+                                      </a:cxn>
+                                      <a:cxn ang="0">
+                                        <a:pos x="T12" y="T13"/>
+                                      </a:cxn>
+                                      <a:cxn ang="0">
+                                        <a:pos x="T14" y="T15"/>
+                                      </a:cxn>
+                                      <a:cxn ang="0">
+                                        <a:pos x="T16" y="T17"/>
+                                      </a:cxn>
+                                      <a:cxn ang="0">
+                                        <a:pos x="T18" y="T19"/>
+                                      </a:cxn>
+                                      <a:cxn ang="0">
+                                        <a:pos x="T20" y="T21"/>
+                                      </a:cxn>
+                                      <a:cxn ang="0">
+                                        <a:pos x="T22" y="T23"/>
+                                      </a:cxn>
+                                      <a:cxn ang="0">
+                                        <a:pos x="T24" y="T25"/>
+                                      </a:cxn>
+                                      <a:cxn ang="0">
+                                        <a:pos x="T26" y="T27"/>
+                                      </a:cxn>
+                                      <a:cxn ang="0">
+                                        <a:pos x="T28" y="T29"/>
+                                      </a:cxn>
+                                      <a:cxn ang="0">
+                                        <a:pos x="T30" y="T31"/>
+                                      </a:cxn>
+                                      <a:cxn ang="0">
+                                        <a:pos x="T32" y="T33"/>
+                                      </a:cxn>
+                                      <a:cxn ang="0">
+                                        <a:pos x="T34" y="T35"/>
+                                      </a:cxn>
+                                      <a:cxn ang="0">
+                                        <a:pos x="T36" y="T37"/>
+                                      </a:cxn>
+                                      <a:cxn ang="0">
+                                        <a:pos x="T38" y="T39"/>
+                                      </a:cxn>
+                                      <a:cxn ang="0">
+                                        <a:pos x="T40" y="T41"/>
+                                      </a:cxn>
+                                      <a:cxn ang="0">
+                                        <a:pos x="T42" y="T43"/>
+                                      </a:cxn>
+                                      <a:cxn ang="0">
+                                        <a:pos x="T44" y="T45"/>
+                                      </a:cxn>
+                                      <a:cxn ang="0">
+                                        <a:pos x="T46" y="T47"/>
+                                      </a:cxn>
+                                      <a:cxn ang="0">
+                                        <a:pos x="T48" y="T49"/>
+                                      </a:cxn>
+                                      <a:cxn ang="0">
+                                        <a:pos x="T50" y="T51"/>
+                                      </a:cxn>
+                                      <a:cxn ang="0">
+                                        <a:pos x="T52" y="T53"/>
+                                      </a:cxn>
+                                      <a:cxn ang="0">
+                                        <a:pos x="T54" y="T55"/>
+                                      </a:cxn>
+                                      <a:cxn ang="0">
+                                        <a:pos x="T56" y="T57"/>
+                                      </a:cxn>
+                                      <a:cxn ang="0">
+                                        <a:pos x="T58" y="T59"/>
+                                      </a:cxn>
+                                      <a:cxn ang="0">
+                                        <a:pos x="T60" y="T61"/>
+                                      </a:cxn>
+                                    </a:cxnLst>
+                                    <a:rect l="0" t="0" r="r" b="b"/>
+                                    <a:pathLst>
+                                      <a:path w="394" h="766">
+                                        <a:moveTo>
+                                          <a:pt x="394" y="0"/>
+                                        </a:moveTo>
+                                        <a:lnTo>
+                                          <a:pt x="394" y="0"/>
+                                        </a:lnTo>
+                                        <a:lnTo>
+                                          <a:pt x="356" y="38"/>
+                                        </a:lnTo>
+                                        <a:lnTo>
+                                          <a:pt x="319" y="77"/>
+                                        </a:lnTo>
+                                        <a:lnTo>
+                                          <a:pt x="284" y="117"/>
+                                        </a:lnTo>
+                                        <a:lnTo>
+                                          <a:pt x="249" y="160"/>
+                                        </a:lnTo>
+                                        <a:lnTo>
+                                          <a:pt x="207" y="218"/>
+                                        </a:lnTo>
+                                        <a:lnTo>
+                                          <a:pt x="168" y="276"/>
+                                        </a:lnTo>
+                                        <a:lnTo>
+                                          <a:pt x="131" y="339"/>
+                                        </a:lnTo>
+                                        <a:lnTo>
+                                          <a:pt x="98" y="402"/>
+                                        </a:lnTo>
+                                        <a:lnTo>
+                                          <a:pt x="69" y="467"/>
+                                        </a:lnTo>
+                                        <a:lnTo>
+                                          <a:pt x="45" y="535"/>
+                                        </a:lnTo>
+                                        <a:lnTo>
+                                          <a:pt x="26" y="604"/>
+                                        </a:lnTo>
+                                        <a:lnTo>
+                                          <a:pt x="14" y="673"/>
+                                        </a:lnTo>
+                                        <a:lnTo>
+                                          <a:pt x="7" y="746"/>
+                                        </a:lnTo>
+                                        <a:lnTo>
+                                          <a:pt x="6" y="766"/>
+                                        </a:lnTo>
+                                        <a:lnTo>
+                                          <a:pt x="0" y="749"/>
+                                        </a:lnTo>
+                                        <a:lnTo>
+                                          <a:pt x="1" y="744"/>
+                                        </a:lnTo>
+                                        <a:lnTo>
+                                          <a:pt x="7" y="673"/>
+                                        </a:lnTo>
+                                        <a:lnTo>
+                                          <a:pt x="21" y="603"/>
+                                        </a:lnTo>
+                                        <a:lnTo>
+                                          <a:pt x="40" y="533"/>
+                                        </a:lnTo>
+                                        <a:lnTo>
+                                          <a:pt x="65" y="466"/>
+                                        </a:lnTo>
+                                        <a:lnTo>
+                                          <a:pt x="94" y="400"/>
+                                        </a:lnTo>
+                                        <a:lnTo>
+                                          <a:pt x="127" y="336"/>
+                                        </a:lnTo>
+                                        <a:lnTo>
+                                          <a:pt x="164" y="275"/>
+                                        </a:lnTo>
+                                        <a:lnTo>
+                                          <a:pt x="204" y="215"/>
+                                        </a:lnTo>
+                                        <a:lnTo>
+                                          <a:pt x="248" y="158"/>
+                                        </a:lnTo>
+                                        <a:lnTo>
+                                          <a:pt x="282" y="116"/>
+                                        </a:lnTo>
+                                        <a:lnTo>
+                                          <a:pt x="318" y="76"/>
+                                        </a:lnTo>
+                                        <a:lnTo>
+                                          <a:pt x="354" y="37"/>
+                                        </a:lnTo>
+                                        <a:lnTo>
+                                          <a:pt x="394" y="0"/>
+                                        </a:lnTo>
+                                        <a:close/>
+                                      </a:path>
+                                    </a:pathLst>
+                                  </a:custGeom>
+                                  <a:solidFill>
+                                    <a:schemeClr val="tx2"/>
+                                  </a:solidFill>
+                                  <a:ln w="0">
+                                    <a:solidFill>
+                                      <a:schemeClr val="tx2"/>
+                                    </a:solidFill>
+                                    <a:prstDash val="solid"/>
+                                    <a:round/>
+                                    <a:headEnd/>
+                                    <a:tailEnd/>
+                                  </a:ln>
+                                </wps:spPr>
+                                <wps:bodyPr vert="horz" wrap="square" lIns="91440" tIns="45720" rIns="91440" bIns="45720" numCol="1" anchor="t" anchorCtr="0" compatLnSpc="1">
+                                  <a:prstTxWarp prst="textNoShape">
+                                    <a:avLst/>
+                                  </a:prstTxWarp>
+                                </wps:bodyPr>
+                              </wps:wsp>
+                              <wps:wsp>
+                                <wps:cNvPr id="25" name="Figura a mano libera 28"/>
+                                <wps:cNvSpPr>
+                                  <a:spLocks/>
+                                </wps:cNvSpPr>
+                                <wps:spPr bwMode="auto">
+                                  <a:xfrm>
+                                    <a:off x="563337" y="6915325"/>
+                                    <a:ext cx="57150" cy="307975"/>
+                                  </a:xfrm>
+                                  <a:custGeom>
+                                    <a:avLst/>
+                                    <a:gdLst>
+                                      <a:gd name="T0" fmla="*/ 0 w 36"/>
+                                      <a:gd name="T1" fmla="*/ 0 h 194"/>
+                                      <a:gd name="T2" fmla="*/ 6 w 36"/>
+                                      <a:gd name="T3" fmla="*/ 16 h 194"/>
+                                      <a:gd name="T4" fmla="*/ 7 w 36"/>
+                                      <a:gd name="T5" fmla="*/ 19 h 194"/>
+                                      <a:gd name="T6" fmla="*/ 11 w 36"/>
+                                      <a:gd name="T7" fmla="*/ 80 h 194"/>
+                                      <a:gd name="T8" fmla="*/ 20 w 36"/>
+                                      <a:gd name="T9" fmla="*/ 132 h 194"/>
+                                      <a:gd name="T10" fmla="*/ 33 w 36"/>
+                                      <a:gd name="T11" fmla="*/ 185 h 194"/>
+                                      <a:gd name="T12" fmla="*/ 36 w 36"/>
+                                      <a:gd name="T13" fmla="*/ 194 h 194"/>
+                                      <a:gd name="T14" fmla="*/ 21 w 36"/>
+                                      <a:gd name="T15" fmla="*/ 161 h 194"/>
+                                      <a:gd name="T16" fmla="*/ 15 w 36"/>
+                                      <a:gd name="T17" fmla="*/ 145 h 194"/>
+                                      <a:gd name="T18" fmla="*/ 5 w 36"/>
+                                      <a:gd name="T19" fmla="*/ 81 h 194"/>
+                                      <a:gd name="T20" fmla="*/ 1 w 36"/>
+                                      <a:gd name="T21" fmla="*/ 41 h 194"/>
+                                      <a:gd name="T22" fmla="*/ 0 w 36"/>
+                                      <a:gd name="T23" fmla="*/ 0 h 194"/>
+                                    </a:gdLst>
+                                    <a:ahLst/>
+                                    <a:cxnLst>
+                                      <a:cxn ang="0">
+                                        <a:pos x="T0" y="T1"/>
+                                      </a:cxn>
+                                      <a:cxn ang="0">
+                                        <a:pos x="T2" y="T3"/>
+                                      </a:cxn>
+                                      <a:cxn ang="0">
+                                        <a:pos x="T4" y="T5"/>
+                                      </a:cxn>
+                                      <a:cxn ang="0">
+                                        <a:pos x="T6" y="T7"/>
+                                      </a:cxn>
+                                      <a:cxn ang="0">
+                                        <a:pos x="T8" y="T9"/>
+                                      </a:cxn>
+                                      <a:cxn ang="0">
+                                        <a:pos x="T10" y="T11"/>
+                                      </a:cxn>
+                                      <a:cxn ang="0">
+                                        <a:pos x="T12" y="T13"/>
+                                      </a:cxn>
+                                      <a:cxn ang="0">
+                                        <a:pos x="T14" y="T15"/>
+                                      </a:cxn>
+                                      <a:cxn ang="0">
+                                        <a:pos x="T16" y="T17"/>
+                                      </a:cxn>
+                                      <a:cxn ang="0">
+                                        <a:pos x="T18" y="T19"/>
+                                      </a:cxn>
+                                      <a:cxn ang="0">
+                                        <a:pos x="T20" y="T21"/>
+                                      </a:cxn>
+                                      <a:cxn ang="0">
+                                        <a:pos x="T22" y="T23"/>
+                                      </a:cxn>
+                                    </a:cxnLst>
+                                    <a:rect l="0" t="0" r="r" b="b"/>
+                                    <a:pathLst>
+                                      <a:path w="36" h="194">
+                                        <a:moveTo>
+                                          <a:pt x="0" y="0"/>
+                                        </a:moveTo>
+                                        <a:lnTo>
+                                          <a:pt x="6" y="16"/>
+                                        </a:lnTo>
+                                        <a:lnTo>
+                                          <a:pt x="7" y="19"/>
+                                        </a:lnTo>
+                                        <a:lnTo>
+                                          <a:pt x="11" y="80"/>
+                                        </a:lnTo>
+                                        <a:lnTo>
+                                          <a:pt x="20" y="132"/>
+                                        </a:lnTo>
+                                        <a:lnTo>
+                                          <a:pt x="33" y="185"/>
+                                        </a:lnTo>
+                                        <a:lnTo>
+                                          <a:pt x="36" y="194"/>
+                                        </a:lnTo>
+                                        <a:lnTo>
+                                          <a:pt x="21" y="161"/>
+                                        </a:lnTo>
+                                        <a:lnTo>
+                                          <a:pt x="15" y="145"/>
+                                        </a:lnTo>
+                                        <a:lnTo>
+                                          <a:pt x="5" y="81"/>
+                                        </a:lnTo>
+                                        <a:lnTo>
+                                          <a:pt x="1" y="41"/>
+                                        </a:lnTo>
+                                        <a:lnTo>
+                                          <a:pt x="0" y="0"/>
+                                        </a:lnTo>
+                                        <a:close/>
+                                      </a:path>
+                                    </a:pathLst>
+                                  </a:custGeom>
+                                  <a:solidFill>
+                                    <a:schemeClr val="tx2"/>
+                                  </a:solidFill>
+                                  <a:ln w="0">
+                                    <a:solidFill>
+                                      <a:schemeClr val="tx2"/>
+                                    </a:solidFill>
+                                    <a:prstDash val="solid"/>
+                                    <a:round/>
+                                    <a:headEnd/>
+                                    <a:tailEnd/>
+                                  </a:ln>
+                                </wps:spPr>
+                                <wps:bodyPr vert="horz" wrap="square" lIns="91440" tIns="45720" rIns="91440" bIns="45720" numCol="1" anchor="t" anchorCtr="0" compatLnSpc="1">
+                                  <a:prstTxWarp prst="textNoShape">
+                                    <a:avLst/>
+                                  </a:prstTxWarp>
+                                </wps:bodyPr>
+                              </wps:wsp>
+                              <wps:wsp>
+                                <wps:cNvPr id="26" name="Figura a mano libera 29"/>
+                                <wps:cNvSpPr>
+                                  <a:spLocks/>
+                                </wps:cNvSpPr>
+                                <wps:spPr bwMode="auto">
+                                  <a:xfrm>
+                                    <a:off x="607787" y="7229650"/>
+                                    <a:ext cx="49213" cy="103188"/>
+                                  </a:xfrm>
+                                  <a:custGeom>
+                                    <a:avLst/>
+                                    <a:gdLst>
+                                      <a:gd name="T0" fmla="*/ 0 w 31"/>
+                                      <a:gd name="T1" fmla="*/ 0 h 65"/>
+                                      <a:gd name="T2" fmla="*/ 31 w 31"/>
+                                      <a:gd name="T3" fmla="*/ 65 h 65"/>
+                                      <a:gd name="T4" fmla="*/ 23 w 31"/>
+                                      <a:gd name="T5" fmla="*/ 65 h 65"/>
+                                      <a:gd name="T6" fmla="*/ 0 w 31"/>
+                                      <a:gd name="T7" fmla="*/ 0 h 65"/>
+                                    </a:gdLst>
+                                    <a:ahLst/>
+                                    <a:cxnLst>
+                                      <a:cxn ang="0">
+                                        <a:pos x="T0" y="T1"/>
+                                      </a:cxn>
+                                      <a:cxn ang="0">
+                                        <a:pos x="T2" y="T3"/>
+                                      </a:cxn>
+                                      <a:cxn ang="0">
+                                        <a:pos x="T4" y="T5"/>
+                                      </a:cxn>
+                                      <a:cxn ang="0">
+                                        <a:pos x="T6" y="T7"/>
+                                      </a:cxn>
+                                    </a:cxnLst>
+                                    <a:rect l="0" t="0" r="r" b="b"/>
+                                    <a:pathLst>
+                                      <a:path w="31" h="65">
+                                        <a:moveTo>
+                                          <a:pt x="0" y="0"/>
+                                        </a:moveTo>
+                                        <a:lnTo>
+                                          <a:pt x="31" y="65"/>
+                                        </a:lnTo>
+                                        <a:lnTo>
+                                          <a:pt x="23" y="65"/>
+                                        </a:lnTo>
+                                        <a:lnTo>
+                                          <a:pt x="0" y="0"/>
+                                        </a:lnTo>
+                                        <a:close/>
+                                      </a:path>
+                                    </a:pathLst>
+                                  </a:custGeom>
+                                  <a:solidFill>
+                                    <a:schemeClr val="tx2"/>
+                                  </a:solidFill>
+                                  <a:ln w="0">
+                                    <a:solidFill>
+                                      <a:schemeClr val="tx2"/>
+                                    </a:solidFill>
+                                    <a:prstDash val="solid"/>
+                                    <a:round/>
+                                    <a:headEnd/>
+                                    <a:tailEnd/>
+                                  </a:ln>
+                                </wps:spPr>
+                                <wps:bodyPr vert="horz" wrap="square" lIns="91440" tIns="45720" rIns="91440" bIns="45720" numCol="1" anchor="t" anchorCtr="0" compatLnSpc="1">
+                                  <a:prstTxWarp prst="textNoShape">
+                                    <a:avLst/>
+                                  </a:prstTxWarp>
+                                </wps:bodyPr>
+                              </wps:wsp>
+                              <wps:wsp>
+                                <wps:cNvPr id="27" name="Figura a mano  libera 30"/>
+                                <wps:cNvSpPr>
+                                  <a:spLocks/>
+                                </wps:cNvSpPr>
+                                <wps:spPr bwMode="auto">
+                                  <a:xfrm>
+                                    <a:off x="563337" y="6878812"/>
+                                    <a:ext cx="11113" cy="66675"/>
+                                  </a:xfrm>
+                                  <a:custGeom>
+                                    <a:avLst/>
+                                    <a:gdLst>
+                                      <a:gd name="T0" fmla="*/ 0 w 7"/>
+                                      <a:gd name="T1" fmla="*/ 0 h 42"/>
+                                      <a:gd name="T2" fmla="*/ 6 w 7"/>
+                                      <a:gd name="T3" fmla="*/ 17 h 42"/>
+                                      <a:gd name="T4" fmla="*/ 7 w 7"/>
+                                      <a:gd name="T5" fmla="*/ 42 h 42"/>
+                                      <a:gd name="T6" fmla="*/ 6 w 7"/>
+                                      <a:gd name="T7" fmla="*/ 39 h 42"/>
+                                      <a:gd name="T8" fmla="*/ 0 w 7"/>
+                                      <a:gd name="T9" fmla="*/ 23 h 42"/>
+                                      <a:gd name="T10" fmla="*/ 0 w 7"/>
+                                      <a:gd name="T11" fmla="*/ 0 h 42"/>
+                                    </a:gdLst>
+                                    <a:ahLst/>
+                                    <a:cxnLst>
+                                      <a:cxn ang="0">
+                                        <a:pos x="T0" y="T1"/>
+                                      </a:cxn>
+                                      <a:cxn ang="0">
+                                        <a:pos x="T2" y="T3"/>
+                                      </a:cxn>
+                                      <a:cxn ang="0">
+                                        <a:pos x="T4" y="T5"/>
+                                      </a:cxn>
+                                      <a:cxn ang="0">
+                                        <a:pos x="T6" y="T7"/>
+                                      </a:cxn>
+                                      <a:cxn ang="0">
+                                        <a:pos x="T8" y="T9"/>
+                                      </a:cxn>
+                                      <a:cxn ang="0">
+                                        <a:pos x="T10" y="T11"/>
+                                      </a:cxn>
+                                    </a:cxnLst>
+                                    <a:rect l="0" t="0" r="r" b="b"/>
+                                    <a:pathLst>
+                                      <a:path w="7" h="42">
+                                        <a:moveTo>
+                                          <a:pt x="0" y="0"/>
+                                        </a:moveTo>
+                                        <a:lnTo>
+                                          <a:pt x="6" y="17"/>
+                                        </a:lnTo>
+                                        <a:lnTo>
+                                          <a:pt x="7" y="42"/>
+                                        </a:lnTo>
+                                        <a:lnTo>
+                                          <a:pt x="6" y="39"/>
+                                        </a:lnTo>
+                                        <a:lnTo>
+                                          <a:pt x="0" y="23"/>
+                                        </a:lnTo>
+                                        <a:lnTo>
+                                          <a:pt x="0" y="0"/>
+                                        </a:lnTo>
+                                        <a:close/>
+                                      </a:path>
+                                    </a:pathLst>
+                                  </a:custGeom>
+                                  <a:solidFill>
+                                    <a:schemeClr val="tx2"/>
+                                  </a:solidFill>
+                                  <a:ln w="0">
+                                    <a:solidFill>
+                                      <a:schemeClr val="tx2"/>
+                                    </a:solidFill>
+                                    <a:prstDash val="solid"/>
+                                    <a:round/>
+                                    <a:headEnd/>
+                                    <a:tailEnd/>
+                                  </a:ln>
+                                </wps:spPr>
+                                <wps:bodyPr vert="horz" wrap="square" lIns="91440" tIns="45720" rIns="91440" bIns="45720" numCol="1" anchor="t" anchorCtr="0" compatLnSpc="1">
+                                  <a:prstTxWarp prst="textNoShape">
+                                    <a:avLst/>
+                                  </a:prstTxWarp>
+                                </wps:bodyPr>
+                              </wps:wsp>
+                              <wps:wsp>
+                                <wps:cNvPr id="28" name="Figura a mano libera 31"/>
+                                <wps:cNvSpPr>
+                                  <a:spLocks/>
+                                </wps:cNvSpPr>
+                                <wps:spPr bwMode="auto">
+                                  <a:xfrm>
+                                    <a:off x="587149" y="7145512"/>
+                                    <a:ext cx="71438" cy="187325"/>
+                                  </a:xfrm>
+                                  <a:custGeom>
+                                    <a:avLst/>
+                                    <a:gdLst>
+                                      <a:gd name="T0" fmla="*/ 0 w 45"/>
+                                      <a:gd name="T1" fmla="*/ 0 h 118"/>
+                                      <a:gd name="T2" fmla="*/ 6 w 45"/>
+                                      <a:gd name="T3" fmla="*/ 16 h 118"/>
+                                      <a:gd name="T4" fmla="*/ 21 w 45"/>
+                                      <a:gd name="T5" fmla="*/ 49 h 118"/>
+                                      <a:gd name="T6" fmla="*/ 33 w 45"/>
+                                      <a:gd name="T7" fmla="*/ 84 h 118"/>
+                                      <a:gd name="T8" fmla="*/ 45 w 45"/>
+                                      <a:gd name="T9" fmla="*/ 118 h 118"/>
+                                      <a:gd name="T10" fmla="*/ 44 w 45"/>
+                                      <a:gd name="T11" fmla="*/ 118 h 118"/>
+                                      <a:gd name="T12" fmla="*/ 13 w 45"/>
+                                      <a:gd name="T13" fmla="*/ 53 h 118"/>
+                                      <a:gd name="T14" fmla="*/ 11 w 45"/>
+                                      <a:gd name="T15" fmla="*/ 42 h 118"/>
+                                      <a:gd name="T16" fmla="*/ 0 w 45"/>
+                                      <a:gd name="T17" fmla="*/ 0 h 118"/>
+                                    </a:gdLst>
+                                    <a:ahLst/>
+                                    <a:cxnLst>
+                                      <a:cxn ang="0">
+                                        <a:pos x="T0" y="T1"/>
+                                      </a:cxn>
+                                      <a:cxn ang="0">
+                                        <a:pos x="T2" y="T3"/>
+                                      </a:cxn>
+                                      <a:cxn ang="0">
+                                        <a:pos x="T4" y="T5"/>
+                                      </a:cxn>
+                                      <a:cxn ang="0">
+                                        <a:pos x="T6" y="T7"/>
+                                      </a:cxn>
+                                      <a:cxn ang="0">
+                                        <a:pos x="T8" y="T9"/>
+                                      </a:cxn>
+                                      <a:cxn ang="0">
+                                        <a:pos x="T10" y="T11"/>
+                                      </a:cxn>
+                                      <a:cxn ang="0">
+                                        <a:pos x="T12" y="T13"/>
+                                      </a:cxn>
+                                      <a:cxn ang="0">
+                                        <a:pos x="T14" y="T15"/>
+                                      </a:cxn>
+                                      <a:cxn ang="0">
+                                        <a:pos x="T16" y="T17"/>
+                                      </a:cxn>
+                                    </a:cxnLst>
+                                    <a:rect l="0" t="0" r="r" b="b"/>
+                                    <a:pathLst>
+                                      <a:path w="45" h="118">
+                                        <a:moveTo>
+                                          <a:pt x="0" y="0"/>
+                                        </a:moveTo>
+                                        <a:lnTo>
+                                          <a:pt x="6" y="16"/>
+                                        </a:lnTo>
+                                        <a:lnTo>
+                                          <a:pt x="21" y="49"/>
+                                        </a:lnTo>
+                                        <a:lnTo>
+                                          <a:pt x="33" y="84"/>
+                                        </a:lnTo>
+                                        <a:lnTo>
+                                          <a:pt x="45" y="118"/>
+                                        </a:lnTo>
+                                        <a:lnTo>
+                                          <a:pt x="44" y="118"/>
+                                        </a:lnTo>
+                                        <a:lnTo>
+                                          <a:pt x="13" y="53"/>
+                                        </a:lnTo>
+                                        <a:lnTo>
+                                          <a:pt x="11" y="42"/>
+                                        </a:lnTo>
+                                        <a:lnTo>
+                                          <a:pt x="0" y="0"/>
+                                        </a:lnTo>
+                                        <a:close/>
+                                      </a:path>
+                                    </a:pathLst>
+                                  </a:custGeom>
+                                  <a:solidFill>
+                                    <a:schemeClr val="tx2"/>
+                                  </a:solidFill>
+                                  <a:ln w="0">
+                                    <a:solidFill>
+                                      <a:schemeClr val="tx2"/>
+                                    </a:solidFill>
+                                    <a:prstDash val="solid"/>
+                                    <a:round/>
+                                    <a:headEnd/>
+                                    <a:tailEnd/>
+                                  </a:ln>
+                                </wps:spPr>
+                                <wps:bodyPr vert="horz" wrap="square" lIns="91440" tIns="45720" rIns="91440" bIns="45720" numCol="1" anchor="t" anchorCtr="0" compatLnSpc="1">
+                                  <a:prstTxWarp prst="textNoShape">
+                                    <a:avLst/>
+                                  </a:prstTxWarp>
+                                </wps:bodyPr>
+                              </wps:wsp>
+                            </wpg:grpSp>
+                            <wpg:grpSp>
+                              <wpg:cNvPr id="29" name="Gruppo 29"/>
+                              <wpg:cNvGrpSpPr>
+                                <a:grpSpLocks noChangeAspect="1"/>
+                              </wpg:cNvGrpSpPr>
+                              <wpg:grpSpPr>
+                                <a:xfrm>
+                                  <a:off x="80645" y="4826972"/>
+                                  <a:ext cx="1306273" cy="2505863"/>
+                                  <a:chOff x="80645" y="4649964"/>
+                                  <a:chExt cx="874712" cy="1677988"/>
+                                </a:xfrm>
+                              </wpg:grpSpPr>
+                              <wps:wsp>
+                                <wps:cNvPr id="30" name="Figura a mano libera 8"/>
+                                <wps:cNvSpPr>
+                                  <a:spLocks/>
+                                </wps:cNvSpPr>
+                                <wps:spPr bwMode="auto">
+                                  <a:xfrm>
+                                    <a:off x="118745" y="5189714"/>
+                                    <a:ext cx="198438" cy="714375"/>
+                                  </a:xfrm>
+                                  <a:custGeom>
+                                    <a:avLst/>
+                                    <a:gdLst>
+                                      <a:gd name="T0" fmla="*/ 0 w 125"/>
+                                      <a:gd name="T1" fmla="*/ 0 h 450"/>
+                                      <a:gd name="T2" fmla="*/ 41 w 125"/>
+                                      <a:gd name="T3" fmla="*/ 155 h 450"/>
+                                      <a:gd name="T4" fmla="*/ 86 w 125"/>
+                                      <a:gd name="T5" fmla="*/ 309 h 450"/>
+                                      <a:gd name="T6" fmla="*/ 125 w 125"/>
+                                      <a:gd name="T7" fmla="*/ 425 h 450"/>
+                                      <a:gd name="T8" fmla="*/ 125 w 125"/>
+                                      <a:gd name="T9" fmla="*/ 450 h 450"/>
+                                      <a:gd name="T10" fmla="*/ 79 w 125"/>
+                                      <a:gd name="T11" fmla="*/ 311 h 450"/>
+                                      <a:gd name="T12" fmla="*/ 41 w 125"/>
+                                      <a:gd name="T13" fmla="*/ 183 h 450"/>
+                                      <a:gd name="T14" fmla="*/ 7 w 125"/>
+                                      <a:gd name="T15" fmla="*/ 54 h 450"/>
+                                      <a:gd name="T16" fmla="*/ 0 w 125"/>
+                                      <a:gd name="T17" fmla="*/ 0 h 450"/>
+                                    </a:gdLst>
+                                    <a:ahLst/>
+                                    <a:cxnLst>
+                                      <a:cxn ang="0">
+                                        <a:pos x="T0" y="T1"/>
+                                      </a:cxn>
+                                      <a:cxn ang="0">
+                                        <a:pos x="T2" y="T3"/>
+                                      </a:cxn>
+                                      <a:cxn ang="0">
+                                        <a:pos x="T4" y="T5"/>
+                                      </a:cxn>
+                                      <a:cxn ang="0">
+                                        <a:pos x="T6" y="T7"/>
+                                      </a:cxn>
+                                      <a:cxn ang="0">
+                                        <a:pos x="T8" y="T9"/>
+                                      </a:cxn>
+                                      <a:cxn ang="0">
+                                        <a:pos x="T10" y="T11"/>
+                                      </a:cxn>
+                                      <a:cxn ang="0">
+                                        <a:pos x="T12" y="T13"/>
+                                      </a:cxn>
+                                      <a:cxn ang="0">
+                                        <a:pos x="T14" y="T15"/>
+                                      </a:cxn>
+                                      <a:cxn ang="0">
+                                        <a:pos x="T16" y="T17"/>
+                                      </a:cxn>
+                                    </a:cxnLst>
+                                    <a:rect l="0" t="0" r="r" b="b"/>
+                                    <a:pathLst>
+                                      <a:path w="125" h="450">
+                                        <a:moveTo>
+                                          <a:pt x="0" y="0"/>
+                                        </a:moveTo>
+                                        <a:lnTo>
+                                          <a:pt x="41" y="155"/>
+                                        </a:lnTo>
+                                        <a:lnTo>
+                                          <a:pt x="86" y="309"/>
+                                        </a:lnTo>
+                                        <a:lnTo>
+                                          <a:pt x="125" y="425"/>
+                                        </a:lnTo>
+                                        <a:lnTo>
+                                          <a:pt x="125" y="450"/>
+                                        </a:lnTo>
+                                        <a:lnTo>
+                                          <a:pt x="79" y="311"/>
+                                        </a:lnTo>
+                                        <a:lnTo>
+                                          <a:pt x="41" y="183"/>
+                                        </a:lnTo>
+                                        <a:lnTo>
+                                          <a:pt x="7" y="54"/>
+                                        </a:lnTo>
+                                        <a:lnTo>
+                                          <a:pt x="0" y="0"/>
+                                        </a:lnTo>
+                                        <a:close/>
+                                      </a:path>
+                                    </a:pathLst>
+                                  </a:custGeom>
+                                  <a:solidFill>
+                                    <a:schemeClr val="tx2">
+                                      <a:alpha val="20000"/>
+                                    </a:schemeClr>
+                                  </a:solidFill>
+                                  <a:ln w="0">
+                                    <a:solidFill>
+                                      <a:schemeClr val="tx2">
+                                        <a:alpha val="20000"/>
+                                      </a:schemeClr>
+                                    </a:solidFill>
+                                    <a:prstDash val="solid"/>
+                                    <a:round/>
+                                    <a:headEnd/>
+                                    <a:tailEnd/>
+                                  </a:ln>
+                                </wps:spPr>
+                                <wps:bodyPr vert="horz" wrap="square" lIns="91440" tIns="45720" rIns="91440" bIns="45720" numCol="1" anchor="t" anchorCtr="0" compatLnSpc="1">
+                                  <a:prstTxWarp prst="textNoShape">
+                                    <a:avLst/>
+                                  </a:prstTxWarp>
+                                </wps:bodyPr>
+                              </wps:wsp>
+                              <wps:wsp>
+                                <wps:cNvPr id="31" name="Figura a mano libera 9"/>
+                                <wps:cNvSpPr>
+                                  <a:spLocks/>
+                                </wps:cNvSpPr>
+                                <wps:spPr bwMode="auto">
+                                  <a:xfrm>
+                                    <a:off x="328295" y="5891389"/>
+                                    <a:ext cx="187325" cy="436563"/>
+                                  </a:xfrm>
+                                  <a:custGeom>
+                                    <a:avLst/>
+                                    <a:gdLst>
+                                      <a:gd name="T0" fmla="*/ 0 w 118"/>
+                                      <a:gd name="T1" fmla="*/ 0 h 275"/>
+                                      <a:gd name="T2" fmla="*/ 8 w 118"/>
+                                      <a:gd name="T3" fmla="*/ 20 h 275"/>
+                                      <a:gd name="T4" fmla="*/ 37 w 118"/>
+                                      <a:gd name="T5" fmla="*/ 96 h 275"/>
+                                      <a:gd name="T6" fmla="*/ 69 w 118"/>
+                                      <a:gd name="T7" fmla="*/ 170 h 275"/>
+                                      <a:gd name="T8" fmla="*/ 118 w 118"/>
+                                      <a:gd name="T9" fmla="*/ 275 h 275"/>
+                                      <a:gd name="T10" fmla="*/ 109 w 118"/>
+                                      <a:gd name="T11" fmla="*/ 275 h 275"/>
+                                      <a:gd name="T12" fmla="*/ 61 w 118"/>
+                                      <a:gd name="T13" fmla="*/ 174 h 275"/>
+                                      <a:gd name="T14" fmla="*/ 30 w 118"/>
+                                      <a:gd name="T15" fmla="*/ 100 h 275"/>
+                                      <a:gd name="T16" fmla="*/ 0 w 118"/>
+                                      <a:gd name="T17" fmla="*/ 26 h 275"/>
+                                      <a:gd name="T18" fmla="*/ 0 w 118"/>
+                                      <a:gd name="T19" fmla="*/ 0 h 275"/>
+                                    </a:gdLst>
+                                    <a:ahLst/>
+                                    <a:cxnLst>
+                                      <a:cxn ang="0">
+                                        <a:pos x="T0" y="T1"/>
+                                      </a:cxn>
+                                      <a:cxn ang="0">
+                                        <a:pos x="T2" y="T3"/>
+                                      </a:cxn>
+                                      <a:cxn ang="0">
+                                        <a:pos x="T4" y="T5"/>
+                                      </a:cxn>
+                                      <a:cxn ang="0">
+                                        <a:pos x="T6" y="T7"/>
+                                      </a:cxn>
+                                      <a:cxn ang="0">
+                                        <a:pos x="T8" y="T9"/>
+                                      </a:cxn>
+                                      <a:cxn ang="0">
+                                        <a:pos x="T10" y="T11"/>
+                                      </a:cxn>
+                                      <a:cxn ang="0">
+                                        <a:pos x="T12" y="T13"/>
+                                      </a:cxn>
+                                      <a:cxn ang="0">
+                                        <a:pos x="T14" y="T15"/>
+                                      </a:cxn>
+                                      <a:cxn ang="0">
+                                        <a:pos x="T16" y="T17"/>
+                                      </a:cxn>
+                                      <a:cxn ang="0">
+                                        <a:pos x="T18" y="T19"/>
+                                      </a:cxn>
+                                    </a:cxnLst>
+                                    <a:rect l="0" t="0" r="r" b="b"/>
+                                    <a:pathLst>
+                                      <a:path w="118" h="275">
+                                        <a:moveTo>
+                                          <a:pt x="0" y="0"/>
+                                        </a:moveTo>
+                                        <a:lnTo>
+                                          <a:pt x="8" y="20"/>
+                                        </a:lnTo>
+                                        <a:lnTo>
+                                          <a:pt x="37" y="96"/>
+                                        </a:lnTo>
+                                        <a:lnTo>
+                                          <a:pt x="69" y="170"/>
+                                        </a:lnTo>
+                                        <a:lnTo>
+                                          <a:pt x="118" y="275"/>
+                                        </a:lnTo>
+                                        <a:lnTo>
+                                          <a:pt x="109" y="275"/>
+                                        </a:lnTo>
+                                        <a:lnTo>
+                                          <a:pt x="61" y="174"/>
+                                        </a:lnTo>
+                                        <a:lnTo>
+                                          <a:pt x="30" y="100"/>
+                                        </a:lnTo>
+                                        <a:lnTo>
+                                          <a:pt x="0" y="26"/>
+                                        </a:lnTo>
+                                        <a:lnTo>
+                                          <a:pt x="0" y="0"/>
+                                        </a:lnTo>
+                                        <a:close/>
+                                      </a:path>
+                                    </a:pathLst>
+                                  </a:custGeom>
+                                  <a:solidFill>
+                                    <a:schemeClr val="tx2">
+                                      <a:alpha val="20000"/>
+                                    </a:schemeClr>
+                                  </a:solidFill>
+                                  <a:ln w="0">
+                                    <a:solidFill>
+                                      <a:schemeClr val="tx2">
+                                        <a:alpha val="20000"/>
+                                      </a:schemeClr>
+                                    </a:solidFill>
+                                    <a:prstDash val="solid"/>
+                                    <a:round/>
+                                    <a:headEnd/>
+                                    <a:tailEnd/>
+                                  </a:ln>
+                                </wps:spPr>
+                                <wps:bodyPr vert="horz" wrap="square" lIns="91440" tIns="45720" rIns="91440" bIns="45720" numCol="1" anchor="t" anchorCtr="0" compatLnSpc="1">
+                                  <a:prstTxWarp prst="textNoShape">
+                                    <a:avLst/>
+                                  </a:prstTxWarp>
+                                </wps:bodyPr>
+                              </wps:wsp>
+                              <wps:wsp>
+                                <wps:cNvPr id="32" name="Figura a mano libera 10"/>
+                                <wps:cNvSpPr>
+                                  <a:spLocks/>
+                                </wps:cNvSpPr>
+                                <wps:spPr bwMode="auto">
+                                  <a:xfrm>
+                                    <a:off x="80645" y="5010327"/>
+                                    <a:ext cx="31750" cy="192088"/>
+                                  </a:xfrm>
+                                  <a:custGeom>
+                                    <a:avLst/>
+                                    <a:gdLst>
+                                      <a:gd name="T0" fmla="*/ 0 w 20"/>
+                                      <a:gd name="T1" fmla="*/ 0 h 121"/>
+                                      <a:gd name="T2" fmla="*/ 16 w 20"/>
+                                      <a:gd name="T3" fmla="*/ 72 h 121"/>
+                                      <a:gd name="T4" fmla="*/ 20 w 20"/>
+                                      <a:gd name="T5" fmla="*/ 121 h 121"/>
+                                      <a:gd name="T6" fmla="*/ 18 w 20"/>
+                                      <a:gd name="T7" fmla="*/ 112 h 121"/>
+                                      <a:gd name="T8" fmla="*/ 0 w 20"/>
+                                      <a:gd name="T9" fmla="*/ 31 h 121"/>
+                                      <a:gd name="T10" fmla="*/ 0 w 20"/>
+                                      <a:gd name="T11" fmla="*/ 0 h 121"/>
+                                    </a:gdLst>
+                                    <a:ahLst/>
+                                    <a:cxnLst>
+                                      <a:cxn ang="0">
+                                        <a:pos x="T0" y="T1"/>
+                                      </a:cxn>
+                                      <a:cxn ang="0">
+                                        <a:pos x="T2" y="T3"/>
+                                      </a:cxn>
+                                      <a:cxn ang="0">
+                                        <a:pos x="T4" y="T5"/>
+                                      </a:cxn>
+                                      <a:cxn ang="0">
+                                        <a:pos x="T6" y="T7"/>
+                                      </a:cxn>
+                                      <a:cxn ang="0">
+                                        <a:pos x="T8" y="T9"/>
+                                      </a:cxn>
+                                      <a:cxn ang="0">
+                                        <a:pos x="T10" y="T11"/>
+                                      </a:cxn>
+                                    </a:cxnLst>
+                                    <a:rect l="0" t="0" r="r" b="b"/>
+                                    <a:pathLst>
+                                      <a:path w="20" h="121">
+                                        <a:moveTo>
+                                          <a:pt x="0" y="0"/>
+                                        </a:moveTo>
+                                        <a:lnTo>
+                                          <a:pt x="16" y="72"/>
+                                        </a:lnTo>
+                                        <a:lnTo>
+                                          <a:pt x="20" y="121"/>
+                                        </a:lnTo>
+                                        <a:lnTo>
+                                          <a:pt x="18" y="112"/>
+                                        </a:lnTo>
+                                        <a:lnTo>
+                                          <a:pt x="0" y="31"/>
+                                        </a:lnTo>
+                                        <a:lnTo>
+                                          <a:pt x="0" y="0"/>
+                                        </a:lnTo>
+                                        <a:close/>
+                                      </a:path>
+                                    </a:pathLst>
+                                  </a:custGeom>
+                                  <a:solidFill>
+                                    <a:schemeClr val="tx2">
+                                      <a:alpha val="20000"/>
+                                    </a:schemeClr>
+                                  </a:solidFill>
+                                  <a:ln w="0">
+                                    <a:solidFill>
+                                      <a:schemeClr val="tx2">
+                                        <a:alpha val="20000"/>
+                                      </a:schemeClr>
+                                    </a:solidFill>
+                                    <a:prstDash val="solid"/>
+                                    <a:round/>
+                                    <a:headEnd/>
+                                    <a:tailEnd/>
+                                  </a:ln>
+                                </wps:spPr>
+                                <wps:bodyPr vert="horz" wrap="square" lIns="91440" tIns="45720" rIns="91440" bIns="45720" numCol="1" anchor="t" anchorCtr="0" compatLnSpc="1">
+                                  <a:prstTxWarp prst="textNoShape">
+                                    <a:avLst/>
+                                  </a:prstTxWarp>
+                                </wps:bodyPr>
+                              </wps:wsp>
+                              <wps:wsp>
+                                <wps:cNvPr id="33" name="Figura a mano libera 12"/>
+                                <wps:cNvSpPr>
+                                  <a:spLocks/>
+                                </wps:cNvSpPr>
+                                <wps:spPr bwMode="auto">
+                                  <a:xfrm>
+                                    <a:off x="112395" y="5202414"/>
+                                    <a:ext cx="250825" cy="1020763"/>
+                                  </a:xfrm>
+                                  <a:custGeom>
+                                    <a:avLst/>
+                                    <a:gdLst>
+                                      <a:gd name="T0" fmla="*/ 0 w 158"/>
+                                      <a:gd name="T1" fmla="*/ 0 h 643"/>
+                                      <a:gd name="T2" fmla="*/ 11 w 158"/>
+                                      <a:gd name="T3" fmla="*/ 46 h 643"/>
+                                      <a:gd name="T4" fmla="*/ 22 w 158"/>
+                                      <a:gd name="T5" fmla="*/ 129 h 643"/>
+                                      <a:gd name="T6" fmla="*/ 36 w 158"/>
+                                      <a:gd name="T7" fmla="*/ 211 h 643"/>
+                                      <a:gd name="T8" fmla="*/ 55 w 158"/>
+                                      <a:gd name="T9" fmla="*/ 301 h 643"/>
+                                      <a:gd name="T10" fmla="*/ 76 w 158"/>
+                                      <a:gd name="T11" fmla="*/ 389 h 643"/>
+                                      <a:gd name="T12" fmla="*/ 103 w 158"/>
+                                      <a:gd name="T13" fmla="*/ 476 h 643"/>
+                                      <a:gd name="T14" fmla="*/ 123 w 158"/>
+                                      <a:gd name="T15" fmla="*/ 533 h 643"/>
+                                      <a:gd name="T16" fmla="*/ 144 w 158"/>
+                                      <a:gd name="T17" fmla="*/ 588 h 643"/>
+                                      <a:gd name="T18" fmla="*/ 155 w 158"/>
+                                      <a:gd name="T19" fmla="*/ 632 h 643"/>
+                                      <a:gd name="T20" fmla="*/ 158 w 158"/>
+                                      <a:gd name="T21" fmla="*/ 643 h 643"/>
+                                      <a:gd name="T22" fmla="*/ 142 w 158"/>
+                                      <a:gd name="T23" fmla="*/ 608 h 643"/>
+                                      <a:gd name="T24" fmla="*/ 118 w 158"/>
+                                      <a:gd name="T25" fmla="*/ 544 h 643"/>
+                                      <a:gd name="T26" fmla="*/ 95 w 158"/>
+                                      <a:gd name="T27" fmla="*/ 478 h 643"/>
+                                      <a:gd name="T28" fmla="*/ 69 w 158"/>
+                                      <a:gd name="T29" fmla="*/ 391 h 643"/>
+                                      <a:gd name="T30" fmla="*/ 47 w 158"/>
+                                      <a:gd name="T31" fmla="*/ 302 h 643"/>
+                                      <a:gd name="T32" fmla="*/ 29 w 158"/>
+                                      <a:gd name="T33" fmla="*/ 212 h 643"/>
+                                      <a:gd name="T34" fmla="*/ 13 w 158"/>
+                                      <a:gd name="T35" fmla="*/ 107 h 643"/>
+                                      <a:gd name="T36" fmla="*/ 0 w 158"/>
+                                      <a:gd name="T37" fmla="*/ 0 h 643"/>
+                                    </a:gdLst>
+                                    <a:ahLst/>
+                                    <a:cxnLst>
+                                      <a:cxn ang="0">
+                                        <a:pos x="T0" y="T1"/>
+                                      </a:cxn>
+                                      <a:cxn ang="0">
+                                        <a:pos x="T2" y="T3"/>
+                                      </a:cxn>
+                                      <a:cxn ang="0">
+                                        <a:pos x="T4" y="T5"/>
+                                      </a:cxn>
+                                      <a:cxn ang="0">
+                                        <a:pos x="T6" y="T7"/>
+                                      </a:cxn>
+                                      <a:cxn ang="0">
+                                        <a:pos x="T8" y="T9"/>
+                                      </a:cxn>
+                                      <a:cxn ang="0">
+                                        <a:pos x="T10" y="T11"/>
+                                      </a:cxn>
+                                      <a:cxn ang="0">
+                                        <a:pos x="T12" y="T13"/>
+                                      </a:cxn>
+                                      <a:cxn ang="0">
+                                        <a:pos x="T14" y="T15"/>
+                                      </a:cxn>
+                                      <a:cxn ang="0">
+                                        <a:pos x="T16" y="T17"/>
+                                      </a:cxn>
+                                      <a:cxn ang="0">
+                                        <a:pos x="T18" y="T19"/>
+                                      </a:cxn>
+                                      <a:cxn ang="0">
+                                        <a:pos x="T20" y="T21"/>
+                                      </a:cxn>
+                                      <a:cxn ang="0">
+                                        <a:pos x="T22" y="T23"/>
+                                      </a:cxn>
+                                      <a:cxn ang="0">
+                                        <a:pos x="T24" y="T25"/>
+                                      </a:cxn>
+                                      <a:cxn ang="0">
+                                        <a:pos x="T26" y="T27"/>
+                                      </a:cxn>
+                                      <a:cxn ang="0">
+                                        <a:pos x="T28" y="T29"/>
+                                      </a:cxn>
+                                      <a:cxn ang="0">
+                                        <a:pos x="T30" y="T31"/>
+                                      </a:cxn>
+                                      <a:cxn ang="0">
+                                        <a:pos x="T32" y="T33"/>
+                                      </a:cxn>
+                                      <a:cxn ang="0">
+                                        <a:pos x="T34" y="T35"/>
+                                      </a:cxn>
+                                      <a:cxn ang="0">
+                                        <a:pos x="T36" y="T37"/>
+                                      </a:cxn>
+                                    </a:cxnLst>
+                                    <a:rect l="0" t="0" r="r" b="b"/>
+                                    <a:pathLst>
+                                      <a:path w="158" h="643">
+                                        <a:moveTo>
+                                          <a:pt x="0" y="0"/>
+                                        </a:moveTo>
+                                        <a:lnTo>
+                                          <a:pt x="11" y="46"/>
+                                        </a:lnTo>
+                                        <a:lnTo>
+                                          <a:pt x="22" y="129"/>
+                                        </a:lnTo>
+                                        <a:lnTo>
+                                          <a:pt x="36" y="211"/>
+                                        </a:lnTo>
+                                        <a:lnTo>
+                                          <a:pt x="55" y="301"/>
+                                        </a:lnTo>
+                                        <a:lnTo>
+                                          <a:pt x="76" y="389"/>
+                                        </a:lnTo>
+                                        <a:lnTo>
+                                          <a:pt x="103" y="476"/>
+                                        </a:lnTo>
+                                        <a:lnTo>
+                                          <a:pt x="123" y="533"/>
+                                        </a:lnTo>
+                                        <a:lnTo>
+                                          <a:pt x="144" y="588"/>
+                                        </a:lnTo>
+                                        <a:lnTo>
+                                          <a:pt x="155" y="632"/>
+                                        </a:lnTo>
+                                        <a:lnTo>
+                                          <a:pt x="158" y="643"/>
+                                        </a:lnTo>
+                                        <a:lnTo>
+                                          <a:pt x="142" y="608"/>
+                                        </a:lnTo>
+                                        <a:lnTo>
+                                          <a:pt x="118" y="544"/>
+                                        </a:lnTo>
+                                        <a:lnTo>
+                                          <a:pt x="95" y="478"/>
+                                        </a:lnTo>
+                                        <a:lnTo>
+                                          <a:pt x="69" y="391"/>
+                                        </a:lnTo>
+                                        <a:lnTo>
+                                          <a:pt x="47" y="302"/>
+                                        </a:lnTo>
+                                        <a:lnTo>
+                                          <a:pt x="29" y="212"/>
+                                        </a:lnTo>
+                                        <a:lnTo>
+                                          <a:pt x="13" y="107"/>
+                                        </a:lnTo>
+                                        <a:lnTo>
+                                          <a:pt x="0" y="0"/>
+                                        </a:lnTo>
+                                        <a:close/>
+                                      </a:path>
+                                    </a:pathLst>
+                                  </a:custGeom>
+                                  <a:solidFill>
+                                    <a:schemeClr val="tx2">
+                                      <a:alpha val="20000"/>
+                                    </a:schemeClr>
+                                  </a:solidFill>
+                                  <a:ln w="0">
+                                    <a:solidFill>
+                                      <a:schemeClr val="tx2">
+                                        <a:alpha val="20000"/>
+                                      </a:schemeClr>
+                                    </a:solidFill>
+                                    <a:prstDash val="solid"/>
+                                    <a:round/>
+                                    <a:headEnd/>
+                                    <a:tailEnd/>
+                                  </a:ln>
+                                </wps:spPr>
+                                <wps:bodyPr vert="horz" wrap="square" lIns="91440" tIns="45720" rIns="91440" bIns="45720" numCol="1" anchor="t" anchorCtr="0" compatLnSpc="1">
+                                  <a:prstTxWarp prst="textNoShape">
+                                    <a:avLst/>
+                                  </a:prstTxWarp>
+                                </wps:bodyPr>
+                              </wps:wsp>
+                              <wps:wsp>
+                                <wps:cNvPr id="34" name="Figura a mano libera 13"/>
+                                <wps:cNvSpPr>
+                                  <a:spLocks/>
+                                </wps:cNvSpPr>
+                                <wps:spPr bwMode="auto">
+                                  <a:xfrm>
+                                    <a:off x="375920" y="6215239"/>
+                                    <a:ext cx="52388" cy="112713"/>
+                                  </a:xfrm>
+                                  <a:custGeom>
+                                    <a:avLst/>
+                                    <a:gdLst>
+                                      <a:gd name="T0" fmla="*/ 0 w 33"/>
+                                      <a:gd name="T1" fmla="*/ 0 h 71"/>
+                                      <a:gd name="T2" fmla="*/ 33 w 33"/>
+                                      <a:gd name="T3" fmla="*/ 71 h 71"/>
+                                      <a:gd name="T4" fmla="*/ 24 w 33"/>
+                                      <a:gd name="T5" fmla="*/ 71 h 71"/>
+                                      <a:gd name="T6" fmla="*/ 11 w 33"/>
+                                      <a:gd name="T7" fmla="*/ 36 h 71"/>
+                                      <a:gd name="T8" fmla="*/ 0 w 33"/>
+                                      <a:gd name="T9" fmla="*/ 0 h 71"/>
+                                    </a:gdLst>
+                                    <a:ahLst/>
+                                    <a:cxnLst>
+                                      <a:cxn ang="0">
+                                        <a:pos x="T0" y="T1"/>
+                                      </a:cxn>
+                                      <a:cxn ang="0">
+                                        <a:pos x="T2" y="T3"/>
+                                      </a:cxn>
+                                      <a:cxn ang="0">
+                                        <a:pos x="T4" y="T5"/>
+                                      </a:cxn>
+                                      <a:cxn ang="0">
+                                        <a:pos x="T6" y="T7"/>
+                                      </a:cxn>
+                                      <a:cxn ang="0">
+                                        <a:pos x="T8" y="T9"/>
+                                      </a:cxn>
+                                    </a:cxnLst>
+                                    <a:rect l="0" t="0" r="r" b="b"/>
+                                    <a:pathLst>
+                                      <a:path w="33" h="71">
+                                        <a:moveTo>
+                                          <a:pt x="0" y="0"/>
+                                        </a:moveTo>
+                                        <a:lnTo>
+                                          <a:pt x="33" y="71"/>
+                                        </a:lnTo>
+                                        <a:lnTo>
+                                          <a:pt x="24" y="71"/>
+                                        </a:lnTo>
+                                        <a:lnTo>
+                                          <a:pt x="11" y="36"/>
+                                        </a:lnTo>
+                                        <a:lnTo>
+                                          <a:pt x="0" y="0"/>
+                                        </a:lnTo>
+                                        <a:close/>
+                                      </a:path>
+                                    </a:pathLst>
+                                  </a:custGeom>
+                                  <a:solidFill>
+                                    <a:schemeClr val="tx2">
+                                      <a:alpha val="20000"/>
+                                    </a:schemeClr>
+                                  </a:solidFill>
+                                  <a:ln w="0">
+                                    <a:solidFill>
+                                      <a:schemeClr val="tx2">
+                                        <a:alpha val="20000"/>
+                                      </a:schemeClr>
+                                    </a:solidFill>
+                                    <a:prstDash val="solid"/>
+                                    <a:round/>
+                                    <a:headEnd/>
+                                    <a:tailEnd/>
+                                  </a:ln>
+                                </wps:spPr>
+                                <wps:bodyPr vert="horz" wrap="square" lIns="91440" tIns="45720" rIns="91440" bIns="45720" numCol="1" anchor="t" anchorCtr="0" compatLnSpc="1">
+                                  <a:prstTxWarp prst="textNoShape">
+                                    <a:avLst/>
+                                  </a:prstTxWarp>
+                                </wps:bodyPr>
+                              </wps:wsp>
+                              <wps:wsp>
+                                <wps:cNvPr id="35" name="Figura a mano libera 14"/>
+                                <wps:cNvSpPr>
+                                  <a:spLocks/>
+                                </wps:cNvSpPr>
+                                <wps:spPr bwMode="auto">
+                                  <a:xfrm>
+                                    <a:off x="106045" y="5124627"/>
+                                    <a:ext cx="23813" cy="150813"/>
+                                  </a:xfrm>
+                                  <a:custGeom>
+                                    <a:avLst/>
+                                    <a:gdLst>
+                                      <a:gd name="T0" fmla="*/ 0 w 15"/>
+                                      <a:gd name="T1" fmla="*/ 0 h 95"/>
+                                      <a:gd name="T2" fmla="*/ 8 w 15"/>
+                                      <a:gd name="T3" fmla="*/ 37 h 95"/>
+                                      <a:gd name="T4" fmla="*/ 8 w 15"/>
+                                      <a:gd name="T5" fmla="*/ 41 h 95"/>
+                                      <a:gd name="T6" fmla="*/ 15 w 15"/>
+                                      <a:gd name="T7" fmla="*/ 95 h 95"/>
+                                      <a:gd name="T8" fmla="*/ 4 w 15"/>
+                                      <a:gd name="T9" fmla="*/ 49 h 95"/>
+                                      <a:gd name="T10" fmla="*/ 0 w 15"/>
+                                      <a:gd name="T11" fmla="*/ 0 h 95"/>
+                                    </a:gdLst>
+                                    <a:ahLst/>
+                                    <a:cxnLst>
+                                      <a:cxn ang="0">
+                                        <a:pos x="T0" y="T1"/>
+                                      </a:cxn>
+                                      <a:cxn ang="0">
+                                        <a:pos x="T2" y="T3"/>
+                                      </a:cxn>
+                                      <a:cxn ang="0">
+                                        <a:pos x="T4" y="T5"/>
+                                      </a:cxn>
+                                      <a:cxn ang="0">
+                                        <a:pos x="T6" y="T7"/>
+                                      </a:cxn>
+                                      <a:cxn ang="0">
+                                        <a:pos x="T8" y="T9"/>
+                                      </a:cxn>
+                                      <a:cxn ang="0">
+                                        <a:pos x="T10" y="T11"/>
+                                      </a:cxn>
+                                    </a:cxnLst>
+                                    <a:rect l="0" t="0" r="r" b="b"/>
+                                    <a:pathLst>
+                                      <a:path w="15" h="95">
+                                        <a:moveTo>
+                                          <a:pt x="0" y="0"/>
+                                        </a:moveTo>
+                                        <a:lnTo>
+                                          <a:pt x="8" y="37"/>
+                                        </a:lnTo>
+                                        <a:lnTo>
+                                          <a:pt x="8" y="41"/>
+                                        </a:lnTo>
+                                        <a:lnTo>
+                                          <a:pt x="15" y="95"/>
+                                        </a:lnTo>
+                                        <a:lnTo>
+                                          <a:pt x="4" y="49"/>
+                                        </a:lnTo>
+                                        <a:lnTo>
+                                          <a:pt x="0" y="0"/>
+                                        </a:lnTo>
+                                        <a:close/>
+                                      </a:path>
+                                    </a:pathLst>
+                                  </a:custGeom>
+                                  <a:solidFill>
+                                    <a:schemeClr val="tx2">
+                                      <a:alpha val="20000"/>
+                                    </a:schemeClr>
+                                  </a:solidFill>
+                                  <a:ln w="0">
+                                    <a:solidFill>
+                                      <a:schemeClr val="tx2">
+                                        <a:alpha val="20000"/>
+                                      </a:schemeClr>
+                                    </a:solidFill>
+                                    <a:prstDash val="solid"/>
+                                    <a:round/>
+                                    <a:headEnd/>
+                                    <a:tailEnd/>
+                                  </a:ln>
+                                </wps:spPr>
+                                <wps:bodyPr vert="horz" wrap="square" lIns="91440" tIns="45720" rIns="91440" bIns="45720" numCol="1" anchor="t" anchorCtr="0" compatLnSpc="1">
+                                  <a:prstTxWarp prst="textNoShape">
+                                    <a:avLst/>
+                                  </a:prstTxWarp>
+                                </wps:bodyPr>
+                              </wps:wsp>
+                              <wps:wsp>
+                                <wps:cNvPr id="36" name="Figura a mano libera 15"/>
+                                <wps:cNvSpPr>
+                                  <a:spLocks/>
+                                </wps:cNvSpPr>
+                                <wps:spPr bwMode="auto">
+                                  <a:xfrm>
+                                    <a:off x="317182" y="4649964"/>
+                                    <a:ext cx="638175" cy="1241425"/>
+                                  </a:xfrm>
+                                  <a:custGeom>
+                                    <a:avLst/>
+                                    <a:gdLst>
+                                      <a:gd name="T0" fmla="*/ 402 w 402"/>
+                                      <a:gd name="T1" fmla="*/ 0 h 782"/>
+                                      <a:gd name="T2" fmla="*/ 402 w 402"/>
+                                      <a:gd name="T3" fmla="*/ 1 h 782"/>
+                                      <a:gd name="T4" fmla="*/ 363 w 402"/>
+                                      <a:gd name="T5" fmla="*/ 39 h 782"/>
+                                      <a:gd name="T6" fmla="*/ 325 w 402"/>
+                                      <a:gd name="T7" fmla="*/ 79 h 782"/>
+                                      <a:gd name="T8" fmla="*/ 290 w 402"/>
+                                      <a:gd name="T9" fmla="*/ 121 h 782"/>
+                                      <a:gd name="T10" fmla="*/ 255 w 402"/>
+                                      <a:gd name="T11" fmla="*/ 164 h 782"/>
+                                      <a:gd name="T12" fmla="*/ 211 w 402"/>
+                                      <a:gd name="T13" fmla="*/ 222 h 782"/>
+                                      <a:gd name="T14" fmla="*/ 171 w 402"/>
+                                      <a:gd name="T15" fmla="*/ 284 h 782"/>
+                                      <a:gd name="T16" fmla="*/ 133 w 402"/>
+                                      <a:gd name="T17" fmla="*/ 346 h 782"/>
+                                      <a:gd name="T18" fmla="*/ 100 w 402"/>
+                                      <a:gd name="T19" fmla="*/ 411 h 782"/>
+                                      <a:gd name="T20" fmla="*/ 71 w 402"/>
+                                      <a:gd name="T21" fmla="*/ 478 h 782"/>
+                                      <a:gd name="T22" fmla="*/ 45 w 402"/>
+                                      <a:gd name="T23" fmla="*/ 546 h 782"/>
+                                      <a:gd name="T24" fmla="*/ 27 w 402"/>
+                                      <a:gd name="T25" fmla="*/ 617 h 782"/>
+                                      <a:gd name="T26" fmla="*/ 13 w 402"/>
+                                      <a:gd name="T27" fmla="*/ 689 h 782"/>
+                                      <a:gd name="T28" fmla="*/ 7 w 402"/>
+                                      <a:gd name="T29" fmla="*/ 761 h 782"/>
+                                      <a:gd name="T30" fmla="*/ 7 w 402"/>
+                                      <a:gd name="T31" fmla="*/ 782 h 782"/>
+                                      <a:gd name="T32" fmla="*/ 0 w 402"/>
+                                      <a:gd name="T33" fmla="*/ 765 h 782"/>
+                                      <a:gd name="T34" fmla="*/ 1 w 402"/>
+                                      <a:gd name="T35" fmla="*/ 761 h 782"/>
+                                      <a:gd name="T36" fmla="*/ 7 w 402"/>
+                                      <a:gd name="T37" fmla="*/ 688 h 782"/>
+                                      <a:gd name="T38" fmla="*/ 21 w 402"/>
+                                      <a:gd name="T39" fmla="*/ 616 h 782"/>
+                                      <a:gd name="T40" fmla="*/ 40 w 402"/>
+                                      <a:gd name="T41" fmla="*/ 545 h 782"/>
+                                      <a:gd name="T42" fmla="*/ 66 w 402"/>
+                                      <a:gd name="T43" fmla="*/ 475 h 782"/>
+                                      <a:gd name="T44" fmla="*/ 95 w 402"/>
+                                      <a:gd name="T45" fmla="*/ 409 h 782"/>
+                                      <a:gd name="T46" fmla="*/ 130 w 402"/>
+                                      <a:gd name="T47" fmla="*/ 343 h 782"/>
+                                      <a:gd name="T48" fmla="*/ 167 w 402"/>
+                                      <a:gd name="T49" fmla="*/ 281 h 782"/>
+                                      <a:gd name="T50" fmla="*/ 209 w 402"/>
+                                      <a:gd name="T51" fmla="*/ 220 h 782"/>
+                                      <a:gd name="T52" fmla="*/ 253 w 402"/>
+                                      <a:gd name="T53" fmla="*/ 163 h 782"/>
+                                      <a:gd name="T54" fmla="*/ 287 w 402"/>
+                                      <a:gd name="T55" fmla="*/ 120 h 782"/>
+                                      <a:gd name="T56" fmla="*/ 324 w 402"/>
+                                      <a:gd name="T57" fmla="*/ 78 h 782"/>
+                                      <a:gd name="T58" fmla="*/ 362 w 402"/>
+                                      <a:gd name="T59" fmla="*/ 38 h 782"/>
+                                      <a:gd name="T60" fmla="*/ 402 w 402"/>
+                                      <a:gd name="T61" fmla="*/ 0 h 782"/>
+                                    </a:gdLst>
+                                    <a:ahLst/>
+                                    <a:cxnLst>
+                                      <a:cxn ang="0">
+                                        <a:pos x="T0" y="T1"/>
+                                      </a:cxn>
+                                      <a:cxn ang="0">
+                                        <a:pos x="T2" y="T3"/>
+                                      </a:cxn>
+                                      <a:cxn ang="0">
+                                        <a:pos x="T4" y="T5"/>
+                                      </a:cxn>
+                                      <a:cxn ang="0">
+                                        <a:pos x="T6" y="T7"/>
+                                      </a:cxn>
+                                      <a:cxn ang="0">
+                                        <a:pos x="T8" y="T9"/>
+                                      </a:cxn>
+                                      <a:cxn ang="0">
+                                        <a:pos x="T10" y="T11"/>
+                                      </a:cxn>
+                                      <a:cxn ang="0">
+                                        <a:pos x="T12" y="T13"/>
+                                      </a:cxn>
+                                      <a:cxn ang="0">
+                                        <a:pos x="T14" y="T15"/>
+                                      </a:cxn>
+                                      <a:cxn ang="0">
+                                        <a:pos x="T16" y="T17"/>
+                                      </a:cxn>
+                                      <a:cxn ang="0">
+                                        <a:pos x="T18" y="T19"/>
+                                      </a:cxn>
+                                      <a:cxn ang="0">
+                                        <a:pos x="T20" y="T21"/>
+                                      </a:cxn>
+                                      <a:cxn ang="0">
+                                        <a:pos x="T22" y="T23"/>
+                                      </a:cxn>
+                                      <a:cxn ang="0">
+                                        <a:pos x="T24" y="T25"/>
+                                      </a:cxn>
+                                      <a:cxn ang="0">
+                                        <a:pos x="T26" y="T27"/>
+                                      </a:cxn>
+                                      <a:cxn ang="0">
+                                        <a:pos x="T28" y="T29"/>
+                                      </a:cxn>
+                                      <a:cxn ang="0">
+                                        <a:pos x="T30" y="T31"/>
+                                      </a:cxn>
+                                      <a:cxn ang="0">
+                                        <a:pos x="T32" y="T33"/>
+                                      </a:cxn>
+                                      <a:cxn ang="0">
+                                        <a:pos x="T34" y="T35"/>
+                                      </a:cxn>
+                                      <a:cxn ang="0">
+                                        <a:pos x="T36" y="T37"/>
+                                      </a:cxn>
+                                      <a:cxn ang="0">
+                                        <a:pos x="T38" y="T39"/>
+                                      </a:cxn>
+                                      <a:cxn ang="0">
+                                        <a:pos x="T40" y="T41"/>
+                                      </a:cxn>
+                                      <a:cxn ang="0">
+                                        <a:pos x="T42" y="T43"/>
+                                      </a:cxn>
+                                      <a:cxn ang="0">
+                                        <a:pos x="T44" y="T45"/>
+                                      </a:cxn>
+                                      <a:cxn ang="0">
+                                        <a:pos x="T46" y="T47"/>
+                                      </a:cxn>
+                                      <a:cxn ang="0">
+                                        <a:pos x="T48" y="T49"/>
+                                      </a:cxn>
+                                      <a:cxn ang="0">
+                                        <a:pos x="T50" y="T51"/>
+                                      </a:cxn>
+                                      <a:cxn ang="0">
+                                        <a:pos x="T52" y="T53"/>
+                                      </a:cxn>
+                                      <a:cxn ang="0">
+                                        <a:pos x="T54" y="T55"/>
+                                      </a:cxn>
+                                      <a:cxn ang="0">
+                                        <a:pos x="T56" y="T57"/>
+                                      </a:cxn>
+                                      <a:cxn ang="0">
+                                        <a:pos x="T58" y="T59"/>
+                                      </a:cxn>
+                                      <a:cxn ang="0">
+                                        <a:pos x="T60" y="T61"/>
+                                      </a:cxn>
+                                    </a:cxnLst>
+                                    <a:rect l="0" t="0" r="r" b="b"/>
+                                    <a:pathLst>
+                                      <a:path w="402" h="782">
+                                        <a:moveTo>
+                                          <a:pt x="402" y="0"/>
+                                        </a:moveTo>
+                                        <a:lnTo>
+                                          <a:pt x="402" y="1"/>
+                                        </a:lnTo>
+                                        <a:lnTo>
+                                          <a:pt x="363" y="39"/>
+                                        </a:lnTo>
+                                        <a:lnTo>
+                                          <a:pt x="325" y="79"/>
+                                        </a:lnTo>
+                                        <a:lnTo>
+                                          <a:pt x="290" y="121"/>
+                                        </a:lnTo>
+                                        <a:lnTo>
+                                          <a:pt x="255" y="164"/>
+                                        </a:lnTo>
+                                        <a:lnTo>
+                                          <a:pt x="211" y="222"/>
+                                        </a:lnTo>
+                                        <a:lnTo>
+                                          <a:pt x="171" y="284"/>
+                                        </a:lnTo>
+                                        <a:lnTo>
+                                          <a:pt x="133" y="346"/>
+                                        </a:lnTo>
+                                        <a:lnTo>
+                                          <a:pt x="100" y="411"/>
+                                        </a:lnTo>
+                                        <a:lnTo>
+                                          <a:pt x="71" y="478"/>
+                                        </a:lnTo>
+                                        <a:lnTo>
+                                          <a:pt x="45" y="546"/>
+                                        </a:lnTo>
+                                        <a:lnTo>
+                                          <a:pt x="27" y="617"/>
+                                        </a:lnTo>
+                                        <a:lnTo>
+                                          <a:pt x="13" y="689"/>
+                                        </a:lnTo>
+                                        <a:lnTo>
+                                          <a:pt x="7" y="761"/>
+                                        </a:lnTo>
+                                        <a:lnTo>
+                                          <a:pt x="7" y="782"/>
+                                        </a:lnTo>
+                                        <a:lnTo>
+                                          <a:pt x="0" y="765"/>
+                                        </a:lnTo>
+                                        <a:lnTo>
+                                          <a:pt x="1" y="761"/>
+                                        </a:lnTo>
+                                        <a:lnTo>
+                                          <a:pt x="7" y="688"/>
+                                        </a:lnTo>
+                                        <a:lnTo>
+                                          <a:pt x="21" y="616"/>
+                                        </a:lnTo>
+                                        <a:lnTo>
+                                          <a:pt x="40" y="545"/>
+                                        </a:lnTo>
+                                        <a:lnTo>
+                                          <a:pt x="66" y="475"/>
+                                        </a:lnTo>
+                                        <a:lnTo>
+                                          <a:pt x="95" y="409"/>
+                                        </a:lnTo>
+                                        <a:lnTo>
+                                          <a:pt x="130" y="343"/>
+                                        </a:lnTo>
+                                        <a:lnTo>
+                                          <a:pt x="167" y="281"/>
+                                        </a:lnTo>
+                                        <a:lnTo>
+                                          <a:pt x="209" y="220"/>
+                                        </a:lnTo>
+                                        <a:lnTo>
+                                          <a:pt x="253" y="163"/>
+                                        </a:lnTo>
+                                        <a:lnTo>
+                                          <a:pt x="287" y="120"/>
+                                        </a:lnTo>
+                                        <a:lnTo>
+                                          <a:pt x="324" y="78"/>
+                                        </a:lnTo>
+                                        <a:lnTo>
+                                          <a:pt x="362" y="38"/>
+                                        </a:lnTo>
+                                        <a:lnTo>
+                                          <a:pt x="402" y="0"/>
+                                        </a:lnTo>
+                                        <a:close/>
+                                      </a:path>
+                                    </a:pathLst>
+                                  </a:custGeom>
+                                  <a:solidFill>
+                                    <a:schemeClr val="tx2">
+                                      <a:alpha val="20000"/>
+                                    </a:schemeClr>
+                                  </a:solidFill>
+                                  <a:ln w="0">
+                                    <a:solidFill>
+                                      <a:schemeClr val="tx2">
+                                        <a:alpha val="20000"/>
+                                      </a:schemeClr>
+                                    </a:solidFill>
+                                    <a:prstDash val="solid"/>
+                                    <a:round/>
+                                    <a:headEnd/>
+                                    <a:tailEnd/>
+                                  </a:ln>
+                                </wps:spPr>
+                                <wps:bodyPr vert="horz" wrap="square" lIns="91440" tIns="45720" rIns="91440" bIns="45720" numCol="1" anchor="t" anchorCtr="0" compatLnSpc="1">
+                                  <a:prstTxWarp prst="textNoShape">
+                                    <a:avLst/>
+                                  </a:prstTxWarp>
+                                </wps:bodyPr>
+                              </wps:wsp>
+                              <wps:wsp>
+                                <wps:cNvPr id="37" name="Figura a mano libera 16"/>
+                                <wps:cNvSpPr>
+                                  <a:spLocks/>
+                                </wps:cNvSpPr>
+                                <wps:spPr bwMode="auto">
+                                  <a:xfrm>
+                                    <a:off x="317182" y="5904089"/>
+                                    <a:ext cx="58738" cy="311150"/>
+                                  </a:xfrm>
+                                  <a:custGeom>
+                                    <a:avLst/>
+                                    <a:gdLst>
+                                      <a:gd name="T0" fmla="*/ 0 w 37"/>
+                                      <a:gd name="T1" fmla="*/ 0 h 196"/>
+                                      <a:gd name="T2" fmla="*/ 6 w 37"/>
+                                      <a:gd name="T3" fmla="*/ 15 h 196"/>
+                                      <a:gd name="T4" fmla="*/ 7 w 37"/>
+                                      <a:gd name="T5" fmla="*/ 18 h 196"/>
+                                      <a:gd name="T6" fmla="*/ 12 w 37"/>
+                                      <a:gd name="T7" fmla="*/ 80 h 196"/>
+                                      <a:gd name="T8" fmla="*/ 21 w 37"/>
+                                      <a:gd name="T9" fmla="*/ 134 h 196"/>
+                                      <a:gd name="T10" fmla="*/ 33 w 37"/>
+                                      <a:gd name="T11" fmla="*/ 188 h 196"/>
+                                      <a:gd name="T12" fmla="*/ 37 w 37"/>
+                                      <a:gd name="T13" fmla="*/ 196 h 196"/>
+                                      <a:gd name="T14" fmla="*/ 22 w 37"/>
+                                      <a:gd name="T15" fmla="*/ 162 h 196"/>
+                                      <a:gd name="T16" fmla="*/ 15 w 37"/>
+                                      <a:gd name="T17" fmla="*/ 146 h 196"/>
+                                      <a:gd name="T18" fmla="*/ 5 w 37"/>
+                                      <a:gd name="T19" fmla="*/ 81 h 196"/>
+                                      <a:gd name="T20" fmla="*/ 1 w 37"/>
+                                      <a:gd name="T21" fmla="*/ 40 h 196"/>
+                                      <a:gd name="T22" fmla="*/ 0 w 37"/>
+                                      <a:gd name="T23" fmla="*/ 0 h 196"/>
+                                    </a:gdLst>
+                                    <a:ahLst/>
+                                    <a:cxnLst>
+                                      <a:cxn ang="0">
+                                        <a:pos x="T0" y="T1"/>
+                                      </a:cxn>
+                                      <a:cxn ang="0">
+                                        <a:pos x="T2" y="T3"/>
+                                      </a:cxn>
+                                      <a:cxn ang="0">
+                                        <a:pos x="T4" y="T5"/>
+                                      </a:cxn>
+                                      <a:cxn ang="0">
+                                        <a:pos x="T6" y="T7"/>
+                                      </a:cxn>
+                                      <a:cxn ang="0">
+                                        <a:pos x="T8" y="T9"/>
+                                      </a:cxn>
+                                      <a:cxn ang="0">
+                                        <a:pos x="T10" y="T11"/>
+                                      </a:cxn>
+                                      <a:cxn ang="0">
+                                        <a:pos x="T12" y="T13"/>
+                                      </a:cxn>
+                                      <a:cxn ang="0">
+                                        <a:pos x="T14" y="T15"/>
+                                      </a:cxn>
+                                      <a:cxn ang="0">
+                                        <a:pos x="T16" y="T17"/>
+                                      </a:cxn>
+                                      <a:cxn ang="0">
+                                        <a:pos x="T18" y="T19"/>
+                                      </a:cxn>
+                                      <a:cxn ang="0">
+                                        <a:pos x="T20" y="T21"/>
+                                      </a:cxn>
+                                      <a:cxn ang="0">
+                                        <a:pos x="T22" y="T23"/>
+                                      </a:cxn>
+                                    </a:cxnLst>
+                                    <a:rect l="0" t="0" r="r" b="b"/>
+                                    <a:pathLst>
+                                      <a:path w="37" h="196">
+                                        <a:moveTo>
+                                          <a:pt x="0" y="0"/>
+                                        </a:moveTo>
+                                        <a:lnTo>
+                                          <a:pt x="6" y="15"/>
+                                        </a:lnTo>
+                                        <a:lnTo>
+                                          <a:pt x="7" y="18"/>
+                                        </a:lnTo>
+                                        <a:lnTo>
+                                          <a:pt x="12" y="80"/>
+                                        </a:lnTo>
+                                        <a:lnTo>
+                                          <a:pt x="21" y="134"/>
+                                        </a:lnTo>
+                                        <a:lnTo>
+                                          <a:pt x="33" y="188"/>
+                                        </a:lnTo>
+                                        <a:lnTo>
+                                          <a:pt x="37" y="196"/>
+                                        </a:lnTo>
+                                        <a:lnTo>
+                                          <a:pt x="22" y="162"/>
+                                        </a:lnTo>
+                                        <a:lnTo>
+                                          <a:pt x="15" y="146"/>
+                                        </a:lnTo>
+                                        <a:lnTo>
+                                          <a:pt x="5" y="81"/>
+                                        </a:lnTo>
+                                        <a:lnTo>
+                                          <a:pt x="1" y="40"/>
+                                        </a:lnTo>
+                                        <a:lnTo>
+                                          <a:pt x="0" y="0"/>
+                                        </a:lnTo>
+                                        <a:close/>
+                                      </a:path>
+                                    </a:pathLst>
+                                  </a:custGeom>
+                                  <a:solidFill>
+                                    <a:schemeClr val="tx2">
+                                      <a:alpha val="20000"/>
+                                    </a:schemeClr>
+                                  </a:solidFill>
+                                  <a:ln w="0">
+                                    <a:solidFill>
+                                      <a:schemeClr val="tx2">
+                                        <a:alpha val="20000"/>
+                                      </a:schemeClr>
+                                    </a:solidFill>
+                                    <a:prstDash val="solid"/>
+                                    <a:round/>
+                                    <a:headEnd/>
+                                    <a:tailEnd/>
+                                  </a:ln>
+                                </wps:spPr>
+                                <wps:bodyPr vert="horz" wrap="square" lIns="91440" tIns="45720" rIns="91440" bIns="45720" numCol="1" anchor="t" anchorCtr="0" compatLnSpc="1">
+                                  <a:prstTxWarp prst="textNoShape">
+                                    <a:avLst/>
+                                  </a:prstTxWarp>
+                                </wps:bodyPr>
+                              </wps:wsp>
+                              <wps:wsp>
+                                <wps:cNvPr id="38" name="Figura a mano libera 17"/>
+                                <wps:cNvSpPr>
+                                  <a:spLocks/>
+                                </wps:cNvSpPr>
+                                <wps:spPr bwMode="auto">
+                                  <a:xfrm>
+                                    <a:off x="363220" y="6223177"/>
+                                    <a:ext cx="49213" cy="104775"/>
+                                  </a:xfrm>
+                                  <a:custGeom>
+                                    <a:avLst/>
+                                    <a:gdLst>
+                                      <a:gd name="T0" fmla="*/ 0 w 31"/>
+                                      <a:gd name="T1" fmla="*/ 0 h 66"/>
+                                      <a:gd name="T2" fmla="*/ 31 w 31"/>
+                                      <a:gd name="T3" fmla="*/ 66 h 66"/>
+                                      <a:gd name="T4" fmla="*/ 24 w 31"/>
+                                      <a:gd name="T5" fmla="*/ 66 h 66"/>
+                                      <a:gd name="T6" fmla="*/ 0 w 31"/>
+                                      <a:gd name="T7" fmla="*/ 0 h 66"/>
+                                    </a:gdLst>
+                                    <a:ahLst/>
+                                    <a:cxnLst>
+                                      <a:cxn ang="0">
+                                        <a:pos x="T0" y="T1"/>
+                                      </a:cxn>
+                                      <a:cxn ang="0">
+                                        <a:pos x="T2" y="T3"/>
+                                      </a:cxn>
+                                      <a:cxn ang="0">
+                                        <a:pos x="T4" y="T5"/>
+                                      </a:cxn>
+                                      <a:cxn ang="0">
+                                        <a:pos x="T6" y="T7"/>
+                                      </a:cxn>
+                                    </a:cxnLst>
+                                    <a:rect l="0" t="0" r="r" b="b"/>
+                                    <a:pathLst>
+                                      <a:path w="31" h="66">
+                                        <a:moveTo>
+                                          <a:pt x="0" y="0"/>
+                                        </a:moveTo>
+                                        <a:lnTo>
+                                          <a:pt x="31" y="66"/>
+                                        </a:lnTo>
+                                        <a:lnTo>
+                                          <a:pt x="24" y="66"/>
+                                        </a:lnTo>
+                                        <a:lnTo>
+                                          <a:pt x="0" y="0"/>
+                                        </a:lnTo>
+                                        <a:close/>
+                                      </a:path>
+                                    </a:pathLst>
+                                  </a:custGeom>
+                                  <a:solidFill>
+                                    <a:schemeClr val="tx2">
+                                      <a:alpha val="20000"/>
+                                    </a:schemeClr>
+                                  </a:solidFill>
+                                  <a:ln w="0">
+                                    <a:solidFill>
+                                      <a:schemeClr val="tx2">
+                                        <a:alpha val="20000"/>
+                                      </a:schemeClr>
+                                    </a:solidFill>
+                                    <a:prstDash val="solid"/>
+                                    <a:round/>
+                                    <a:headEnd/>
+                                    <a:tailEnd/>
+                                  </a:ln>
+                                </wps:spPr>
+                                <wps:bodyPr vert="horz" wrap="square" lIns="91440" tIns="45720" rIns="91440" bIns="45720" numCol="1" anchor="t" anchorCtr="0" compatLnSpc="1">
+                                  <a:prstTxWarp prst="textNoShape">
+                                    <a:avLst/>
+                                  </a:prstTxWarp>
+                                </wps:bodyPr>
+                              </wps:wsp>
+                              <wps:wsp>
+                                <wps:cNvPr id="39" name="Figura a mano libera 18"/>
+                                <wps:cNvSpPr>
+                                  <a:spLocks/>
+                                </wps:cNvSpPr>
+                                <wps:spPr bwMode="auto">
+                                  <a:xfrm>
+                                    <a:off x="317182" y="5864402"/>
+                                    <a:ext cx="11113" cy="68263"/>
+                                  </a:xfrm>
+                                  <a:custGeom>
+                                    <a:avLst/>
+                                    <a:gdLst>
+                                      <a:gd name="T0" fmla="*/ 0 w 7"/>
+                                      <a:gd name="T1" fmla="*/ 0 h 43"/>
+                                      <a:gd name="T2" fmla="*/ 7 w 7"/>
+                                      <a:gd name="T3" fmla="*/ 17 h 43"/>
+                                      <a:gd name="T4" fmla="*/ 7 w 7"/>
+                                      <a:gd name="T5" fmla="*/ 43 h 43"/>
+                                      <a:gd name="T6" fmla="*/ 6 w 7"/>
+                                      <a:gd name="T7" fmla="*/ 40 h 43"/>
+                                      <a:gd name="T8" fmla="*/ 0 w 7"/>
+                                      <a:gd name="T9" fmla="*/ 25 h 43"/>
+                                      <a:gd name="T10" fmla="*/ 0 w 7"/>
+                                      <a:gd name="T11" fmla="*/ 0 h 43"/>
+                                    </a:gdLst>
+                                    <a:ahLst/>
+                                    <a:cxnLst>
+                                      <a:cxn ang="0">
+                                        <a:pos x="T0" y="T1"/>
+                                      </a:cxn>
+                                      <a:cxn ang="0">
+                                        <a:pos x="T2" y="T3"/>
+                                      </a:cxn>
+                                      <a:cxn ang="0">
+                                        <a:pos x="T4" y="T5"/>
+                                      </a:cxn>
+                                      <a:cxn ang="0">
+                                        <a:pos x="T6" y="T7"/>
+                                      </a:cxn>
+                                      <a:cxn ang="0">
+                                        <a:pos x="T8" y="T9"/>
+                                      </a:cxn>
+                                      <a:cxn ang="0">
+                                        <a:pos x="T10" y="T11"/>
+                                      </a:cxn>
+                                    </a:cxnLst>
+                                    <a:rect l="0" t="0" r="r" b="b"/>
+                                    <a:pathLst>
+                                      <a:path w="7" h="43">
+                                        <a:moveTo>
+                                          <a:pt x="0" y="0"/>
+                                        </a:moveTo>
+                                        <a:lnTo>
+                                          <a:pt x="7" y="17"/>
+                                        </a:lnTo>
+                                        <a:lnTo>
+                                          <a:pt x="7" y="43"/>
+                                        </a:lnTo>
+                                        <a:lnTo>
+                                          <a:pt x="6" y="40"/>
+                                        </a:lnTo>
+                                        <a:lnTo>
+                                          <a:pt x="0" y="25"/>
+                                        </a:lnTo>
+                                        <a:lnTo>
+                                          <a:pt x="0" y="0"/>
+                                        </a:lnTo>
+                                        <a:close/>
+                                      </a:path>
+                                    </a:pathLst>
+                                  </a:custGeom>
+                                  <a:solidFill>
+                                    <a:schemeClr val="tx2">
+                                      <a:alpha val="20000"/>
+                                    </a:schemeClr>
+                                  </a:solidFill>
+                                  <a:ln w="0">
+                                    <a:solidFill>
+                                      <a:schemeClr val="tx2">
+                                        <a:alpha val="20000"/>
+                                      </a:schemeClr>
+                                    </a:solidFill>
+                                    <a:prstDash val="solid"/>
+                                    <a:round/>
+                                    <a:headEnd/>
+                                    <a:tailEnd/>
+                                  </a:ln>
+                                </wps:spPr>
+                                <wps:bodyPr vert="horz" wrap="square" lIns="91440" tIns="45720" rIns="91440" bIns="45720" numCol="1" anchor="t" anchorCtr="0" compatLnSpc="1">
+                                  <a:prstTxWarp prst="textNoShape">
+                                    <a:avLst/>
+                                  </a:prstTxWarp>
+                                </wps:bodyPr>
+                              </wps:wsp>
+                              <wps:wsp>
+                                <wps:cNvPr id="40" name="Figura a mano libera 19"/>
+                                <wps:cNvSpPr>
+                                  <a:spLocks/>
+                                </wps:cNvSpPr>
+                                <wps:spPr bwMode="auto">
+                                  <a:xfrm>
+                                    <a:off x="340995" y="6135864"/>
+                                    <a:ext cx="73025" cy="192088"/>
+                                  </a:xfrm>
+                                  <a:custGeom>
+                                    <a:avLst/>
+                                    <a:gdLst>
+                                      <a:gd name="T0" fmla="*/ 0 w 46"/>
+                                      <a:gd name="T1" fmla="*/ 0 h 121"/>
+                                      <a:gd name="T2" fmla="*/ 7 w 46"/>
+                                      <a:gd name="T3" fmla="*/ 16 h 121"/>
+                                      <a:gd name="T4" fmla="*/ 22 w 46"/>
+                                      <a:gd name="T5" fmla="*/ 50 h 121"/>
+                                      <a:gd name="T6" fmla="*/ 33 w 46"/>
+                                      <a:gd name="T7" fmla="*/ 86 h 121"/>
+                                      <a:gd name="T8" fmla="*/ 46 w 46"/>
+                                      <a:gd name="T9" fmla="*/ 121 h 121"/>
+                                      <a:gd name="T10" fmla="*/ 45 w 46"/>
+                                      <a:gd name="T11" fmla="*/ 121 h 121"/>
+                                      <a:gd name="T12" fmla="*/ 14 w 46"/>
+                                      <a:gd name="T13" fmla="*/ 55 h 121"/>
+                                      <a:gd name="T14" fmla="*/ 11 w 46"/>
+                                      <a:gd name="T15" fmla="*/ 44 h 121"/>
+                                      <a:gd name="T16" fmla="*/ 0 w 46"/>
+                                      <a:gd name="T17" fmla="*/ 0 h 121"/>
+                                    </a:gdLst>
+                                    <a:ahLst/>
+                                    <a:cxnLst>
+                                      <a:cxn ang="0">
+                                        <a:pos x="T0" y="T1"/>
+                                      </a:cxn>
+                                      <a:cxn ang="0">
+                                        <a:pos x="T2" y="T3"/>
+                                      </a:cxn>
+                                      <a:cxn ang="0">
+                                        <a:pos x="T4" y="T5"/>
+                                      </a:cxn>
+                                      <a:cxn ang="0">
+                                        <a:pos x="T6" y="T7"/>
+                                      </a:cxn>
+                                      <a:cxn ang="0">
+                                        <a:pos x="T8" y="T9"/>
+                                      </a:cxn>
+                                      <a:cxn ang="0">
+                                        <a:pos x="T10" y="T11"/>
+                                      </a:cxn>
+                                      <a:cxn ang="0">
+                                        <a:pos x="T12" y="T13"/>
+                                      </a:cxn>
+                                      <a:cxn ang="0">
+                                        <a:pos x="T14" y="T15"/>
+                                      </a:cxn>
+                                      <a:cxn ang="0">
+                                        <a:pos x="T16" y="T17"/>
+                                      </a:cxn>
+                                    </a:cxnLst>
+                                    <a:rect l="0" t="0" r="r" b="b"/>
+                                    <a:pathLst>
+                                      <a:path w="46" h="121">
+                                        <a:moveTo>
+                                          <a:pt x="0" y="0"/>
+                                        </a:moveTo>
+                                        <a:lnTo>
+                                          <a:pt x="7" y="16"/>
+                                        </a:lnTo>
+                                        <a:lnTo>
+                                          <a:pt x="22" y="50"/>
+                                        </a:lnTo>
+                                        <a:lnTo>
+                                          <a:pt x="33" y="86"/>
+                                        </a:lnTo>
+                                        <a:lnTo>
+                                          <a:pt x="46" y="121"/>
+                                        </a:lnTo>
+                                        <a:lnTo>
+                                          <a:pt x="45" y="121"/>
+                                        </a:lnTo>
+                                        <a:lnTo>
+                                          <a:pt x="14" y="55"/>
+                                        </a:lnTo>
+                                        <a:lnTo>
+                                          <a:pt x="11" y="44"/>
+                                        </a:lnTo>
+                                        <a:lnTo>
+                                          <a:pt x="0" y="0"/>
+                                        </a:lnTo>
+                                        <a:close/>
+                                      </a:path>
+                                    </a:pathLst>
+                                  </a:custGeom>
+                                  <a:solidFill>
+                                    <a:schemeClr val="tx2">
+                                      <a:alpha val="20000"/>
+                                    </a:schemeClr>
+                                  </a:solidFill>
+                                  <a:ln w="0">
+                                    <a:solidFill>
+                                      <a:schemeClr val="tx2">
+                                        <a:alpha val="20000"/>
+                                      </a:schemeClr>
+                                    </a:solidFill>
+                                    <a:prstDash val="solid"/>
+                                    <a:round/>
+                                    <a:headEnd/>
+                                    <a:tailEnd/>
+                                  </a:ln>
+                                </wps:spPr>
+                                <wps:bodyPr vert="horz" wrap="square" lIns="91440" tIns="45720" rIns="91440" bIns="45720" numCol="1" anchor="t" anchorCtr="0" compatLnSpc="1">
+                                  <a:prstTxWarp prst="textNoShape">
+                                    <a:avLst/>
+                                  </a:prstTxWarp>
+                                </wps:bodyPr>
+                              </wps:wsp>
+                            </wpg:grpSp>
+                          </wpg:grpSp>
+                        </wpg:wgp>
+                      </a:graphicData>
+                    </a:graphic>
+                    <wp14:sizeRelH relativeFrom="page">
+                      <wp14:pctWidth>33000</wp14:pctWidth>
+                    </wp14:sizeRelH>
+                    <wp14:sizeRelV relativeFrom="page">
+                      <wp14:pctHeight>95000</wp14:pctHeight>
+                    </wp14:sizeRelV>
+                  </wp:anchor>
+                </w:drawing>
+              </mc:Choice>
+              <mc:Fallback>
+                <w:pict>
+                  <v:group w14:anchorId="7630D186" id="Gruppo 12" o:spid="_x0000_s1026" style="position:absolute;margin-left:0;margin-top:0;width:172.8pt;height:718.55pt;z-index:-251635712;mso-width-percent:330;mso-height-percent:950;mso-left-percent:40;mso-position-horizontal-relative:page;mso-position-vertical:center;mso-position-vertical-relative:page;mso-width-percent:330;mso-height-percent:950;mso-left-percent:40" coordsize="21945,91257" o:gfxdata="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">
+                    <v:rect id="Rettangolo 13" o:spid="_x0000_s1027" style="position:absolute;width:1945;height:91257;visibility:visible;mso-wrap-style:square;v-text-anchor:middle" o:gfxdata="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" fillcolor="#44546a [3215]" stroked="f" strokeweight="1pt"/>
+                    <v:shapetype id="_x0000_t15" coordsize="21600,21600" o:spt="15" adj="16200" path="m@0,l,,,21600@0,21600,21600,10800xe">
+                      <v:stroke joinstyle="miter"/>
+                      <v:formulas>
+                        <v:f eqn="val #0"/>
+                        <v:f eqn="prod #0 1 2"/>
+                      </v:formulas>
+                      <v:path gradientshapeok="t" o:connecttype="custom" o:connectlocs="@1,0;0,10800;@1,21600;21600,10800" o:connectangles="270,180,90,0" textboxrect="0,0,10800,21600;0,0,16200,21600;0,0,21600,21600"/>
+                      <v:handles>
+                        <v:h position="#0,topLeft" xrange="0,21600"/>
+                      </v:handles>
+                    </v:shapetype>
+                    <v:shape id="Pentagono 4" o:spid="_x0000_s1028" type="#_x0000_t15" style="position:absolute;top:14668;width:21945;height:5521;visibility:visible;mso-wrap-style:square;v-text-anchor:middle" o:gfxdata="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" adj="18883" fillcolor="#4472c4 [3204]" stroked="f" strokeweight="1pt">
+                      <v:textbox inset=",0,14.4pt,0">
+                        <w:txbxContent>
+                          <w:sdt>
+                            <w:sdtPr>
+                              <w:rPr>
+                                <w:color w:val="FFFFFF" w:themeColor="background1"/>
+                                <w:sz w:val="28"/>
+                                <w:szCs w:val="28"/>
+                              </w:rPr>
+                              <w:alias w:val="Data"/>
+                              <w:tag w:val=""/>
+                              <w:id w:val="-650599894"/>
+                              <w:showingPlcHdr/>
+                              <w:dataBinding w:prefixMappings="xmlns:ns0='http://schemas.microsoft.com/office/2006/coverPageProps' " w:xpath="/ns0:CoverPageProperties[1]/ns0:PublishDate[1]" w:storeItemID="{55AF091B-3C7A-41E3-B477-F2FDAA23CFDA}"/>
+                              <w:date>
+                                <w:dateFormat w:val="dd/MM/yyyy"/>
+                                <w:lid w:val="it-IT"/>
+                                <w:storeMappedDataAs w:val="dateTime"/>
+                                <w:calendar w:val="gregorian"/>
+                              </w:date>
+                            </w:sdtPr>
+                            <w:sdtContent>
+                              <w:p>
+                                <w:pPr>
+                                  <w:pStyle w:val="Nessunaspaziatura"/>
+                                  <w:jc w:val="right"/>
+                                  <w:rPr>
+                                    <w:color w:val="FFFFFF" w:themeColor="background1"/>
+                                    <w:sz w:val="28"/>
+                                    <w:szCs w:val="28"/>
+                                  </w:rPr>
+                                </w:pPr>
+                                <w:r>
+                                  <w:rPr>
+                                    <w:color w:val="FFFFFF" w:themeColor="background1"/>
+                                    <w:sz w:val="28"/>
+                                    <w:szCs w:val="28"/>
+                                  </w:rPr>
+                                  <w:t xml:space="preserve">     </w:t>
+                                </w:r>
+                              </w:p>
+                            </w:sdtContent>
+                          </w:sdt>
+                        </w:txbxContent>
+                      </v:textbox>
+                    </v:shape>
+                    <v:group id="Gruppo 15" o:spid="_x0000_s1029" style="position:absolute;left:762;top:42100;width:20574;height:49103" coordorigin="806,42118" coordsize="13062,31210" o:gfxdata="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">
+                      <v:group id="Gruppo 16" o:spid="_x0000_s1030" style="position:absolute;left:1410;top:42118;width:10478;height:31210" coordorigin="1410,42118" coordsize="10477,31210" o:gfxdata="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">
+                        <o:lock v:ext="edit" aspectratio="t"/>
+                        <v:shape id="Figura a mano libera 20" o:spid="_x0000_s1031" style="position:absolute;left:3696;top:62168;width:1937;height:6985;visibility:visible;mso-wrap-style:square;v-text-anchor:top" coordsize="122,440" o:gfxdata="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" path="m,l39,152,84,304r38,113l122,440,76,306,39,180,6,53,,xe" fillcolor="#44546a [3215]" strokecolor="#44546a [3215]" strokeweight="0">
+                          <v:path arrowok="t" o:connecttype="custom" o:connectlocs="0,0;61913,241300;133350,482600;193675,661988;193675,698500;120650,485775;61913,285750;9525,84138;0,0" o:connectangles="0,0,0,0,0,0,0,0,0"/>
+                        </v:shape>
+                        <v:shape id="Figura a mano libera 21" o:spid="_x0000_s1032" style="position:absolute;left:5728;top:69058;width:1842;height:4270;visibility:visible;mso-wrap-style:square;v-text-anchor:top" coordsize="116,269" o:gfxdata="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" path="m,l8,19,37,93r30,74l116,269r-8,l60,169,30,98,1,25,,xe" fillcolor="#44546a [3215]" strokecolor="#44546a [3215]" strokeweight="0">
+                          <v:path arrowok="t" o:connecttype="custom" o:connectlocs="0,0;12700,30163;58738,147638;106363,265113;184150,427038;171450,427038;95250,268288;47625,155575;1588,39688;0,0" o:connectangles="0,0,0,0,0,0,0,0,0,0"/>
+                        </v:shape>
+                        <v:shape id="Figura a mano libera 22" o:spid="_x0000_s1033" style="position:absolute;left:1410;top:42118;width:2223;height:20193;visibility:visible;mso-wrap-style:square;v-text-anchor:top" coordsize="140,1272" o:gfxdata="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" path="m,l,,1,79r2,80l12,317,23,476,39,634,58,792,83,948r24,138l135,1223r5,49l138,1262,105,1106,77,949,53,792,35,634,20,476,9,317,2,159,,79,,xe" fillcolor="#44546a [3215]" strokecolor="#44546a [3215]" strokeweight="0">
+                          <v:path arrowok="t" o:connecttype="custom" o:connectlocs="0,0;0,0;1588,125413;4763,252413;19050,503238;36513,755650;61913,1006475;92075,1257300;131763,1504950;169863,1724025;214313,1941513;222250,2019300;219075,2003425;166688,1755775;122238,1506538;84138,1257300;55563,1006475;31750,755650;14288,503238;3175,252413;0,125413;0,0" o:connectangles="0,0,0,0,0,0,0,0,0,0,0,0,0,0,0,0,0,0,0,0,0,0"/>
+                        </v:shape>
+                        <v:shape id="Figura a mano libera 23" o:spid="_x0000_s1034" style="position:absolute;left:3410;top:48611;width:715;height:13557;visibility:visible;mso-wrap-style:square;v-text-anchor:top" coordsize="45,854" o:gfxdata="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" path="m45,r,l35,66r-9,67l14,267,6,401,3,534,6,669r8,134l18,854r,-3l9,814,8,803,1,669,,534,3,401,12,267,25,132,34,66,45,xe" fillcolor="#44546a [3215]" strokecolor="#44546a [3215]" strokeweight="0">
+                          <v:path arrowok="t" o:connecttype="custom" o:connectlocs="71438,0;71438,0;55563,104775;41275,211138;22225,423863;9525,636588;4763,847725;9525,1062038;22225,1274763;28575,1355725;28575,1350963;14288,1292225;12700,1274763;1588,1062038;0,847725;4763,636588;19050,423863;39688,209550;53975,104775;71438,0" o:connectangles="0,0,0,0,0,0,0,0,0,0,0,0,0,0,0,0,0,0,0,0"/>
+                        </v:shape>
+                        <v:shape id="Figura a mano libera 24" o:spid="_x0000_s1035" style="position:absolute;left:3633;top:62311;width:2444;height:9985;visibility:visible;mso-wrap-style:square;v-text-anchor:top" coordsize="154,629" o:gfxdata="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" path="m,l10,44r11,82l34,207r19,86l75,380r25,86l120,521r21,55l152,618r2,11l140,595,115,532,93,468,67,383,47,295,28,207,12,104,,xe" fillcolor="#44546a [3215]" strokecolor="#44546a [3215]" strokeweight="0">
+                          <v:path arrowok="t" o:connecttype="custom" o:connectlocs="0,0;15875,69850;33338,200025;53975,328613;84138,465138;119063,603250;158750,739775;190500,827088;223838,914400;241300,981075;244475,998538;222250,944563;182563,844550;147638,742950;106363,608013;74613,468313;44450,328613;19050,165100;0,0" o:connectangles="0,0,0,0,0,0,0,0,0,0,0,0,0,0,0,0,0,0,0"/>
+                        </v:shape>
+                        <v:shape id="Figura a mano libera 25" o:spid="_x0000_s1036" style="position:absolute;left:6204;top:72233;width:524;height:1095;visibility:visible;mso-wrap-style:square;v-text-anchor:top" coordsize="33,69" o:gfxdata="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" path="m,l33,69r-9,l12,35,,xe" fillcolor="#44546a [3215]" strokecolor="#44546a [3215]" strokeweight="0">
+                          <v:path arrowok="t" o:connecttype="custom" o:connectlocs="0,0;52388,109538;38100,109538;19050,55563;0,0" o:connectangles="0,0,0,0,0"/>
+                        </v:shape>
+                        <v:shape id="Figura a mano libera 26" o:spid="_x0000_s1037" style="position:absolute;left:3553;top:61533;width:238;height:1476;visibility:visible;mso-wrap-style:square;v-text-anchor:top" coordsize="15,93" o:gfxdata="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" path="m,l9,37r,3l15,93,5,49,,xe" fillcolor="#44546a [3215]" strokecolor="#44546a [3215]" strokeweight="0">
+                          <v:path arrowok="t" o:connecttype="custom" o:connectlocs="0,0;14288,58738;14288,63500;23813,147638;7938,77788;0,0" o:connectangles="0,0,0,0,0,0"/>
+                        </v:shape>
+                        <v:shape id="Figura a mano libera 27" o:spid="_x0000_s1038" style="position:absolute;left:5633;top:56897;width:6255;height:12161;visibility:visible;mso-wrap-style:square;v-text-anchor:top" coordsize="394,766" o:gfxdata="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" path="m394,r,l356,38,319,77r-35,40l249,160r-42,58l168,276r-37,63l98,402,69,467,45,535,26,604,14,673,7,746,6,766,,749r1,-5l7,673,21,603,40,533,65,466,94,400r33,-64l164,275r40,-60l248,158r34,-42l318,76,354,37,394,xe" fillcolor="#44546a [3215]" strokecolor="#44546a [3215]" strokeweight="0">
+                          <v:path arrowok="t" o:connecttype="custom" o:connectlocs="625475,0;625475,0;565150,60325;506413,122238;450850,185738;395288,254000;328613,346075;266700,438150;207963,538163;155575,638175;109538,741363;71438,849313;41275,958850;22225,1068388;11113,1184275;9525,1216025;0,1189038;1588,1181100;11113,1068388;33338,957263;63500,846138;103188,739775;149225,635000;201613,533400;260350,436563;323850,341313;393700,250825;447675,184150;504825,120650;561975,58738;625475,0" o:connectangles="0,0,0,0,0,0,0,0,0,0,0,0,0,0,0,0,0,0,0,0,0,0,0,0,0,0,0,0,0,0,0"/>
+                        </v:shape>
+                        <v:shape id="Figura a mano libera 28" o:spid="_x0000_s1039" style="position:absolute;left:5633;top:69153;width:571;height:3080;visibility:visible;mso-wrap-style:square;v-text-anchor:top" coordsize="36,194" o:gfxdata="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" path="m,l6,16r1,3l11,80r9,52l33,185r3,9l21,161,15,145,5,81,1,41,,xe" fillcolor="#44546a [3215]" strokecolor="#44546a [3215]" strokeweight="0">
+                          <v:path arrowok="t" o:connecttype="custom" o:connectlocs="0,0;9525,25400;11113,30163;17463,127000;31750,209550;52388,293688;57150,307975;33338,255588;23813,230188;7938,128588;1588,65088;0,0" o:connectangles="0,0,0,0,0,0,0,0,0,0,0,0"/>
+                        </v:shape>
+                        <v:shape id="Figura a mano libera 29" o:spid="_x0000_s1040" style="position:absolute;left:6077;top:72296;width:493;height:1032;visibility:visible;mso-wrap-style:square;v-text-anchor:top" coordsize="31,65" o:gfxdata="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" path="m,l31,65r-8,l,xe" fillcolor="#44546a [3215]" strokecolor="#44546a [3215]" strokeweight="0">
+                          <v:path arrowok="t" o:connecttype="custom" o:connectlocs="0,0;49213,103188;36513,103188;0,0" o:connectangles="0,0,0,0"/>
+                        </v:shape>
+                        <v:shape id="Figura a mano  libera 30" o:spid="_x0000_s1041" style="position:absolute;left:5633;top:68788;width:111;height:666;visibility:visible;mso-wrap-style:square;v-text-anchor:top" coordsize="7,42" o:gfxdata="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" path="m,l6,17,7,42,6,39,,23,,xe" fillcolor="#44546a [3215]" strokecolor="#44546a [3215]" strokeweight="0">
+                          <v:path arrowok="t" o:connecttype="custom" o:connectlocs="0,0;9525,26988;11113,66675;9525,61913;0,36513;0,0" o:connectangles="0,0,0,0,0,0"/>
+                        </v:shape>
+                        <v:shape id="Figura a mano libera 31" o:spid="_x0000_s1042" style="position:absolute;left:5871;top:71455;width:714;height:1873;visibility:visible;mso-wrap-style:square;v-text-anchor:top" coordsize="45,118" o:gfxdata="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" path="m,l6,16,21,49,33,84r12,34l44,118,13,53,11,42,,xe" fillcolor="#44546a [3215]" strokecolor="#44546a [3215]" strokeweight="0">
+                          <v:path arrowok="t" o:connecttype="custom" o:connectlocs="0,0;9525,25400;33338,77788;52388,133350;71438,187325;69850,187325;20638,84138;17463,66675;0,0" o:connectangles="0,0,0,0,0,0,0,0,0"/>
+                        </v:shape>
+                      </v:group>
+                      <v:group id="Gruppo 29" o:spid="_x0000_s1043" style="position:absolute;left:806;top:48269;width:13063;height:25059" coordorigin="806,46499" coordsize="8747,16779" o:gfxdata="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">
+                        <o:lock v:ext="edit" aspectratio="t"/>
+                        <v:shape id="Figura a mano libera 8" o:spid="_x0000_s1044" style="position:absolute;left:1187;top:51897;width:1984;height:7143;visibility:visible;mso-wrap-style:square;v-text-anchor:top" coordsize="125,450" o:gfxdata="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" path="m,l41,155,86,309r39,116l125,450,79,311,41,183,7,54,,xe" fillcolor="#44546a [3215]" strokecolor="#44546a [3215]" strokeweight="0">
+                          <v:fill opacity="13107f"/>
+                          <v:stroke opacity="13107f"/>
+                          <v:path arrowok="t" o:connecttype="custom" o:connectlocs="0,0;65088,246063;136525,490538;198438,674688;198438,714375;125413,493713;65088,290513;11113,85725;0,0" o:connectangles="0,0,0,0,0,0,0,0,0"/>
+                        </v:shape>
+                        <v:shape id="Figura a mano libera 9" o:spid="_x0000_s1045" style="position:absolute;left:3282;top:58913;width:1874;height:4366;visibility:visible;mso-wrap-style:square;v-text-anchor:top" coordsize="118,275" o:gfxdata="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" path="m,l8,20,37,96r32,74l118,275r-9,l61,174,30,100,,26,,xe" fillcolor="#44546a [3215]" strokecolor="#44546a [3215]" strokeweight="0">
+                          <v:fill opacity="13107f"/>
+                          <v:stroke opacity="13107f"/>
+                          <v:path arrowok="t" o:connecttype="custom" o:connectlocs="0,0;12700,31750;58738,152400;109538,269875;187325,436563;173038,436563;96838,276225;47625,158750;0,41275;0,0" o:connectangles="0,0,0,0,0,0,0,0,0,0"/>
+                        </v:shape>
+                        <v:shape id="Figura a mano libera 10" o:spid="_x0000_s1046" style="position:absolute;left:806;top:50103;width:317;height:1921;visibility:visible;mso-wrap-style:square;v-text-anchor:top" coordsize="20,121" o:gfxdata="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" path="m,l16,72r4,49l18,112,,31,,xe" fillcolor="#44546a [3215]" strokecolor="#44546a [3215]" strokeweight="0">
+                          <v:fill opacity="13107f"/>
+                          <v:stroke opacity="13107f"/>
+                          <v:path arrowok="t" o:connecttype="custom" o:connectlocs="0,0;25400,114300;31750,192088;28575,177800;0,49213;0,0" o:connectangles="0,0,0,0,0,0"/>
+                        </v:shape>
+                        <v:shape id="Figura a mano libera 12" o:spid="_x0000_s1047" style="position:absolute;left:1123;top:52024;width:2509;height:10207;visibility:visible;mso-wrap-style:square;v-text-anchor:top" coordsize="158,643" o:gfxdata="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" path="m,l11,46r11,83l36,211r19,90l76,389r27,87l123,533r21,55l155,632r3,11l142,608,118,544,95,478,69,391,47,302,29,212,13,107,,xe" fillcolor="#44546a [3215]" strokecolor="#44546a [3215]" strokeweight="0">
+                          <v:fill opacity="13107f"/>
+                          <v:stroke opacity="13107f"/>
+                          <v:path arrowok="t" o:connecttype="custom" o:connectlocs="0,0;17463,73025;34925,204788;57150,334963;87313,477838;120650,617538;163513,755650;195263,846138;228600,933450;246063,1003300;250825,1020763;225425,965200;187325,863600;150813,758825;109538,620713;74613,479425;46038,336550;20638,169863;0,0" o:connectangles="0,0,0,0,0,0,0,0,0,0,0,0,0,0,0,0,0,0,0"/>
+                        </v:shape>
+                        <v:shape id="Figura a mano libera 13" o:spid="_x0000_s1048" style="position:absolute;left:3759;top:62152;width:524;height:1127;visibility:visible;mso-wrap-style:square;v-text-anchor:top" coordsize="33,71" o:gfxdata="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" path="m,l33,71r-9,l11,36,,xe" fillcolor="#44546a [3215]" strokecolor="#44546a [3215]" strokeweight="0">
+                          <v:fill opacity="13107f"/>
+                          <v:stroke opacity="13107f"/>
+                          <v:path arrowok="t" o:connecttype="custom" o:connectlocs="0,0;52388,112713;38100,112713;17463,57150;0,0" o:connectangles="0,0,0,0,0"/>
+                        </v:shape>
+                        <v:shape id="Figura a mano libera 14" o:spid="_x0000_s1049" style="position:absolute;left:1060;top:51246;width:238;height:1508;visibility:visible;mso-wrap-style:square;v-text-anchor:top" coordsize="15,95" o:gfxdata="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" path="m,l8,37r,4l15,95,4,49,,xe" fillcolor="#44546a [3215]" strokecolor="#44546a [3215]" strokeweight="0">
+                          <v:fill opacity="13107f"/>
+                          <v:stroke opacity="13107f"/>
+                          <v:path arrowok="t" o:connecttype="custom" o:connectlocs="0,0;12700,58738;12700,65088;23813,150813;6350,77788;0,0" o:connectangles="0,0,0,0,0,0"/>
+                        </v:shape>
+                        <v:shape id="Figura a mano libera 15" o:spid="_x0000_s1050" style="position:absolute;left:3171;top:46499;width:6382;height:12414;visibility:visible;mso-wrap-style:square;v-text-anchor:top" coordsize="402,782" o:gfxdata="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" path="m402,r,1l363,39,325,79r-35,42l255,164r-44,58l171,284r-38,62l100,411,71,478,45,546,27,617,13,689,7,761r,21l,765r1,-4l7,688,21,616,40,545,66,475,95,409r35,-66l167,281r42,-61l253,163r34,-43l324,78,362,38,402,xe" fillcolor="#44546a [3215]" strokecolor="#44546a [3215]" strokeweight="0">
+                          <v:fill opacity="13107f"/>
+                          <v:stroke opacity="13107f"/>
+                          <v:path arrowok="t" o:connecttype="custom" o:connectlocs="638175,0;638175,1588;576263,61913;515938,125413;460375,192088;404813,260350;334963,352425;271463,450850;211138,549275;158750,652463;112713,758825;71438,866775;42863,979488;20638,1093788;11113,1208088;11113,1241425;0,1214438;1588,1208088;11113,1092200;33338,977900;63500,865188;104775,754063;150813,649288;206375,544513;265113,446088;331788,349250;401638,258763;455613,190500;514350,123825;574675,60325;638175,0" o:connectangles="0,0,0,0,0,0,0,0,0,0,0,0,0,0,0,0,0,0,0,0,0,0,0,0,0,0,0,0,0,0,0"/>
+                        </v:shape>
+                        <v:shape id="Figura a mano libera 16" o:spid="_x0000_s1051" style="position:absolute;left:3171;top:59040;width:588;height:3112;visibility:visible;mso-wrap-style:square;v-text-anchor:top" coordsize="37,196" o:gfxdata="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" path="m,l6,15r1,3l12,80r9,54l33,188r4,8l22,162,15,146,5,81,1,40,,xe" fillcolor="#44546a [3215]" strokecolor="#44546a [3215]" strokeweight="0">
+                          <v:fill opacity="13107f"/>
+                          <v:stroke opacity="13107f"/>
+                          <v:path arrowok="t" o:connecttype="custom" o:connectlocs="0,0;9525,23813;11113,28575;19050,127000;33338,212725;52388,298450;58738,311150;34925,257175;23813,231775;7938,128588;1588,63500;0,0" o:connectangles="0,0,0,0,0,0,0,0,0,0,0,0"/>
+                        </v:shape>
+                        <v:shape id="Figura a mano libera 17" o:spid="_x0000_s1052" style="position:absolute;left:3632;top:62231;width:492;height:1048;visibility:visible;mso-wrap-style:square;v-text-anchor:top" coordsize="31,66" o:gfxdata="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" path="m,l31,66r-7,l,xe" fillcolor="#44546a [3215]" strokecolor="#44546a [3215]" strokeweight="0">
+                          <v:fill opacity="13107f"/>
+                          <v:stroke opacity="13107f"/>
+                          <v:path arrowok="t" o:connecttype="custom" o:connectlocs="0,0;49213,104775;38100,104775;0,0" o:connectangles="0,0,0,0"/>
+                        </v:shape>
+                        <v:shape id="Figura a mano libera 18" o:spid="_x0000_s1053" style="position:absolute;left:3171;top:58644;width:111;height:682;visibility:visible;mso-wrap-style:square;v-text-anchor:top" coordsize="7,43" o:gfxdata="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" path="m,l7,17r,26l6,40,,25,,xe" fillcolor="#44546a [3215]" strokecolor="#44546a [3215]" strokeweight="0">
+                          <v:fill opacity="13107f"/>
+                          <v:stroke opacity="13107f"/>
+                          <v:path arrowok="t" o:connecttype="custom" o:connectlocs="0,0;11113,26988;11113,68263;9525,63500;0,39688;0,0" o:connectangles="0,0,0,0,0,0"/>
+                        </v:shape>
+                        <v:shape id="Figura a mano libera 19" o:spid="_x0000_s1054" style="position:absolute;left:3409;top:61358;width:731;height:1921;visibility:visible;mso-wrap-style:square;v-text-anchor:top" coordsize="46,121" o:gfxdata="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" path="m,l7,16,22,50,33,86r13,35l45,121,14,55,11,44,,xe" fillcolor="#44546a [3215]" strokecolor="#44546a [3215]" strokeweight="0">
+                          <v:fill opacity="13107f"/>
+                          <v:stroke opacity="13107f"/>
+                          <v:path arrowok="t" o:connecttype="custom" o:connectlocs="0,0;11113,25400;34925,79375;52388,136525;73025,192088;71438,192088;22225,87313;17463,69850;0,0" o:connectangles="0,0,0,0,0,0,0,0,0"/>
+                        </v:shape>
+                      </v:group>
+                    </v:group>
+                    <w10:wrap anchorx="page" anchory="page"/>
+                  </v:group>
+                </w:pict>
+              </mc:Fallback>
+            </mc:AlternateContent>
+          </w:r>
+          <w:r>
+            <w:rPr>
+              <w:noProof/>
+            </w:rPr>
+            <mc:AlternateContent>
+              <mc:Choice Requires="wps">
+                <w:drawing>
+                  <wp:anchor distT="0" distB="0" distL="114300" distR="114300" simplePos="0" relativeHeight="251682816" behindDoc="0" locked="0" layoutInCell="1" allowOverlap="1" wp14:anchorId="263BFC4C" wp14:editId="664AB331">
+                    <wp:simplePos x="0" y="0"/>
+                    <mc:AlternateContent>
+                      <mc:Choice Requires="wp14">
+                        <wp:positionH relativeFrom="page">
+                          <wp14:pctPosHOffset>42000</wp14:pctPosHOffset>
+                        </wp:positionH>
+                      </mc:Choice>
+                      <mc:Fallback>
+                        <wp:positionH relativeFrom="page">
+                          <wp:posOffset>3175000</wp:posOffset>
+                        </wp:positionH>
+                      </mc:Fallback>
+                    </mc:AlternateContent>
+                    <mc:AlternateContent>
+                      <mc:Choice Requires="wp14">
+                        <wp:positionV relativeFrom="page">
+                          <wp14:pctPosVOffset>88000</wp14:pctPosVOffset>
+                        </wp:positionV>
+                      </mc:Choice>
+                      <mc:Fallback>
+                        <wp:positionV relativeFrom="page">
+                          <wp:posOffset>9408795</wp:posOffset>
+                        </wp:positionV>
+                      </mc:Fallback>
+                    </mc:AlternateContent>
+                    <wp:extent cx="3657600" cy="365760"/>
+                    <wp:effectExtent l="0" t="0" r="0" b="0"/>
+                    <wp:wrapNone/>
+                    <wp:docPr id="41" name="Casella di testo 41"/>
+                    <wp:cNvGraphicFramePr/>
+                    <a:graphic xmlns:a="http://schemas.openxmlformats.org/drawingml/2006/main">
+                      <a:graphicData uri="http://schemas.microsoft.com/office/word/2010/wordprocessingShape">
+                        <wps:wsp>
+                          <wps:cNvSpPr txBox="1"/>
+                          <wps:spPr>
+                            <a:xfrm>
+                              <a:off x="0" y="0"/>
+                              <a:ext cx="3657600" cy="365760"/>
+                            </a:xfrm>
+                            <a:prstGeom prst="rect">
+                              <a:avLst/>
+                            </a:prstGeom>
+                            <a:noFill/>
+                            <a:ln w="6350">
+                              <a:noFill/>
+                            </a:ln>
+                            <a:effectLst/>
+                          </wps:spPr>
+                          <wps:style>
+                            <a:lnRef idx="0">
+                              <a:schemeClr val="accent1"/>
+                            </a:lnRef>
+                            <a:fillRef idx="0">
+                              <a:schemeClr val="accent1"/>
+                            </a:fillRef>
+                            <a:effectRef idx="0">
+                              <a:schemeClr val="accent1"/>
+                            </a:effectRef>
+                            <a:fontRef idx="minor">
+                              <a:schemeClr val="dk1"/>
+                            </a:fontRef>
+                          </wps:style>
+                          <wps:txbx>
+                            <w:txbxContent>
+                              <w:p>
+                                <w:pPr>
+                                  <w:pStyle w:val="Nessunaspaziatura"/>
+                                  <w:rPr>
+                                    <w:color w:val="4472C4" w:themeColor="accent1"/>
+                                    <w:sz w:val="26"/>
+                                    <w:szCs w:val="26"/>
+                                  </w:rPr>
+                                </w:pPr>
+                                <w:sdt>
+                                  <w:sdtPr>
+                                    <w:rPr>
+                                      <w:color w:val="4472C4" w:themeColor="accent1"/>
+                                      <w:sz w:val="26"/>
+                                      <w:szCs w:val="26"/>
+                                    </w:rPr>
+                                    <w:alias w:val="Autore"/>
+                                    <w:tag w:val=""/>
+                                    <w:id w:val="-2041584766"/>
+                                    <w:dataBinding w:prefixMappings="xmlns:ns0='http://purl.org/dc/elements/1.1/' xmlns:ns1='http://schemas.openxmlformats.org/package/2006/metadata/core-properties' " w:xpath="/ns1:coreProperties[1]/ns0:creator[1]" w:storeItemID="{6C3C8BC8-F283-45AE-878A-BAB7291924A1}"/>
+                                    <w:text/>
+                                  </w:sdtPr>
+                                  <w:sdtContent>
+                                    <w:r>
+                                      <w:rPr>
+                                        <w:color w:val="4472C4" w:themeColor="accent1"/>
+                                        <w:sz w:val="26"/>
+                                        <w:szCs w:val="26"/>
+                                      </w:rPr>
+                                      <w:t>Rovesti Gabriel</w:t>
+                                    </w:r>
+                                  </w:sdtContent>
+                                </w:sdt>
+                              </w:p>
+                              <w:p>
+                                <w:pPr>
+                                  <w:pStyle w:val="Nessunaspaziatura"/>
+                                  <w:rPr>
+                                    <w:color w:val="595959" w:themeColor="text1" w:themeTint="A6"/>
+                                    <w:sz w:val="20"/>
+                                    <w:szCs w:val="20"/>
+                                  </w:rPr>
+                                </w:pPr>
+                                <w:sdt>
+                                  <w:sdtPr>
+                                    <w:rPr>
+                                      <w:caps/>
+                                      <w:color w:val="595959" w:themeColor="text1" w:themeTint="A6"/>
+                                      <w:sz w:val="20"/>
+                                      <w:szCs w:val="20"/>
+                                    </w:rPr>
+                                    <w:alias w:val="Società"/>
+                                    <w:tag w:val=""/>
+                                    <w:id w:val="1558814826"/>
+                                    <w:showingPlcHdr/>
+                                    <w:dataBinding w:prefixMappings="xmlns:ns0='http://schemas.openxmlformats.org/officeDocument/2006/extended-properties' " w:xpath="/ns0:Properties[1]/ns0:Company[1]" w:storeItemID="{6668398D-A668-4E3E-A5EB-62B293D839F1}"/>
+                                    <w:text/>
+                                  </w:sdtPr>
+                                  <w:sdtContent>
+                                    <w:r>
+                                      <w:rPr>
+                                        <w:caps/>
+                                        <w:color w:val="595959" w:themeColor="text1" w:themeTint="A6"/>
+                                        <w:sz w:val="20"/>
+                                        <w:szCs w:val="20"/>
+                                      </w:rPr>
+                                      <w:t xml:space="preserve">     </w:t>
+                                    </w:r>
+                                  </w:sdtContent>
+                                </w:sdt>
+                              </w:p>
+                            </w:txbxContent>
+                          </wps:txbx>
+                          <wps:bodyPr rot="0" spcFirstLastPara="0" vertOverflow="overflow" horzOverflow="overflow" vert="horz" wrap="square" lIns="0" tIns="0" rIns="0" bIns="0" numCol="1" spcCol="0" rtlCol="0" fromWordArt="0" anchor="b" anchorCtr="0" forceAA="0" compatLnSpc="1">
+                            <a:prstTxWarp prst="textNoShape">
+                              <a:avLst/>
+                            </a:prstTxWarp>
+                            <a:spAutoFit/>
+                          </wps:bodyPr>
+                        </wps:wsp>
+                      </a:graphicData>
+                    </a:graphic>
+                    <wp14:sizeRelH relativeFrom="page">
+                      <wp14:pctWidth>45000</wp14:pctWidth>
+                    </wp14:sizeRelH>
+                    <wp14:sizeRelV relativeFrom="margin">
+                      <wp14:pctHeight>0</wp14:pctHeight>
+                    </wp14:sizeRelV>
+                  </wp:anchor>
+                </w:drawing>
+              </mc:Choice>
+              <mc:Fallback>
+                <w:pict>
+                  <v:shapetype w14:anchorId="263BFC4C" id="_x0000_t202" coordsize="21600,21600" o:spt="202" path="m,l,21600r21600,l21600,xe">
+                    <v:stroke joinstyle="miter"/>
+                    <v:path gradientshapeok="t" o:connecttype="rect"/>
+                  </v:shapetype>
+                  <v:shape id="Casella di testo 41" o:spid="_x0000_s1055" type="#_x0000_t202" style="position:absolute;margin-left:0;margin-top:0;width:4in;height:28.8pt;z-index:251682816;visibility:visible;mso-wrap-style:square;mso-width-percent:450;mso-height-percent:0;mso-left-percent:420;mso-top-percent:880;mso-wrap-distance-left:9pt;mso-wrap-distance-top:0;mso-wrap-distance-right:9pt;mso-wrap-distance-bottom:0;mso-position-horizontal-relative:page;mso-position-vertical-relative:page;mso-width-percent:450;mso-height-percent:0;mso-left-percent:420;mso-top-percent:880;mso-width-relative:page;mso-height-relative:margin;v-text-anchor:bottom" o:gfxdata="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" filled="f" stroked="f" strokeweight=".5pt">
+                    <v:textbox style="mso-fit-shape-to-text:t" inset="0,0,0,0">
+                      <w:txbxContent>
+                        <w:p>
+                          <w:pPr>
+                            <w:pStyle w:val="Nessunaspaziatura"/>
+                            <w:rPr>
+                              <w:color w:val="4472C4" w:themeColor="accent1"/>
+                              <w:sz w:val="26"/>
+                              <w:szCs w:val="26"/>
+                            </w:rPr>
+                          </w:pPr>
+                          <w:sdt>
+                            <w:sdtPr>
+                              <w:rPr>
+                                <w:color w:val="4472C4" w:themeColor="accent1"/>
+                                <w:sz w:val="26"/>
+                                <w:szCs w:val="26"/>
+                              </w:rPr>
+                              <w:alias w:val="Autore"/>
+                              <w:tag w:val=""/>
+                              <w:id w:val="-2041584766"/>
+                              <w:dataBinding w:prefixMappings="xmlns:ns0='http://purl.org/dc/elements/1.1/' xmlns:ns1='http://schemas.openxmlformats.org/package/2006/metadata/core-properties' " w:xpath="/ns1:coreProperties[1]/ns0:creator[1]" w:storeItemID="{6C3C8BC8-F283-45AE-878A-BAB7291924A1}"/>
+                              <w:text/>
+                            </w:sdtPr>
+                            <w:sdtContent>
+                              <w:r>
+                                <w:rPr>
+                                  <w:color w:val="4472C4" w:themeColor="accent1"/>
+                                  <w:sz w:val="26"/>
+                                  <w:szCs w:val="26"/>
+                                </w:rPr>
+                                <w:t>Rovesti Gabriel</w:t>
+                              </w:r>
+                            </w:sdtContent>
+                          </w:sdt>
+                        </w:p>
+                        <w:p>
+                          <w:pPr>
+                            <w:pStyle w:val="Nessunaspaziatura"/>
+                            <w:rPr>
+                              <w:color w:val="595959" w:themeColor="text1" w:themeTint="A6"/>
+                              <w:sz w:val="20"/>
+                              <w:szCs w:val="20"/>
+                            </w:rPr>
+                          </w:pPr>
+                          <w:sdt>
+                            <w:sdtPr>
+                              <w:rPr>
+                                <w:caps/>
+                                <w:color w:val="595959" w:themeColor="text1" w:themeTint="A6"/>
+                                <w:sz w:val="20"/>
+                                <w:szCs w:val="20"/>
+                              </w:rPr>
+                              <w:alias w:val="Società"/>
+                              <w:tag w:val=""/>
+                              <w:id w:val="1558814826"/>
+                              <w:showingPlcHdr/>
+                              <w:dataBinding w:prefixMappings="xmlns:ns0='http://schemas.openxmlformats.org/officeDocument/2006/extended-properties' " w:xpath="/ns0:Properties[1]/ns0:Company[1]" w:storeItemID="{6668398D-A668-4E3E-A5EB-62B293D839F1}"/>
+                              <w:text/>
+                            </w:sdtPr>
+                            <w:sdtContent>
+                              <w:r>
+                                <w:rPr>
+                                  <w:caps/>
+                                  <w:color w:val="595959" w:themeColor="text1" w:themeTint="A6"/>
+                                  <w:sz w:val="20"/>
+                                  <w:szCs w:val="20"/>
+                                </w:rPr>
+                                <w:t xml:space="preserve">     </w:t>
+                              </w:r>
+                            </w:sdtContent>
+                          </w:sdt>
+                        </w:p>
+                      </w:txbxContent>
+                    </v:textbox>
+                    <w10:wrap anchorx="page" anchory="page"/>
+                  </v:shape>
+                </w:pict>
+              </mc:Fallback>
+            </mc:AlternateContent>
+          </w:r>
+          <w:r>
+            <w:rPr>
+              <w:noProof/>
+            </w:rPr>
+            <mc:AlternateContent>
+              <mc:Choice Requires="wps">
+                <w:drawing>
+                  <wp:anchor distT="0" distB="0" distL="114300" distR="114300" simplePos="0" relativeHeight="251681792" behindDoc="0" locked="0" layoutInCell="1" allowOverlap="1" wp14:anchorId="5AC958DC" wp14:editId="7962C5A3">
+                    <wp:simplePos x="0" y="0"/>
+                    <mc:AlternateContent>
+                      <mc:Choice Requires="wp14">
+                        <wp:positionH relativeFrom="page">
+                          <wp14:pctPosHOffset>42000</wp14:pctPosHOffset>
+                        </wp:positionH>
+                      </mc:Choice>
+                      <mc:Fallback>
+                        <wp:positionH relativeFrom="page">
+                          <wp:posOffset>3175000</wp:posOffset>
+                        </wp:positionH>
+                      </mc:Fallback>
+                    </mc:AlternateContent>
+                    <mc:AlternateContent>
+                      <mc:Choice Requires="wp14">
+                        <wp:positionV relativeFrom="page">
+                          <wp14:pctPosVOffset>17500</wp14:pctPosVOffset>
+                        </wp:positionV>
+                      </mc:Choice>
+                      <mc:Fallback>
+                        <wp:positionV relativeFrom="page">
+                          <wp:posOffset>1870710</wp:posOffset>
+                        </wp:positionV>
+                      </mc:Fallback>
+                    </mc:AlternateContent>
+                    <wp:extent cx="3657600" cy="1069848"/>
+                    <wp:effectExtent l="0" t="0" r="7620" b="635"/>
+                    <wp:wrapNone/>
+                    <wp:docPr id="42" name="Casella di testo 42"/>
+                    <wp:cNvGraphicFramePr/>
+                    <a:graphic xmlns:a="http://schemas.openxmlformats.org/drawingml/2006/main">
+                      <a:graphicData uri="http://schemas.microsoft.com/office/word/2010/wordprocessingShape">
+                        <wps:wsp>
+                          <wps:cNvSpPr txBox="1"/>
+                          <wps:spPr>
+                            <a:xfrm>
+                              <a:off x="0" y="0"/>
+                              <a:ext cx="3657600" cy="1069848"/>
+                            </a:xfrm>
+                            <a:prstGeom prst="rect">
+                              <a:avLst/>
+                            </a:prstGeom>
+                            <a:noFill/>
+                            <a:ln w="6350">
+                              <a:noFill/>
+                            </a:ln>
+                            <a:effectLst/>
+                          </wps:spPr>
+                          <wps:style>
+                            <a:lnRef idx="0">
+                              <a:schemeClr val="accent1"/>
+                            </a:lnRef>
+                            <a:fillRef idx="0">
+                              <a:schemeClr val="accent1"/>
+                            </a:fillRef>
+                            <a:effectRef idx="0">
+                              <a:schemeClr val="accent1"/>
+                            </a:effectRef>
+                            <a:fontRef idx="minor">
+                              <a:schemeClr val="dk1"/>
+                            </a:fontRef>
+                          </wps:style>
+                          <wps:txbx>
+                            <w:txbxContent>
+                              <w:p>
+                                <w:pPr>
+                                  <w:pStyle w:val="Nessunaspaziatura"/>
+                                  <w:jc w:val="center"/>
+                                  <w:rPr>
+                                    <w:rFonts w:asciiTheme="majorHAnsi" w:eastAsiaTheme="majorEastAsia" w:hAnsiTheme="majorHAnsi" w:cstheme="majorBidi"/>
+                                    <w:color w:val="262626" w:themeColor="text1" w:themeTint="D9"/>
+                                    <w:sz w:val="72"/>
+                                  </w:rPr>
+                                </w:pPr>
+                                <w:sdt>
+                                  <w:sdtPr>
+                                    <w:rPr>
+                                      <w:rFonts w:asciiTheme="majorHAnsi" w:eastAsiaTheme="majorEastAsia" w:hAnsiTheme="majorHAnsi" w:cstheme="majorBidi"/>
+                                      <w:color w:val="262626" w:themeColor="text1" w:themeTint="D9"/>
+                                      <w:sz w:val="72"/>
+                                      <w:szCs w:val="72"/>
+                                    </w:rPr>
+                                    <w:alias w:val="Titolo"/>
+                                    <w:tag w:val=""/>
+                                    <w:id w:val="-705018352"/>
+                                    <w:dataBinding w:prefixMappings="xmlns:ns0='http://purl.org/dc/elements/1.1/' xmlns:ns1='http://schemas.openxmlformats.org/package/2006/metadata/core-properties' " w:xpath="/ns1:coreProperties[1]/ns0:title[1]" w:storeItemID="{6C3C8BC8-F283-45AE-878A-BAB7291924A1}"/>
+                                    <w:text/>
+                                  </w:sdtPr>
+                                  <w:sdtContent>
+                                    <w:r>
+                                      <w:rPr>
+                                        <w:rFonts w:asciiTheme="majorHAnsi" w:eastAsiaTheme="majorEastAsia" w:hAnsiTheme="majorHAnsi" w:cstheme="majorBidi"/>
+                                        <w:color w:val="262626" w:themeColor="text1" w:themeTint="D9"/>
+                                        <w:sz w:val="72"/>
+                                        <w:szCs w:val="72"/>
+                                      </w:rPr>
+                                      <w:t>Diritto informatico semplice (per davvero)</w:t>
+                                    </w:r>
+                                  </w:sdtContent>
+                                </w:sdt>
+                              </w:p>
+                              <w:p>
+                                <w:pPr>
+                                  <w:spacing w:before="120"/>
+                                  <w:jc w:val="center"/>
+                                  <w:rPr>
+                                    <w:color w:val="404040" w:themeColor="text1" w:themeTint="BF"/>
+                                    <w:sz w:val="36"/>
+                                    <w:szCs w:val="36"/>
+                                  </w:rPr>
+                                </w:pPr>
+                                <w:sdt>
+                                  <w:sdtPr>
+                                    <w:rPr>
+                                      <w:color w:val="404040" w:themeColor="text1" w:themeTint="BF"/>
+                                      <w:sz w:val="36"/>
+                                      <w:szCs w:val="36"/>
+                                    </w:rPr>
+                                    <w:alias w:val="Sottotitolo"/>
+                                    <w:tag w:val=""/>
+                                    <w:id w:val="-1148361611"/>
+                                    <w:showingPlcHdr/>
+                                    <w:dataBinding w:prefixMappings="xmlns:ns0='http://purl.org/dc/elements/1.1/' xmlns:ns1='http://schemas.openxmlformats.org/package/2006/metadata/core-properties' " w:xpath="/ns1:coreProperties[1]/ns0:subject[1]" w:storeItemID="{6C3C8BC8-F283-45AE-878A-BAB7291924A1}"/>
+                                    <w:text/>
+                                  </w:sdtPr>
+                                  <w:sdtContent>
+                                    <w:r>
+                                      <w:rPr>
+                                        <w:color w:val="404040" w:themeColor="text1" w:themeTint="BF"/>
+                                        <w:sz w:val="36"/>
+                                        <w:szCs w:val="36"/>
+                                      </w:rPr>
+                                      <w:t xml:space="preserve">     </w:t>
+                                    </w:r>
+                                  </w:sdtContent>
+                                </w:sdt>
+                              </w:p>
+                            </w:txbxContent>
+                          </wps:txbx>
+                          <wps:bodyPr rot="0" spcFirstLastPara="0" vertOverflow="overflow" horzOverflow="overflow" vert="horz" wrap="square" lIns="0" tIns="0" rIns="0" bIns="0" numCol="1" spcCol="0" rtlCol="0" fromWordArt="0" anchor="t" anchorCtr="0" forceAA="0" compatLnSpc="1">
+                            <a:prstTxWarp prst="textNoShape">
+                              <a:avLst/>
+                            </a:prstTxWarp>
+                            <a:spAutoFit/>
+                          </wps:bodyPr>
+                        </wps:wsp>
+                      </a:graphicData>
+                    </a:graphic>
+                    <wp14:sizeRelH relativeFrom="page">
+                      <wp14:pctWidth>45000</wp14:pctWidth>
+                    </wp14:sizeRelH>
+                    <wp14:sizeRelV relativeFrom="margin">
+                      <wp14:pctHeight>0</wp14:pctHeight>
+                    </wp14:sizeRelV>
+                  </wp:anchor>
+                </w:drawing>
+              </mc:Choice>
+              <mc:Fallback>
+                <w:pict>
+                  <v:shape w14:anchorId="5AC958DC" id="Casella di testo 42" o:spid="_x0000_s1056" type="#_x0000_t202" style="position:absolute;margin-left:0;margin-top:0;width:4in;height:84.25pt;z-index:251681792;visibility:visible;mso-wrap-style:square;mso-width-percent:450;mso-height-percent:0;mso-left-percent:420;mso-top-percent:175;mso-wrap-distance-left:9pt;mso-wrap-distance-top:0;mso-wrap-distance-right:9pt;mso-wrap-distance-bottom:0;mso-position-horizontal-relative:page;mso-position-vertical-relative:page;mso-width-percent:450;mso-height-percent:0;mso-left-percent:420;mso-top-percent:175;mso-width-relative:page;mso-height-relative:margin;v-text-anchor:top" o:gfxdata="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" filled="f" stroked="f" strokeweight=".5pt">
+                    <v:textbox style="mso-fit-shape-to-text:t" inset="0,0,0,0">
+                      <w:txbxContent>
+                        <w:p>
+                          <w:pPr>
+                            <w:pStyle w:val="Nessunaspaziatura"/>
+                            <w:jc w:val="center"/>
+                            <w:rPr>
+                              <w:rFonts w:asciiTheme="majorHAnsi" w:eastAsiaTheme="majorEastAsia" w:hAnsiTheme="majorHAnsi" w:cstheme="majorBidi"/>
+                              <w:color w:val="262626" w:themeColor="text1" w:themeTint="D9"/>
+                              <w:sz w:val="72"/>
+                            </w:rPr>
+                          </w:pPr>
+                          <w:sdt>
+                            <w:sdtPr>
+                              <w:rPr>
+                                <w:rFonts w:asciiTheme="majorHAnsi" w:eastAsiaTheme="majorEastAsia" w:hAnsiTheme="majorHAnsi" w:cstheme="majorBidi"/>
+                                <w:color w:val="262626" w:themeColor="text1" w:themeTint="D9"/>
+                                <w:sz w:val="72"/>
+                                <w:szCs w:val="72"/>
+                              </w:rPr>
+                              <w:alias w:val="Titolo"/>
+                              <w:tag w:val=""/>
+                              <w:id w:val="-705018352"/>
+                              <w:dataBinding w:prefixMappings="xmlns:ns0='http://purl.org/dc/elements/1.1/' xmlns:ns1='http://schemas.openxmlformats.org/package/2006/metadata/core-properties' " w:xpath="/ns1:coreProperties[1]/ns0:title[1]" w:storeItemID="{6C3C8BC8-F283-45AE-878A-BAB7291924A1}"/>
+                              <w:text/>
+                            </w:sdtPr>
+                            <w:sdtContent>
+                              <w:r>
+                                <w:rPr>
+                                  <w:rFonts w:asciiTheme="majorHAnsi" w:eastAsiaTheme="majorEastAsia" w:hAnsiTheme="majorHAnsi" w:cstheme="majorBidi"/>
+                                  <w:color w:val="262626" w:themeColor="text1" w:themeTint="D9"/>
+                                  <w:sz w:val="72"/>
+                                  <w:szCs w:val="72"/>
+                                </w:rPr>
+                                <w:t>Diritto informatico semplice (per davvero)</w:t>
+                              </w:r>
+                            </w:sdtContent>
+                          </w:sdt>
+                        </w:p>
+                        <w:p>
+                          <w:pPr>
+                            <w:spacing w:before="120"/>
+                            <w:jc w:val="center"/>
+                            <w:rPr>
+                              <w:color w:val="404040" w:themeColor="text1" w:themeTint="BF"/>
+                              <w:sz w:val="36"/>
+                              <w:szCs w:val="36"/>
+                            </w:rPr>
+                          </w:pPr>
+                          <w:sdt>
+                            <w:sdtPr>
+                              <w:rPr>
+                                <w:color w:val="404040" w:themeColor="text1" w:themeTint="BF"/>
+                                <w:sz w:val="36"/>
+                                <w:szCs w:val="36"/>
+                              </w:rPr>
+                              <w:alias w:val="Sottotitolo"/>
+                              <w:tag w:val=""/>
+                              <w:id w:val="-1148361611"/>
+                              <w:showingPlcHdr/>
+                              <w:dataBinding w:prefixMappings="xmlns:ns0='http://purl.org/dc/elements/1.1/' xmlns:ns1='http://schemas.openxmlformats.org/package/2006/metadata/core-properties' " w:xpath="/ns1:coreProperties[1]/ns0:subject[1]" w:storeItemID="{6C3C8BC8-F283-45AE-878A-BAB7291924A1}"/>
+                              <w:text/>
+                            </w:sdtPr>
+                            <w:sdtContent>
+                              <w:r>
+                                <w:rPr>
+                                  <w:color w:val="404040" w:themeColor="text1" w:themeTint="BF"/>
+                                  <w:sz w:val="36"/>
+                                  <w:szCs w:val="36"/>
+                                </w:rPr>
+                                <w:t xml:space="preserve">     </w:t>
+                              </w:r>
+                            </w:sdtContent>
+                          </w:sdt>
+                        </w:p>
+                      </w:txbxContent>
+                    </v:textbox>
+                    <w10:wrap anchorx="page" anchory="page"/>
+                  </v:shape>
+                </w:pict>
+              </mc:Fallback>
+            </mc:AlternateContent>
+          </w:r>
+        </w:p>
+        <w:p>
+          <w:r>
+            <w:br w:type="page"/>
+          </w:r>
+        </w:p>
+      </w:sdtContent>
+    </w:sdt>
     <w:p>
       <w:pPr>
         <w:jc w:val="center"/>
@@ -15,6 +4115,7 @@
           <w:b/>
           <w:bCs/>
         </w:rPr>
+        <w:lastRenderedPageBreak/>
         <w:t>Attenzione</w:t>
       </w:r>
     </w:p>
@@ -87,6 +4188,13 @@
     </w:p>
     <w:sdt>
       <w:sdtPr>
+        <w:rPr>
+          <w:rFonts w:asciiTheme="minorHAnsi" w:eastAsiaTheme="minorHAnsi" w:hAnsiTheme="minorHAnsi" w:cstheme="minorBidi"/>
+          <w:color w:val="auto"/>
+          <w:sz w:val="22"/>
+          <w:szCs w:val="22"/>
+          <w:lang w:eastAsia="en-US"/>
+        </w:rPr>
         <w:id w:val="849762772"/>
         <w:docPartObj>
           <w:docPartGallery w:val="Table of Contents"/>
@@ -95,13 +4203,8 @@
       </w:sdtPr>
       <w:sdtEndPr>
         <w:rPr>
-          <w:rFonts w:asciiTheme="minorHAnsi" w:eastAsiaTheme="minorHAnsi" w:hAnsiTheme="minorHAnsi" w:cstheme="minorBidi"/>
           <w:b/>
           <w:bCs/>
-          <w:color w:val="auto"/>
-          <w:sz w:val="22"/>
-          <w:szCs w:val="22"/>
-          <w:lang w:eastAsia="en-US"/>
         </w:rPr>
       </w:sdtEndPr>
       <w:sdtContent>
@@ -16625,15 +20728,7 @@
       <w:bookmarkStart w:id="15" w:name="_Toc126149976"/>
       <w:r>
         <w:lastRenderedPageBreak/>
-        <w:t xml:space="preserve">Privacy (inizio parte </w:t>
-      </w:r>
-      <w:proofErr w:type="spellStart"/>
-      <w:r>
-        <w:t>Ruggiu</w:t>
-      </w:r>
-      <w:proofErr w:type="spellEnd"/>
-      <w:r>
-        <w:t>)</w:t>
+        <w:t>Privacy (inizio parte Ruggiu)</w:t>
       </w:r>
       <w:bookmarkEnd w:id="15"/>
     </w:p>
@@ -21210,7 +25305,9 @@
       <w:footerReference w:type="default" r:id="rId26"/>
       <w:pgSz w:w="11906" w:h="16838"/>
       <w:pgMar w:top="1417" w:right="1134" w:bottom="1134" w:left="1134" w:header="708" w:footer="708" w:gutter="0"/>
+      <w:pgNumType w:start="0"/>
       <w:cols w:space="708"/>
+      <w:titlePg/>
       <w:docGrid w:linePitch="360"/>
     </w:sectPr>
   </w:body>
@@ -21286,6 +25383,191 @@
         <w:iCs/>
       </w:rPr>
     </w:pPr>
+    <w:sdt>
+      <w:sdtPr>
+        <w:rPr>
+          <w:i/>
+          <w:iCs/>
+        </w:rPr>
+        <w:id w:val="677230829"/>
+        <w:docPartObj>
+          <w:docPartGallery w:val="Page Numbers (Margins)"/>
+          <w:docPartUnique/>
+        </w:docPartObj>
+      </w:sdtPr>
+      <w:sdtContent>
+        <w:r>
+          <w:rPr>
+            <w:i/>
+            <w:iCs/>
+            <w:noProof/>
+          </w:rPr>
+          <mc:AlternateContent>
+            <mc:Choice Requires="wps">
+              <w:drawing>
+                <wp:anchor distT="0" distB="0" distL="114300" distR="114300" simplePos="0" relativeHeight="251659264" behindDoc="0" locked="0" layoutInCell="0" allowOverlap="1" wp14:anchorId="4294810C" wp14:editId="5DEA899D">
+                  <wp:simplePos x="0" y="0"/>
+                  <wp:positionH relativeFrom="rightMargin">
+                    <wp:align>center</wp:align>
+                  </wp:positionH>
+                  <wp:positionV relativeFrom="margin">
+                    <wp:align>top</wp:align>
+                  </wp:positionV>
+                  <wp:extent cx="581025" cy="409575"/>
+                  <wp:effectExtent l="0" t="0" r="0" b="0"/>
+                  <wp:wrapNone/>
+                  <wp:docPr id="43" name="Freccia a destra 43"/>
+                  <wp:cNvGraphicFramePr>
+                    <a:graphicFrameLocks xmlns:a="http://schemas.openxmlformats.org/drawingml/2006/main"/>
+                  </wp:cNvGraphicFramePr>
+                  <a:graphic xmlns:a="http://schemas.openxmlformats.org/drawingml/2006/main">
+                    <a:graphicData uri="http://schemas.microsoft.com/office/word/2010/wordprocessingShape">
+                      <wps:wsp>
+                        <wps:cNvSpPr>
+                          <a:spLocks noChangeArrowheads="1"/>
+                        </wps:cNvSpPr>
+                        <wps:spPr bwMode="auto">
+                          <a:xfrm rot="10800000">
+                            <a:off x="0" y="0"/>
+                            <a:ext cx="581025" cy="409575"/>
+                          </a:xfrm>
+                          <a:prstGeom prst="rightArrow">
+                            <a:avLst>
+                              <a:gd name="adj1" fmla="val 50278"/>
+                              <a:gd name="adj2" fmla="val 52482"/>
+                            </a:avLst>
+                          </a:prstGeom>
+                          <a:solidFill>
+                            <a:srgbClr val="C0504D"/>
+                          </a:solidFill>
+                          <a:ln>
+                            <a:noFill/>
+                          </a:ln>
+                          <a:extLst>
+                            <a:ext uri="{91240B29-F687-4F45-9708-019B960494DF}">
+                              <a14:hiddenLine xmlns:a14="http://schemas.microsoft.com/office/drawing/2010/main" w="9525">
+                                <a:solidFill>
+                                  <a:srgbClr val="5C83B4"/>
+                                </a:solidFill>
+                                <a:miter lim="800000"/>
+                                <a:headEnd/>
+                                <a:tailEnd/>
+                              </a14:hiddenLine>
+                            </a:ext>
+                          </a:extLst>
+                        </wps:spPr>
+                        <wps:txbx>
+                          <w:txbxContent>
+                            <w:p>
+                              <w:pPr>
+                                <w:pStyle w:val="Pidipagina"/>
+                                <w:jc w:val="center"/>
+                                <w:rPr>
+                                  <w:color w:val="FFFFFF" w:themeColor="background1"/>
+                                </w:rPr>
+                              </w:pPr>
+                              <w:r>
+                                <w:fldChar w:fldCharType="begin"/>
+                              </w:r>
+                              <w:r>
+                                <w:instrText>PAGE   \* MERGEFORMAT</w:instrText>
+                              </w:r>
+                              <w:r>
+                                <w:fldChar w:fldCharType="separate"/>
+                              </w:r>
+                              <w:r>
+                                <w:rPr>
+                                  <w:color w:val="FFFFFF" w:themeColor="background1"/>
+                                </w:rPr>
+                                <w:t>2</w:t>
+                              </w:r>
+                              <w:r>
+                                <w:rPr>
+                                  <w:color w:val="FFFFFF" w:themeColor="background1"/>
+                                </w:rPr>
+                                <w:fldChar w:fldCharType="end"/>
+                              </w:r>
+                            </w:p>
+                            <w:p/>
+                          </w:txbxContent>
+                        </wps:txbx>
+                        <wps:bodyPr rot="0" vert="horz" wrap="square" lIns="91440" tIns="0" rIns="91440" bIns="0" anchor="t" anchorCtr="0" upright="1">
+                          <a:noAutofit/>
+                        </wps:bodyPr>
+                      </wps:wsp>
+                    </a:graphicData>
+                  </a:graphic>
+                  <wp14:sizeRelH relativeFrom="page">
+                    <wp14:pctWidth>0</wp14:pctWidth>
+                  </wp14:sizeRelH>
+                  <wp14:sizeRelV relativeFrom="bottomMargin">
+                    <wp14:pctHeight>0</wp14:pctHeight>
+                  </wp14:sizeRelV>
+                </wp:anchor>
+              </w:drawing>
+            </mc:Choice>
+            <mc:Fallback>
+              <w:pict>
+                <v:shapetype w14:anchorId="4294810C" id="_x0000_t13" coordsize="21600,21600" o:spt="13" adj="16200,5400" path="m@0,l@0@1,0@1,0@2@0@2@0,21600,21600,10800xe">
+                  <v:stroke joinstyle="miter"/>
+                  <v:formulas>
+                    <v:f eqn="val #0"/>
+                    <v:f eqn="val #1"/>
+                    <v:f eqn="sum height 0 #1"/>
+                    <v:f eqn="sum 10800 0 #1"/>
+                    <v:f eqn="sum width 0 #0"/>
+                    <v:f eqn="prod @4 @3 10800"/>
+                    <v:f eqn="sum width 0 @5"/>
+                  </v:formulas>
+                  <v:path o:connecttype="custom" o:connectlocs="@0,0;0,10800;@0,21600;21600,10800" o:connectangles="270,180,90,0" textboxrect="0,@1,@6,@2"/>
+                  <v:handles>
+                    <v:h position="#0,#1" xrange="0,21600" yrange="0,10800"/>
+                  </v:handles>
+                </v:shapetype>
+                <v:shape id="Freccia a destra 43" o:spid="_x0000_s1057" type="#_x0000_t13" style="position:absolute;margin-left:0;margin-top:0;width:45.75pt;height:32.25pt;rotation:180;z-index:251659264;visibility:visible;mso-wrap-style:square;mso-width-percent:0;mso-height-percent:0;mso-wrap-distance-left:9pt;mso-wrap-distance-top:0;mso-wrap-distance-right:9pt;mso-wrap-distance-bottom:0;mso-position-horizontal:center;mso-position-horizontal-relative:right-margin-area;mso-position-vertical:top;mso-position-vertical-relative:margin;mso-width-percent:0;mso-height-percent:0;mso-width-relative:page;mso-height-relative:bottom-margin-area;v-text-anchor:top" o:gfxdata="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" o:allowincell="f" adj="13609,5370" fillcolor="#c0504d" stroked="f" strokecolor="#5c83b4">
+                  <v:textbox inset=",0,,0">
+                    <w:txbxContent>
+                      <w:p>
+                        <w:pPr>
+                          <w:pStyle w:val="Pidipagina"/>
+                          <w:jc w:val="center"/>
+                          <w:rPr>
+                            <w:color w:val="FFFFFF" w:themeColor="background1"/>
+                          </w:rPr>
+                        </w:pPr>
+                        <w:r>
+                          <w:fldChar w:fldCharType="begin"/>
+                        </w:r>
+                        <w:r>
+                          <w:instrText>PAGE   \* MERGEFORMAT</w:instrText>
+                        </w:r>
+                        <w:r>
+                          <w:fldChar w:fldCharType="separate"/>
+                        </w:r>
+                        <w:r>
+                          <w:rPr>
+                            <w:color w:val="FFFFFF" w:themeColor="background1"/>
+                          </w:rPr>
+                          <w:t>2</w:t>
+                        </w:r>
+                        <w:r>
+                          <w:rPr>
+                            <w:color w:val="FFFFFF" w:themeColor="background1"/>
+                          </w:rPr>
+                          <w:fldChar w:fldCharType="end"/>
+                        </w:r>
+                      </w:p>
+                      <w:p/>
+                    </w:txbxContent>
+                  </v:textbox>
+                  <w10:wrap anchorx="margin" anchory="margin"/>
+                </v:shape>
+              </w:pict>
+            </mc:Fallback>
+          </mc:AlternateContent>
+        </w:r>
+      </w:sdtContent>
+    </w:sdt>
     <w:r>
       <w:rPr>
         <w:i/>
@@ -23446,6 +27728,7 @@
   </w:style>
   <w:style w:type="paragraph" w:styleId="Nessunaspaziatura">
     <w:name w:val="No Spacing"/>
+    <w:link w:val="NessunaspaziaturaCarattere"/>
     <w:uiPriority w:val="1"/>
     <w:qFormat/>
     <w:rsid w:val="00D767B9"/>
@@ -23490,6 +27773,13 @@
     <w:pPr>
       <w:spacing w:after="100"/>
     </w:pPr>
+  </w:style>
+  <w:style w:type="character" w:customStyle="1" w:styleId="NessunaspaziaturaCarattere">
+    <w:name w:val="Nessuna spaziatura Carattere"/>
+    <w:basedOn w:val="Carpredefinitoparagrafo"/>
+    <w:link w:val="Nessunaspaziatura"/>
+    <w:uiPriority w:val="1"/>
+    <w:rsid w:val="00676C7E"/>
   </w:style>
 </w:styles>
 </file>

</xml_diff>

<commit_message>
Micro fix di contenuto
</commit_message>
<xml_diff>
--- a/Diritto informatico semplice (per davvero).docx
+++ b/Diritto informatico semplice (per davvero).docx
@@ -1,6 +1,6 @@
 
 <file path=word/document.xml><?xml version="1.0" encoding="utf-8"?>
-<w:document xmlns:wpc="http://schemas.microsoft.com/office/word/2010/wordprocessingCanvas" xmlns:cx="http://schemas.microsoft.com/office/drawing/2014/chartex" xmlns:cx1="http://schemas.microsoft.com/office/drawing/2015/9/8/chartex" xmlns:cx2="http://schemas.microsoft.com/office/drawing/2015/10/21/chartex" xmlns:cx3="http://schemas.microsoft.com/office/drawing/2016/5/9/chartex" xmlns:cx4="http://schemas.microsoft.com/office/drawing/2016/5/10/chartex" xmlns:cx5="http://schemas.microsoft.com/office/drawing/2016/5/11/chartex" xmlns:cx6="http://schemas.microsoft.com/office/drawing/2016/5/12/chartex" xmlns:cx7="http://schemas.microsoft.com/office/drawing/2016/5/13/chartex" xmlns:cx8="http://schemas.microsoft.com/office/drawing/2016/5/14/chartex" xmlns:mc="http://schemas.openxmlformats.org/markup-compatibility/2006" xmlns:aink="http://schemas.microsoft.com/office/drawing/2016/ink" xmlns:am3d="http://schemas.microsoft.com/office/drawing/2017/model3d" xmlns:o="urn:schemas-microsoft-com:office:office" xmlns:oel="http://schemas.microsoft.com/office/2019/extlst" xmlns:r="http://schemas.openxmlformats.org/officeDocument/2006/relationships" xmlns:m="http://schemas.openxmlformats.org/officeDocument/2006/math" xmlns:v="urn:schemas-microsoft-com:vml" xmlns:wp14="http://schemas.microsoft.com/office/word/2010/wordprocessingDrawing" xmlns:wp="http://schemas.openxmlformats.org/drawingml/2006/wordprocessingDrawing" xmlns:w10="urn:schemas-microsoft-com:office:word" xmlns:w="http://schemas.openxmlformats.org/wordprocessingml/2006/main" xmlns:w14="http://schemas.microsoft.com/office/word/2010/wordml" xmlns:w15="http://schemas.microsoft.com/office/word/2012/wordml" xmlns:w16cex="http://schemas.microsoft.com/office/word/2018/wordml/cex" xmlns:w16cid="http://schemas.microsoft.com/office/word/2016/wordml/cid" xmlns:w16="http://schemas.microsoft.com/office/word/2018/wordml" xmlns:w16sdtdh="http://schemas.microsoft.com/office/word/2020/wordml/sdtdatahash" xmlns:w16se="http://schemas.microsoft.com/office/word/2015/wordml/symex" xmlns:wpg="http://schemas.microsoft.com/office/word/2010/wordprocessingGroup" xmlns:wpi="http://schemas.microsoft.com/office/word/2010/wordprocessingInk" xmlns:wne="http://schemas.microsoft.com/office/word/2006/wordml" xmlns:wps="http://schemas.microsoft.com/office/word/2010/wordprocessingShape" mc:Ignorable="w14 w15 w16se w16cid w16 w16cex w16sdtdh wp14">
+<w:document xmlns:wpc="http://schemas.microsoft.com/office/word/2010/wordprocessingCanvas" xmlns:cx="http://schemas.microsoft.com/office/drawing/2014/chartex" xmlns:cx1="http://schemas.microsoft.com/office/drawing/2015/9/8/chartex" xmlns:cx2="http://schemas.microsoft.com/office/drawing/2015/10/21/chartex" xmlns:cx3="http://schemas.microsoft.com/office/drawing/2016/5/9/chartex" xmlns:cx4="http://schemas.microsoft.com/office/drawing/2016/5/10/chartex" xmlns:cx5="http://schemas.microsoft.com/office/drawing/2016/5/11/chartex" xmlns:cx6="http://schemas.microsoft.com/office/drawing/2016/5/12/chartex" xmlns:cx7="http://schemas.microsoft.com/office/drawing/2016/5/13/chartex" xmlns:cx8="http://schemas.microsoft.com/office/drawing/2016/5/14/chartex" xmlns:mc="http://schemas.openxmlformats.org/markup-compatibility/2006" xmlns:aink="http://schemas.microsoft.com/office/drawing/2016/ink" xmlns:am3d="http://schemas.microsoft.com/office/drawing/2017/model3d" xmlns:o="urn:schemas-microsoft-com:office:office" xmlns:oel="http://schemas.microsoft.com/office/2019/extlst" xmlns:r="http://schemas.openxmlformats.org/officeDocument/2006/relationships" xmlns:m="http://schemas.openxmlformats.org/officeDocument/2006/math" xmlns:v="urn:schemas-microsoft-com:vml" xmlns:wp14="http://schemas.microsoft.com/office/word/2010/wordprocessingDrawing" xmlns:wp="http://schemas.openxmlformats.org/drawingml/2006/wordprocessingDrawing" xmlns:w10="urn:schemas-microsoft-com:office:word" xmlns:w="http://schemas.openxmlformats.org/wordprocessingml/2006/main" xmlns:w14="http://schemas.microsoft.com/office/word/2010/wordml" xmlns:w15="http://schemas.microsoft.com/office/word/2012/wordml" xmlns:w16cex="http://schemas.microsoft.com/office/word/2018/wordml/cex" xmlns:w16cid="http://schemas.microsoft.com/office/word/2016/wordml/cid" xmlns:w16="http://schemas.microsoft.com/office/word/2018/wordml" xmlns:w16du="http://schemas.microsoft.com/office/word/2023/wordml/word16du" xmlns:w16sdtdh="http://schemas.microsoft.com/office/word/2020/wordml/sdtdatahash" xmlns:w16se="http://schemas.microsoft.com/office/word/2015/wordml/symex" xmlns:wpg="http://schemas.microsoft.com/office/word/2010/wordprocessingGroup" xmlns:wpi="http://schemas.microsoft.com/office/word/2010/wordprocessingInk" xmlns:wne="http://schemas.microsoft.com/office/word/2006/wordml" xmlns:wps="http://schemas.microsoft.com/office/word/2010/wordprocessingShape" mc:Ignorable="w14 w15 w16se w16cid w16 w16cex w16sdtdh wp14">
   <w:body>
     <w:sdt>
       <w:sdtPr>
@@ -8037,7 +8037,13 @@
         <w:t>chi c’è dall’altra parte</w:t>
       </w:r>
       <w:r>
-        <w:t xml:space="preserve"> quando si stipula un contratto o si ha un rapporto giuridico, soprattutto quando si ha </w:t>
+        <w:t xml:space="preserve"> quando si stipula un contratto o si ha un rapporto giuridico</w:t>
+      </w:r>
+      <w:r>
+        <w:t xml:space="preserve">. Questo è particolarmente importante </w:t>
+      </w:r>
+      <w:r>
+        <w:t xml:space="preserve">quando si ha </w:t>
       </w:r>
       <w:r>
         <w:t>anc</w:t>
@@ -8056,8 +8062,17 @@
         <w:t>agire</w:t>
       </w:r>
       <w:r>
-        <w:t xml:space="preserve">. </w:t>
-      </w:r>
+        <w:t>; diventa evidente il rischio che si pone sia a livello di dati trasmessi che del loro controllo.</w:t>
+      </w:r>
+    </w:p>
+    <w:p>
+      <w:pPr>
+        <w:pStyle w:val="Paragrafoelenco"/>
+        <w:numPr>
+          <w:ilvl w:val="0"/>
+          <w:numId w:val="15"/>
+        </w:numPr>
+      </w:pPr>
       <w:r>
         <w:t>Ad esempio,</w:t>
       </w:r>
@@ -10542,7 +10557,13 @@
     <w:p/>
     <w:p>
       <w:r>
-        <w:t>Nel caso di alcuni siti, vi possono clausole inserite per negare la successione agli eredi, talvolta con previsione di distruzione di questi; non basta considerare il contratto, vi è anche un problema di tutela postuma dei diritti della personalità e dei dati personali.</w:t>
+        <w:t xml:space="preserve">Nel caso di alcuni siti, vi possono </w:t>
+      </w:r>
+      <w:r>
+        <w:t xml:space="preserve">essere delle </w:t>
+      </w:r>
+      <w:r>
+        <w:t>clausole inserite per negare la successione agli eredi, talvolta con previsione di distruzione di questi; non basta considerare il contratto, vi è anche un problema di tutela postuma dei diritti della personalità e dei dati personali.</w:t>
       </w:r>
     </w:p>
     <w:p/>
@@ -25315,7 +25336,7 @@
 </file>
 
 <file path=word/endnotes.xml><?xml version="1.0" encoding="utf-8"?>
-<w:endnotes xmlns:wpc="http://schemas.microsoft.com/office/word/2010/wordprocessingCanvas" xmlns:cx="http://schemas.microsoft.com/office/drawing/2014/chartex" xmlns:cx1="http://schemas.microsoft.com/office/drawing/2015/9/8/chartex" xmlns:cx2="http://schemas.microsoft.com/office/drawing/2015/10/21/chartex" xmlns:cx3="http://schemas.microsoft.com/office/drawing/2016/5/9/chartex" xmlns:cx4="http://schemas.microsoft.com/office/drawing/2016/5/10/chartex" xmlns:cx5="http://schemas.microsoft.com/office/drawing/2016/5/11/chartex" xmlns:cx6="http://schemas.microsoft.com/office/drawing/2016/5/12/chartex" xmlns:cx7="http://schemas.microsoft.com/office/drawing/2016/5/13/chartex" xmlns:cx8="http://schemas.microsoft.com/office/drawing/2016/5/14/chartex" xmlns:mc="http://schemas.openxmlformats.org/markup-compatibility/2006" xmlns:aink="http://schemas.microsoft.com/office/drawing/2016/ink" xmlns:am3d="http://schemas.microsoft.com/office/drawing/2017/model3d" xmlns:o="urn:schemas-microsoft-com:office:office" xmlns:oel="http://schemas.microsoft.com/office/2019/extlst" xmlns:r="http://schemas.openxmlformats.org/officeDocument/2006/relationships" xmlns:m="http://schemas.openxmlformats.org/officeDocument/2006/math" xmlns:v="urn:schemas-microsoft-com:vml" xmlns:wp14="http://schemas.microsoft.com/office/word/2010/wordprocessingDrawing" xmlns:wp="http://schemas.openxmlformats.org/drawingml/2006/wordprocessingDrawing" xmlns:w10="urn:schemas-microsoft-com:office:word" xmlns:w="http://schemas.openxmlformats.org/wordprocessingml/2006/main" xmlns:w14="http://schemas.microsoft.com/office/word/2010/wordml" xmlns:w15="http://schemas.microsoft.com/office/word/2012/wordml" xmlns:w16cex="http://schemas.microsoft.com/office/word/2018/wordml/cex" xmlns:w16cid="http://schemas.microsoft.com/office/word/2016/wordml/cid" xmlns:w16="http://schemas.microsoft.com/office/word/2018/wordml" xmlns:w16sdtdh="http://schemas.microsoft.com/office/word/2020/wordml/sdtdatahash" xmlns:w16se="http://schemas.microsoft.com/office/word/2015/wordml/symex" xmlns:wpg="http://schemas.microsoft.com/office/word/2010/wordprocessingGroup" xmlns:wpi="http://schemas.microsoft.com/office/word/2010/wordprocessingInk" xmlns:wne="http://schemas.microsoft.com/office/word/2006/wordml" xmlns:wps="http://schemas.microsoft.com/office/word/2010/wordprocessingShape" mc:Ignorable="w14 w15 w16se w16cid w16 w16cex w16sdtdh wp14">
+<w:endnotes xmlns:wpc="http://schemas.microsoft.com/office/word/2010/wordprocessingCanvas" xmlns:cx="http://schemas.microsoft.com/office/drawing/2014/chartex" xmlns:cx1="http://schemas.microsoft.com/office/drawing/2015/9/8/chartex" xmlns:cx2="http://schemas.microsoft.com/office/drawing/2015/10/21/chartex" xmlns:cx3="http://schemas.microsoft.com/office/drawing/2016/5/9/chartex" xmlns:cx4="http://schemas.microsoft.com/office/drawing/2016/5/10/chartex" xmlns:cx5="http://schemas.microsoft.com/office/drawing/2016/5/11/chartex" xmlns:cx6="http://schemas.microsoft.com/office/drawing/2016/5/12/chartex" xmlns:cx7="http://schemas.microsoft.com/office/drawing/2016/5/13/chartex" xmlns:cx8="http://schemas.microsoft.com/office/drawing/2016/5/14/chartex" xmlns:mc="http://schemas.openxmlformats.org/markup-compatibility/2006" xmlns:aink="http://schemas.microsoft.com/office/drawing/2016/ink" xmlns:am3d="http://schemas.microsoft.com/office/drawing/2017/model3d" xmlns:o="urn:schemas-microsoft-com:office:office" xmlns:oel="http://schemas.microsoft.com/office/2019/extlst" xmlns:r="http://schemas.openxmlformats.org/officeDocument/2006/relationships" xmlns:m="http://schemas.openxmlformats.org/officeDocument/2006/math" xmlns:v="urn:schemas-microsoft-com:vml" xmlns:wp14="http://schemas.microsoft.com/office/word/2010/wordprocessingDrawing" xmlns:wp="http://schemas.openxmlformats.org/drawingml/2006/wordprocessingDrawing" xmlns:w10="urn:schemas-microsoft-com:office:word" xmlns:w="http://schemas.openxmlformats.org/wordprocessingml/2006/main" xmlns:w14="http://schemas.microsoft.com/office/word/2010/wordml" xmlns:w15="http://schemas.microsoft.com/office/word/2012/wordml" xmlns:w16cex="http://schemas.microsoft.com/office/word/2018/wordml/cex" xmlns:w16cid="http://schemas.microsoft.com/office/word/2016/wordml/cid" xmlns:w16="http://schemas.microsoft.com/office/word/2018/wordml" xmlns:w16du="http://schemas.microsoft.com/office/word/2023/wordml/word16du" xmlns:w16sdtdh="http://schemas.microsoft.com/office/word/2020/wordml/sdtdatahash" xmlns:w16se="http://schemas.microsoft.com/office/word/2015/wordml/symex" xmlns:wpg="http://schemas.microsoft.com/office/word/2010/wordprocessingGroup" xmlns:wpi="http://schemas.microsoft.com/office/word/2010/wordprocessingInk" xmlns:wne="http://schemas.microsoft.com/office/word/2006/wordml" xmlns:wps="http://schemas.microsoft.com/office/word/2010/wordprocessingShape" mc:Ignorable="w14 w15 w16se w16cid w16 w16cex w16sdtdh wp14">
   <w:endnote w:type="separator" w:id="-1">
     <w:p>
       <w:r>
@@ -25334,7 +25355,7 @@
 </file>
 
 <file path=word/footer1.xml><?xml version="1.0" encoding="utf-8"?>
-<w:ftr xmlns:wpc="http://schemas.microsoft.com/office/word/2010/wordprocessingCanvas" xmlns:cx="http://schemas.microsoft.com/office/drawing/2014/chartex" xmlns:cx1="http://schemas.microsoft.com/office/drawing/2015/9/8/chartex" xmlns:cx2="http://schemas.microsoft.com/office/drawing/2015/10/21/chartex" xmlns:cx3="http://schemas.microsoft.com/office/drawing/2016/5/9/chartex" xmlns:cx4="http://schemas.microsoft.com/office/drawing/2016/5/10/chartex" xmlns:cx5="http://schemas.microsoft.com/office/drawing/2016/5/11/chartex" xmlns:cx6="http://schemas.microsoft.com/office/drawing/2016/5/12/chartex" xmlns:cx7="http://schemas.microsoft.com/office/drawing/2016/5/13/chartex" xmlns:cx8="http://schemas.microsoft.com/office/drawing/2016/5/14/chartex" xmlns:mc="http://schemas.openxmlformats.org/markup-compatibility/2006" xmlns:aink="http://schemas.microsoft.com/office/drawing/2016/ink" xmlns:am3d="http://schemas.microsoft.com/office/drawing/2017/model3d" xmlns:o="urn:schemas-microsoft-com:office:office" xmlns:oel="http://schemas.microsoft.com/office/2019/extlst" xmlns:r="http://schemas.openxmlformats.org/officeDocument/2006/relationships" xmlns:m="http://schemas.openxmlformats.org/officeDocument/2006/math" xmlns:v="urn:schemas-microsoft-com:vml" xmlns:wp14="http://schemas.microsoft.com/office/word/2010/wordprocessingDrawing" xmlns:wp="http://schemas.openxmlformats.org/drawingml/2006/wordprocessingDrawing" xmlns:w10="urn:schemas-microsoft-com:office:word" xmlns:w="http://schemas.openxmlformats.org/wordprocessingml/2006/main" xmlns:w14="http://schemas.microsoft.com/office/word/2010/wordml" xmlns:w15="http://schemas.microsoft.com/office/word/2012/wordml" xmlns:w16cex="http://schemas.microsoft.com/office/word/2018/wordml/cex" xmlns:w16cid="http://schemas.microsoft.com/office/word/2016/wordml/cid" xmlns:w16="http://schemas.microsoft.com/office/word/2018/wordml" xmlns:w16sdtdh="http://schemas.microsoft.com/office/word/2020/wordml/sdtdatahash" xmlns:w16se="http://schemas.microsoft.com/office/word/2015/wordml/symex" xmlns:wpg="http://schemas.microsoft.com/office/word/2010/wordprocessingGroup" xmlns:wpi="http://schemas.microsoft.com/office/word/2010/wordprocessingInk" xmlns:wne="http://schemas.microsoft.com/office/word/2006/wordml" xmlns:wps="http://schemas.microsoft.com/office/word/2010/wordprocessingShape" mc:Ignorable="w14 w15 w16se w16cid w16 w16cex w16sdtdh wp14">
+<w:ftr xmlns:wpc="http://schemas.microsoft.com/office/word/2010/wordprocessingCanvas" xmlns:cx="http://schemas.microsoft.com/office/drawing/2014/chartex" xmlns:cx1="http://schemas.microsoft.com/office/drawing/2015/9/8/chartex" xmlns:cx2="http://schemas.microsoft.com/office/drawing/2015/10/21/chartex" xmlns:cx3="http://schemas.microsoft.com/office/drawing/2016/5/9/chartex" xmlns:cx4="http://schemas.microsoft.com/office/drawing/2016/5/10/chartex" xmlns:cx5="http://schemas.microsoft.com/office/drawing/2016/5/11/chartex" xmlns:cx6="http://schemas.microsoft.com/office/drawing/2016/5/12/chartex" xmlns:cx7="http://schemas.microsoft.com/office/drawing/2016/5/13/chartex" xmlns:cx8="http://schemas.microsoft.com/office/drawing/2016/5/14/chartex" xmlns:mc="http://schemas.openxmlformats.org/markup-compatibility/2006" xmlns:aink="http://schemas.microsoft.com/office/drawing/2016/ink" xmlns:am3d="http://schemas.microsoft.com/office/drawing/2017/model3d" xmlns:o="urn:schemas-microsoft-com:office:office" xmlns:oel="http://schemas.microsoft.com/office/2019/extlst" xmlns:r="http://schemas.openxmlformats.org/officeDocument/2006/relationships" xmlns:m="http://schemas.openxmlformats.org/officeDocument/2006/math" xmlns:v="urn:schemas-microsoft-com:vml" xmlns:wp14="http://schemas.microsoft.com/office/word/2010/wordprocessingDrawing" xmlns:wp="http://schemas.openxmlformats.org/drawingml/2006/wordprocessingDrawing" xmlns:w10="urn:schemas-microsoft-com:office:word" xmlns:w="http://schemas.openxmlformats.org/wordprocessingml/2006/main" xmlns:w14="http://schemas.microsoft.com/office/word/2010/wordml" xmlns:w15="http://schemas.microsoft.com/office/word/2012/wordml" xmlns:w16cex="http://schemas.microsoft.com/office/word/2018/wordml/cex" xmlns:w16cid="http://schemas.microsoft.com/office/word/2016/wordml/cid" xmlns:w16="http://schemas.microsoft.com/office/word/2018/wordml" xmlns:w16du="http://schemas.microsoft.com/office/word/2023/wordml/word16du" xmlns:w16sdtdh="http://schemas.microsoft.com/office/word/2020/wordml/sdtdatahash" xmlns:w16se="http://schemas.microsoft.com/office/word/2015/wordml/symex" xmlns:wpg="http://schemas.microsoft.com/office/word/2010/wordprocessingGroup" xmlns:wpi="http://schemas.microsoft.com/office/word/2010/wordprocessingInk" xmlns:wne="http://schemas.microsoft.com/office/word/2006/wordml" xmlns:wps="http://schemas.microsoft.com/office/word/2010/wordprocessingShape" mc:Ignorable="w14 w15 w16se w16cid w16 w16cex w16sdtdh wp14">
   <w:p>
     <w:pPr>
       <w:pStyle w:val="Pidipagina"/>
@@ -25355,7 +25376,7 @@
 </file>
 
 <file path=word/footnotes.xml><?xml version="1.0" encoding="utf-8"?>
-<w:footnotes xmlns:wpc="http://schemas.microsoft.com/office/word/2010/wordprocessingCanvas" xmlns:cx="http://schemas.microsoft.com/office/drawing/2014/chartex" xmlns:cx1="http://schemas.microsoft.com/office/drawing/2015/9/8/chartex" xmlns:cx2="http://schemas.microsoft.com/office/drawing/2015/10/21/chartex" xmlns:cx3="http://schemas.microsoft.com/office/drawing/2016/5/9/chartex" xmlns:cx4="http://schemas.microsoft.com/office/drawing/2016/5/10/chartex" xmlns:cx5="http://schemas.microsoft.com/office/drawing/2016/5/11/chartex" xmlns:cx6="http://schemas.microsoft.com/office/drawing/2016/5/12/chartex" xmlns:cx7="http://schemas.microsoft.com/office/drawing/2016/5/13/chartex" xmlns:cx8="http://schemas.microsoft.com/office/drawing/2016/5/14/chartex" xmlns:mc="http://schemas.openxmlformats.org/markup-compatibility/2006" xmlns:aink="http://schemas.microsoft.com/office/drawing/2016/ink" xmlns:am3d="http://schemas.microsoft.com/office/drawing/2017/model3d" xmlns:o="urn:schemas-microsoft-com:office:office" xmlns:oel="http://schemas.microsoft.com/office/2019/extlst" xmlns:r="http://schemas.openxmlformats.org/officeDocument/2006/relationships" xmlns:m="http://schemas.openxmlformats.org/officeDocument/2006/math" xmlns:v="urn:schemas-microsoft-com:vml" xmlns:wp14="http://schemas.microsoft.com/office/word/2010/wordprocessingDrawing" xmlns:wp="http://schemas.openxmlformats.org/drawingml/2006/wordprocessingDrawing" xmlns:w10="urn:schemas-microsoft-com:office:word" xmlns:w="http://schemas.openxmlformats.org/wordprocessingml/2006/main" xmlns:w14="http://schemas.microsoft.com/office/word/2010/wordml" xmlns:w15="http://schemas.microsoft.com/office/word/2012/wordml" xmlns:w16cex="http://schemas.microsoft.com/office/word/2018/wordml/cex" xmlns:w16cid="http://schemas.microsoft.com/office/word/2016/wordml/cid" xmlns:w16="http://schemas.microsoft.com/office/word/2018/wordml" xmlns:w16sdtdh="http://schemas.microsoft.com/office/word/2020/wordml/sdtdatahash" xmlns:w16se="http://schemas.microsoft.com/office/word/2015/wordml/symex" xmlns:wpg="http://schemas.microsoft.com/office/word/2010/wordprocessingGroup" xmlns:wpi="http://schemas.microsoft.com/office/word/2010/wordprocessingInk" xmlns:wne="http://schemas.microsoft.com/office/word/2006/wordml" xmlns:wps="http://schemas.microsoft.com/office/word/2010/wordprocessingShape" mc:Ignorable="w14 w15 w16se w16cid w16 w16cex w16sdtdh wp14">
+<w:footnotes xmlns:wpc="http://schemas.microsoft.com/office/word/2010/wordprocessingCanvas" xmlns:cx="http://schemas.microsoft.com/office/drawing/2014/chartex" xmlns:cx1="http://schemas.microsoft.com/office/drawing/2015/9/8/chartex" xmlns:cx2="http://schemas.microsoft.com/office/drawing/2015/10/21/chartex" xmlns:cx3="http://schemas.microsoft.com/office/drawing/2016/5/9/chartex" xmlns:cx4="http://schemas.microsoft.com/office/drawing/2016/5/10/chartex" xmlns:cx5="http://schemas.microsoft.com/office/drawing/2016/5/11/chartex" xmlns:cx6="http://schemas.microsoft.com/office/drawing/2016/5/12/chartex" xmlns:cx7="http://schemas.microsoft.com/office/drawing/2016/5/13/chartex" xmlns:cx8="http://schemas.microsoft.com/office/drawing/2016/5/14/chartex" xmlns:mc="http://schemas.openxmlformats.org/markup-compatibility/2006" xmlns:aink="http://schemas.microsoft.com/office/drawing/2016/ink" xmlns:am3d="http://schemas.microsoft.com/office/drawing/2017/model3d" xmlns:o="urn:schemas-microsoft-com:office:office" xmlns:oel="http://schemas.microsoft.com/office/2019/extlst" xmlns:r="http://schemas.openxmlformats.org/officeDocument/2006/relationships" xmlns:m="http://schemas.openxmlformats.org/officeDocument/2006/math" xmlns:v="urn:schemas-microsoft-com:vml" xmlns:wp14="http://schemas.microsoft.com/office/word/2010/wordprocessingDrawing" xmlns:wp="http://schemas.openxmlformats.org/drawingml/2006/wordprocessingDrawing" xmlns:w10="urn:schemas-microsoft-com:office:word" xmlns:w="http://schemas.openxmlformats.org/wordprocessingml/2006/main" xmlns:w14="http://schemas.microsoft.com/office/word/2010/wordml" xmlns:w15="http://schemas.microsoft.com/office/word/2012/wordml" xmlns:w16cex="http://schemas.microsoft.com/office/word/2018/wordml/cex" xmlns:w16cid="http://schemas.microsoft.com/office/word/2016/wordml/cid" xmlns:w16="http://schemas.microsoft.com/office/word/2018/wordml" xmlns:w16du="http://schemas.microsoft.com/office/word/2023/wordml/word16du" xmlns:w16sdtdh="http://schemas.microsoft.com/office/word/2020/wordml/sdtdatahash" xmlns:w16se="http://schemas.microsoft.com/office/word/2015/wordml/symex" xmlns:wpg="http://schemas.microsoft.com/office/word/2010/wordprocessingGroup" xmlns:wpi="http://schemas.microsoft.com/office/word/2010/wordprocessingInk" xmlns:wne="http://schemas.microsoft.com/office/word/2006/wordml" xmlns:wps="http://schemas.microsoft.com/office/word/2010/wordprocessingShape" mc:Ignorable="w14 w15 w16se w16cid w16 w16cex w16sdtdh wp14">
   <w:footnote w:type="separator" w:id="-1">
     <w:p>
       <w:r>
@@ -25374,7 +25395,7 @@
 </file>
 
 <file path=word/header1.xml><?xml version="1.0" encoding="utf-8"?>
-<w:hdr xmlns:wpc="http://schemas.microsoft.com/office/word/2010/wordprocessingCanvas" xmlns:cx="http://schemas.microsoft.com/office/drawing/2014/chartex" xmlns:cx1="http://schemas.microsoft.com/office/drawing/2015/9/8/chartex" xmlns:cx2="http://schemas.microsoft.com/office/drawing/2015/10/21/chartex" xmlns:cx3="http://schemas.microsoft.com/office/drawing/2016/5/9/chartex" xmlns:cx4="http://schemas.microsoft.com/office/drawing/2016/5/10/chartex" xmlns:cx5="http://schemas.microsoft.com/office/drawing/2016/5/11/chartex" xmlns:cx6="http://schemas.microsoft.com/office/drawing/2016/5/12/chartex" xmlns:cx7="http://schemas.microsoft.com/office/drawing/2016/5/13/chartex" xmlns:cx8="http://schemas.microsoft.com/office/drawing/2016/5/14/chartex" xmlns:mc="http://schemas.openxmlformats.org/markup-compatibility/2006" xmlns:aink="http://schemas.microsoft.com/office/drawing/2016/ink" xmlns:am3d="http://schemas.microsoft.com/office/drawing/2017/model3d" xmlns:o="urn:schemas-microsoft-com:office:office" xmlns:oel="http://schemas.microsoft.com/office/2019/extlst" xmlns:r="http://schemas.openxmlformats.org/officeDocument/2006/relationships" xmlns:m="http://schemas.openxmlformats.org/officeDocument/2006/math" xmlns:v="urn:schemas-microsoft-com:vml" xmlns:wp14="http://schemas.microsoft.com/office/word/2010/wordprocessingDrawing" xmlns:wp="http://schemas.openxmlformats.org/drawingml/2006/wordprocessingDrawing" xmlns:w10="urn:schemas-microsoft-com:office:word" xmlns:w="http://schemas.openxmlformats.org/wordprocessingml/2006/main" xmlns:w14="http://schemas.microsoft.com/office/word/2010/wordml" xmlns:w15="http://schemas.microsoft.com/office/word/2012/wordml" xmlns:w16cex="http://schemas.microsoft.com/office/word/2018/wordml/cex" xmlns:w16cid="http://schemas.microsoft.com/office/word/2016/wordml/cid" xmlns:w16="http://schemas.microsoft.com/office/word/2018/wordml" xmlns:w16sdtdh="http://schemas.microsoft.com/office/word/2020/wordml/sdtdatahash" xmlns:w16se="http://schemas.microsoft.com/office/word/2015/wordml/symex" xmlns:wpg="http://schemas.microsoft.com/office/word/2010/wordprocessingGroup" xmlns:wpi="http://schemas.microsoft.com/office/word/2010/wordprocessingInk" xmlns:wne="http://schemas.microsoft.com/office/word/2006/wordml" xmlns:wps="http://schemas.microsoft.com/office/word/2010/wordprocessingShape" mc:Ignorable="w14 w15 w16se w16cid w16 w16cex w16sdtdh wp14">
+<w:hdr xmlns:wpc="http://schemas.microsoft.com/office/word/2010/wordprocessingCanvas" xmlns:cx="http://schemas.microsoft.com/office/drawing/2014/chartex" xmlns:cx1="http://schemas.microsoft.com/office/drawing/2015/9/8/chartex" xmlns:cx2="http://schemas.microsoft.com/office/drawing/2015/10/21/chartex" xmlns:cx3="http://schemas.microsoft.com/office/drawing/2016/5/9/chartex" xmlns:cx4="http://schemas.microsoft.com/office/drawing/2016/5/10/chartex" xmlns:cx5="http://schemas.microsoft.com/office/drawing/2016/5/11/chartex" xmlns:cx6="http://schemas.microsoft.com/office/drawing/2016/5/12/chartex" xmlns:cx7="http://schemas.microsoft.com/office/drawing/2016/5/13/chartex" xmlns:cx8="http://schemas.microsoft.com/office/drawing/2016/5/14/chartex" xmlns:mc="http://schemas.openxmlformats.org/markup-compatibility/2006" xmlns:aink="http://schemas.microsoft.com/office/drawing/2016/ink" xmlns:am3d="http://schemas.microsoft.com/office/drawing/2017/model3d" xmlns:o="urn:schemas-microsoft-com:office:office" xmlns:oel="http://schemas.microsoft.com/office/2019/extlst" xmlns:r="http://schemas.openxmlformats.org/officeDocument/2006/relationships" xmlns:m="http://schemas.openxmlformats.org/officeDocument/2006/math" xmlns:v="urn:schemas-microsoft-com:vml" xmlns:wp14="http://schemas.microsoft.com/office/word/2010/wordprocessingDrawing" xmlns:wp="http://schemas.openxmlformats.org/drawingml/2006/wordprocessingDrawing" xmlns:w10="urn:schemas-microsoft-com:office:word" xmlns:w="http://schemas.openxmlformats.org/wordprocessingml/2006/main" xmlns:w14="http://schemas.microsoft.com/office/word/2010/wordml" xmlns:w15="http://schemas.microsoft.com/office/word/2012/wordml" xmlns:w16cex="http://schemas.microsoft.com/office/word/2018/wordml/cex" xmlns:w16cid="http://schemas.microsoft.com/office/word/2016/wordml/cid" xmlns:w16="http://schemas.microsoft.com/office/word/2018/wordml" xmlns:w16du="http://schemas.microsoft.com/office/word/2023/wordml/word16du" xmlns:w16sdtdh="http://schemas.microsoft.com/office/word/2020/wordml/sdtdatahash" xmlns:w16se="http://schemas.microsoft.com/office/word/2015/wordml/symex" xmlns:wpg="http://schemas.microsoft.com/office/word/2010/wordprocessingGroup" xmlns:wpi="http://schemas.microsoft.com/office/word/2010/wordprocessingInk" xmlns:wne="http://schemas.microsoft.com/office/word/2006/wordml" xmlns:wps="http://schemas.microsoft.com/office/word/2010/wordprocessingShape" mc:Ignorable="w14 w15 w16se w16cid w16 w16cex w16sdtdh wp14">
   <w:p>
     <w:pPr>
       <w:pStyle w:val="Intestazione"/>
@@ -25580,7 +25601,7 @@
 </file>
 
 <file path=word/numbering.xml><?xml version="1.0" encoding="utf-8"?>
-<w:numbering xmlns:wpc="http://schemas.microsoft.com/office/word/2010/wordprocessingCanvas" xmlns:cx="http://schemas.microsoft.com/office/drawing/2014/chartex" xmlns:cx1="http://schemas.microsoft.com/office/drawing/2015/9/8/chartex" xmlns:cx2="http://schemas.microsoft.com/office/drawing/2015/10/21/chartex" xmlns:cx3="http://schemas.microsoft.com/office/drawing/2016/5/9/chartex" xmlns:cx4="http://schemas.microsoft.com/office/drawing/2016/5/10/chartex" xmlns:cx5="http://schemas.microsoft.com/office/drawing/2016/5/11/chartex" xmlns:cx6="http://schemas.microsoft.com/office/drawing/2016/5/12/chartex" xmlns:cx7="http://schemas.microsoft.com/office/drawing/2016/5/13/chartex" xmlns:cx8="http://schemas.microsoft.com/office/drawing/2016/5/14/chartex" xmlns:mc="http://schemas.openxmlformats.org/markup-compatibility/2006" xmlns:aink="http://schemas.microsoft.com/office/drawing/2016/ink" xmlns:am3d="http://schemas.microsoft.com/office/drawing/2017/model3d" xmlns:o="urn:schemas-microsoft-com:office:office" xmlns:oel="http://schemas.microsoft.com/office/2019/extlst" xmlns:r="http://schemas.openxmlformats.org/officeDocument/2006/relationships" xmlns:m="http://schemas.openxmlformats.org/officeDocument/2006/math" xmlns:v="urn:schemas-microsoft-com:vml" xmlns:wp14="http://schemas.microsoft.com/office/word/2010/wordprocessingDrawing" xmlns:wp="http://schemas.openxmlformats.org/drawingml/2006/wordprocessingDrawing" xmlns:w10="urn:schemas-microsoft-com:office:word" xmlns:w="http://schemas.openxmlformats.org/wordprocessingml/2006/main" xmlns:w14="http://schemas.microsoft.com/office/word/2010/wordml" xmlns:w15="http://schemas.microsoft.com/office/word/2012/wordml" xmlns:w16cex="http://schemas.microsoft.com/office/word/2018/wordml/cex" xmlns:w16cid="http://schemas.microsoft.com/office/word/2016/wordml/cid" xmlns:w16="http://schemas.microsoft.com/office/word/2018/wordml" xmlns:w16sdtdh="http://schemas.microsoft.com/office/word/2020/wordml/sdtdatahash" xmlns:w16se="http://schemas.microsoft.com/office/word/2015/wordml/symex" xmlns:wpg="http://schemas.microsoft.com/office/word/2010/wordprocessingGroup" xmlns:wpi="http://schemas.microsoft.com/office/word/2010/wordprocessingInk" xmlns:wne="http://schemas.microsoft.com/office/word/2006/wordml" xmlns:wps="http://schemas.microsoft.com/office/word/2010/wordprocessingShape" mc:Ignorable="w14 w15 w16se w16cid w16 w16cex w16sdtdh wp14">
+<w:numbering xmlns:wpc="http://schemas.microsoft.com/office/word/2010/wordprocessingCanvas" xmlns:cx="http://schemas.microsoft.com/office/drawing/2014/chartex" xmlns:cx1="http://schemas.microsoft.com/office/drawing/2015/9/8/chartex" xmlns:cx2="http://schemas.microsoft.com/office/drawing/2015/10/21/chartex" xmlns:cx3="http://schemas.microsoft.com/office/drawing/2016/5/9/chartex" xmlns:cx4="http://schemas.microsoft.com/office/drawing/2016/5/10/chartex" xmlns:cx5="http://schemas.microsoft.com/office/drawing/2016/5/11/chartex" xmlns:cx6="http://schemas.microsoft.com/office/drawing/2016/5/12/chartex" xmlns:cx7="http://schemas.microsoft.com/office/drawing/2016/5/13/chartex" xmlns:cx8="http://schemas.microsoft.com/office/drawing/2016/5/14/chartex" xmlns:mc="http://schemas.openxmlformats.org/markup-compatibility/2006" xmlns:aink="http://schemas.microsoft.com/office/drawing/2016/ink" xmlns:am3d="http://schemas.microsoft.com/office/drawing/2017/model3d" xmlns:o="urn:schemas-microsoft-com:office:office" xmlns:oel="http://schemas.microsoft.com/office/2019/extlst" xmlns:r="http://schemas.openxmlformats.org/officeDocument/2006/relationships" xmlns:m="http://schemas.openxmlformats.org/officeDocument/2006/math" xmlns:v="urn:schemas-microsoft-com:vml" xmlns:wp14="http://schemas.microsoft.com/office/word/2010/wordprocessingDrawing" xmlns:wp="http://schemas.openxmlformats.org/drawingml/2006/wordprocessingDrawing" xmlns:w10="urn:schemas-microsoft-com:office:word" xmlns:w="http://schemas.openxmlformats.org/wordprocessingml/2006/main" xmlns:w14="http://schemas.microsoft.com/office/word/2010/wordml" xmlns:w15="http://schemas.microsoft.com/office/word/2012/wordml" xmlns:w16cex="http://schemas.microsoft.com/office/word/2018/wordml/cex" xmlns:w16cid="http://schemas.microsoft.com/office/word/2016/wordml/cid" xmlns:w16="http://schemas.microsoft.com/office/word/2018/wordml" xmlns:w16du="http://schemas.microsoft.com/office/word/2023/wordml/word16du" xmlns:w16sdtdh="http://schemas.microsoft.com/office/word/2020/wordml/sdtdatahash" xmlns:w16se="http://schemas.microsoft.com/office/word/2015/wordml/symex" xmlns:wpg="http://schemas.microsoft.com/office/word/2010/wordprocessingGroup" xmlns:wpi="http://schemas.microsoft.com/office/word/2010/wordprocessingInk" xmlns:wne="http://schemas.microsoft.com/office/word/2006/wordml" xmlns:wps="http://schemas.microsoft.com/office/word/2010/wordprocessingShape" mc:Ignorable="w14 w15 w16se w16cid w16 w16cex w16sdtdh wp14">
   <w:abstractNum w:abstractNumId="0" w15:restartNumberingAfterBreak="0">
     <w:nsid w:val="0C1001E0"/>
     <w:multiLevelType w:val="hybridMultilevel"/>
@@ -25812,6 +25833,119 @@
     </w:lvl>
   </w:abstractNum>
   <w:abstractNum w:abstractNumId="2" w15:restartNumberingAfterBreak="0">
+    <w:nsid w:val="19CD0BED"/>
+    <w:multiLevelType w:val="hybridMultilevel"/>
+    <w:tmpl w:val="890032EC"/>
+    <w:lvl w:ilvl="0" w:tplc="FA4002E8">
+      <w:start w:val="4"/>
+      <w:numFmt w:val="bullet"/>
+      <w:lvlText w:val="-"/>
+      <w:lvlJc w:val="left"/>
+      <w:pPr>
+        <w:ind w:left="720" w:hanging="360"/>
+      </w:pPr>
+      <w:rPr>
+        <w:rFonts w:ascii="Calibri" w:eastAsiaTheme="minorHAnsi" w:hAnsi="Calibri" w:cs="Calibri" w:hint="default"/>
+      </w:rPr>
+    </w:lvl>
+    <w:lvl w:ilvl="1" w:tplc="04100003" w:tentative="1">
+      <w:start w:val="1"/>
+      <w:numFmt w:val="bullet"/>
+      <w:lvlText w:val="o"/>
+      <w:lvlJc w:val="left"/>
+      <w:pPr>
+        <w:ind w:left="1440" w:hanging="360"/>
+      </w:pPr>
+      <w:rPr>
+        <w:rFonts w:ascii="Courier New" w:hAnsi="Courier New" w:cs="Courier New" w:hint="default"/>
+      </w:rPr>
+    </w:lvl>
+    <w:lvl w:ilvl="2" w:tplc="04100005" w:tentative="1">
+      <w:start w:val="1"/>
+      <w:numFmt w:val="bullet"/>
+      <w:lvlText w:val=""/>
+      <w:lvlJc w:val="left"/>
+      <w:pPr>
+        <w:ind w:left="2160" w:hanging="360"/>
+      </w:pPr>
+      <w:rPr>
+        <w:rFonts w:ascii="Wingdings" w:hAnsi="Wingdings" w:hint="default"/>
+      </w:rPr>
+    </w:lvl>
+    <w:lvl w:ilvl="3" w:tplc="04100001" w:tentative="1">
+      <w:start w:val="1"/>
+      <w:numFmt w:val="bullet"/>
+      <w:lvlText w:val=""/>
+      <w:lvlJc w:val="left"/>
+      <w:pPr>
+        <w:ind w:left="2880" w:hanging="360"/>
+      </w:pPr>
+      <w:rPr>
+        <w:rFonts w:ascii="Symbol" w:hAnsi="Symbol" w:hint="default"/>
+      </w:rPr>
+    </w:lvl>
+    <w:lvl w:ilvl="4" w:tplc="04100003" w:tentative="1">
+      <w:start w:val="1"/>
+      <w:numFmt w:val="bullet"/>
+      <w:lvlText w:val="o"/>
+      <w:lvlJc w:val="left"/>
+      <w:pPr>
+        <w:ind w:left="3600" w:hanging="360"/>
+      </w:pPr>
+      <w:rPr>
+        <w:rFonts w:ascii="Courier New" w:hAnsi="Courier New" w:cs="Courier New" w:hint="default"/>
+      </w:rPr>
+    </w:lvl>
+    <w:lvl w:ilvl="5" w:tplc="04100005" w:tentative="1">
+      <w:start w:val="1"/>
+      <w:numFmt w:val="bullet"/>
+      <w:lvlText w:val=""/>
+      <w:lvlJc w:val="left"/>
+      <w:pPr>
+        <w:ind w:left="4320" w:hanging="360"/>
+      </w:pPr>
+      <w:rPr>
+        <w:rFonts w:ascii="Wingdings" w:hAnsi="Wingdings" w:hint="default"/>
+      </w:rPr>
+    </w:lvl>
+    <w:lvl w:ilvl="6" w:tplc="04100001" w:tentative="1">
+      <w:start w:val="1"/>
+      <w:numFmt w:val="bullet"/>
+      <w:lvlText w:val=""/>
+      <w:lvlJc w:val="left"/>
+      <w:pPr>
+        <w:ind w:left="5040" w:hanging="360"/>
+      </w:pPr>
+      <w:rPr>
+        <w:rFonts w:ascii="Symbol" w:hAnsi="Symbol" w:hint="default"/>
+      </w:rPr>
+    </w:lvl>
+    <w:lvl w:ilvl="7" w:tplc="04100003" w:tentative="1">
+      <w:start w:val="1"/>
+      <w:numFmt w:val="bullet"/>
+      <w:lvlText w:val="o"/>
+      <w:lvlJc w:val="left"/>
+      <w:pPr>
+        <w:ind w:left="5760" w:hanging="360"/>
+      </w:pPr>
+      <w:rPr>
+        <w:rFonts w:ascii="Courier New" w:hAnsi="Courier New" w:cs="Courier New" w:hint="default"/>
+      </w:rPr>
+    </w:lvl>
+    <w:lvl w:ilvl="8" w:tplc="04100005" w:tentative="1">
+      <w:start w:val="1"/>
+      <w:numFmt w:val="bullet"/>
+      <w:lvlText w:val=""/>
+      <w:lvlJc w:val="left"/>
+      <w:pPr>
+        <w:ind w:left="6480" w:hanging="360"/>
+      </w:pPr>
+      <w:rPr>
+        <w:rFonts w:ascii="Wingdings" w:hAnsi="Wingdings" w:hint="default"/>
+      </w:rPr>
+    </w:lvl>
+  </w:abstractNum>
+  <w:abstractNum w:abstractNumId="3" w15:restartNumberingAfterBreak="0">
     <w:nsid w:val="1ADA487B"/>
     <w:multiLevelType w:val="hybridMultilevel"/>
     <w:tmpl w:val="96D6FD22"/>
@@ -25950,7 +26084,7 @@
       </w:rPr>
     </w:lvl>
   </w:abstractNum>
-  <w:abstractNum w:abstractNumId="3" w15:restartNumberingAfterBreak="0">
+  <w:abstractNum w:abstractNumId="4" w15:restartNumberingAfterBreak="0">
     <w:nsid w:val="1E321005"/>
     <w:multiLevelType w:val="hybridMultilevel"/>
     <w:tmpl w:val="45DC66FC"/>
@@ -26062,7 +26196,7 @@
       </w:rPr>
     </w:lvl>
   </w:abstractNum>
-  <w:abstractNum w:abstractNumId="4" w15:restartNumberingAfterBreak="0">
+  <w:abstractNum w:abstractNumId="5" w15:restartNumberingAfterBreak="0">
     <w:nsid w:val="1E5C7893"/>
     <w:multiLevelType w:val="hybridMultilevel"/>
     <w:tmpl w:val="6A8C0974"/>
@@ -26151,7 +26285,7 @@
       </w:pPr>
     </w:lvl>
   </w:abstractNum>
-  <w:abstractNum w:abstractNumId="5" w15:restartNumberingAfterBreak="0">
+  <w:abstractNum w:abstractNumId="6" w15:restartNumberingAfterBreak="0">
     <w:nsid w:val="248F3E46"/>
     <w:multiLevelType w:val="hybridMultilevel"/>
     <w:tmpl w:val="4E08E920"/>
@@ -26240,7 +26374,7 @@
       </w:pPr>
     </w:lvl>
   </w:abstractNum>
-  <w:abstractNum w:abstractNumId="6" w15:restartNumberingAfterBreak="0">
+  <w:abstractNum w:abstractNumId="7" w15:restartNumberingAfterBreak="0">
     <w:nsid w:val="32AD42CB"/>
     <w:multiLevelType w:val="hybridMultilevel"/>
     <w:tmpl w:val="286E764A"/>
@@ -26329,7 +26463,7 @@
       </w:pPr>
     </w:lvl>
   </w:abstractNum>
-  <w:abstractNum w:abstractNumId="7" w15:restartNumberingAfterBreak="0">
+  <w:abstractNum w:abstractNumId="8" w15:restartNumberingAfterBreak="0">
     <w:nsid w:val="33CA0D77"/>
     <w:multiLevelType w:val="hybridMultilevel"/>
     <w:tmpl w:val="488CB57A"/>
@@ -26443,7 +26577,7 @@
       </w:rPr>
     </w:lvl>
   </w:abstractNum>
-  <w:abstractNum w:abstractNumId="8" w15:restartNumberingAfterBreak="0">
+  <w:abstractNum w:abstractNumId="9" w15:restartNumberingAfterBreak="0">
     <w:nsid w:val="3DAF27E0"/>
     <w:multiLevelType w:val="hybridMultilevel"/>
     <w:tmpl w:val="18F4A612"/>
@@ -26532,7 +26666,7 @@
       </w:pPr>
     </w:lvl>
   </w:abstractNum>
-  <w:abstractNum w:abstractNumId="9" w15:restartNumberingAfterBreak="0">
+  <w:abstractNum w:abstractNumId="10" w15:restartNumberingAfterBreak="0">
     <w:nsid w:val="496C09F2"/>
     <w:multiLevelType w:val="hybridMultilevel"/>
     <w:tmpl w:val="3202EB6E"/>
@@ -26644,7 +26778,7 @@
       </w:rPr>
     </w:lvl>
   </w:abstractNum>
-  <w:abstractNum w:abstractNumId="10" w15:restartNumberingAfterBreak="0">
+  <w:abstractNum w:abstractNumId="11" w15:restartNumberingAfterBreak="0">
     <w:nsid w:val="5C5B5E90"/>
     <w:multiLevelType w:val="hybridMultilevel"/>
     <w:tmpl w:val="E6FE5818"/>
@@ -26784,7 +26918,7 @@
       </w:rPr>
     </w:lvl>
   </w:abstractNum>
-  <w:abstractNum w:abstractNumId="11" w15:restartNumberingAfterBreak="0">
+  <w:abstractNum w:abstractNumId="12" w15:restartNumberingAfterBreak="0">
     <w:nsid w:val="68543682"/>
     <w:multiLevelType w:val="hybridMultilevel"/>
     <w:tmpl w:val="928227F8"/>
@@ -26924,7 +27058,7 @@
       </w:rPr>
     </w:lvl>
   </w:abstractNum>
-  <w:abstractNum w:abstractNumId="12" w15:restartNumberingAfterBreak="0">
+  <w:abstractNum w:abstractNumId="13" w15:restartNumberingAfterBreak="0">
     <w:nsid w:val="7EF839E1"/>
     <w:multiLevelType w:val="hybridMultilevel"/>
     <w:tmpl w:val="90F4452C"/>
@@ -27013,7 +27147,7 @@
       </w:pPr>
     </w:lvl>
   </w:abstractNum>
-  <w:abstractNum w:abstractNumId="13" w15:restartNumberingAfterBreak="0">
+  <w:abstractNum w:abstractNumId="14" w15:restartNumberingAfterBreak="0">
     <w:nsid w:val="7F3D0904"/>
     <w:multiLevelType w:val="hybridMultilevel"/>
     <w:tmpl w:val="E6888AE4"/>
@@ -27127,46 +27261,49 @@
     </w:lvl>
   </w:abstractNum>
   <w:num w:numId="1" w16cid:durableId="1817717844">
-    <w:abstractNumId w:val="9"/>
+    <w:abstractNumId w:val="10"/>
   </w:num>
   <w:num w:numId="2" w16cid:durableId="249393889">
-    <w:abstractNumId w:val="3"/>
+    <w:abstractNumId w:val="4"/>
   </w:num>
   <w:num w:numId="3" w16cid:durableId="1577282214">
     <w:abstractNumId w:val="0"/>
   </w:num>
   <w:num w:numId="4" w16cid:durableId="612515930">
+    <w:abstractNumId w:val="13"/>
+  </w:num>
+  <w:num w:numId="5" w16cid:durableId="1642535762">
+    <w:abstractNumId w:val="9"/>
+  </w:num>
+  <w:num w:numId="6" w16cid:durableId="233973136">
+    <w:abstractNumId w:val="7"/>
+  </w:num>
+  <w:num w:numId="7" w16cid:durableId="80833623">
+    <w:abstractNumId w:val="5"/>
+  </w:num>
+  <w:num w:numId="8" w16cid:durableId="1229263055">
     <w:abstractNumId w:val="12"/>
   </w:num>
-  <w:num w:numId="5" w16cid:durableId="1642535762">
-    <w:abstractNumId w:val="8"/>
-  </w:num>
-  <w:num w:numId="6" w16cid:durableId="233973136">
-    <w:abstractNumId w:val="6"/>
-  </w:num>
-  <w:num w:numId="7" w16cid:durableId="80833623">
-    <w:abstractNumId w:val="4"/>
-  </w:num>
-  <w:num w:numId="8" w16cid:durableId="1229263055">
+  <w:num w:numId="9" w16cid:durableId="1970283026">
     <w:abstractNumId w:val="11"/>
   </w:num>
-  <w:num w:numId="9" w16cid:durableId="1970283026">
-    <w:abstractNumId w:val="10"/>
-  </w:num>
   <w:num w:numId="10" w16cid:durableId="1677001127">
-    <w:abstractNumId w:val="2"/>
+    <w:abstractNumId w:val="3"/>
   </w:num>
   <w:num w:numId="11" w16cid:durableId="1992640041">
     <w:abstractNumId w:val="1"/>
   </w:num>
   <w:num w:numId="12" w16cid:durableId="1793941325">
-    <w:abstractNumId w:val="5"/>
+    <w:abstractNumId w:val="6"/>
   </w:num>
   <w:num w:numId="13" w16cid:durableId="1963224857">
-    <w:abstractNumId w:val="7"/>
+    <w:abstractNumId w:val="8"/>
   </w:num>
   <w:num w:numId="14" w16cid:durableId="1695881210">
-    <w:abstractNumId w:val="13"/>
+    <w:abstractNumId w:val="14"/>
+  </w:num>
+  <w:num w:numId="15" w16cid:durableId="266162139">
+    <w:abstractNumId w:val="2"/>
   </w:num>
 </w:numbering>
 </file>

</xml_diff>

<commit_message>
Altre fix capitolo Ruggiu
Chiarimenti testo e varie modifiche su indicazioni Erica (ial, ac pesantezza, ragazzò)
</commit_message>
<xml_diff>
--- a/Diritto informatico semplice (per davvero).docx
+++ b/Diritto informatico semplice (per davvero).docx
@@ -4223,7 +4223,11 @@
               <w:tab w:val="right" w:leader="dot" w:pos="9628"/>
             </w:tabs>
             <w:rPr>
+              <w:rFonts w:eastAsiaTheme="minorEastAsia"/>
               <w:noProof/>
+              <w:kern w:val="2"/>
+              <w:lang w:eastAsia="it-IT"/>
+              <w14:ligatures w14:val="standardContextual"/>
             </w:rPr>
           </w:pPr>
           <w:r>
@@ -4235,7 +4239,7 @@
           <w:r>
             <w:fldChar w:fldCharType="separate"/>
           </w:r>
-          <w:hyperlink w:anchor="_Toc126149961" w:history="1">
+          <w:hyperlink w:anchor="_Toc136351002" w:history="1">
             <w:r>
               <w:rPr>
                 <w:rStyle w:val="Collegamentoipertestuale"/>
@@ -4262,7 +4266,7 @@
                 <w:noProof/>
                 <w:webHidden/>
               </w:rPr>
-              <w:instrText xml:space="preserve"> PAGEREF _Toc126149961 \h </w:instrText>
+              <w:instrText xml:space="preserve"> PAGEREF _Toc136351002 \h </w:instrText>
             </w:r>
             <w:r>
               <w:rPr>
@@ -4300,10 +4304,14 @@
               <w:tab w:val="right" w:leader="dot" w:pos="9628"/>
             </w:tabs>
             <w:rPr>
+              <w:rFonts w:eastAsiaTheme="minorEastAsia"/>
               <w:noProof/>
+              <w:kern w:val="2"/>
+              <w:lang w:eastAsia="it-IT"/>
+              <w14:ligatures w14:val="standardContextual"/>
             </w:rPr>
           </w:pPr>
-          <w:hyperlink w:anchor="_Toc126149962" w:history="1">
+          <w:hyperlink w:anchor="_Toc136351003" w:history="1">
             <w:r>
               <w:rPr>
                 <w:rStyle w:val="Collegamentoipertestuale"/>
@@ -4330,7 +4338,7 @@
                 <w:noProof/>
                 <w:webHidden/>
               </w:rPr>
-              <w:instrText xml:space="preserve"> PAGEREF _Toc126149962 \h </w:instrText>
+              <w:instrText xml:space="preserve"> PAGEREF _Toc136351003 \h </w:instrText>
             </w:r>
             <w:r>
               <w:rPr>
@@ -4368,10 +4376,14 @@
               <w:tab w:val="right" w:leader="dot" w:pos="9628"/>
             </w:tabs>
             <w:rPr>
+              <w:rFonts w:eastAsiaTheme="minorEastAsia"/>
               <w:noProof/>
+              <w:kern w:val="2"/>
+              <w:lang w:eastAsia="it-IT"/>
+              <w14:ligatures w14:val="standardContextual"/>
             </w:rPr>
           </w:pPr>
-          <w:hyperlink w:anchor="_Toc126149963" w:history="1">
+          <w:hyperlink w:anchor="_Toc136351004" w:history="1">
             <w:r>
               <w:rPr>
                 <w:rStyle w:val="Collegamentoipertestuale"/>
@@ -4398,7 +4410,7 @@
                 <w:noProof/>
                 <w:webHidden/>
               </w:rPr>
-              <w:instrText xml:space="preserve"> PAGEREF _Toc126149963 \h </w:instrText>
+              <w:instrText xml:space="preserve"> PAGEREF _Toc136351004 \h </w:instrText>
             </w:r>
             <w:r>
               <w:rPr>
@@ -4436,10 +4448,14 @@
               <w:tab w:val="right" w:leader="dot" w:pos="9628"/>
             </w:tabs>
             <w:rPr>
+              <w:rFonts w:eastAsiaTheme="minorEastAsia"/>
               <w:noProof/>
+              <w:kern w:val="2"/>
+              <w:lang w:eastAsia="it-IT"/>
+              <w14:ligatures w14:val="standardContextual"/>
             </w:rPr>
           </w:pPr>
-          <w:hyperlink w:anchor="_Toc126149964" w:history="1">
+          <w:hyperlink w:anchor="_Toc136351005" w:history="1">
             <w:r>
               <w:rPr>
                 <w:rStyle w:val="Collegamentoipertestuale"/>
@@ -4466,7 +4482,7 @@
                 <w:noProof/>
                 <w:webHidden/>
               </w:rPr>
-              <w:instrText xml:space="preserve"> PAGEREF _Toc126149964 \h </w:instrText>
+              <w:instrText xml:space="preserve"> PAGEREF _Toc136351005 \h </w:instrText>
             </w:r>
             <w:r>
               <w:rPr>
@@ -4504,10 +4520,14 @@
               <w:tab w:val="right" w:leader="dot" w:pos="9628"/>
             </w:tabs>
             <w:rPr>
+              <w:rFonts w:eastAsiaTheme="minorEastAsia"/>
               <w:noProof/>
+              <w:kern w:val="2"/>
+              <w:lang w:eastAsia="it-IT"/>
+              <w14:ligatures w14:val="standardContextual"/>
             </w:rPr>
           </w:pPr>
-          <w:hyperlink w:anchor="_Toc126149965" w:history="1">
+          <w:hyperlink w:anchor="_Toc136351006" w:history="1">
             <w:r>
               <w:rPr>
                 <w:rStyle w:val="Collegamentoipertestuale"/>
@@ -4534,7 +4554,7 @@
                 <w:noProof/>
                 <w:webHidden/>
               </w:rPr>
-              <w:instrText xml:space="preserve"> PAGEREF _Toc126149965 \h </w:instrText>
+              <w:instrText xml:space="preserve"> PAGEREF _Toc136351006 \h </w:instrText>
             </w:r>
             <w:r>
               <w:rPr>
@@ -4572,10 +4592,14 @@
               <w:tab w:val="right" w:leader="dot" w:pos="9628"/>
             </w:tabs>
             <w:rPr>
+              <w:rFonts w:eastAsiaTheme="minorEastAsia"/>
               <w:noProof/>
+              <w:kern w:val="2"/>
+              <w:lang w:eastAsia="it-IT"/>
+              <w14:ligatures w14:val="standardContextual"/>
             </w:rPr>
           </w:pPr>
-          <w:hyperlink w:anchor="_Toc126149966" w:history="1">
+          <w:hyperlink w:anchor="_Toc136351007" w:history="1">
             <w:r>
               <w:rPr>
                 <w:rStyle w:val="Collegamentoipertestuale"/>
@@ -4602,7 +4626,7 @@
                 <w:noProof/>
                 <w:webHidden/>
               </w:rPr>
-              <w:instrText xml:space="preserve"> PAGEREF _Toc126149966 \h </w:instrText>
+              <w:instrText xml:space="preserve"> PAGEREF _Toc136351007 \h </w:instrText>
             </w:r>
             <w:r>
               <w:rPr>
@@ -4640,10 +4664,14 @@
               <w:tab w:val="right" w:leader="dot" w:pos="9628"/>
             </w:tabs>
             <w:rPr>
+              <w:rFonts w:eastAsiaTheme="minorEastAsia"/>
               <w:noProof/>
+              <w:kern w:val="2"/>
+              <w:lang w:eastAsia="it-IT"/>
+              <w14:ligatures w14:val="standardContextual"/>
             </w:rPr>
           </w:pPr>
-          <w:hyperlink w:anchor="_Toc126149967" w:history="1">
+          <w:hyperlink w:anchor="_Toc136351008" w:history="1">
             <w:r>
               <w:rPr>
                 <w:rStyle w:val="Collegamentoipertestuale"/>
@@ -4670,7 +4698,7 @@
                 <w:noProof/>
                 <w:webHidden/>
               </w:rPr>
-              <w:instrText xml:space="preserve"> PAGEREF _Toc126149967 \h </w:instrText>
+              <w:instrText xml:space="preserve"> PAGEREF _Toc136351008 \h </w:instrText>
             </w:r>
             <w:r>
               <w:rPr>
@@ -4708,10 +4736,14 @@
               <w:tab w:val="right" w:leader="dot" w:pos="9628"/>
             </w:tabs>
             <w:rPr>
+              <w:rFonts w:eastAsiaTheme="minorEastAsia"/>
               <w:noProof/>
+              <w:kern w:val="2"/>
+              <w:lang w:eastAsia="it-IT"/>
+              <w14:ligatures w14:val="standardContextual"/>
             </w:rPr>
           </w:pPr>
-          <w:hyperlink w:anchor="_Toc126149968" w:history="1">
+          <w:hyperlink w:anchor="_Toc136351009" w:history="1">
             <w:r>
               <w:rPr>
                 <w:rStyle w:val="Collegamentoipertestuale"/>
@@ -4738,7 +4770,7 @@
                 <w:noProof/>
                 <w:webHidden/>
               </w:rPr>
-              <w:instrText xml:space="preserve"> PAGEREF _Toc126149968 \h </w:instrText>
+              <w:instrText xml:space="preserve"> PAGEREF _Toc136351009 \h </w:instrText>
             </w:r>
             <w:r>
               <w:rPr>
@@ -4776,10 +4808,14 @@
               <w:tab w:val="right" w:leader="dot" w:pos="9628"/>
             </w:tabs>
             <w:rPr>
+              <w:rFonts w:eastAsiaTheme="minorEastAsia"/>
               <w:noProof/>
+              <w:kern w:val="2"/>
+              <w:lang w:eastAsia="it-IT"/>
+              <w14:ligatures w14:val="standardContextual"/>
             </w:rPr>
           </w:pPr>
-          <w:hyperlink w:anchor="_Toc126149969" w:history="1">
+          <w:hyperlink w:anchor="_Toc136351010" w:history="1">
             <w:r>
               <w:rPr>
                 <w:rStyle w:val="Collegamentoipertestuale"/>
@@ -4806,7 +4842,7 @@
                 <w:noProof/>
                 <w:webHidden/>
               </w:rPr>
-              <w:instrText xml:space="preserve"> PAGEREF _Toc126149969 \h </w:instrText>
+              <w:instrText xml:space="preserve"> PAGEREF _Toc136351010 \h </w:instrText>
             </w:r>
             <w:r>
               <w:rPr>
@@ -4844,10 +4880,14 @@
               <w:tab w:val="right" w:leader="dot" w:pos="9628"/>
             </w:tabs>
             <w:rPr>
+              <w:rFonts w:eastAsiaTheme="minorEastAsia"/>
               <w:noProof/>
+              <w:kern w:val="2"/>
+              <w:lang w:eastAsia="it-IT"/>
+              <w14:ligatures w14:val="standardContextual"/>
             </w:rPr>
           </w:pPr>
-          <w:hyperlink w:anchor="_Toc126149970" w:history="1">
+          <w:hyperlink w:anchor="_Toc136351011" w:history="1">
             <w:r>
               <w:rPr>
                 <w:rStyle w:val="Collegamentoipertestuale"/>
@@ -4874,7 +4914,7 @@
                 <w:noProof/>
                 <w:webHidden/>
               </w:rPr>
-              <w:instrText xml:space="preserve"> PAGEREF _Toc126149970 \h </w:instrText>
+              <w:instrText xml:space="preserve"> PAGEREF _Toc136351011 \h </w:instrText>
             </w:r>
             <w:r>
               <w:rPr>
@@ -4912,10 +4952,14 @@
               <w:tab w:val="right" w:leader="dot" w:pos="9628"/>
             </w:tabs>
             <w:rPr>
+              <w:rFonts w:eastAsiaTheme="minorEastAsia"/>
               <w:noProof/>
+              <w:kern w:val="2"/>
+              <w:lang w:eastAsia="it-IT"/>
+              <w14:ligatures w14:val="standardContextual"/>
             </w:rPr>
           </w:pPr>
-          <w:hyperlink w:anchor="_Toc126149971" w:history="1">
+          <w:hyperlink w:anchor="_Toc136351012" w:history="1">
             <w:r>
               <w:rPr>
                 <w:rStyle w:val="Collegamentoipertestuale"/>
@@ -4942,7 +4986,7 @@
                 <w:noProof/>
                 <w:webHidden/>
               </w:rPr>
-              <w:instrText xml:space="preserve"> PAGEREF _Toc126149971 \h </w:instrText>
+              <w:instrText xml:space="preserve"> PAGEREF _Toc136351012 \h </w:instrText>
             </w:r>
             <w:r>
               <w:rPr>
@@ -4980,10 +5024,14 @@
               <w:tab w:val="right" w:leader="dot" w:pos="9628"/>
             </w:tabs>
             <w:rPr>
+              <w:rFonts w:eastAsiaTheme="minorEastAsia"/>
               <w:noProof/>
+              <w:kern w:val="2"/>
+              <w:lang w:eastAsia="it-IT"/>
+              <w14:ligatures w14:val="standardContextual"/>
             </w:rPr>
           </w:pPr>
-          <w:hyperlink w:anchor="_Toc126149972" w:history="1">
+          <w:hyperlink w:anchor="_Toc136351013" w:history="1">
             <w:r>
               <w:rPr>
                 <w:rStyle w:val="Collegamentoipertestuale"/>
@@ -5010,7 +5058,7 @@
                 <w:noProof/>
                 <w:webHidden/>
               </w:rPr>
-              <w:instrText xml:space="preserve"> PAGEREF _Toc126149972 \h </w:instrText>
+              <w:instrText xml:space="preserve"> PAGEREF _Toc136351013 \h </w:instrText>
             </w:r>
             <w:r>
               <w:rPr>
@@ -5048,10 +5096,14 @@
               <w:tab w:val="right" w:leader="dot" w:pos="9628"/>
             </w:tabs>
             <w:rPr>
+              <w:rFonts w:eastAsiaTheme="minorEastAsia"/>
               <w:noProof/>
+              <w:kern w:val="2"/>
+              <w:lang w:eastAsia="it-IT"/>
+              <w14:ligatures w14:val="standardContextual"/>
             </w:rPr>
           </w:pPr>
-          <w:hyperlink w:anchor="_Toc126149973" w:history="1">
+          <w:hyperlink w:anchor="_Toc136351014" w:history="1">
             <w:r>
               <w:rPr>
                 <w:rStyle w:val="Collegamentoipertestuale"/>
@@ -5078,7 +5130,7 @@
                 <w:noProof/>
                 <w:webHidden/>
               </w:rPr>
-              <w:instrText xml:space="preserve"> PAGEREF _Toc126149973 \h </w:instrText>
+              <w:instrText xml:space="preserve"> PAGEREF _Toc136351014 \h </w:instrText>
             </w:r>
             <w:r>
               <w:rPr>
@@ -5116,10 +5168,14 @@
               <w:tab w:val="right" w:leader="dot" w:pos="9628"/>
             </w:tabs>
             <w:rPr>
+              <w:rFonts w:eastAsiaTheme="minorEastAsia"/>
               <w:noProof/>
+              <w:kern w:val="2"/>
+              <w:lang w:eastAsia="it-IT"/>
+              <w14:ligatures w14:val="standardContextual"/>
             </w:rPr>
           </w:pPr>
-          <w:hyperlink w:anchor="_Toc126149974" w:history="1">
+          <w:hyperlink w:anchor="_Toc136351015" w:history="1">
             <w:r>
               <w:rPr>
                 <w:rStyle w:val="Collegamentoipertestuale"/>
@@ -5146,7 +5202,7 @@
                 <w:noProof/>
                 <w:webHidden/>
               </w:rPr>
-              <w:instrText xml:space="preserve"> PAGEREF _Toc126149974 \h </w:instrText>
+              <w:instrText xml:space="preserve"> PAGEREF _Toc136351015 \h </w:instrText>
             </w:r>
             <w:r>
               <w:rPr>
@@ -5184,10 +5240,14 @@
               <w:tab w:val="right" w:leader="dot" w:pos="9628"/>
             </w:tabs>
             <w:rPr>
+              <w:rFonts w:eastAsiaTheme="minorEastAsia"/>
               <w:noProof/>
+              <w:kern w:val="2"/>
+              <w:lang w:eastAsia="it-IT"/>
+              <w14:ligatures w14:val="standardContextual"/>
             </w:rPr>
           </w:pPr>
-          <w:hyperlink w:anchor="_Toc126149975" w:history="1">
+          <w:hyperlink w:anchor="_Toc136351016" w:history="1">
             <w:r>
               <w:rPr>
                 <w:rStyle w:val="Collegamentoipertestuale"/>
@@ -5214,7 +5274,7 @@
                 <w:noProof/>
                 <w:webHidden/>
               </w:rPr>
-              <w:instrText xml:space="preserve"> PAGEREF _Toc126149975 \h </w:instrText>
+              <w:instrText xml:space="preserve"> PAGEREF _Toc136351016 \h </w:instrText>
             </w:r>
             <w:r>
               <w:rPr>
@@ -5252,10 +5312,14 @@
               <w:tab w:val="right" w:leader="dot" w:pos="9628"/>
             </w:tabs>
             <w:rPr>
+              <w:rFonts w:eastAsiaTheme="minorEastAsia"/>
               <w:noProof/>
+              <w:kern w:val="2"/>
+              <w:lang w:eastAsia="it-IT"/>
+              <w14:ligatures w14:val="standardContextual"/>
             </w:rPr>
           </w:pPr>
-          <w:hyperlink w:anchor="_Toc126149976" w:history="1">
+          <w:hyperlink w:anchor="_Toc136351017" w:history="1">
             <w:r>
               <w:rPr>
                 <w:rStyle w:val="Collegamentoipertestuale"/>
@@ -5282,7 +5346,7 @@
                 <w:noProof/>
                 <w:webHidden/>
               </w:rPr>
-              <w:instrText xml:space="preserve"> PAGEREF _Toc126149976 \h </w:instrText>
+              <w:instrText xml:space="preserve"> PAGEREF _Toc136351017 \h </w:instrText>
             </w:r>
             <w:r>
               <w:rPr>
@@ -5320,10 +5384,14 @@
               <w:tab w:val="right" w:leader="dot" w:pos="9628"/>
             </w:tabs>
             <w:rPr>
+              <w:rFonts w:eastAsiaTheme="minorEastAsia"/>
               <w:noProof/>
+              <w:kern w:val="2"/>
+              <w:lang w:eastAsia="it-IT"/>
+              <w14:ligatures w14:val="standardContextual"/>
             </w:rPr>
           </w:pPr>
-          <w:hyperlink w:anchor="_Toc126149977" w:history="1">
+          <w:hyperlink w:anchor="_Toc136351018" w:history="1">
             <w:r>
               <w:rPr>
                 <w:rStyle w:val="Collegamentoipertestuale"/>
@@ -5350,7 +5418,7 @@
                 <w:noProof/>
                 <w:webHidden/>
               </w:rPr>
-              <w:instrText xml:space="preserve"> PAGEREF _Toc126149977 \h </w:instrText>
+              <w:instrText xml:space="preserve"> PAGEREF _Toc136351018 \h </w:instrText>
             </w:r>
             <w:r>
               <w:rPr>
@@ -5388,10 +5456,14 @@
               <w:tab w:val="right" w:leader="dot" w:pos="9628"/>
             </w:tabs>
             <w:rPr>
+              <w:rFonts w:eastAsiaTheme="minorEastAsia"/>
               <w:noProof/>
+              <w:kern w:val="2"/>
+              <w:lang w:eastAsia="it-IT"/>
+              <w14:ligatures w14:val="standardContextual"/>
             </w:rPr>
           </w:pPr>
-          <w:hyperlink w:anchor="_Toc126149978" w:history="1">
+          <w:hyperlink w:anchor="_Toc136351019" w:history="1">
             <w:r>
               <w:rPr>
                 <w:rStyle w:val="Collegamentoipertestuale"/>
@@ -5418,7 +5490,7 @@
                 <w:noProof/>
                 <w:webHidden/>
               </w:rPr>
-              <w:instrText xml:space="preserve"> PAGEREF _Toc126149978 \h </w:instrText>
+              <w:instrText xml:space="preserve"> PAGEREF _Toc136351019 \h </w:instrText>
             </w:r>
             <w:r>
               <w:rPr>
@@ -5456,10 +5528,14 @@
               <w:tab w:val="right" w:leader="dot" w:pos="9628"/>
             </w:tabs>
             <w:rPr>
+              <w:rFonts w:eastAsiaTheme="minorEastAsia"/>
               <w:noProof/>
+              <w:kern w:val="2"/>
+              <w:lang w:eastAsia="it-IT"/>
+              <w14:ligatures w14:val="standardContextual"/>
             </w:rPr>
           </w:pPr>
-          <w:hyperlink w:anchor="_Toc126149979" w:history="1">
+          <w:hyperlink w:anchor="_Toc136351020" w:history="1">
             <w:r>
               <w:rPr>
                 <w:rStyle w:val="Collegamentoipertestuale"/>
@@ -5486,7 +5562,7 @@
                 <w:noProof/>
                 <w:webHidden/>
               </w:rPr>
-              <w:instrText xml:space="preserve"> PAGEREF _Toc126149979 \h </w:instrText>
+              <w:instrText xml:space="preserve"> PAGEREF _Toc136351020 \h </w:instrText>
             </w:r>
             <w:r>
               <w:rPr>
@@ -5524,10 +5600,14 @@
               <w:tab w:val="right" w:leader="dot" w:pos="9628"/>
             </w:tabs>
             <w:rPr>
+              <w:rFonts w:eastAsiaTheme="minorEastAsia"/>
               <w:noProof/>
+              <w:kern w:val="2"/>
+              <w:lang w:eastAsia="it-IT"/>
+              <w14:ligatures w14:val="standardContextual"/>
             </w:rPr>
           </w:pPr>
-          <w:hyperlink w:anchor="_Toc126149980" w:history="1">
+          <w:hyperlink w:anchor="_Toc136351021" w:history="1">
             <w:r>
               <w:rPr>
                 <w:rStyle w:val="Collegamentoipertestuale"/>
@@ -5554,7 +5634,7 @@
                 <w:noProof/>
                 <w:webHidden/>
               </w:rPr>
-              <w:instrText xml:space="preserve"> PAGEREF _Toc126149980 \h </w:instrText>
+              <w:instrText xml:space="preserve"> PAGEREF _Toc136351021 \h </w:instrText>
             </w:r>
             <w:r>
               <w:rPr>
@@ -5592,10 +5672,14 @@
               <w:tab w:val="right" w:leader="dot" w:pos="9628"/>
             </w:tabs>
             <w:rPr>
+              <w:rFonts w:eastAsiaTheme="minorEastAsia"/>
               <w:noProof/>
+              <w:kern w:val="2"/>
+              <w:lang w:eastAsia="it-IT"/>
+              <w14:ligatures w14:val="standardContextual"/>
             </w:rPr>
           </w:pPr>
-          <w:hyperlink w:anchor="_Toc126149981" w:history="1">
+          <w:hyperlink w:anchor="_Toc136351022" w:history="1">
             <w:r>
               <w:rPr>
                 <w:rStyle w:val="Collegamentoipertestuale"/>
@@ -5622,7 +5706,7 @@
                 <w:noProof/>
                 <w:webHidden/>
               </w:rPr>
-              <w:instrText xml:space="preserve"> PAGEREF _Toc126149981 \h </w:instrText>
+              <w:instrText xml:space="preserve"> PAGEREF _Toc136351022 \h </w:instrText>
             </w:r>
             <w:r>
               <w:rPr>
@@ -5660,10 +5744,14 @@
               <w:tab w:val="right" w:leader="dot" w:pos="9628"/>
             </w:tabs>
             <w:rPr>
+              <w:rFonts w:eastAsiaTheme="minorEastAsia"/>
               <w:noProof/>
+              <w:kern w:val="2"/>
+              <w:lang w:eastAsia="it-IT"/>
+              <w14:ligatures w14:val="standardContextual"/>
             </w:rPr>
           </w:pPr>
-          <w:hyperlink w:anchor="_Toc126149982" w:history="1">
+          <w:hyperlink w:anchor="_Toc136351023" w:history="1">
             <w:r>
               <w:rPr>
                 <w:rStyle w:val="Collegamentoipertestuale"/>
@@ -5690,7 +5778,7 @@
                 <w:noProof/>
                 <w:webHidden/>
               </w:rPr>
-              <w:instrText xml:space="preserve"> PAGEREF _Toc126149982 \h </w:instrText>
+              <w:instrText xml:space="preserve"> PAGEREF _Toc136351023 \h </w:instrText>
             </w:r>
             <w:r>
               <w:rPr>
@@ -5728,10 +5816,14 @@
               <w:tab w:val="right" w:leader="dot" w:pos="9628"/>
             </w:tabs>
             <w:rPr>
+              <w:rFonts w:eastAsiaTheme="minorEastAsia"/>
               <w:noProof/>
+              <w:kern w:val="2"/>
+              <w:lang w:eastAsia="it-IT"/>
+              <w14:ligatures w14:val="standardContextual"/>
             </w:rPr>
           </w:pPr>
-          <w:hyperlink w:anchor="_Toc126149983" w:history="1">
+          <w:hyperlink w:anchor="_Toc136351024" w:history="1">
             <w:r>
               <w:rPr>
                 <w:rStyle w:val="Collegamentoipertestuale"/>
@@ -5758,7 +5850,7 @@
                 <w:noProof/>
                 <w:webHidden/>
               </w:rPr>
-              <w:instrText xml:space="preserve"> PAGEREF _Toc126149983 \h </w:instrText>
+              <w:instrText xml:space="preserve"> PAGEREF _Toc136351024 \h </w:instrText>
             </w:r>
             <w:r>
               <w:rPr>
@@ -5826,7 +5918,7 @@
         <w:pStyle w:val="Titolo1"/>
         <w:jc w:val="center"/>
       </w:pPr>
-      <w:bookmarkStart w:id="0" w:name="_Toc126149961"/>
+      <w:bookmarkStart w:id="0" w:name="_Toc136351002"/>
       <w:r>
         <w:lastRenderedPageBreak/>
         <w:t>Diritto privato</w:t>
@@ -6744,7 +6836,7 @@
         <w:pStyle w:val="Titolo1"/>
         <w:jc w:val="center"/>
       </w:pPr>
-      <w:bookmarkStart w:id="1" w:name="_Toc126149962"/>
+      <w:bookmarkStart w:id="1" w:name="_Toc136351003"/>
       <w:r>
         <w:lastRenderedPageBreak/>
         <w:t>Decreti, applicazione norme, interpretazione, risoluzione conflitti</w:t>
@@ -7406,7 +7498,7 @@
         <w:pStyle w:val="Titolo1"/>
         <w:jc w:val="center"/>
       </w:pPr>
-      <w:bookmarkStart w:id="2" w:name="_Toc126149963"/>
+      <w:bookmarkStart w:id="2" w:name="_Toc136351004"/>
       <w:r>
         <w:t>Contratti digitali</w:t>
       </w:r>
@@ -8223,7 +8315,7 @@
         <w:pStyle w:val="Titolo1"/>
         <w:jc w:val="center"/>
       </w:pPr>
-      <w:bookmarkStart w:id="3" w:name="_Toc126149964"/>
+      <w:bookmarkStart w:id="3" w:name="_Toc136351005"/>
       <w:r>
         <w:lastRenderedPageBreak/>
         <w:t>Contratti digitali</w:t>
@@ -9347,7 +9439,7 @@
         <w:pStyle w:val="Titolo1"/>
         <w:jc w:val="center"/>
       </w:pPr>
-      <w:bookmarkStart w:id="4" w:name="_Toc126149965"/>
+      <w:bookmarkStart w:id="4" w:name="_Toc136351006"/>
       <w:r>
         <w:lastRenderedPageBreak/>
         <w:t>Contratti digitali</w:t>
@@ -10106,7 +10198,7 @@
         <w:pStyle w:val="Titolo1"/>
         <w:jc w:val="center"/>
       </w:pPr>
-      <w:bookmarkStart w:id="5" w:name="_Toc126149966"/>
+      <w:bookmarkStart w:id="5" w:name="_Toc136351007"/>
       <w:r>
         <w:t>Diritto d’autore</w:t>
       </w:r>
@@ -10703,7 +10795,7 @@
         <w:pStyle w:val="Titolo1"/>
         <w:jc w:val="center"/>
       </w:pPr>
-      <w:bookmarkStart w:id="6" w:name="_Toc126149967"/>
+      <w:bookmarkStart w:id="6" w:name="_Toc136351008"/>
       <w:r>
         <w:t>Responsabilità civile</w:t>
       </w:r>
@@ -12215,7 +12307,7 @@
         <w:pStyle w:val="Titolo1"/>
         <w:jc w:val="center"/>
       </w:pPr>
-      <w:bookmarkStart w:id="7" w:name="_Toc126149968"/>
+      <w:bookmarkStart w:id="7" w:name="_Toc136351009"/>
       <w:r>
         <w:t>Lavoro e tecnologia</w:t>
       </w:r>
@@ -12929,7 +13021,7 @@
         <w:pStyle w:val="Titolo1"/>
         <w:jc w:val="center"/>
       </w:pPr>
-      <w:bookmarkStart w:id="8" w:name="_Toc126149969"/>
+      <w:bookmarkStart w:id="8" w:name="_Toc136351010"/>
       <w:r>
         <w:lastRenderedPageBreak/>
         <w:t>Protezione e tutela dell’individuo in ambito reale</w:t>
@@ -13291,7 +13383,7 @@
         <w:pStyle w:val="Titolo1"/>
         <w:jc w:val="center"/>
       </w:pPr>
-      <w:bookmarkStart w:id="9" w:name="_Toc126149970"/>
+      <w:bookmarkStart w:id="9" w:name="_Toc136351011"/>
       <w:r>
         <w:lastRenderedPageBreak/>
         <w:t>Subordinazione/autonomia</w:t>
@@ -14458,7 +14550,7 @@
         <w:pStyle w:val="Titolo1"/>
         <w:jc w:val="center"/>
       </w:pPr>
-      <w:bookmarkStart w:id="10" w:name="_Toc126149971"/>
+      <w:bookmarkStart w:id="10" w:name="_Toc136351012"/>
       <w:r>
         <w:t>Controversie individuali</w:t>
       </w:r>
@@ -15683,7 +15775,7 @@
         <w:pStyle w:val="Titolo1"/>
         <w:jc w:val="center"/>
       </w:pPr>
-      <w:bookmarkStart w:id="11" w:name="_Toc126149972"/>
+      <w:bookmarkStart w:id="11" w:name="_Toc136351013"/>
       <w:r>
         <w:t>Potere disciplinare</w:t>
       </w:r>
@@ -17428,7 +17520,7 @@
         <w:pStyle w:val="Titolo1"/>
         <w:jc w:val="center"/>
       </w:pPr>
-      <w:bookmarkStart w:id="12" w:name="_Toc126149973"/>
+      <w:bookmarkStart w:id="12" w:name="_Toc136351014"/>
       <w:r>
         <w:t>Diritto del lavoro</w:t>
       </w:r>
@@ -18334,7 +18426,7 @@
         <w:pStyle w:val="Titolo1"/>
         <w:jc w:val="center"/>
       </w:pPr>
-      <w:bookmarkStart w:id="13" w:name="_Toc126149974"/>
+      <w:bookmarkStart w:id="13" w:name="_Toc136351015"/>
       <w:r>
         <w:t>Lavoro, persone e tecnologie</w:t>
       </w:r>
@@ -18975,7 +19067,7 @@
         <w:pStyle w:val="Titolo1"/>
         <w:jc w:val="center"/>
       </w:pPr>
-      <w:bookmarkStart w:id="14" w:name="_Toc126149975"/>
+      <w:bookmarkStart w:id="14" w:name="_Toc136351016"/>
       <w:r>
         <w:t>Strumenti di lavoro e accordi/vincoli nel loro utilizzo</w:t>
       </w:r>
@@ -20746,7 +20838,7 @@
         <w:pStyle w:val="Titolo1"/>
         <w:jc w:val="center"/>
       </w:pPr>
-      <w:bookmarkStart w:id="15" w:name="_Toc126149976"/>
+      <w:bookmarkStart w:id="15" w:name="_Toc136351017"/>
       <w:r>
         <w:lastRenderedPageBreak/>
         <w:t>Privacy (inizio parte Ruggiu)</w:t>
@@ -21020,13 +21112,12 @@
         <w:t>Chiaro quindi come la governance in ambito tecnico-scientifico si ponga come strumento utile di innovazione e di tutela, in un certo senso, dei soggetti terzi e finali interessati, specie se vengono applicate tutele a favore dei soggetti e dei loro dati, dando obblighi al titolare e dando sanzioni pena sorpasso illecito di determinati principi.</w:t>
       </w:r>
     </w:p>
-    <w:p/>
     <w:p>
       <w:pPr>
         <w:pStyle w:val="Titolo1"/>
         <w:jc w:val="center"/>
       </w:pPr>
-      <w:bookmarkStart w:id="16" w:name="_Toc126149977"/>
+      <w:bookmarkStart w:id="16" w:name="_Toc136351018"/>
       <w:r>
         <w:t>Discorso generale sulla privacy e sul ruolo del GDPR</w:t>
       </w:r>
@@ -21040,7 +21131,13 @@
     </w:p>
     <w:p>
       <w:r>
-        <w:t xml:space="preserve">Ciò si confronta anche con mondi extragiuridici, il mondo etico (nome sociali/morali) ed il mondo politico (linee guida del garante della Privacy), soprattutto in merito all’interazione con il mondo digitale. </w:t>
+        <w:t xml:space="preserve">Ciò si confronta anche con mondi extragiuridici, </w:t>
+      </w:r>
+      <w:r>
+        <w:t xml:space="preserve">come ad esempio </w:t>
+      </w:r>
+      <w:r>
+        <w:t xml:space="preserve">il mondo etico (nome sociali/morali) ed il mondo politico (linee guida del garante della Privacy), soprattutto in merito all’interazione con il mondo digitale. </w:t>
       </w:r>
     </w:p>
     <w:p>
@@ -21089,253 +21186,285 @@
         <w:t xml:space="preserve">Anche gli stessi vaccini hanno fruito della stessa idea, dato che possono essere considerate fonte di informazione (informazioni genetico-sanitarie). </w:t>
       </w:r>
     </w:p>
+    <w:p>
+      <w:r>
+        <w:t xml:space="preserve">Il fulcro è la </w:t>
+      </w:r>
+      <w:r>
+        <w:rPr>
+          <w:i/>
+          <w:iCs/>
+        </w:rPr>
+        <w:t>centralizzazione</w:t>
+      </w:r>
+      <w:r>
+        <w:t xml:space="preserve"> riguarda la raccolta dei dati e la loro ricondivisione in tempo reale con altri utenti.</w:t>
+      </w:r>
+    </w:p>
     <w:p/>
     <w:p>
       <w:r>
-        <w:t>L’idea può essere anche centralizzata, raccogliendo molte informazioni in modalità blockchain</w:t>
-      </w:r>
-      <w:r>
-        <w:t>, ad esempio la stessa creazione dei vaccini (in quanto poco tempo sono stati sviluppati</w:t>
-      </w:r>
-      <w:r>
-        <w:t xml:space="preserve"> e come siano stati realizzati in maniera collaborativa modalità blockchain</w:t>
-      </w:r>
-      <w:r>
-        <w:t xml:space="preserve">). </w:t>
-      </w:r>
-    </w:p>
-    <w:p>
-      <w:r>
-        <w:t xml:space="preserve">La </w:t>
-      </w:r>
-      <w:r>
-        <w:rPr>
-          <w:i/>
-          <w:iCs/>
-        </w:rPr>
-        <w:t>centralizzazione</w:t>
-      </w:r>
-      <w:r>
-        <w:t xml:space="preserve"> riguarda la raccolta dei dati e la loro ricondivisione in tempo reale con altri utenti.</w:t>
+        <w:t>Prendiamo l’esempio di veicoli semi-autonomi; se causano incidenti, esistono normative apposite che si applicano in varie modalità (le norme giuridiche finiscono, ed interviene l’etica, attraverso norme sociali).</w:t>
+      </w:r>
+    </w:p>
+    <w:p>
+      <w:r>
+        <w:t xml:space="preserve">Le linee guida possono sfuggire all’applicazione delle norme giuridiche esistenti (ad esempio l’idea di applicazione tramite i cookies), nonché nel quadro politico che cerca di seguire lo </w:t>
+      </w:r>
+      <w:r>
+        <w:t>sviluppo</w:t>
+      </w:r>
+      <w:r>
+        <w:t xml:space="preserve"> delle nuove tecnologie (in senso di sviluppo economico, finanziamento di progetti</w:t>
+      </w:r>
+      <w:r>
+        <w:t xml:space="preserve"> come ad esempio le AI).</w:t>
       </w:r>
     </w:p>
     <w:p/>
     <w:p>
       <w:r>
-        <w:t>Prendiamo l’esempio di veicoli semi-autonomi; se causano incidenti, esistono normative apposite che si applicano in varie modalità (le norme giuridiche finiscono, ed interviene l’etica, attraverso norme sociali).</w:t>
-      </w:r>
-    </w:p>
-    <w:p>
-      <w:r>
-        <w:t xml:space="preserve">Le linee guida possono sfuggire all’applicazione delle norme giuridiche esistenti (ad esempio l’idea di applicazione tramite i cookies), nonché nel quadro politico che cerca di seguire lo </w:t>
-      </w:r>
-      <w:r>
-        <w:t>sviluppo</w:t>
-      </w:r>
-      <w:r>
-        <w:t xml:space="preserve"> delle nuove tecnologie (in senso di sviluppo economico, finanziamento di progetti, nonché norme che accompagnano lo sviluppo delle stesse con un percorso di ridefinizione, come avviene ad esempio per la AI).</w:t>
+        <w:t>La GDPR si pone in mezzo a tutto questo, essendo regolazione dell’UE, ponendo un esempio di come stabilire la governance digitale (privacy, diritto di protezione dei dati, ecc</w:t>
+      </w:r>
+      <w:r>
+        <w:t xml:space="preserve">.). </w:t>
+      </w:r>
+    </w:p>
+    <w:p>
+      <w:r>
+        <w:t>Ad esempio,</w:t>
+      </w:r>
+      <w:r>
+        <w:t xml:space="preserve"> tramite IoT, diventiamo soggetti capaci di produrre informazione in ogni momento, materiale captabile da una serie di dispositivi, materiale identificante dell’identità della persona. Anche lo stesso diritto all’istruzione si pone come strumento controllato ma in grado di generare disuguaglianze (non disponendo di mezzi tecnologici adeguati, non si può fruire pienamente di questo).</w:t>
       </w:r>
     </w:p>
     <w:p/>
     <w:p>
       <w:r>
-        <w:t>La GDPR si pone in mezzo a tutto questo, essendo regolazione dell’UE, ponendo un esempio di come stabilire la governance digitale (privacy, diritto di protezione dei dati, ecc</w:t>
-      </w:r>
-      <w:r>
-        <w:t xml:space="preserve">.). </w:t>
-      </w:r>
-    </w:p>
-    <w:p>
-      <w:r>
-        <w:t>Ad esempio,</w:t>
-      </w:r>
-      <w:r>
-        <w:t xml:space="preserve"> tramite IoT, diventiamo soggetti capaci di produrre informazione in ogni momento, materiale captabile da una serie di dispositivi, materiale identificante dell’identità della persona. Anche lo stesso diritto all’istruzione si pone come strumento controllato ma in grado di generare disuguaglianze (non disponendo di mezzi tecnologici adeguati, non si può fruire pienamente di questo).</w:t>
+        <w:t>Un altro esempio interessante in questo senso è</w:t>
+      </w:r>
+      <w:r>
+        <w:t xml:space="preserve"> la tecnologia sintetica, che tramite </w:t>
+      </w:r>
+      <w:r>
+        <w:t xml:space="preserve">un insieme di geni </w:t>
+      </w:r>
+      <w:r>
+        <w:t>cerca di costruire caratteristiche viventi riproducibili, centralizzando ancora di più il controllo posto uomo-macchina.</w:t>
       </w:r>
     </w:p>
     <w:p/>
     <w:p>
       <w:r>
-        <w:t xml:space="preserve">Prendendo anche la tecnologia sintetica, che tramite </w:t>
-      </w:r>
-      <w:r>
-        <w:t>un insieme di geni tali da poter garantire una serie di caratteristiche, date dalla fisica/chimica oltre che dal digitale, r</w:t>
-      </w:r>
-      <w:r>
-        <w:t xml:space="preserve">icrea una serie di dati associati a viventi (persone ed animali) in poco tempo. </w:t>
-      </w:r>
-    </w:p>
-    <w:p>
-      <w:r>
-        <w:t>La stessa origine del Covid è stata discussa, capendo se si è generato da un laboratorio di Yuan o altre cose. Vari problemi sono disciplinati dal diritto, altri ancora da policy generali.</w:t>
-      </w:r>
-    </w:p>
-    <w:p>
-      <w:r>
-        <w:br w:type="page"/>
+        <w:t>S</w:t>
+      </w:r>
+      <w:r>
+        <w:t xml:space="preserve">i cita un esempio da parte della filosofa Philippa Foot </w:t>
+      </w:r>
+      <w:r>
+        <w:t>definito</w:t>
+      </w:r>
+      <w:r>
+        <w:t xml:space="preserve"> </w:t>
+      </w:r>
+      <w:r>
+        <w:rPr>
+          <w:u w:val="single"/>
+        </w:rPr>
+        <w:t>Trolley Problem</w:t>
+      </w:r>
+      <w:r>
+        <w:t>:</w:t>
+      </w:r>
+    </w:p>
+    <w:p>
+      <w:pPr>
+        <w:pStyle w:val="Paragrafoelenco"/>
+        <w:numPr>
+          <w:ilvl w:val="0"/>
+          <w:numId w:val="1"/>
+        </w:numPr>
+      </w:pPr>
+      <w:r>
+        <w:t>qui</w:t>
+      </w:r>
+      <w:r>
+        <w:t xml:space="preserve"> si discutono due casi in cui un treno è fuori controllo e a noi è data la scelta se salvare ben cinque persone facendo deragliare il treno, ma questo investirebbe un solo uomo ammazzandolo, oppure non far nulla, facendo così morire cinque persone. </w:t>
+      </w:r>
+    </w:p>
+    <w:p>
+      <w:pPr>
+        <w:pStyle w:val="Paragrafoelenco"/>
+        <w:numPr>
+          <w:ilvl w:val="0"/>
+          <w:numId w:val="1"/>
+        </w:numPr>
+      </w:pPr>
+      <w:r>
+        <w:t>Per natura utilitaristica del problema, la maggior parte delle persone salverebbe i cinque uomini, non prendendo quindi in maniera oggettiva, una decisione che salvi l’insieme o di azione del “bene comune”; dunque anche un semplice problema apre vari interrogativi, principalmente per le riflessioni che ne provengono, della duplice natura umana</w:t>
+      </w:r>
+      <w:r>
+        <w:t xml:space="preserve"> nell’aiuto in senso profittevole.</w:t>
       </w:r>
     </w:p>
     <w:p>
       <w:r>
         <w:lastRenderedPageBreak/>
-        <w:t>S</w:t>
-      </w:r>
-      <w:r>
-        <w:t>i cita un esempio da parte della filosofa Philippa Foot noto come Trolley Problem, in cui si discutono due casi in cui un treno è fuori controllo e a noi è data la scelta se salvare ben cinque persone facendo deragliare il treno, ma questo investirebbe un solo uomo ammazzandolo, oppure non far nulla, facendo così morire cinque persone. Per natura utilitaristica del problema, la maggior parte delle persone salverebbe i cinque uomini, non prendendo quindi in maniera oggettiva, una decisione che salvi l’insieme o di azione del “bene comune”; dunque anche un semplice problema apre vari interrogativi, principalmente per le riflessioni che ne provengono, della duplice natura umana.</w:t>
+        <w:t xml:space="preserve">La stessa regolamentazione dei mezzi autonomi è data dall’articolo </w:t>
+      </w:r>
+      <w:r>
+        <w:t>2</w:t>
+      </w:r>
+      <w:r>
+        <w:t xml:space="preserve">043 del </w:t>
+      </w:r>
+      <w:r>
+        <w:t>Codice civile</w:t>
+      </w:r>
+      <w:r>
+        <w:t xml:space="preserve"> (risarcimento per fatto illecito)</w:t>
+      </w:r>
+      <w:r>
+        <w:t>, riconoscendo personalità giuridica ai robot (titolari di diritti o di obblighi, oppure attraverso forme di assicurazione privata/pubblica); la responsabilità potrebbe ricadere su chi lo ha progettato o sulla stessa macchina</w:t>
+      </w:r>
+      <w:r>
+        <w:t xml:space="preserve"> (imputabilità giuridica e soggetti coinvolti).</w:t>
       </w:r>
     </w:p>
     <w:p/>
     <w:p>
       <w:r>
-        <w:t xml:space="preserve">La stessa regolamentazione dei mezzi autonomi è data dall’articolo </w:t>
-      </w:r>
-      <w:r>
-        <w:t>2</w:t>
-      </w:r>
-      <w:r>
-        <w:t xml:space="preserve">043 del </w:t>
-      </w:r>
-      <w:r>
-        <w:t>Codice civile</w:t>
-      </w:r>
-      <w:r>
-        <w:t xml:space="preserve"> (risarcimento per fatto illecito)</w:t>
-      </w:r>
-      <w:r>
-        <w:t>, riconoscendo personalità giuridica ai robot (titolari di diritti o di obblighi, oppure attraverso forme di assicurazione privata/pubblica); la responsabilità potrebbe ricadere su chi lo ha progettato o sulla stessa macchina</w:t>
-      </w:r>
-      <w:r>
-        <w:t xml:space="preserve"> (imputabilità giuridica e soggetti coinvolti).</w:t>
+        <w:t xml:space="preserve">Questo </w:t>
+      </w:r>
+      <w:r>
+        <w:t xml:space="preserve">passa </w:t>
+      </w:r>
+      <w:r>
+        <w:t xml:space="preserve">attraverso </w:t>
+      </w:r>
+      <w:r>
+        <w:t xml:space="preserve">il </w:t>
+      </w:r>
+      <w:r>
+        <w:t xml:space="preserve">riconoscimento della personalità giuridica oppure attraverso forme di assicurazione </w:t>
+      </w:r>
+      <w:r>
+        <w:t>e</w:t>
+      </w:r>
+      <w:r>
+        <w:t xml:space="preserve"> problemi di policy </w:t>
+      </w:r>
+      <w:r>
+        <w:t>ponendo il problema di come stia a</w:t>
+      </w:r>
+      <w:r>
+        <w:t>ndando la regolazione dell'intelligenza artificiale</w:t>
+      </w:r>
+      <w:r>
+        <w:t>.</w:t>
+      </w:r>
+      <w:r>
+        <w:t xml:space="preserve"> </w:t>
+      </w:r>
+      <w:r>
+        <w:t>C’è poi</w:t>
+      </w:r>
+      <w:r>
+        <w:t xml:space="preserve"> una questione della disciplina sulla responsabilità </w:t>
+      </w:r>
+      <w:r>
+        <w:t>dell’omicidio</w:t>
+      </w:r>
+      <w:r>
+        <w:t xml:space="preserve"> doloso o colposo </w:t>
+      </w:r>
+      <w:r>
+        <w:t xml:space="preserve">e la fase di </w:t>
+      </w:r>
+      <w:r>
+        <w:rPr>
+          <w:i/>
+          <w:iCs/>
+        </w:rPr>
+        <w:t>decision-making</w:t>
+      </w:r>
+      <w:r>
+        <w:t xml:space="preserve"> che viene fatto rispetto ai modelli esistenti di governance in un certo settore, nonché l’impatto tecnologico che si può avere (in un campo di regolamentazione nonché di investimenti che vengono fatti, in maniera collegata e dipendente). </w:t>
+      </w:r>
+    </w:p>
+    <w:p>
+      <w:r>
+        <w:t xml:space="preserve">Da parte anche delle tecnologie digitali in maniera da preservare alcune finalità che </w:t>
+      </w:r>
+      <w:r>
+        <w:t>sono r</w:t>
+      </w:r>
+      <w:r>
+        <w:t>iconosciute come prioritarie</w:t>
+      </w:r>
+      <w:r>
+        <w:t>, quali</w:t>
+      </w:r>
+      <w:r>
+        <w:t xml:space="preserve"> la protezione dei </w:t>
+      </w:r>
+      <w:r>
+        <w:t>dati, la ricerca stessa (messa in un ambito generale e come quadro di governance).</w:t>
       </w:r>
     </w:p>
     <w:p/>
     <w:p>
       <w:r>
-        <w:t xml:space="preserve">Questo </w:t>
-      </w:r>
-      <w:r>
-        <w:t xml:space="preserve">passa </w:t>
-      </w:r>
-      <w:r>
-        <w:t xml:space="preserve">attraverso </w:t>
-      </w:r>
-      <w:r>
-        <w:t xml:space="preserve">il </w:t>
-      </w:r>
-      <w:r>
-        <w:t xml:space="preserve">riconoscimento della personalità giuridica oppure attraverso forme di assicurazione </w:t>
-      </w:r>
-      <w:r>
-        <w:t>e</w:t>
-      </w:r>
-      <w:r>
-        <w:t xml:space="preserve"> problemi di policy </w:t>
-      </w:r>
-      <w:r>
-        <w:t>ponendo il problema di come stia a</w:t>
-      </w:r>
-      <w:r>
-        <w:t>ndando la regolazione dell'intelligenza artificiale</w:t>
-      </w:r>
-      <w:r>
-        <w:t>.</w:t>
+        <w:t>Determinati codici etici possono essere sviluppati da privati, evitando sovraregolazioni, tramite ad esempio certificazioni etiche di impresa</w:t>
+      </w:r>
+      <w:r>
+        <w:t xml:space="preserve"> o patenti </w:t>
+      </w:r>
+      <w:r>
+        <w:t>da ent</w:t>
+      </w:r>
+      <w:r>
+        <w:t xml:space="preserve">i </w:t>
+      </w:r>
+      <w:r>
+        <w:t>certificator</w:t>
+      </w:r>
+      <w:r>
+        <w:t>i</w:t>
+      </w:r>
+      <w:r>
+        <w:t xml:space="preserve"> terz</w:t>
+      </w:r>
+      <w:r>
+        <w:t>i</w:t>
+      </w:r>
+      <w:r>
+        <w:t xml:space="preserve">. La regolazione è il tassello che contribuisce al governo di quel settore. </w:t>
+      </w:r>
+    </w:p>
+    <w:p>
+      <w:r>
+        <w:t>Fondamentalmente si cerca di porre delle regolazioni almeno generali a questioni tecnologiche legate a problemi biologici, in particolare se si dispone di una grande quantità di dati potenzialmente pericolo</w:t>
+      </w:r>
+      <w:r>
+        <w:t>se.</w:t>
+      </w:r>
+    </w:p>
+    <w:p>
+      <w:r>
+        <w:t>Problemi come l’occupazione vengono in parte risolti grazie a regole poste di governance o di soggetti pubblici (stato, UE), ma anche soggetti privati (multinazionali tecnologiche), di dimensioni tali da condizionare la vita dei singoli stati (lobbying), interagendovi in maniera efficace in maniera sovrastatale.</w:t>
+      </w:r>
+    </w:p>
+    <w:p/>
+    <w:p>
+      <w:r>
+        <w:t>Attraverso un semplice meccanismo “norma e sanziona”</w:t>
       </w:r>
       <w:r>
         <w:t xml:space="preserve"> </w:t>
       </w:r>
       <w:r>
-        <w:t>C’è poi</w:t>
-      </w:r>
-      <w:r>
-        <w:t xml:space="preserve"> una questione della disciplina sulla responsabilità </w:t>
-      </w:r>
-      <w:r>
-        <w:t>dell’omicidio</w:t>
-      </w:r>
-      <w:r>
-        <w:t xml:space="preserve"> doloso o colposo </w:t>
-      </w:r>
-      <w:r>
-        <w:t xml:space="preserve">e la fase di </w:t>
-      </w:r>
-      <w:r>
-        <w:rPr>
-          <w:i/>
-          <w:iCs/>
-        </w:rPr>
-        <w:t>decision-making</w:t>
-      </w:r>
-      <w:r>
-        <w:t xml:space="preserve"> che viene fatto rispetto ai modelli esistenti di governance in un certo settore, nonché l’impatto tecnologico che si può avere (in un campo di regolamentazione nonché di investimenti che vengono fatti, in maniera collegata e dipendente). </w:t>
-      </w:r>
-    </w:p>
-    <w:p>
-      <w:r>
-        <w:t xml:space="preserve">Da parte anche delle tecnologie digitali in maniera da preservare alcune finalità che </w:t>
-      </w:r>
-      <w:r>
-        <w:t>sono r</w:t>
-      </w:r>
-      <w:r>
-        <w:t>iconosciute come prioritarie</w:t>
-      </w:r>
-      <w:r>
-        <w:t>, quali</w:t>
-      </w:r>
-      <w:r>
-        <w:t xml:space="preserve"> la protezione dei </w:t>
-      </w:r>
-      <w:r>
-        <w:t>dati, la ricerca stessa (messa in un ambito generale e come quadro di governance).</w:t>
-      </w:r>
-    </w:p>
-    <w:p/>
-    <w:p>
-      <w:r>
-        <w:t>Determinati codici etici possono essere sviluppati da privati, evitando sovraregolazioni, tramite ad esempio certificazioni etiche di impresa</w:t>
-      </w:r>
-      <w:r>
-        <w:t xml:space="preserve"> o patenti </w:t>
-      </w:r>
-      <w:r>
-        <w:t>da ent</w:t>
-      </w:r>
-      <w:r>
-        <w:t xml:space="preserve">i </w:t>
-      </w:r>
-      <w:r>
-        <w:t>certificator</w:t>
-      </w:r>
-      <w:r>
-        <w:t>i</w:t>
-      </w:r>
-      <w:r>
-        <w:t xml:space="preserve"> terz</w:t>
-      </w:r>
-      <w:r>
-        <w:t>i</w:t>
-      </w:r>
-      <w:r>
-        <w:t xml:space="preserve">. La regolazione è il tassello che contribuisce al governo di quel settore. </w:t>
-      </w:r>
-    </w:p>
-    <w:p>
-      <w:r>
-        <w:t>Fondamentalmente si cerca di porre delle regolazioni almeno generali a questioni tecnologiche legate a problemi biologici, in particolare se si dispone di una grande quantità di dati potenzialmente pericolo</w:t>
-      </w:r>
-      <w:r>
-        <w:t>se.</w:t>
-      </w:r>
-    </w:p>
-    <w:p>
-      <w:r>
-        <w:t>Problemi come l’occupazione vengono in parte risolti grazie a regole poste di governance o di soggetti pubblici (stato, UE), ma anche soggetti privati (multinazionali tecnologiche), di dimensioni tali da condizionare la vita dei singoli stati (lobbying), interagendovi in maniera efficace in maniera sovrastatale.</w:t>
-      </w:r>
-    </w:p>
-    <w:p/>
-    <w:p>
-      <w:r>
-        <w:t xml:space="preserve">Attraverso un semplice meccanismo “norma e sanziona”, non si avrebbero risultati concreti; meccanismi come la UE possono agire in questo senso, grazie alla governance (mondo morale, giuridico, politico) in maniera coordinata e spingendo un settore tramite orientamento verso alcuni risultati (progresso tecnico-scientifico, sviluppo economico, maggiore sostenibilità, ecc.). </w:t>
+        <w:t xml:space="preserve">non si avrebbero risultati concreti; meccanismi come la UE possono agire in questo senso, grazie alla governance (mondo morale, giuridico, politico) in maniera coordinata e spingendo un settore tramite orientamento verso alcuni risultati (progresso tecnico-scientifico, sviluppo economico, maggiore sostenibilità, ecc.). </w:t>
       </w:r>
     </w:p>
     <w:p>
@@ -21387,7 +21516,7 @@
         <w:pStyle w:val="Titolo1"/>
         <w:jc w:val="center"/>
       </w:pPr>
-      <w:bookmarkStart w:id="17" w:name="_Toc126149978"/>
+      <w:bookmarkStart w:id="17" w:name="_Toc136351019"/>
       <w:r>
         <w:lastRenderedPageBreak/>
         <w:t>Privacy</w:t>
@@ -21413,7 +21542,31 @@
         <w:t xml:space="preserve">, in quanto si applica allo stesso modo in tutta l’Unione Europea. </w:t>
       </w:r>
       <w:r>
-        <w:t xml:space="preserve">Prima del 2016 con il GDPR, esisteva solo una direttiva che era stata creata nel 1995; in Italia esistono solo degli atti amministrativi, che non producono particolari effetti agli stati membri. La direttiva viene recepita normalmente tramite una legge. </w:t>
+        <w:t xml:space="preserve">Prima del 2016 </w:t>
+      </w:r>
+      <w:r>
+        <w:t xml:space="preserve">e </w:t>
+      </w:r>
+      <w:r>
+        <w:t>il GDPR</w:t>
+      </w:r>
+      <w:r>
+        <w:t xml:space="preserve"> che è nato in quell’anno</w:t>
+      </w:r>
+      <w:r>
+        <w:t>, esisteva solo una direttiva che era stata creata nel 1995; in Italia esist</w:t>
+      </w:r>
+      <w:r>
+        <w:t>eva</w:t>
+      </w:r>
+      <w:r>
+        <w:t xml:space="preserve">no solo degli atti amministrativi, che non </w:t>
+      </w:r>
+      <w:r>
+        <w:t>producevano</w:t>
+      </w:r>
+      <w:r>
+        <w:t xml:space="preserve"> particolari effetti agli stati membri. La direttiva viene recepita normalmente tramite una legge. </w:t>
       </w:r>
       <w:r>
         <w:t>Vi sono degli ambiti nel regolamento per i quali è lasciato un po’ di spazio per i legislatori nazionali per introdurre regole diverse (caso diritto del lavoro).</w:t>
@@ -21491,18 +21644,15 @@
         <w:t>Il Regolamento non protegge di per sé i dati, ma soltanto gli interessi delle persone fisiche, tutelando i dati riferiti direttamente alle persone fisiche</w:t>
       </w:r>
       <w:r>
-        <w:t>, identificabil</w:t>
+        <w:t xml:space="preserve"> e </w:t>
+      </w:r>
+      <w:r>
+        <w:t>identificabil</w:t>
       </w:r>
       <w:r>
         <w:t>i</w:t>
       </w:r>
       <w:r>
-        <w:t xml:space="preserve"> e identificat</w:t>
-      </w:r>
-      <w:r>
-        <w:t>e</w:t>
-      </w:r>
-      <w:r>
         <w:t xml:space="preserve">. </w:t>
       </w:r>
       <w:r>
@@ -21511,6 +21661,8 @@
       <w:r>
         <w:t xml:space="preserve"> o un’associazione tratta dati personali che solo in un determinato contesto hanno significato (ad es. la matricola nel campo università, tale che il titolare le possiede e in alcuni casi vengono poi applicate). </w:t>
       </w:r>
+    </w:p>
+    <w:p>
       <w:r>
         <w:rPr>
           <w:u w:val="single"/>
@@ -21598,6 +21750,8 @@
       <w:r>
         <w:t xml:space="preserve">raggiungere i propri obiettivi. </w:t>
       </w:r>
+    </w:p>
+    <w:p>
       <w:r>
         <w:rPr>
           <w:i/>
@@ -21686,6 +21840,7 @@
         <w:t>L’effetto del legislatore si applica indipendentemente dal territorio, secondo l’articolo 3 del GDPR:</w:t>
       </w:r>
     </w:p>
+    <w:p/>
     <w:p>
       <w:pPr>
         <w:rPr>
@@ -21771,13 +21926,24 @@
         </w:rPr>
         <w:t>b) il monitoraggio del loro comportamento nella misura in cui tale comportamento ha luogo all'interno dell'Unione.</w:t>
       </w:r>
+      <w:r>
+        <w:rPr>
+          <w:i/>
+          <w:iCs/>
+        </w:rPr>
+        <w:t>”</w:t>
+      </w:r>
     </w:p>
     <w:p/>
     <w:p>
       <w:r>
-        <w:t>Normalmente si possono inviare anche dati all’estero (cosa che per regolamento interno delle aziende spesso accade), ma nel qual caso si applica l’articolo 46 del GDPR, in maniera unilaterale:</w:t>
-      </w:r>
-    </w:p>
+        <w:t>Normalmente si possono inviare anche dati all’estero (cosa che per regolamento interno delle aziende spesso accade), ma nel qual caso si applica l’articolo 46 del GDPR</w:t>
+      </w:r>
+      <w:r>
+        <w:t>:</w:t>
+      </w:r>
+    </w:p>
+    <w:p/>
     <w:p>
       <w:pPr>
         <w:rPr>
@@ -21877,15 +22043,25 @@
     <w:p/>
     <w:p>
       <w:r>
-        <w:t xml:space="preserve">Si cita in questo senso l’articolo 4 del GDPR (citato </w:t>
-      </w:r>
-      <w:r>
-        <w:t>completamente solo per dare chiarezza dei concetti fondamentali)</w:t>
-      </w:r>
-      <w:r>
-        <w:t>:</w:t>
-      </w:r>
-    </w:p>
+        <w:t>Si cita in questo senso l’articolo 4 del GDPR (</w:t>
+      </w:r>
+      <w:r>
+        <w:t>qui</w:t>
+      </w:r>
+      <w:r>
+        <w:t xml:space="preserve"> </w:t>
+      </w:r>
+      <w:r>
+        <w:t>citato</w:t>
+      </w:r>
+      <w:r>
+        <w:t xml:space="preserve"> solo per dare chiarezza dei concetti fondamentali</w:t>
+      </w:r>
+      <w:r>
+        <w:t xml:space="preserve"> legati al concetto di dato e di suo trattamento):</w:t>
+      </w:r>
+    </w:p>
+    <w:p/>
     <w:p>
       <w:pPr>
         <w:rPr>
@@ -22113,10 +22289,31 @@
           <w:iCs/>
           <w:u w:val="single"/>
         </w:rPr>
-        <w:t>DPO (Data Protection Officer),</w:t>
-      </w:r>
-      <w:r>
-        <w:t xml:space="preserve"> responsabile della privacy. Esso viene designato automaticamente in casi di trattamenti di dati che riguardano il monitoraggio regolare e sistemati di interessati su larga scala, quando effettuato da autorità/organismi pubblici e quando si parli di condanne penali/reati; in altri casi è facoltativa. Il titolare dovrà sempre inserire i dati di contatto del DPO, la specifica dei legittimi interessi da lui perseguiti, il periodo di conservazione e il diritto di portabilità, nonché il diritto alla portabilità del dato, di revoca del consenso e di proposta del reclamo.</w:t>
+        <w:t>DPO (Data Protection Officer)</w:t>
+      </w:r>
+      <w:r>
+        <w:t>,</w:t>
+      </w:r>
+      <w:r>
+        <w:t xml:space="preserve"> responsabile della privacy. Esso viene designato automaticamente in casi di trattamenti di dati che riguardano il monitoraggio regolare e sistemati di interessati su larga scala, </w:t>
+      </w:r>
+      <w:r>
+        <w:t>in caso</w:t>
+      </w:r>
+      <w:r>
+        <w:t xml:space="preserve"> effettuato da autorità/organismi pubblici </w:t>
+      </w:r>
+      <w:r>
+        <w:t>o</w:t>
+      </w:r>
+      <w:r>
+        <w:t xml:space="preserve"> quando si parli di condanne penali/reati; in altri casi</w:t>
+      </w:r>
+      <w:r>
+        <w:t xml:space="preserve"> la nomina</w:t>
+      </w:r>
+      <w:r>
+        <w:t xml:space="preserve"> è facoltativa. Il titolare dovrà sempre inserire i dati di contatto del DPO, la specifica dei legittimi interessi da lui perseguiti, il periodo di conservazione e il diritto di portabilità, nonché il diritto alla portabilità del dato, di revoca del consenso e di proposta del reclamo.</w:t>
       </w:r>
     </w:p>
     <w:p/>
@@ -22235,7 +22432,33 @@
     <w:p/>
     <w:p>
       <w:r>
-        <w:t>Si cita l’articolo 32 del regolamento, affinché si comprendano:</w:t>
+        <w:t>L</w:t>
+      </w:r>
+      <w:r>
+        <w:t>’articolo 32 del regolamento</w:t>
+      </w:r>
+      <w:r>
+        <w:t>, comma 1, cita quanto segue:</w:t>
+      </w:r>
+    </w:p>
+    <w:p/>
+    <w:p>
+      <w:r>
+        <w:t>“</w:t>
+      </w:r>
+      <w:r>
+        <w:t xml:space="preserve">Tenendo conto dello stato dell'arte e dei costi di attuazione, nonché della natura, dell'oggetto, del contesto e delle finalità del trattamento, come anche del rischio di varia probabilità e gravità per i diritti e le libertà delle persone fisiche, il titolare del trattamento e il responsabile del trattamento mettono in atto misure tecniche e organizzative adeguate </w:t>
+      </w:r>
+      <w:proofErr w:type="gramStart"/>
+      <w:r>
+        <w:t>per</w:t>
+      </w:r>
+      <w:proofErr w:type="gramEnd"/>
+      <w:r>
+        <w:t xml:space="preserve"> garantire un livello di sicurezza adeguato al rischio, che comprendono, tra le altre, se del caso</w:t>
+      </w:r>
+      <w:r>
+        <w:t>:</w:t>
       </w:r>
     </w:p>
     <w:p>
@@ -22285,6 +22508,9 @@
       <w:r>
         <w:t>una procedura per testare, verificare e valutare regolarmente l’efficacia delle misure tecniche e organizzative al fine di garantire la sicurezza del trattamento</w:t>
       </w:r>
+      <w:r>
+        <w:t>”</w:t>
+      </w:r>
     </w:p>
     <w:p/>
     <w:p>
@@ -22305,6 +22531,9 @@
       </w:r>
       <w:r>
         <w:t>, affrontando rischi e misure tenendo conto di diritti ed interessi legittimi</w:t>
+      </w:r>
+      <w:r>
+        <w:t xml:space="preserve"> degli utenti interessati.</w:t>
       </w:r>
     </w:p>
     <w:p/>
@@ -22365,17 +22594,13 @@
     <w:p/>
     <w:p>
       <w:r>
+        <w:lastRenderedPageBreak/>
         <w:t>Si ha anche la responsabilità civile, intesa come “chiunque subisca un danno materiale o immateriale causato da una violazione del presente regolamento ha il diritto di ottenere il risarcimento del danno dal titolare del trattamento o dal responsabile del trattamento” (art. 82). Il titolare o il responsabile del trattamento è esonerato dalla responsabilità se dimostra che l’evento dannoso non gli è in alcun modo imputabile.</w:t>
       </w:r>
     </w:p>
-    <w:p>
-      <w:r>
-        <w:br w:type="page"/>
-      </w:r>
-    </w:p>
-    <w:p>
-      <w:r>
-        <w:lastRenderedPageBreak/>
+    <w:p/>
+    <w:p>
+      <w:r>
         <w:t>Esistono inoltre sanzioni amministrative pecuniarie, fino a 10.000.000/</w:t>
       </w:r>
       <w:r>
@@ -22400,13 +22625,12 @@
         <w:t xml:space="preserve">; per sanzioni penali, la UE non ha competenza, ma è compito degli Stati Membri. </w:t>
       </w:r>
     </w:p>
-    <w:p/>
     <w:p>
       <w:pPr>
         <w:pStyle w:val="Titolo1"/>
         <w:jc w:val="center"/>
       </w:pPr>
-      <w:bookmarkStart w:id="18" w:name="_Toc126149979"/>
+      <w:bookmarkStart w:id="18" w:name="_Toc136351020"/>
       <w:r>
         <w:t>Q</w:t>
       </w:r>
@@ -22436,16 +22660,56 @@
         <w:t xml:space="preserve"> (recante raccomandazioni alla Commissione concernenti norme di diritto civile sulla robotica ).</w:t>
       </w:r>
       <w:r>
-        <w:t xml:space="preserve"> Successivamente si è introdotta una proposta di regolamento sull’Intelligenza Artificiale, passata alla Commissione europea 2021, ponendosi come meccanismo di controllo sovrastatale, in cui la regolazione dei singoli Stati viene erosa a favore di una sovranità </w:t>
-      </w:r>
-      <w:r>
-        <w:t>di organi di massima e comunitari, sfuggendo alla regolazione.</w:t>
+        <w:t xml:space="preserve"> </w:t>
+      </w:r>
+    </w:p>
+    <w:p>
+      <w:r>
+        <w:t xml:space="preserve">Successivamente si è introdotta una proposta di regolamento sull’Intelligenza Artificiale, passata alla Commissione europea 2021, ponendosi come meccanismo di controllo sovrastatale, in cui la regolazione dei singoli Stati viene erosa a favore di una sovranità </w:t>
+      </w:r>
+      <w:r>
+        <w:t>di organi di massima e comunitari</w:t>
+      </w:r>
+      <w:r>
+        <w:t xml:space="preserve"> per imporre “dall’alto” una normativa unica.</w:t>
       </w:r>
     </w:p>
     <w:p/>
     <w:p>
       <w:r>
-        <w:t>Già dal 700 (Rivoluzione Francese in particolare) lo Stato moderno, inteso come unità singola ed utile a difesa dei valori e dei diritti del popolo ed inteso come singola unità territoriale, decade comunemente, compresa la stessa frammentazione del diritto (consuetudini, vecchio diritto romano, ecc.) che viene gradualmente sostituito dal monopolio del diritto Statale (prendiamo proprio il caso di classi quali nobili/clero che vedono decadere i propri privilegi a favore di queste situazioni).</w:t>
+        <w:t xml:space="preserve">Già dal </w:t>
+      </w:r>
+      <w:r>
+        <w:t>‘</w:t>
+      </w:r>
+      <w:r>
+        <w:t xml:space="preserve">700 (Rivoluzione Francese in particolare) lo Stato moderno, inteso come unità singola ed utile a difesa dei valori e dei diritti del popolo </w:t>
+      </w:r>
+      <w:r>
+        <w:t>visto</w:t>
+      </w:r>
+      <w:r>
+        <w:t xml:space="preserve"> come singola unità territoriale, decade </w:t>
+      </w:r>
+      <w:r>
+        <w:t xml:space="preserve">socialmente e così il </w:t>
+      </w:r>
+      <w:r>
+        <w:t xml:space="preserve">diritto (consuetudini, vecchio diritto romano, ecc.) che viene gradualmente sostituito dal monopolio </w:t>
+      </w:r>
+      <w:proofErr w:type="gramStart"/>
+      <w:r>
+        <w:t>del</w:t>
+      </w:r>
+      <w:proofErr w:type="gramEnd"/>
+      <w:r>
+        <w:t xml:space="preserve"> </w:t>
+      </w:r>
+      <w:r>
+        <w:t>statale</w:t>
+      </w:r>
+      <w:r>
+        <w:t xml:space="preserve"> (prendiamo proprio il caso di classi quali nobili/clero che vedono decadere i propri privilegi a favore di queste situazioni).</w:t>
       </w:r>
     </w:p>
     <w:p/>
@@ -22508,7 +22772,7 @@
         <w:t>, che struttura gli stessi organi in varie categorie (franchising, leasing, globalizzazione stessa</w:t>
       </w:r>
       <w:r>
-        <w:t>), che spesso più rapide delle forme di controllo tradizionali</w:t>
+        <w:t>), spesso più rapide delle forme di controllo tradizionali</w:t>
       </w:r>
       <w:r>
         <w:t xml:space="preserve">. </w:t>
@@ -22550,7 +22814,10 @@
       <w:r>
         <w:t xml:space="preserve"> </w:t>
       </w:r>
-      <w:r>
+    </w:p>
+    <w:p>
+      <w:r>
+        <w:lastRenderedPageBreak/>
         <w:t>Normalmente soggetti ed attori a livello globale comportano una frammentazione del potere, che spesso si rivela inadeguato alla regolamentazione tradizionale e deve cercare di adattarsi alla complessità crescente della tecnologia</w:t>
       </w:r>
       <w:r>
@@ -22560,12 +22827,6 @@
     <w:p/>
     <w:p>
       <w:r>
-        <w:br w:type="page"/>
-      </w:r>
-    </w:p>
-    <w:p>
-      <w:r>
-        <w:lastRenderedPageBreak/>
         <w:t>In questo ambito, distinguiamo un concetto da noi toccato nell’ambito del diritto d’autore come l’invenzione, che richiede conoscenze e strumenti adeguati all’interno del processo produttivo, nonché l’innovazione, processo che muove e porta invenzioni ad un miglioramento, a scopi di bene sociale ed economico o per acquisire un vantaggio sui competitor, accelerando l’innovazione stessa.</w:t>
       </w:r>
     </w:p>
@@ -22739,7 +23000,7 @@
         <w:pStyle w:val="Titolo1"/>
         <w:jc w:val="center"/>
       </w:pPr>
-      <w:bookmarkStart w:id="19" w:name="_Toc126149980"/>
+      <w:bookmarkStart w:id="19" w:name="_Toc136351021"/>
       <w:r>
         <w:lastRenderedPageBreak/>
         <w:t>Teoria e modelli di governance</w:t>
@@ -22777,7 +23038,22 @@
         <w:t>governance</w:t>
       </w:r>
       <w:r>
-        <w:t xml:space="preserve"> viene definita come “</w:t>
+        <w:t xml:space="preserve"> viene definita come</w:t>
+      </w:r>
+      <w:r>
+        <w:t>:</w:t>
+      </w:r>
+    </w:p>
+    <w:p/>
+    <w:p>
+      <w:pPr>
+        <w:rPr>
+          <w:i/>
+          <w:iCs/>
+        </w:rPr>
+      </w:pPr>
+      <w:r>
+        <w:t>“</w:t>
       </w:r>
       <w:r>
         <w:rPr>
@@ -22793,34 +23069,66 @@
         </w:rPr>
         <w:t xml:space="preserve">”. </w:t>
       </w:r>
+    </w:p>
+    <w:p>
+      <w:pPr>
+        <w:rPr>
+          <w:i/>
+          <w:iCs/>
+        </w:rPr>
+      </w:pPr>
+    </w:p>
+    <w:p>
       <w:r>
         <w:t>La teoria della governance nasce nell’ambito della business ethics al fine di studiare i principi e i meccanismi della gestione d’impresa. Al di fuori dell’ambito dell’impresa:</w:t>
       </w:r>
     </w:p>
     <w:p>
-      <w:r>
-        <w:t xml:space="preserve">– studia la governance : </w:t>
-      </w:r>
-    </w:p>
-    <w:p>
-      <w:pPr>
-        <w:ind w:firstLine="708"/>
-      </w:pPr>
-      <w:r>
-        <w:t xml:space="preserve">• origine del concetto, caratteristiche, struttura, e finalità </w:t>
-      </w:r>
-    </w:p>
-    <w:p>
-      <w:r>
-        <w:t xml:space="preserve">– elabora modelli di governance </w:t>
-      </w:r>
-    </w:p>
-    <w:p>
-      <w:pPr>
-        <w:ind w:left="708"/>
-      </w:pPr>
-      <w:r>
-        <w:t>• le tipologie di governance che possono essere realizzate e quali tipologie sarebbe opportuno realizzare</w:t>
+      <w:pPr>
+        <w:pStyle w:val="Paragrafoelenco"/>
+        <w:numPr>
+          <w:ilvl w:val="0"/>
+          <w:numId w:val="18"/>
+        </w:numPr>
+      </w:pPr>
+      <w:r>
+        <w:t xml:space="preserve">studia la governance : </w:t>
+      </w:r>
+    </w:p>
+    <w:p>
+      <w:pPr>
+        <w:pStyle w:val="Paragrafoelenco"/>
+        <w:numPr>
+          <w:ilvl w:val="1"/>
+          <w:numId w:val="18"/>
+        </w:numPr>
+      </w:pPr>
+      <w:r>
+        <w:t xml:space="preserve">origine del concetto, caratteristiche, struttura, e finalità </w:t>
+      </w:r>
+    </w:p>
+    <w:p>
+      <w:pPr>
+        <w:pStyle w:val="Paragrafoelenco"/>
+        <w:numPr>
+          <w:ilvl w:val="0"/>
+          <w:numId w:val="18"/>
+        </w:numPr>
+      </w:pPr>
+      <w:r>
+        <w:t xml:space="preserve">elabora modelli di governance </w:t>
+      </w:r>
+    </w:p>
+    <w:p>
+      <w:pPr>
+        <w:pStyle w:val="Paragrafoelenco"/>
+        <w:numPr>
+          <w:ilvl w:val="1"/>
+          <w:numId w:val="18"/>
+        </w:numPr>
+      </w:pPr>
+      <w:r>
+        <w:t>le tipologie di governance che possono essere realizzate e quali tipologie sarebbe opportuno realizzare</w:t>
       </w:r>
     </w:p>
     <w:p/>
@@ -22845,6 +23153,7 @@
         <w:t>.</w:t>
       </w:r>
     </w:p>
+    <w:p/>
     <w:p>
       <w:r>
         <w:t xml:space="preserve">Tra questi, in particolare, </w:t>
@@ -22856,6 +23165,7 @@
         <w:rPr>
           <w:i/>
           <w:iCs/>
+          <w:u w:val="single"/>
         </w:rPr>
         <w:t>new governance</w:t>
       </w:r>
@@ -22865,10 +23175,19 @@
     </w:p>
     <w:p>
       <w:r>
-        <w:t xml:space="preserve">In ultimo, i soggetti si pongono dubbi in merito alle loro responsabilità e doveri, sviluppandosi modelli attenti ai diritti e che cerca di comprendere la </w:t>
-      </w:r>
-      <w:r>
-        <w:t>responsabilità imputata alle proprie o altre azioni.</w:t>
+        <w:t xml:space="preserve">In ultimo, i soggetti si pongono dubbi in merito alle loro responsabilità e doveri, </w:t>
+      </w:r>
+      <w:r>
+        <w:t>sviluppando in autonomia</w:t>
+      </w:r>
+      <w:r>
+        <w:t xml:space="preserve"> modelli attenti ai diritti e </w:t>
+      </w:r>
+      <w:r>
+        <w:t>che portano a comprendere la responsabilità delle proprie azioni</w:t>
+      </w:r>
+      <w:r>
+        <w:t>.</w:t>
       </w:r>
     </w:p>
     <w:p>
@@ -22939,7 +23258,17 @@
         <w:jc w:val="center"/>
       </w:pPr>
       <w:r>
-        <w:t>Nelle prime fasi, il processo di innovazione implica dilemmi sociologici, quali il dilemma di Collingridge, che riassume il fatto che la tecnologia non riesce a stare dietro al controllo posto sulle stesse informazioni.</w:t>
+        <w:t xml:space="preserve">Nelle prime fasi, il processo di innovazione implica dilemmi sociologici, quali il </w:t>
+      </w:r>
+      <w:r>
+        <w:rPr>
+          <w:i/>
+          <w:iCs/>
+        </w:rPr>
+        <w:t>dilemma di Collingridge</w:t>
+      </w:r>
+      <w:r>
+        <w:t>, che riassume il fatto che la tecnologia non riesce a stare dietro al controllo posto sulle stesse informazioni.</w:t>
       </w:r>
     </w:p>
     <w:p>
@@ -23020,6 +23349,12 @@
     <w:p/>
     <w:p>
       <w:r>
+        <w:br w:type="page"/>
+      </w:r>
+    </w:p>
+    <w:p>
+      <w:r>
+        <w:lastRenderedPageBreak/>
         <w:t>Attorno al dibattito sulla governance, si cerca di valutare l’impatto delle tecnologie emergenti, sotto controllo etico, giuridico e sociologico</w:t>
       </w:r>
       <w:r>
@@ -23039,6 +23374,7 @@
         <w:t>Gli strumenti cercano di creare una governance distribuita, usando schemi flessibili e non rigidi, sensibili al contesto applicativo e culturale.</w:t>
       </w:r>
     </w:p>
+    <w:p/>
     <w:p>
       <w:r>
         <w:t>Prendiamo l’ambito della geoingegneria, sottoposta al coinvolgimento continuo di organi collaborativi e società civile per cercare di risolvere i problemi legati al cambiamento climatico, giungendo attraverso una serie di fasi alla creazione di un progetto a livelli nazionali</w:t>
@@ -23049,8 +23385,22 @@
     </w:p>
     <w:p>
       <w:r>
-        <w:lastRenderedPageBreak/>
-        <w:t xml:space="preserve">Essendo problemi complessi, si cerca di adottare soluzioni uniformi in maniera flessibile e partecipativa, procedendo in odo procedurale secondo una serie di obiettivi posti a livello dei singoli stati, sia in senso di sperimentazione ma anche di decentralizzazione degli approcci esistenti. </w:t>
+        <w:t xml:space="preserve">Essendo problemi complessi, si cerca di adottare </w:t>
+      </w:r>
+      <w:r>
+        <w:t>un insieme di soluzioni</w:t>
+      </w:r>
+      <w:r>
+        <w:t xml:space="preserve"> uniformi in maniera flessibile </w:t>
+      </w:r>
+      <w:r>
+        <w:t xml:space="preserve"> e </w:t>
+      </w:r>
+      <w:r>
+        <w:t>procedurale secondo una serie di obiettivi posti a livello dei singoli stati, sia in senso di sperimentazione ma anche di decentralizzazione degli approcci esistenti</w:t>
+      </w:r>
+      <w:r>
+        <w:t>; tutti per uno ed uno per tutti, banalmente.</w:t>
       </w:r>
     </w:p>
     <w:p/>
@@ -23070,7 +23420,37 @@
         <w:t>eterarchico</w:t>
       </w:r>
       <w:r>
-        <w:t xml:space="preserve">, non inteso come modello classico di regolazione (un solo regolatore dall’alto), prendendo atto che i soggetti sono molteplici e sfuggono a regolazioni singole. </w:t>
+        <w:t xml:space="preserve">, </w:t>
+      </w:r>
+      <w:r>
+        <w:t>in cui la legge n</w:t>
+      </w:r>
+      <w:r>
+        <w:t xml:space="preserve">on </w:t>
+      </w:r>
+      <w:r>
+        <w:t xml:space="preserve">è intesa </w:t>
+      </w:r>
+      <w:r>
+        <w:t xml:space="preserve">come modello classico di regolazione (un solo regolatore dall’alto), </w:t>
+      </w:r>
+      <w:r>
+        <w:t>,ma prende</w:t>
+      </w:r>
+      <w:r>
+        <w:t xml:space="preserve"> atto che i soggetti sono molteplici e </w:t>
+      </w:r>
+      <w:r>
+        <w:t>possa</w:t>
+      </w:r>
+      <w:r>
+        <w:t xml:space="preserve">no </w:t>
+      </w:r>
+      <w:r>
+        <w:t xml:space="preserve">sfuggire </w:t>
+      </w:r>
+      <w:r>
+        <w:t xml:space="preserve">a regolazioni singole. </w:t>
       </w:r>
     </w:p>
     <w:p/>
@@ -23101,7 +23481,10 @@
         <w:t>public engagement</w:t>
       </w:r>
       <w:r>
-        <w:t xml:space="preserve"> si propone di coinvolgere le parti unilateralmente (es. confronto a pari livello di personalità come Draghi e Zuckerberg, attribuendo personalità giuridica e responsabilità sovrastatale a singole parti di governo).</w:t>
+        <w:t xml:space="preserve"> si propone di coinvolgere le parti unilateralmente </w:t>
+      </w:r>
+      <w:r>
+        <w:t>a prescindere dal loro livello di influenza, pur essendo consapevole che determinate persone ed organi inficino anche pesantemente a livello globale (es. Zuckerberg, fondatore di Meta, potenzialmente ha più potere di molti altri stati e può sedersi assieme a loro discutendo dei problemi globali).</w:t>
       </w:r>
     </w:p>
     <w:p>
@@ -23109,15 +23492,7 @@
         <w:t>Si pone anche un’idea di autodisciplina dei singoli settori, estendendo una forma di controllo anche a livelli esterni/più generali</w:t>
       </w:r>
       <w:r>
-        <w:t xml:space="preserve">. Se un settore si sviluppa in un certo modo e dura a lungo, il vantaggio è più grande: </w:t>
-      </w:r>
-    </w:p>
-    <w:p>
-      <w:r>
-        <w:t>o regolamentazione, o un misto o nulla.</w:t>
-      </w:r>
-      <w:r>
-        <w:t xml:space="preserve"> </w:t>
+        <w:t>, portando a vantaggi estesi.</w:t>
       </w:r>
     </w:p>
     <w:p/>
@@ -23250,28 +23625,6 @@
       </w:r>
       <w:r>
         <w:t xml:space="preserve"> group. </w:t>
-      </w:r>
-    </w:p>
-    <w:p/>
-    <w:p>
-      <w:pPr>
-        <w:rPr>
-          <w:b/>
-          <w:bCs/>
-          <w:i/>
-          <w:iCs/>
-          <w:u w:val="single"/>
-        </w:rPr>
-      </w:pPr>
-      <w:r>
-        <w:rPr>
-          <w:b/>
-          <w:bCs/>
-          <w:i/>
-          <w:iCs/>
-          <w:u w:val="single"/>
-        </w:rPr>
-        <w:br w:type="page"/>
       </w:r>
     </w:p>
     <w:p>
@@ -23279,7 +23632,7 @@
         <w:pStyle w:val="Titolo1"/>
         <w:jc w:val="center"/>
       </w:pPr>
-      <w:bookmarkStart w:id="20" w:name="_Toc126149981"/>
+      <w:bookmarkStart w:id="20" w:name="_Toc136351022"/>
       <w:r>
         <w:lastRenderedPageBreak/>
         <w:t>Responsible Research Innovation (RRI)</w:t>
@@ -23814,11 +24167,6 @@
         <w:t>.</w:t>
       </w:r>
     </w:p>
-    <w:p>
-      <w:r>
-        <w:t>Anche nel caso di rispetto dei diritti, si ha una mancanza di tutela, in merito ad esempio all’electronic patient record system (EPRS), dunque carpire dati privati implementando i diritti fondamentali ponendoli al centro della ricerca ed innovazione.</w:t>
-      </w:r>
-    </w:p>
     <w:p/>
     <w:p>
       <w:r>
@@ -23904,17 +24252,24 @@
         <w:t>litigation</w:t>
       </w:r>
       <w:r>
-        <w:t xml:space="preserve"> tra i diritti fondamentali già garantiti dentro la UE e non bilanciabili con altri interessi pubblici dello stato, rischiando di far venir meno il principio dell’innovazione e di ricerca, soprattutto in merito ala prevalenza dei diritti giudiziali. Il mancato rispetto dei diritti può portare a cause che vanno in contraddizione con la versione procedurale di protezione (diritti umani) oppure sul bilanciamento di obiettivi ed obblighi (implementando i diritti della governance, versione normativa), secondo un etica dei diritti utilitarista. In generale, i diritti devono essere sempre protetti al massimo nei vari sistemi di protezione e di limite.</w:t>
-      </w:r>
-    </w:p>
-    <w:p>
-      <w:r>
-        <w:br w:type="page"/>
-      </w:r>
-    </w:p>
-    <w:p>
-      <w:r>
-        <w:lastRenderedPageBreak/>
+        <w:t xml:space="preserve"> tra i diritti fondamentali già garantiti dentro la UE e non bilanciabili con altri interessi pubblici dello stato, rischiando di far venir meno il principio dell’innovazione e di ricerca, soprattutto in merito a</w:t>
+      </w:r>
+      <w:r>
+        <w:t>l</w:t>
+      </w:r>
+      <w:r>
+        <w:t>la prevalenza dei diritti giudiziali. Il mancato rispetto dei diritti può portare a cause che vanno in contraddizione con la versione procedurale di protezione (diritti umani) oppure sul bilanciamento di obiettivi ed obblighi (implementando i diritti della governance, versione normativa), secondo un</w:t>
+      </w:r>
+      <w:r>
+        <w:t>’</w:t>
+      </w:r>
+      <w:r>
+        <w:t xml:space="preserve">etica dei diritti utilitarista. </w:t>
+      </w:r>
+    </w:p>
+    <w:p/>
+    <w:p>
+      <w:r>
         <w:t xml:space="preserve">In Europa ci sono due sistemi di protezione dei diritti: quello dell’Ue con la Corte di giustizia e quello del Consiglio d’Europa con la Convenzione europea dei diritti dell’uomo e la Corte di Strasburgo e i diritti fondamentali/umani non coincidono del </w:t>
       </w:r>
       <w:r>
@@ -23940,8 +24295,9 @@
         <w:pStyle w:val="Titolo1"/>
         <w:jc w:val="center"/>
       </w:pPr>
-      <w:bookmarkStart w:id="21" w:name="_Toc126149982"/>
-      <w:r>
+      <w:bookmarkStart w:id="21" w:name="_Toc136351023"/>
+      <w:r>
+        <w:lastRenderedPageBreak/>
         <w:t>I</w:t>
       </w:r>
       <w:r>
@@ -24096,7 +24452,17 @@
     </w:p>
     <w:p>
       <w:r>
-        <w:t xml:space="preserve">Essa fornisce l’opinion </w:t>
+        <w:t xml:space="preserve">Essa fornisce </w:t>
+      </w:r>
+      <w:r>
+        <w:rPr>
+          <w:i/>
+          <w:iCs/>
+        </w:rPr>
+        <w:t>l’opinion</w:t>
+      </w:r>
+      <w:r>
+        <w:t xml:space="preserve"> </w:t>
       </w:r>
       <w:r>
         <w:t xml:space="preserve">(idea) </w:t>
@@ -24192,6 +24558,7 @@
         <w:t>DPO (Data Protection Officer), responsabile della privacy e che entra in gioco in determinate situazioni, soprattutto quando sono raccolti in modo massivo.</w:t>
       </w:r>
     </w:p>
+    <w:p/>
     <w:p>
       <w:r>
         <w:t>Accanto alle diverse tipologie di soggetti, si hanno varie tipologie di dati:</w:t>
@@ -24259,21 +24626,21 @@
     </w:p>
     <w:p>
       <w:r>
+        <w:t xml:space="preserve">Nel </w:t>
+      </w:r>
+      <w:r>
+        <w:t>caso di informazioni genetiche particolarmente serve il consenso</w:t>
+      </w:r>
+      <w:r>
+        <w:t xml:space="preserve"> e anche una autorizzazione ad hoc del Garante della privacy. I</w:t>
+      </w:r>
+      <w:r>
+        <w:t>l dato è personale non per la sua natura, ma per la fonte da cui proviene, anche se apparentemente irrilevante, una volta integrato con altre informazioni utili a identificare un soggetto.</w:t>
+      </w:r>
+    </w:p>
+    <w:p>
+      <w:r>
         <w:lastRenderedPageBreak/>
-        <w:t xml:space="preserve">Nel </w:t>
-      </w:r>
-      <w:r>
-        <w:t>caso di informazioni genetiche particolarmente serve il consenso</w:t>
-      </w:r>
-      <w:r>
-        <w:t xml:space="preserve"> e anche una autorizzazione ad hoc del Garante della privacy. I</w:t>
-      </w:r>
-      <w:r>
-        <w:t>l dato è personale non per la sua natura, ma per la fonte da cui proviene, anche se apparentemente irrilevante, una volta integrato con altre informazioni utili a identificare un soggetto.</w:t>
-      </w:r>
-    </w:p>
-    <w:p>
-      <w:r>
         <w:t xml:space="preserve">Normalmente è proibita, ma </w:t>
       </w:r>
       <w:r>
@@ -24443,13 +24810,13 @@
           <w:noProof/>
         </w:rPr>
         <w:drawing>
-          <wp:anchor distT="0" distB="0" distL="114300" distR="114300" simplePos="0" relativeHeight="251662336" behindDoc="0" locked="0" layoutInCell="1" allowOverlap="1" wp14:anchorId="1B7652DE" wp14:editId="08AAB8F1">
+          <wp:anchor distT="0" distB="0" distL="114300" distR="114300" simplePos="0" relativeHeight="251662336" behindDoc="0" locked="0" layoutInCell="1" allowOverlap="1" wp14:anchorId="1B7652DE" wp14:editId="4AC95B24">
             <wp:simplePos x="0" y="0"/>
             <wp:positionH relativeFrom="column">
-              <wp:posOffset>3197860</wp:posOffset>
+              <wp:posOffset>3343275</wp:posOffset>
             </wp:positionH>
             <wp:positionV relativeFrom="paragraph">
-              <wp:posOffset>41564</wp:posOffset>
+              <wp:posOffset>74930</wp:posOffset>
             </wp:positionV>
             <wp:extent cx="2972435" cy="2580005"/>
             <wp:effectExtent l="0" t="0" r="0" b="0"/>
@@ -24707,6 +25074,11 @@
     </w:p>
     <w:p>
       <w:r>
+        <w:br w:type="page"/>
+      </w:r>
+    </w:p>
+    <w:p>
+      <w:r>
         <w:lastRenderedPageBreak/>
         <w:t xml:space="preserve">Corrispondentemente, il responsabile dei dati </w:t>
       </w:r>
@@ -24724,47 +25096,6 @@
     <w:p>
       <w:r>
         <w:t>L’interessato deve essere informato:</w:t>
-      </w:r>
-    </w:p>
-    <w:p>
-      <w:r>
-        <w:t>– sul trattamento che lo riguarda e sui suoi diritti;</w:t>
-      </w:r>
-    </w:p>
-    <w:p>
-      <w:r>
-        <w:t>– su chi è il titolare responsabile del trattamento;</w:t>
-      </w:r>
-    </w:p>
-    <w:p>
-      <w:r>
-        <w:t xml:space="preserve">– su chi è il responsabile del trattamento e, eventualmente, su chi è il ‘DPO’; </w:t>
-      </w:r>
-    </w:p>
-    <w:p>
-      <w:r>
-        <w:t>– sulle finalità del trattamento;</w:t>
-      </w:r>
-    </w:p>
-    <w:p>
-      <w:r>
-        <w:t>– sulla durata del trattamento;</w:t>
-      </w:r>
-    </w:p>
-    <w:p>
-      <w:r>
-        <w:t>– sull’eventuale esistenza di un trattamento automatizzato;</w:t>
-      </w:r>
-    </w:p>
-    <w:p>
-      <w:r>
-        <w:t>– sulle misure tecniche adottate per la protezione dei dati (anonimizzazione, pseudonimizzazione, accesso ristretto, firewall, password etc.</w:t>
-      </w:r>
-    </w:p>
-    <w:p/>
-    <w:p>
-      <w:r>
-        <w:t>La nomina di un DPO è necessaria quando:</w:t>
       </w:r>
     </w:p>
     <w:p>
@@ -24772,14 +25103,11 @@
         <w:pStyle w:val="Paragrafoelenco"/>
         <w:numPr>
           <w:ilvl w:val="0"/>
-          <w:numId w:val="1"/>
+          <w:numId w:val="20"/>
         </w:numPr>
       </w:pPr>
       <w:r>
-        <w:t>il trattamento è svolto da una pubblica autorità</w:t>
-      </w:r>
-      <w:r>
-        <w:t xml:space="preserve"> o da un ente pubblico</w:t>
+        <w:t>sul trattamento che lo riguarda e sui suoi diritti;</w:t>
       </w:r>
     </w:p>
     <w:p>
@@ -24787,11 +25115,11 @@
         <w:pStyle w:val="Paragrafoelenco"/>
         <w:numPr>
           <w:ilvl w:val="0"/>
-          <w:numId w:val="1"/>
+          <w:numId w:val="20"/>
         </w:numPr>
       </w:pPr>
       <w:r>
-        <w:t>la finalità del trattamento dei dati è regolare ed effettuato su larga scala (specie dati sensibili, quali biologici e biometrici)</w:t>
+        <w:t>su chi è il titolare responsabile del trattamento;</w:t>
       </w:r>
     </w:p>
     <w:p>
@@ -24799,7 +25127,100 @@
         <w:pStyle w:val="Paragrafoelenco"/>
         <w:numPr>
           <w:ilvl w:val="0"/>
-          <w:numId w:val="1"/>
+          <w:numId w:val="20"/>
+        </w:numPr>
+      </w:pPr>
+      <w:r>
+        <w:t xml:space="preserve">su chi è il responsabile del trattamento e, eventualmente, su chi è il ‘DPO’; </w:t>
+      </w:r>
+    </w:p>
+    <w:p>
+      <w:pPr>
+        <w:pStyle w:val="Paragrafoelenco"/>
+        <w:numPr>
+          <w:ilvl w:val="0"/>
+          <w:numId w:val="20"/>
+        </w:numPr>
+      </w:pPr>
+      <w:r>
+        <w:t>sulle finalità del trattamento;</w:t>
+      </w:r>
+    </w:p>
+    <w:p>
+      <w:pPr>
+        <w:pStyle w:val="Paragrafoelenco"/>
+        <w:numPr>
+          <w:ilvl w:val="0"/>
+          <w:numId w:val="20"/>
+        </w:numPr>
+      </w:pPr>
+      <w:r>
+        <w:t>sulla durata del trattamento;</w:t>
+      </w:r>
+    </w:p>
+    <w:p>
+      <w:pPr>
+        <w:pStyle w:val="Paragrafoelenco"/>
+        <w:numPr>
+          <w:ilvl w:val="0"/>
+          <w:numId w:val="20"/>
+        </w:numPr>
+      </w:pPr>
+      <w:r>
+        <w:t>sull’eventuale esistenza di un trattamento automatizzato;</w:t>
+      </w:r>
+    </w:p>
+    <w:p>
+      <w:pPr>
+        <w:pStyle w:val="Paragrafoelenco"/>
+        <w:numPr>
+          <w:ilvl w:val="0"/>
+          <w:numId w:val="20"/>
+        </w:numPr>
+      </w:pPr>
+      <w:r>
+        <w:t>sulle misure tecniche adottate per la protezione dei dati (anonimizzazione, pseudonimizzazione, accesso ristretto, firewall, password etc.</w:t>
+      </w:r>
+    </w:p>
+    <w:p/>
+    <w:p>
+      <w:r>
+        <w:t>La nomina di un DPO è necessaria quando:</w:t>
+      </w:r>
+    </w:p>
+    <w:p>
+      <w:pPr>
+        <w:pStyle w:val="Paragrafoelenco"/>
+        <w:numPr>
+          <w:ilvl w:val="0"/>
+          <w:numId w:val="22"/>
+        </w:numPr>
+      </w:pPr>
+      <w:r>
+        <w:t>il trattamento è svolto da una pubblica autorità</w:t>
+      </w:r>
+      <w:r>
+        <w:t xml:space="preserve"> o da un ente pubblico</w:t>
+      </w:r>
+    </w:p>
+    <w:p>
+      <w:pPr>
+        <w:pStyle w:val="Paragrafoelenco"/>
+        <w:numPr>
+          <w:ilvl w:val="0"/>
+          <w:numId w:val="22"/>
+        </w:numPr>
+      </w:pPr>
+      <w:r>
+        <w:t>la finalità del trattamento dei dati è regolare ed effettuato su larga scala (specie dati sensibili, quali biologici e biometrici)</w:t>
+      </w:r>
+    </w:p>
+    <w:p>
+      <w:pPr>
+        <w:pStyle w:val="Paragrafoelenco"/>
+        <w:numPr>
+          <w:ilvl w:val="0"/>
+          <w:numId w:val="22"/>
         </w:numPr>
       </w:pPr>
       <w:r>
@@ -24980,7 +25401,7 @@
         <w:pStyle w:val="Titolo1"/>
         <w:jc w:val="center"/>
       </w:pPr>
-      <w:bookmarkStart w:id="22" w:name="_Toc126149983"/>
+      <w:bookmarkStart w:id="22" w:name="_Toc136351024"/>
       <w:r>
         <w:lastRenderedPageBreak/>
         <w:t>Gamification</w:t>
@@ -25063,7 +25484,13 @@
         <w:t xml:space="preserve">Idealmente si vorrebbe </w:t>
       </w:r>
       <w:r>
-        <w:t>l’intima e volontaria adesione del dipendente al programma implementato dall’impresa anticipa qualunque intervento correttivo da parte del datore di lavoro</w:t>
+        <w:t>l’intima e volontaria adesione del dipendente al programma implementato dall’</w:t>
+      </w:r>
+      <w:r>
+        <w:t>impresa</w:t>
+      </w:r>
+      <w:r>
+        <w:t>, al fine di renderlo maggiormente coinvolto nella mission e negli obiettivi aziendali</w:t>
       </w:r>
       <w:r>
         <w:t>.</w:t>
@@ -25084,7 +25511,19 @@
     <w:p/>
     <w:p>
       <w:r>
-        <w:t xml:space="preserve">Nel caso di Amazon, si ha avuto un caso di sperimentazione di cinque magazzini di varie idee con giochi di sorta, in cui </w:t>
+        <w:t xml:space="preserve">Nel caso di Amazon, si ha avuto un caso di </w:t>
+      </w:r>
+      <w:r>
+        <w:t>gamification:</w:t>
+      </w:r>
+      <w:r>
+        <w:t xml:space="preserve"> cinque magazzini </w:t>
+      </w:r>
+      <w:r>
+        <w:t>con vari giochi all’interno dei vari dipartimenti</w:t>
+      </w:r>
+      <w:r>
+        <w:t xml:space="preserve">, in cui </w:t>
       </w:r>
       <w:r>
         <w:t>il dipendente segue sullo schermo della propria postazione lavorativa la progressione del gioco in cui è impegnato, cioè della mansione che gli è stata affidata</w:t>
@@ -25110,8 +25549,6 @@
       <w:r>
         <w:t xml:space="preserve"> </w:t>
       </w:r>
-    </w:p>
-    <w:p>
       <w:r>
         <w:t>Da una parte quindi:</w:t>
       </w:r>
@@ -25151,6 +25588,9 @@
       <w:r>
         <w:t>(appassionandosi alla mansione)</w:t>
       </w:r>
+      <w:r>
+        <w:t>;</w:t>
+      </w:r>
     </w:p>
     <w:p>
       <w:pPr>
@@ -25165,7 +25605,22 @@
         </w:rPr>
       </w:pPr>
       <w:r>
-        <w:t>il datore di lavoro ottiene come risultati una migliore organizzazione, maggiore produttività (stimolando il lavoratore nelle mansioni affidate e adottando le prassi corrette di regolamentazioni), il miglioramento delle prestazioni professionali, non rinunciando alla competenza dell’umano (andando contro all’idea di automazione)</w:t>
+        <w:t>il datore di lavoro ottiene come risultati una migliore organizzazione, maggiore produttività (stimolando il lavoratore nelle mansioni affidate e adottando le prassi corrette di regolamentazion</w:t>
+      </w:r>
+      <w:r>
+        <w:t>e</w:t>
+      </w:r>
+      <w:r>
+        <w:t>), il miglioramento delle prestazioni professionali, non rinunciando a</w:t>
+      </w:r>
+      <w:r>
+        <w:t>l fattore competitività</w:t>
+      </w:r>
+      <w:r>
+        <w:t xml:space="preserve"> dell’umano </w:t>
+      </w:r>
+      <w:r>
+        <w:t>che lo spinge a superarsi inconsciamente.</w:t>
       </w:r>
     </w:p>
     <w:p>
@@ -25178,10 +25633,16 @@
     </w:p>
     <w:p>
       <w:r>
-        <w:t>I game design elements producono un miglioramento delle performance del lavoratore sia a livello fisico sia a livello psichic</w:t>
-      </w:r>
-      <w:r>
-        <w:t xml:space="preserve">o, sia a livello di </w:t>
+        <w:t>I game design elements producono un miglioramento delle performance del lavoratore</w:t>
+      </w:r>
+      <w:r>
+        <w:t xml:space="preserve">, </w:t>
+      </w:r>
+      <w:r>
+        <w:t>a livello fisico</w:t>
+      </w:r>
+      <w:r>
+        <w:t xml:space="preserve">, psichico, </w:t>
       </w:r>
       <w:r>
         <w:t>performance temporanee</w:t>
@@ -25190,7 +25651,7 @@
         <w:t xml:space="preserve"> (training) e </w:t>
       </w:r>
       <w:r>
-        <w:t>performance non temporanee</w:t>
+        <w:t>non temporanee</w:t>
       </w:r>
       <w:r>
         <w:t xml:space="preserve"> (normali mansioni affidate)</w:t>
@@ -25198,14 +25659,30 @@
       <w:r>
         <w:t xml:space="preserve">. </w:t>
       </w:r>
+    </w:p>
+    <w:p>
       <w:r>
         <w:t>Mansioni ripetute ed estenuanti a livello fisico possono logorare fisicamente parlando, specie se parliamo di mansioni svolte per un tempo indefinito; da questo punto di vista la gamification si pone doppiamente in atto per meglio coinvolgere ed alleviare, sia mentalmente che fisicamente, l’impegno profuso.</w:t>
       </w:r>
       <w:r>
         <w:t xml:space="preserve"> </w:t>
       </w:r>
-      <w:r>
-        <w:t>I diritti coinvolti sono:</w:t>
+    </w:p>
+    <w:p>
+      <w:r>
+        <w:t xml:space="preserve">I diritti </w:t>
+      </w:r>
+      <w:r>
+        <w:t>del lavoratore</w:t>
+      </w:r>
+      <w:r>
+        <w:t xml:space="preserve"> </w:t>
+      </w:r>
+      <w:r>
+        <w:t>vanno tutelati</w:t>
+      </w:r>
+      <w:r>
+        <w:t>:</w:t>
       </w:r>
     </w:p>
     <w:p>
@@ -25269,10 +25746,19 @@
     <w:p/>
     <w:p>
       <w:r>
-        <w:t xml:space="preserve">La stessa idea di creazione di </w:t>
-      </w:r>
-      <w:r>
-        <w:t>Avatar, classifiche, leaderboard banner, meccanismi di competizione all’interno dell’azienda implicano la raccolta, la conservazione e il trattamento di una gran quantità di dati personali dei lavoratori</w:t>
+        <w:t>La creazione</w:t>
+      </w:r>
+      <w:r>
+        <w:t xml:space="preserve"> di </w:t>
+      </w:r>
+      <w:r>
+        <w:t>av</w:t>
+      </w:r>
+      <w:r>
+        <w:t>atar</w:t>
+      </w:r>
+      <w:r>
+        <w:t>, classifiche, leaderboard banner, meccanismi di competizione all’interno dell’azienda implicano la raccolta, la conservazione e il trattamento di una gran quantità di dati personali dei lavoratori</w:t>
       </w:r>
       <w:r>
         <w:t xml:space="preserve">, nonché di </w:t>
@@ -25603,6 +26089,230 @@
 <file path=word/numbering.xml><?xml version="1.0" encoding="utf-8"?>
 <w:numbering xmlns:wpc="http://schemas.microsoft.com/office/word/2010/wordprocessingCanvas" xmlns:cx="http://schemas.microsoft.com/office/drawing/2014/chartex" xmlns:cx1="http://schemas.microsoft.com/office/drawing/2015/9/8/chartex" xmlns:cx2="http://schemas.microsoft.com/office/drawing/2015/10/21/chartex" xmlns:cx3="http://schemas.microsoft.com/office/drawing/2016/5/9/chartex" xmlns:cx4="http://schemas.microsoft.com/office/drawing/2016/5/10/chartex" xmlns:cx5="http://schemas.microsoft.com/office/drawing/2016/5/11/chartex" xmlns:cx6="http://schemas.microsoft.com/office/drawing/2016/5/12/chartex" xmlns:cx7="http://schemas.microsoft.com/office/drawing/2016/5/13/chartex" xmlns:cx8="http://schemas.microsoft.com/office/drawing/2016/5/14/chartex" xmlns:mc="http://schemas.openxmlformats.org/markup-compatibility/2006" xmlns:aink="http://schemas.microsoft.com/office/drawing/2016/ink" xmlns:am3d="http://schemas.microsoft.com/office/drawing/2017/model3d" xmlns:o="urn:schemas-microsoft-com:office:office" xmlns:oel="http://schemas.microsoft.com/office/2019/extlst" xmlns:r="http://schemas.openxmlformats.org/officeDocument/2006/relationships" xmlns:m="http://schemas.openxmlformats.org/officeDocument/2006/math" xmlns:v="urn:schemas-microsoft-com:vml" xmlns:wp14="http://schemas.microsoft.com/office/word/2010/wordprocessingDrawing" xmlns:wp="http://schemas.openxmlformats.org/drawingml/2006/wordprocessingDrawing" xmlns:w10="urn:schemas-microsoft-com:office:word" xmlns:w="http://schemas.openxmlformats.org/wordprocessingml/2006/main" xmlns:w14="http://schemas.microsoft.com/office/word/2010/wordml" xmlns:w15="http://schemas.microsoft.com/office/word/2012/wordml" xmlns:w16cex="http://schemas.microsoft.com/office/word/2018/wordml/cex" xmlns:w16cid="http://schemas.microsoft.com/office/word/2016/wordml/cid" xmlns:w16="http://schemas.microsoft.com/office/word/2018/wordml" xmlns:w16du="http://schemas.microsoft.com/office/word/2023/wordml/word16du" xmlns:w16sdtdh="http://schemas.microsoft.com/office/word/2020/wordml/sdtdatahash" xmlns:w16se="http://schemas.microsoft.com/office/word/2015/wordml/symex" xmlns:wpg="http://schemas.microsoft.com/office/word/2010/wordprocessingGroup" xmlns:wpi="http://schemas.microsoft.com/office/word/2010/wordprocessingInk" xmlns:wne="http://schemas.microsoft.com/office/word/2006/wordml" xmlns:wps="http://schemas.microsoft.com/office/word/2010/wordprocessingShape" mc:Ignorable="w14 w15 w16se w16cid w16 w16cex w16sdtdh wp14">
   <w:abstractNum w:abstractNumId="0" w15:restartNumberingAfterBreak="0">
+    <w:nsid w:val="03C96869"/>
+    <w:multiLevelType w:val="hybridMultilevel"/>
+    <w:tmpl w:val="81586C16"/>
+    <w:lvl w:ilvl="0" w:tplc="8AD8140A">
+      <w:numFmt w:val="bullet"/>
+      <w:lvlText w:val="–"/>
+      <w:lvlJc w:val="left"/>
+      <w:pPr>
+        <w:ind w:left="720" w:hanging="360"/>
+      </w:pPr>
+      <w:rPr>
+        <w:rFonts w:ascii="Calibri" w:eastAsiaTheme="minorHAnsi" w:hAnsi="Calibri" w:cs="Calibri" w:hint="default"/>
+      </w:rPr>
+    </w:lvl>
+    <w:lvl w:ilvl="1" w:tplc="04100003">
+      <w:start w:val="1"/>
+      <w:numFmt w:val="bullet"/>
+      <w:lvlText w:val="o"/>
+      <w:lvlJc w:val="left"/>
+      <w:pPr>
+        <w:ind w:left="1440" w:hanging="360"/>
+      </w:pPr>
+      <w:rPr>
+        <w:rFonts w:ascii="Courier New" w:hAnsi="Courier New" w:cs="Courier New" w:hint="default"/>
+      </w:rPr>
+    </w:lvl>
+    <w:lvl w:ilvl="2" w:tplc="04100005" w:tentative="1">
+      <w:start w:val="1"/>
+      <w:numFmt w:val="bullet"/>
+      <w:lvlText w:val=""/>
+      <w:lvlJc w:val="left"/>
+      <w:pPr>
+        <w:ind w:left="2160" w:hanging="360"/>
+      </w:pPr>
+      <w:rPr>
+        <w:rFonts w:ascii="Wingdings" w:hAnsi="Wingdings" w:hint="default"/>
+      </w:rPr>
+    </w:lvl>
+    <w:lvl w:ilvl="3" w:tplc="04100001" w:tentative="1">
+      <w:start w:val="1"/>
+      <w:numFmt w:val="bullet"/>
+      <w:lvlText w:val=""/>
+      <w:lvlJc w:val="left"/>
+      <w:pPr>
+        <w:ind w:left="2880" w:hanging="360"/>
+      </w:pPr>
+      <w:rPr>
+        <w:rFonts w:ascii="Symbol" w:hAnsi="Symbol" w:hint="default"/>
+      </w:rPr>
+    </w:lvl>
+    <w:lvl w:ilvl="4" w:tplc="04100003" w:tentative="1">
+      <w:start w:val="1"/>
+      <w:numFmt w:val="bullet"/>
+      <w:lvlText w:val="o"/>
+      <w:lvlJc w:val="left"/>
+      <w:pPr>
+        <w:ind w:left="3600" w:hanging="360"/>
+      </w:pPr>
+      <w:rPr>
+        <w:rFonts w:ascii="Courier New" w:hAnsi="Courier New" w:cs="Courier New" w:hint="default"/>
+      </w:rPr>
+    </w:lvl>
+    <w:lvl w:ilvl="5" w:tplc="04100005" w:tentative="1">
+      <w:start w:val="1"/>
+      <w:numFmt w:val="bullet"/>
+      <w:lvlText w:val=""/>
+      <w:lvlJc w:val="left"/>
+      <w:pPr>
+        <w:ind w:left="4320" w:hanging="360"/>
+      </w:pPr>
+      <w:rPr>
+        <w:rFonts w:ascii="Wingdings" w:hAnsi="Wingdings" w:hint="default"/>
+      </w:rPr>
+    </w:lvl>
+    <w:lvl w:ilvl="6" w:tplc="04100001" w:tentative="1">
+      <w:start w:val="1"/>
+      <w:numFmt w:val="bullet"/>
+      <w:lvlText w:val=""/>
+      <w:lvlJc w:val="left"/>
+      <w:pPr>
+        <w:ind w:left="5040" w:hanging="360"/>
+      </w:pPr>
+      <w:rPr>
+        <w:rFonts w:ascii="Symbol" w:hAnsi="Symbol" w:hint="default"/>
+      </w:rPr>
+    </w:lvl>
+    <w:lvl w:ilvl="7" w:tplc="04100003" w:tentative="1">
+      <w:start w:val="1"/>
+      <w:numFmt w:val="bullet"/>
+      <w:lvlText w:val="o"/>
+      <w:lvlJc w:val="left"/>
+      <w:pPr>
+        <w:ind w:left="5760" w:hanging="360"/>
+      </w:pPr>
+      <w:rPr>
+        <w:rFonts w:ascii="Courier New" w:hAnsi="Courier New" w:cs="Courier New" w:hint="default"/>
+      </w:rPr>
+    </w:lvl>
+    <w:lvl w:ilvl="8" w:tplc="04100005" w:tentative="1">
+      <w:start w:val="1"/>
+      <w:numFmt w:val="bullet"/>
+      <w:lvlText w:val=""/>
+      <w:lvlJc w:val="left"/>
+      <w:pPr>
+        <w:ind w:left="6480" w:hanging="360"/>
+      </w:pPr>
+      <w:rPr>
+        <w:rFonts w:ascii="Wingdings" w:hAnsi="Wingdings" w:hint="default"/>
+      </w:rPr>
+    </w:lvl>
+  </w:abstractNum>
+  <w:abstractNum w:abstractNumId="1" w15:restartNumberingAfterBreak="0">
+    <w:nsid w:val="071F4F2F"/>
+    <w:multiLevelType w:val="hybridMultilevel"/>
+    <w:tmpl w:val="F6D62AD6"/>
+    <w:lvl w:ilvl="0" w:tplc="8C3C48DA">
+      <w:numFmt w:val="bullet"/>
+      <w:lvlText w:val="-"/>
+      <w:lvlJc w:val="left"/>
+      <w:pPr>
+        <w:ind w:left="720" w:hanging="360"/>
+      </w:pPr>
+      <w:rPr>
+        <w:rFonts w:ascii="Calibri" w:eastAsiaTheme="minorHAnsi" w:hAnsi="Calibri" w:cs="Calibri" w:hint="default"/>
+      </w:rPr>
+    </w:lvl>
+    <w:lvl w:ilvl="1" w:tplc="04100003" w:tentative="1">
+      <w:start w:val="1"/>
+      <w:numFmt w:val="bullet"/>
+      <w:lvlText w:val="o"/>
+      <w:lvlJc w:val="left"/>
+      <w:pPr>
+        <w:ind w:left="1440" w:hanging="360"/>
+      </w:pPr>
+      <w:rPr>
+        <w:rFonts w:ascii="Courier New" w:hAnsi="Courier New" w:cs="Courier New" w:hint="default"/>
+      </w:rPr>
+    </w:lvl>
+    <w:lvl w:ilvl="2" w:tplc="04100005" w:tentative="1">
+      <w:start w:val="1"/>
+      <w:numFmt w:val="bullet"/>
+      <w:lvlText w:val=""/>
+      <w:lvlJc w:val="left"/>
+      <w:pPr>
+        <w:ind w:left="2160" w:hanging="360"/>
+      </w:pPr>
+      <w:rPr>
+        <w:rFonts w:ascii="Wingdings" w:hAnsi="Wingdings" w:hint="default"/>
+      </w:rPr>
+    </w:lvl>
+    <w:lvl w:ilvl="3" w:tplc="04100001" w:tentative="1">
+      <w:start w:val="1"/>
+      <w:numFmt w:val="bullet"/>
+      <w:lvlText w:val=""/>
+      <w:lvlJc w:val="left"/>
+      <w:pPr>
+        <w:ind w:left="2880" w:hanging="360"/>
+      </w:pPr>
+      <w:rPr>
+        <w:rFonts w:ascii="Symbol" w:hAnsi="Symbol" w:hint="default"/>
+      </w:rPr>
+    </w:lvl>
+    <w:lvl w:ilvl="4" w:tplc="04100003" w:tentative="1">
+      <w:start w:val="1"/>
+      <w:numFmt w:val="bullet"/>
+      <w:lvlText w:val="o"/>
+      <w:lvlJc w:val="left"/>
+      <w:pPr>
+        <w:ind w:left="3600" w:hanging="360"/>
+      </w:pPr>
+      <w:rPr>
+        <w:rFonts w:ascii="Courier New" w:hAnsi="Courier New" w:cs="Courier New" w:hint="default"/>
+      </w:rPr>
+    </w:lvl>
+    <w:lvl w:ilvl="5" w:tplc="04100005" w:tentative="1">
+      <w:start w:val="1"/>
+      <w:numFmt w:val="bullet"/>
+      <w:lvlText w:val=""/>
+      <w:lvlJc w:val="left"/>
+      <w:pPr>
+        <w:ind w:left="4320" w:hanging="360"/>
+      </w:pPr>
+      <w:rPr>
+        <w:rFonts w:ascii="Wingdings" w:hAnsi="Wingdings" w:hint="default"/>
+      </w:rPr>
+    </w:lvl>
+    <w:lvl w:ilvl="6" w:tplc="04100001" w:tentative="1">
+      <w:start w:val="1"/>
+      <w:numFmt w:val="bullet"/>
+      <w:lvlText w:val=""/>
+      <w:lvlJc w:val="left"/>
+      <w:pPr>
+        <w:ind w:left="5040" w:hanging="360"/>
+      </w:pPr>
+      <w:rPr>
+        <w:rFonts w:ascii="Symbol" w:hAnsi="Symbol" w:hint="default"/>
+      </w:rPr>
+    </w:lvl>
+    <w:lvl w:ilvl="7" w:tplc="04100003" w:tentative="1">
+      <w:start w:val="1"/>
+      <w:numFmt w:val="bullet"/>
+      <w:lvlText w:val="o"/>
+      <w:lvlJc w:val="left"/>
+      <w:pPr>
+        <w:ind w:left="5760" w:hanging="360"/>
+      </w:pPr>
+      <w:rPr>
+        <w:rFonts w:ascii="Courier New" w:hAnsi="Courier New" w:cs="Courier New" w:hint="default"/>
+      </w:rPr>
+    </w:lvl>
+    <w:lvl w:ilvl="8" w:tplc="04100005" w:tentative="1">
+      <w:start w:val="1"/>
+      <w:numFmt w:val="bullet"/>
+      <w:lvlText w:val=""/>
+      <w:lvlJc w:val="left"/>
+      <w:pPr>
+        <w:ind w:left="6480" w:hanging="360"/>
+      </w:pPr>
+      <w:rPr>
+        <w:rFonts w:ascii="Wingdings" w:hAnsi="Wingdings" w:hint="default"/>
+      </w:rPr>
+    </w:lvl>
+  </w:abstractNum>
+  <w:abstractNum w:abstractNumId="2" w15:restartNumberingAfterBreak="0">
     <w:nsid w:val="0C1001E0"/>
     <w:multiLevelType w:val="hybridMultilevel"/>
     <w:tmpl w:val="B062110E"/>
@@ -25692,7 +26402,7 @@
       </w:pPr>
     </w:lvl>
   </w:abstractNum>
-  <w:abstractNum w:abstractNumId="1" w15:restartNumberingAfterBreak="0">
+  <w:abstractNum w:abstractNumId="3" w15:restartNumberingAfterBreak="0">
     <w:nsid w:val="0DB03F52"/>
     <w:multiLevelType w:val="hybridMultilevel"/>
     <w:tmpl w:val="D18A1F66"/>
@@ -25832,7 +26542,118 @@
       </w:rPr>
     </w:lvl>
   </w:abstractNum>
-  <w:abstractNum w:abstractNumId="2" w15:restartNumberingAfterBreak="0">
+  <w:abstractNum w:abstractNumId="4" w15:restartNumberingAfterBreak="0">
+    <w:nsid w:val="172B0C16"/>
+    <w:multiLevelType w:val="hybridMultilevel"/>
+    <w:tmpl w:val="58C2A020"/>
+    <w:lvl w:ilvl="0" w:tplc="8AD8140A">
+      <w:numFmt w:val="bullet"/>
+      <w:lvlText w:val="–"/>
+      <w:lvlJc w:val="left"/>
+      <w:pPr>
+        <w:ind w:left="720" w:hanging="360"/>
+      </w:pPr>
+      <w:rPr>
+        <w:rFonts w:ascii="Calibri" w:eastAsiaTheme="minorHAnsi" w:hAnsi="Calibri" w:cs="Calibri" w:hint="default"/>
+      </w:rPr>
+    </w:lvl>
+    <w:lvl w:ilvl="1" w:tplc="8918061C">
+      <w:numFmt w:val="bullet"/>
+      <w:lvlText w:val="•"/>
+      <w:lvlJc w:val="left"/>
+      <w:pPr>
+        <w:ind w:left="1440" w:hanging="360"/>
+      </w:pPr>
+      <w:rPr>
+        <w:rFonts w:ascii="Calibri" w:eastAsiaTheme="minorHAnsi" w:hAnsi="Calibri" w:cs="Calibri" w:hint="default"/>
+      </w:rPr>
+    </w:lvl>
+    <w:lvl w:ilvl="2" w:tplc="04100005" w:tentative="1">
+      <w:start w:val="1"/>
+      <w:numFmt w:val="bullet"/>
+      <w:lvlText w:val=""/>
+      <w:lvlJc w:val="left"/>
+      <w:pPr>
+        <w:ind w:left="2160" w:hanging="360"/>
+      </w:pPr>
+      <w:rPr>
+        <w:rFonts w:ascii="Wingdings" w:hAnsi="Wingdings" w:hint="default"/>
+      </w:rPr>
+    </w:lvl>
+    <w:lvl w:ilvl="3" w:tplc="04100001" w:tentative="1">
+      <w:start w:val="1"/>
+      <w:numFmt w:val="bullet"/>
+      <w:lvlText w:val=""/>
+      <w:lvlJc w:val="left"/>
+      <w:pPr>
+        <w:ind w:left="2880" w:hanging="360"/>
+      </w:pPr>
+      <w:rPr>
+        <w:rFonts w:ascii="Symbol" w:hAnsi="Symbol" w:hint="default"/>
+      </w:rPr>
+    </w:lvl>
+    <w:lvl w:ilvl="4" w:tplc="04100003" w:tentative="1">
+      <w:start w:val="1"/>
+      <w:numFmt w:val="bullet"/>
+      <w:lvlText w:val="o"/>
+      <w:lvlJc w:val="left"/>
+      <w:pPr>
+        <w:ind w:left="3600" w:hanging="360"/>
+      </w:pPr>
+      <w:rPr>
+        <w:rFonts w:ascii="Courier New" w:hAnsi="Courier New" w:cs="Courier New" w:hint="default"/>
+      </w:rPr>
+    </w:lvl>
+    <w:lvl w:ilvl="5" w:tplc="04100005" w:tentative="1">
+      <w:start w:val="1"/>
+      <w:numFmt w:val="bullet"/>
+      <w:lvlText w:val=""/>
+      <w:lvlJc w:val="left"/>
+      <w:pPr>
+        <w:ind w:left="4320" w:hanging="360"/>
+      </w:pPr>
+      <w:rPr>
+        <w:rFonts w:ascii="Wingdings" w:hAnsi="Wingdings" w:hint="default"/>
+      </w:rPr>
+    </w:lvl>
+    <w:lvl w:ilvl="6" w:tplc="04100001" w:tentative="1">
+      <w:start w:val="1"/>
+      <w:numFmt w:val="bullet"/>
+      <w:lvlText w:val=""/>
+      <w:lvlJc w:val="left"/>
+      <w:pPr>
+        <w:ind w:left="5040" w:hanging="360"/>
+      </w:pPr>
+      <w:rPr>
+        <w:rFonts w:ascii="Symbol" w:hAnsi="Symbol" w:hint="default"/>
+      </w:rPr>
+    </w:lvl>
+    <w:lvl w:ilvl="7" w:tplc="04100003" w:tentative="1">
+      <w:start w:val="1"/>
+      <w:numFmt w:val="bullet"/>
+      <w:lvlText w:val="o"/>
+      <w:lvlJc w:val="left"/>
+      <w:pPr>
+        <w:ind w:left="5760" w:hanging="360"/>
+      </w:pPr>
+      <w:rPr>
+        <w:rFonts w:ascii="Courier New" w:hAnsi="Courier New" w:cs="Courier New" w:hint="default"/>
+      </w:rPr>
+    </w:lvl>
+    <w:lvl w:ilvl="8" w:tplc="04100005" w:tentative="1">
+      <w:start w:val="1"/>
+      <w:numFmt w:val="bullet"/>
+      <w:lvlText w:val=""/>
+      <w:lvlJc w:val="left"/>
+      <w:pPr>
+        <w:ind w:left="6480" w:hanging="360"/>
+      </w:pPr>
+      <w:rPr>
+        <w:rFonts w:ascii="Wingdings" w:hAnsi="Wingdings" w:hint="default"/>
+      </w:rPr>
+    </w:lvl>
+  </w:abstractNum>
+  <w:abstractNum w:abstractNumId="5" w15:restartNumberingAfterBreak="0">
     <w:nsid w:val="19CD0BED"/>
     <w:multiLevelType w:val="hybridMultilevel"/>
     <w:tmpl w:val="890032EC"/>
@@ -25945,7 +26766,7 @@
       </w:rPr>
     </w:lvl>
   </w:abstractNum>
-  <w:abstractNum w:abstractNumId="3" w15:restartNumberingAfterBreak="0">
+  <w:abstractNum w:abstractNumId="6" w15:restartNumberingAfterBreak="0">
     <w:nsid w:val="1ADA487B"/>
     <w:multiLevelType w:val="hybridMultilevel"/>
     <w:tmpl w:val="96D6FD22"/>
@@ -26084,7 +26905,7 @@
       </w:rPr>
     </w:lvl>
   </w:abstractNum>
-  <w:abstractNum w:abstractNumId="4" w15:restartNumberingAfterBreak="0">
+  <w:abstractNum w:abstractNumId="7" w15:restartNumberingAfterBreak="0">
     <w:nsid w:val="1E321005"/>
     <w:multiLevelType w:val="hybridMultilevel"/>
     <w:tmpl w:val="45DC66FC"/>
@@ -26196,7 +27017,7 @@
       </w:rPr>
     </w:lvl>
   </w:abstractNum>
-  <w:abstractNum w:abstractNumId="5" w15:restartNumberingAfterBreak="0">
+  <w:abstractNum w:abstractNumId="8" w15:restartNumberingAfterBreak="0">
     <w:nsid w:val="1E5C7893"/>
     <w:multiLevelType w:val="hybridMultilevel"/>
     <w:tmpl w:val="6A8C0974"/>
@@ -26285,7 +27106,7 @@
       </w:pPr>
     </w:lvl>
   </w:abstractNum>
-  <w:abstractNum w:abstractNumId="6" w15:restartNumberingAfterBreak="0">
+  <w:abstractNum w:abstractNumId="9" w15:restartNumberingAfterBreak="0">
     <w:nsid w:val="248F3E46"/>
     <w:multiLevelType w:val="hybridMultilevel"/>
     <w:tmpl w:val="4E08E920"/>
@@ -26374,7 +27195,7 @@
       </w:pPr>
     </w:lvl>
   </w:abstractNum>
-  <w:abstractNum w:abstractNumId="7" w15:restartNumberingAfterBreak="0">
+  <w:abstractNum w:abstractNumId="10" w15:restartNumberingAfterBreak="0">
     <w:nsid w:val="32AD42CB"/>
     <w:multiLevelType w:val="hybridMultilevel"/>
     <w:tmpl w:val="286E764A"/>
@@ -26463,7 +27284,7 @@
       </w:pPr>
     </w:lvl>
   </w:abstractNum>
-  <w:abstractNum w:abstractNumId="8" w15:restartNumberingAfterBreak="0">
+  <w:abstractNum w:abstractNumId="11" w15:restartNumberingAfterBreak="0">
     <w:nsid w:val="33CA0D77"/>
     <w:multiLevelType w:val="hybridMultilevel"/>
     <w:tmpl w:val="488CB57A"/>
@@ -26577,7 +27398,7 @@
       </w:rPr>
     </w:lvl>
   </w:abstractNum>
-  <w:abstractNum w:abstractNumId="9" w15:restartNumberingAfterBreak="0">
+  <w:abstractNum w:abstractNumId="12" w15:restartNumberingAfterBreak="0">
     <w:nsid w:val="3DAF27E0"/>
     <w:multiLevelType w:val="hybridMultilevel"/>
     <w:tmpl w:val="18F4A612"/>
@@ -26666,7 +27487,7 @@
       </w:pPr>
     </w:lvl>
   </w:abstractNum>
-  <w:abstractNum w:abstractNumId="10" w15:restartNumberingAfterBreak="0">
+  <w:abstractNum w:abstractNumId="13" w15:restartNumberingAfterBreak="0">
     <w:nsid w:val="496C09F2"/>
     <w:multiLevelType w:val="hybridMultilevel"/>
     <w:tmpl w:val="3202EB6E"/>
@@ -26778,7 +27599,233 @@
       </w:rPr>
     </w:lvl>
   </w:abstractNum>
-  <w:abstractNum w:abstractNumId="11" w15:restartNumberingAfterBreak="0">
+  <w:abstractNum w:abstractNumId="14" w15:restartNumberingAfterBreak="0">
+    <w:nsid w:val="4F972C3B"/>
+    <w:multiLevelType w:val="hybridMultilevel"/>
+    <w:tmpl w:val="30EE5FCC"/>
+    <w:lvl w:ilvl="0" w:tplc="04100001">
+      <w:start w:val="1"/>
+      <w:numFmt w:val="bullet"/>
+      <w:lvlText w:val=""/>
+      <w:lvlJc w:val="left"/>
+      <w:pPr>
+        <w:ind w:left="1080" w:hanging="360"/>
+      </w:pPr>
+      <w:rPr>
+        <w:rFonts w:ascii="Symbol" w:hAnsi="Symbol" w:hint="default"/>
+      </w:rPr>
+    </w:lvl>
+    <w:lvl w:ilvl="1" w:tplc="04100003" w:tentative="1">
+      <w:start w:val="1"/>
+      <w:numFmt w:val="bullet"/>
+      <w:lvlText w:val="o"/>
+      <w:lvlJc w:val="left"/>
+      <w:pPr>
+        <w:ind w:left="1800" w:hanging="360"/>
+      </w:pPr>
+      <w:rPr>
+        <w:rFonts w:ascii="Courier New" w:hAnsi="Courier New" w:cs="Courier New" w:hint="default"/>
+      </w:rPr>
+    </w:lvl>
+    <w:lvl w:ilvl="2" w:tplc="04100005" w:tentative="1">
+      <w:start w:val="1"/>
+      <w:numFmt w:val="bullet"/>
+      <w:lvlText w:val=""/>
+      <w:lvlJc w:val="left"/>
+      <w:pPr>
+        <w:ind w:left="2520" w:hanging="360"/>
+      </w:pPr>
+      <w:rPr>
+        <w:rFonts w:ascii="Wingdings" w:hAnsi="Wingdings" w:hint="default"/>
+      </w:rPr>
+    </w:lvl>
+    <w:lvl w:ilvl="3" w:tplc="04100001" w:tentative="1">
+      <w:start w:val="1"/>
+      <w:numFmt w:val="bullet"/>
+      <w:lvlText w:val=""/>
+      <w:lvlJc w:val="left"/>
+      <w:pPr>
+        <w:ind w:left="3240" w:hanging="360"/>
+      </w:pPr>
+      <w:rPr>
+        <w:rFonts w:ascii="Symbol" w:hAnsi="Symbol" w:hint="default"/>
+      </w:rPr>
+    </w:lvl>
+    <w:lvl w:ilvl="4" w:tplc="04100003" w:tentative="1">
+      <w:start w:val="1"/>
+      <w:numFmt w:val="bullet"/>
+      <w:lvlText w:val="o"/>
+      <w:lvlJc w:val="left"/>
+      <w:pPr>
+        <w:ind w:left="3960" w:hanging="360"/>
+      </w:pPr>
+      <w:rPr>
+        <w:rFonts w:ascii="Courier New" w:hAnsi="Courier New" w:cs="Courier New" w:hint="default"/>
+      </w:rPr>
+    </w:lvl>
+    <w:lvl w:ilvl="5" w:tplc="04100005" w:tentative="1">
+      <w:start w:val="1"/>
+      <w:numFmt w:val="bullet"/>
+      <w:lvlText w:val=""/>
+      <w:lvlJc w:val="left"/>
+      <w:pPr>
+        <w:ind w:left="4680" w:hanging="360"/>
+      </w:pPr>
+      <w:rPr>
+        <w:rFonts w:ascii="Wingdings" w:hAnsi="Wingdings" w:hint="default"/>
+      </w:rPr>
+    </w:lvl>
+    <w:lvl w:ilvl="6" w:tplc="04100001" w:tentative="1">
+      <w:start w:val="1"/>
+      <w:numFmt w:val="bullet"/>
+      <w:lvlText w:val=""/>
+      <w:lvlJc w:val="left"/>
+      <w:pPr>
+        <w:ind w:left="5400" w:hanging="360"/>
+      </w:pPr>
+      <w:rPr>
+        <w:rFonts w:ascii="Symbol" w:hAnsi="Symbol" w:hint="default"/>
+      </w:rPr>
+    </w:lvl>
+    <w:lvl w:ilvl="7" w:tplc="04100003" w:tentative="1">
+      <w:start w:val="1"/>
+      <w:numFmt w:val="bullet"/>
+      <w:lvlText w:val="o"/>
+      <w:lvlJc w:val="left"/>
+      <w:pPr>
+        <w:ind w:left="6120" w:hanging="360"/>
+      </w:pPr>
+      <w:rPr>
+        <w:rFonts w:ascii="Courier New" w:hAnsi="Courier New" w:cs="Courier New" w:hint="default"/>
+      </w:rPr>
+    </w:lvl>
+    <w:lvl w:ilvl="8" w:tplc="04100005" w:tentative="1">
+      <w:start w:val="1"/>
+      <w:numFmt w:val="bullet"/>
+      <w:lvlText w:val=""/>
+      <w:lvlJc w:val="left"/>
+      <w:pPr>
+        <w:ind w:left="6840" w:hanging="360"/>
+      </w:pPr>
+      <w:rPr>
+        <w:rFonts w:ascii="Wingdings" w:hAnsi="Wingdings" w:hint="default"/>
+      </w:rPr>
+    </w:lvl>
+  </w:abstractNum>
+  <w:abstractNum w:abstractNumId="15" w15:restartNumberingAfterBreak="0">
+    <w:nsid w:val="535E7381"/>
+    <w:multiLevelType w:val="hybridMultilevel"/>
+    <w:tmpl w:val="FC669708"/>
+    <w:lvl w:ilvl="0" w:tplc="04100001">
+      <w:start w:val="1"/>
+      <w:numFmt w:val="bullet"/>
+      <w:lvlText w:val=""/>
+      <w:lvlJc w:val="left"/>
+      <w:pPr>
+        <w:ind w:left="720" w:hanging="360"/>
+      </w:pPr>
+      <w:rPr>
+        <w:rFonts w:ascii="Symbol" w:hAnsi="Symbol" w:hint="default"/>
+      </w:rPr>
+    </w:lvl>
+    <w:lvl w:ilvl="1" w:tplc="04100003" w:tentative="1">
+      <w:start w:val="1"/>
+      <w:numFmt w:val="bullet"/>
+      <w:lvlText w:val="o"/>
+      <w:lvlJc w:val="left"/>
+      <w:pPr>
+        <w:ind w:left="1440" w:hanging="360"/>
+      </w:pPr>
+      <w:rPr>
+        <w:rFonts w:ascii="Courier New" w:hAnsi="Courier New" w:cs="Courier New" w:hint="default"/>
+      </w:rPr>
+    </w:lvl>
+    <w:lvl w:ilvl="2" w:tplc="04100005" w:tentative="1">
+      <w:start w:val="1"/>
+      <w:numFmt w:val="bullet"/>
+      <w:lvlText w:val=""/>
+      <w:lvlJc w:val="left"/>
+      <w:pPr>
+        <w:ind w:left="2160" w:hanging="360"/>
+      </w:pPr>
+      <w:rPr>
+        <w:rFonts w:ascii="Wingdings" w:hAnsi="Wingdings" w:hint="default"/>
+      </w:rPr>
+    </w:lvl>
+    <w:lvl w:ilvl="3" w:tplc="04100001" w:tentative="1">
+      <w:start w:val="1"/>
+      <w:numFmt w:val="bullet"/>
+      <w:lvlText w:val=""/>
+      <w:lvlJc w:val="left"/>
+      <w:pPr>
+        <w:ind w:left="2880" w:hanging="360"/>
+      </w:pPr>
+      <w:rPr>
+        <w:rFonts w:ascii="Symbol" w:hAnsi="Symbol" w:hint="default"/>
+      </w:rPr>
+    </w:lvl>
+    <w:lvl w:ilvl="4" w:tplc="04100003" w:tentative="1">
+      <w:start w:val="1"/>
+      <w:numFmt w:val="bullet"/>
+      <w:lvlText w:val="o"/>
+      <w:lvlJc w:val="left"/>
+      <w:pPr>
+        <w:ind w:left="3600" w:hanging="360"/>
+      </w:pPr>
+      <w:rPr>
+        <w:rFonts w:ascii="Courier New" w:hAnsi="Courier New" w:cs="Courier New" w:hint="default"/>
+      </w:rPr>
+    </w:lvl>
+    <w:lvl w:ilvl="5" w:tplc="04100005" w:tentative="1">
+      <w:start w:val="1"/>
+      <w:numFmt w:val="bullet"/>
+      <w:lvlText w:val=""/>
+      <w:lvlJc w:val="left"/>
+      <w:pPr>
+        <w:ind w:left="4320" w:hanging="360"/>
+      </w:pPr>
+      <w:rPr>
+        <w:rFonts w:ascii="Wingdings" w:hAnsi="Wingdings" w:hint="default"/>
+      </w:rPr>
+    </w:lvl>
+    <w:lvl w:ilvl="6" w:tplc="04100001" w:tentative="1">
+      <w:start w:val="1"/>
+      <w:numFmt w:val="bullet"/>
+      <w:lvlText w:val=""/>
+      <w:lvlJc w:val="left"/>
+      <w:pPr>
+        <w:ind w:left="5040" w:hanging="360"/>
+      </w:pPr>
+      <w:rPr>
+        <w:rFonts w:ascii="Symbol" w:hAnsi="Symbol" w:hint="default"/>
+      </w:rPr>
+    </w:lvl>
+    <w:lvl w:ilvl="7" w:tplc="04100003" w:tentative="1">
+      <w:start w:val="1"/>
+      <w:numFmt w:val="bullet"/>
+      <w:lvlText w:val="o"/>
+      <w:lvlJc w:val="left"/>
+      <w:pPr>
+        <w:ind w:left="5760" w:hanging="360"/>
+      </w:pPr>
+      <w:rPr>
+        <w:rFonts w:ascii="Courier New" w:hAnsi="Courier New" w:cs="Courier New" w:hint="default"/>
+      </w:rPr>
+    </w:lvl>
+    <w:lvl w:ilvl="8" w:tplc="04100005" w:tentative="1">
+      <w:start w:val="1"/>
+      <w:numFmt w:val="bullet"/>
+      <w:lvlText w:val=""/>
+      <w:lvlJc w:val="left"/>
+      <w:pPr>
+        <w:ind w:left="6480" w:hanging="360"/>
+      </w:pPr>
+      <w:rPr>
+        <w:rFonts w:ascii="Wingdings" w:hAnsi="Wingdings" w:hint="default"/>
+      </w:rPr>
+    </w:lvl>
+  </w:abstractNum>
+  <w:abstractNum w:abstractNumId="16" w15:restartNumberingAfterBreak="0">
     <w:nsid w:val="5C5B5E90"/>
     <w:multiLevelType w:val="hybridMultilevel"/>
     <w:tmpl w:val="E6FE5818"/>
@@ -26918,7 +27965,119 @@
       </w:rPr>
     </w:lvl>
   </w:abstractNum>
-  <w:abstractNum w:abstractNumId="12" w15:restartNumberingAfterBreak="0">
+  <w:abstractNum w:abstractNumId="17" w15:restartNumberingAfterBreak="0">
+    <w:nsid w:val="62273948"/>
+    <w:multiLevelType w:val="hybridMultilevel"/>
+    <w:tmpl w:val="78A0168E"/>
+    <w:lvl w:ilvl="0" w:tplc="8AD8140A">
+      <w:numFmt w:val="bullet"/>
+      <w:lvlText w:val="–"/>
+      <w:lvlJc w:val="left"/>
+      <w:pPr>
+        <w:ind w:left="720" w:hanging="360"/>
+      </w:pPr>
+      <w:rPr>
+        <w:rFonts w:ascii="Calibri" w:eastAsiaTheme="minorHAnsi" w:hAnsi="Calibri" w:cs="Calibri" w:hint="default"/>
+      </w:rPr>
+    </w:lvl>
+    <w:lvl w:ilvl="1" w:tplc="04100003" w:tentative="1">
+      <w:start w:val="1"/>
+      <w:numFmt w:val="bullet"/>
+      <w:lvlText w:val="o"/>
+      <w:lvlJc w:val="left"/>
+      <w:pPr>
+        <w:ind w:left="1440" w:hanging="360"/>
+      </w:pPr>
+      <w:rPr>
+        <w:rFonts w:ascii="Courier New" w:hAnsi="Courier New" w:cs="Courier New" w:hint="default"/>
+      </w:rPr>
+    </w:lvl>
+    <w:lvl w:ilvl="2" w:tplc="04100005" w:tentative="1">
+      <w:start w:val="1"/>
+      <w:numFmt w:val="bullet"/>
+      <w:lvlText w:val=""/>
+      <w:lvlJc w:val="left"/>
+      <w:pPr>
+        <w:ind w:left="2160" w:hanging="360"/>
+      </w:pPr>
+      <w:rPr>
+        <w:rFonts w:ascii="Wingdings" w:hAnsi="Wingdings" w:hint="default"/>
+      </w:rPr>
+    </w:lvl>
+    <w:lvl w:ilvl="3" w:tplc="04100001" w:tentative="1">
+      <w:start w:val="1"/>
+      <w:numFmt w:val="bullet"/>
+      <w:lvlText w:val=""/>
+      <w:lvlJc w:val="left"/>
+      <w:pPr>
+        <w:ind w:left="2880" w:hanging="360"/>
+      </w:pPr>
+      <w:rPr>
+        <w:rFonts w:ascii="Symbol" w:hAnsi="Symbol" w:hint="default"/>
+      </w:rPr>
+    </w:lvl>
+    <w:lvl w:ilvl="4" w:tplc="04100003" w:tentative="1">
+      <w:start w:val="1"/>
+      <w:numFmt w:val="bullet"/>
+      <w:lvlText w:val="o"/>
+      <w:lvlJc w:val="left"/>
+      <w:pPr>
+        <w:ind w:left="3600" w:hanging="360"/>
+      </w:pPr>
+      <w:rPr>
+        <w:rFonts w:ascii="Courier New" w:hAnsi="Courier New" w:cs="Courier New" w:hint="default"/>
+      </w:rPr>
+    </w:lvl>
+    <w:lvl w:ilvl="5" w:tplc="04100005" w:tentative="1">
+      <w:start w:val="1"/>
+      <w:numFmt w:val="bullet"/>
+      <w:lvlText w:val=""/>
+      <w:lvlJc w:val="left"/>
+      <w:pPr>
+        <w:ind w:left="4320" w:hanging="360"/>
+      </w:pPr>
+      <w:rPr>
+        <w:rFonts w:ascii="Wingdings" w:hAnsi="Wingdings" w:hint="default"/>
+      </w:rPr>
+    </w:lvl>
+    <w:lvl w:ilvl="6" w:tplc="04100001" w:tentative="1">
+      <w:start w:val="1"/>
+      <w:numFmt w:val="bullet"/>
+      <w:lvlText w:val=""/>
+      <w:lvlJc w:val="left"/>
+      <w:pPr>
+        <w:ind w:left="5040" w:hanging="360"/>
+      </w:pPr>
+      <w:rPr>
+        <w:rFonts w:ascii="Symbol" w:hAnsi="Symbol" w:hint="default"/>
+      </w:rPr>
+    </w:lvl>
+    <w:lvl w:ilvl="7" w:tplc="04100003" w:tentative="1">
+      <w:start w:val="1"/>
+      <w:numFmt w:val="bullet"/>
+      <w:lvlText w:val="o"/>
+      <w:lvlJc w:val="left"/>
+      <w:pPr>
+        <w:ind w:left="5760" w:hanging="360"/>
+      </w:pPr>
+      <w:rPr>
+        <w:rFonts w:ascii="Courier New" w:hAnsi="Courier New" w:cs="Courier New" w:hint="default"/>
+      </w:rPr>
+    </w:lvl>
+    <w:lvl w:ilvl="8" w:tplc="04100005" w:tentative="1">
+      <w:start w:val="1"/>
+      <w:numFmt w:val="bullet"/>
+      <w:lvlText w:val=""/>
+      <w:lvlJc w:val="left"/>
+      <w:pPr>
+        <w:ind w:left="6480" w:hanging="360"/>
+      </w:pPr>
+      <w:rPr>
+        <w:rFonts w:ascii="Wingdings" w:hAnsi="Wingdings" w:hint="default"/>
+      </w:rPr>
+    </w:lvl>
+  </w:abstractNum>
+  <w:abstractNum w:abstractNumId="18" w15:restartNumberingAfterBreak="0">
     <w:nsid w:val="68543682"/>
     <w:multiLevelType w:val="hybridMultilevel"/>
     <w:tmpl w:val="928227F8"/>
@@ -27058,7 +28217,120 @@
       </w:rPr>
     </w:lvl>
   </w:abstractNum>
-  <w:abstractNum w:abstractNumId="13" w15:restartNumberingAfterBreak="0">
+  <w:abstractNum w:abstractNumId="19" w15:restartNumberingAfterBreak="0">
+    <w:nsid w:val="79A05370"/>
+    <w:multiLevelType w:val="hybridMultilevel"/>
+    <w:tmpl w:val="683AF8C4"/>
+    <w:lvl w:ilvl="0" w:tplc="04100001">
+      <w:start w:val="1"/>
+      <w:numFmt w:val="bullet"/>
+      <w:lvlText w:val=""/>
+      <w:lvlJc w:val="left"/>
+      <w:pPr>
+        <w:ind w:left="720" w:hanging="360"/>
+      </w:pPr>
+      <w:rPr>
+        <w:rFonts w:ascii="Symbol" w:hAnsi="Symbol" w:hint="default"/>
+      </w:rPr>
+    </w:lvl>
+    <w:lvl w:ilvl="1" w:tplc="04100003" w:tentative="1">
+      <w:start w:val="1"/>
+      <w:numFmt w:val="bullet"/>
+      <w:lvlText w:val="o"/>
+      <w:lvlJc w:val="left"/>
+      <w:pPr>
+        <w:ind w:left="1440" w:hanging="360"/>
+      </w:pPr>
+      <w:rPr>
+        <w:rFonts w:ascii="Courier New" w:hAnsi="Courier New" w:cs="Courier New" w:hint="default"/>
+      </w:rPr>
+    </w:lvl>
+    <w:lvl w:ilvl="2" w:tplc="04100005" w:tentative="1">
+      <w:start w:val="1"/>
+      <w:numFmt w:val="bullet"/>
+      <w:lvlText w:val=""/>
+      <w:lvlJc w:val="left"/>
+      <w:pPr>
+        <w:ind w:left="2160" w:hanging="360"/>
+      </w:pPr>
+      <w:rPr>
+        <w:rFonts w:ascii="Wingdings" w:hAnsi="Wingdings" w:hint="default"/>
+      </w:rPr>
+    </w:lvl>
+    <w:lvl w:ilvl="3" w:tplc="04100001" w:tentative="1">
+      <w:start w:val="1"/>
+      <w:numFmt w:val="bullet"/>
+      <w:lvlText w:val=""/>
+      <w:lvlJc w:val="left"/>
+      <w:pPr>
+        <w:ind w:left="2880" w:hanging="360"/>
+      </w:pPr>
+      <w:rPr>
+        <w:rFonts w:ascii="Symbol" w:hAnsi="Symbol" w:hint="default"/>
+      </w:rPr>
+    </w:lvl>
+    <w:lvl w:ilvl="4" w:tplc="04100003" w:tentative="1">
+      <w:start w:val="1"/>
+      <w:numFmt w:val="bullet"/>
+      <w:lvlText w:val="o"/>
+      <w:lvlJc w:val="left"/>
+      <w:pPr>
+        <w:ind w:left="3600" w:hanging="360"/>
+      </w:pPr>
+      <w:rPr>
+        <w:rFonts w:ascii="Courier New" w:hAnsi="Courier New" w:cs="Courier New" w:hint="default"/>
+      </w:rPr>
+    </w:lvl>
+    <w:lvl w:ilvl="5" w:tplc="04100005" w:tentative="1">
+      <w:start w:val="1"/>
+      <w:numFmt w:val="bullet"/>
+      <w:lvlText w:val=""/>
+      <w:lvlJc w:val="left"/>
+      <w:pPr>
+        <w:ind w:left="4320" w:hanging="360"/>
+      </w:pPr>
+      <w:rPr>
+        <w:rFonts w:ascii="Wingdings" w:hAnsi="Wingdings" w:hint="default"/>
+      </w:rPr>
+    </w:lvl>
+    <w:lvl w:ilvl="6" w:tplc="04100001" w:tentative="1">
+      <w:start w:val="1"/>
+      <w:numFmt w:val="bullet"/>
+      <w:lvlText w:val=""/>
+      <w:lvlJc w:val="left"/>
+      <w:pPr>
+        <w:ind w:left="5040" w:hanging="360"/>
+      </w:pPr>
+      <w:rPr>
+        <w:rFonts w:ascii="Symbol" w:hAnsi="Symbol" w:hint="default"/>
+      </w:rPr>
+    </w:lvl>
+    <w:lvl w:ilvl="7" w:tplc="04100003" w:tentative="1">
+      <w:start w:val="1"/>
+      <w:numFmt w:val="bullet"/>
+      <w:lvlText w:val="o"/>
+      <w:lvlJc w:val="left"/>
+      <w:pPr>
+        <w:ind w:left="5760" w:hanging="360"/>
+      </w:pPr>
+      <w:rPr>
+        <w:rFonts w:ascii="Courier New" w:hAnsi="Courier New" w:cs="Courier New" w:hint="default"/>
+      </w:rPr>
+    </w:lvl>
+    <w:lvl w:ilvl="8" w:tplc="04100005" w:tentative="1">
+      <w:start w:val="1"/>
+      <w:numFmt w:val="bullet"/>
+      <w:lvlText w:val=""/>
+      <w:lvlJc w:val="left"/>
+      <w:pPr>
+        <w:ind w:left="6480" w:hanging="360"/>
+      </w:pPr>
+      <w:rPr>
+        <w:rFonts w:ascii="Wingdings" w:hAnsi="Wingdings" w:hint="default"/>
+      </w:rPr>
+    </w:lvl>
+  </w:abstractNum>
+  <w:abstractNum w:abstractNumId="20" w15:restartNumberingAfterBreak="0">
     <w:nsid w:val="7EF839E1"/>
     <w:multiLevelType w:val="hybridMultilevel"/>
     <w:tmpl w:val="90F4452C"/>
@@ -27147,7 +28419,7 @@
       </w:pPr>
     </w:lvl>
   </w:abstractNum>
-  <w:abstractNum w:abstractNumId="14" w15:restartNumberingAfterBreak="0">
+  <w:abstractNum w:abstractNumId="21" w15:restartNumberingAfterBreak="0">
     <w:nsid w:val="7F3D0904"/>
     <w:multiLevelType w:val="hybridMultilevel"/>
     <w:tmpl w:val="E6888AE4"/>
@@ -27261,49 +28533,70 @@
     </w:lvl>
   </w:abstractNum>
   <w:num w:numId="1" w16cid:durableId="1817717844">
+    <w:abstractNumId w:val="13"/>
+  </w:num>
+  <w:num w:numId="2" w16cid:durableId="249393889">
+    <w:abstractNumId w:val="7"/>
+  </w:num>
+  <w:num w:numId="3" w16cid:durableId="1577282214">
+    <w:abstractNumId w:val="2"/>
+  </w:num>
+  <w:num w:numId="4" w16cid:durableId="612515930">
+    <w:abstractNumId w:val="20"/>
+  </w:num>
+  <w:num w:numId="5" w16cid:durableId="1642535762">
+    <w:abstractNumId w:val="12"/>
+  </w:num>
+  <w:num w:numId="6" w16cid:durableId="233973136">
     <w:abstractNumId w:val="10"/>
   </w:num>
-  <w:num w:numId="2" w16cid:durableId="249393889">
+  <w:num w:numId="7" w16cid:durableId="80833623">
+    <w:abstractNumId w:val="8"/>
+  </w:num>
+  <w:num w:numId="8" w16cid:durableId="1229263055">
+    <w:abstractNumId w:val="18"/>
+  </w:num>
+  <w:num w:numId="9" w16cid:durableId="1970283026">
+    <w:abstractNumId w:val="16"/>
+  </w:num>
+  <w:num w:numId="10" w16cid:durableId="1677001127">
+    <w:abstractNumId w:val="6"/>
+  </w:num>
+  <w:num w:numId="11" w16cid:durableId="1992640041">
+    <w:abstractNumId w:val="3"/>
+  </w:num>
+  <w:num w:numId="12" w16cid:durableId="1793941325">
+    <w:abstractNumId w:val="9"/>
+  </w:num>
+  <w:num w:numId="13" w16cid:durableId="1963224857">
+    <w:abstractNumId w:val="11"/>
+  </w:num>
+  <w:num w:numId="14" w16cid:durableId="1695881210">
+    <w:abstractNumId w:val="21"/>
+  </w:num>
+  <w:num w:numId="15" w16cid:durableId="266162139">
+    <w:abstractNumId w:val="5"/>
+  </w:num>
+  <w:num w:numId="16" w16cid:durableId="2066684899">
+    <w:abstractNumId w:val="1"/>
+  </w:num>
+  <w:num w:numId="17" w16cid:durableId="798839578">
     <w:abstractNumId w:val="4"/>
   </w:num>
-  <w:num w:numId="3" w16cid:durableId="1577282214">
+  <w:num w:numId="18" w16cid:durableId="996809278">
     <w:abstractNumId w:val="0"/>
   </w:num>
-  <w:num w:numId="4" w16cid:durableId="612515930">
-    <w:abstractNumId w:val="13"/>
+  <w:num w:numId="19" w16cid:durableId="1921908984">
+    <w:abstractNumId w:val="17"/>
   </w:num>
-  <w:num w:numId="5" w16cid:durableId="1642535762">
-    <w:abstractNumId w:val="9"/>
+  <w:num w:numId="20" w16cid:durableId="281232141">
+    <w:abstractNumId w:val="19"/>
   </w:num>
-  <w:num w:numId="6" w16cid:durableId="233973136">
-    <w:abstractNumId w:val="7"/>
-  </w:num>
-  <w:num w:numId="7" w16cid:durableId="80833623">
-    <w:abstractNumId w:val="5"/>
-  </w:num>
-  <w:num w:numId="8" w16cid:durableId="1229263055">
-    <w:abstractNumId w:val="12"/>
-  </w:num>
-  <w:num w:numId="9" w16cid:durableId="1970283026">
-    <w:abstractNumId w:val="11"/>
-  </w:num>
-  <w:num w:numId="10" w16cid:durableId="1677001127">
-    <w:abstractNumId w:val="3"/>
-  </w:num>
-  <w:num w:numId="11" w16cid:durableId="1992640041">
-    <w:abstractNumId w:val="1"/>
-  </w:num>
-  <w:num w:numId="12" w16cid:durableId="1793941325">
-    <w:abstractNumId w:val="6"/>
-  </w:num>
-  <w:num w:numId="13" w16cid:durableId="1963224857">
-    <w:abstractNumId w:val="8"/>
-  </w:num>
-  <w:num w:numId="14" w16cid:durableId="1695881210">
+  <w:num w:numId="21" w16cid:durableId="1691371419">
     <w:abstractNumId w:val="14"/>
   </w:num>
-  <w:num w:numId="15" w16cid:durableId="266162139">
-    <w:abstractNumId w:val="2"/>
+  <w:num w:numId="22" w16cid:durableId="1112167004">
+    <w:abstractNumId w:val="15"/>
   </w:num>
 </w:numbering>
 </file>

</xml_diff>